<commit_message>
Updated Phase 3 document. Added Retrospective for this phase, updated the implementation chapter and the planning.
</commit_message>
<xml_diff>
--- a/Phase 3 - DRAFT.docx
+++ b/Phase 3 - DRAFT.docx
@@ -2212,11 +2212,72 @@
         <w:rPr>
           <w:noProof/>
         </w:rPr>
-        <w:pict>
-          <v:shape id="Picture 3" o:spid="_x0000_s1026" type="#_x0000_t75" alt="Description: http://e-ns.nl/images/vinkje.png" style="position:absolute;left:0;text-align:left;margin-left:17.5pt;margin-top:.8pt;width:11.55pt;height:8.85pt;z-index:251659264;visibility:visible;mso-wrap-style:square;mso-position-horizontal-relative:text;mso-position-vertical-relative:text;mso-width-relative:page;mso-height-relative:page">
-            <v:imagedata r:id="rId12" o:title="vinkje"/>
-          </v:shape>
-        </w:pict>
+        <w:drawing>
+          <wp:anchor distT="0" distB="0" distL="114300" distR="114300" simplePos="0" relativeHeight="251743232" behindDoc="0" locked="0" layoutInCell="1" allowOverlap="1" wp14:anchorId="7E43C6DB" wp14:editId="0930C2E9">
+            <wp:simplePos x="0" y="0"/>
+            <wp:positionH relativeFrom="column">
+              <wp:posOffset>230505</wp:posOffset>
+            </wp:positionH>
+            <wp:positionV relativeFrom="paragraph">
+              <wp:posOffset>6770</wp:posOffset>
+            </wp:positionV>
+            <wp:extent cx="146685" cy="112395"/>
+            <wp:effectExtent l="0" t="0" r="5715" b="1905"/>
+            <wp:wrapNone/>
+            <wp:docPr id="37" name="Picture 37" descr="Description: http://e-ns.nl/images/vinkje.png"/>
+            <wp:cNvGraphicFramePr>
+              <a:graphicFrameLocks xmlns:a="http://schemas.openxmlformats.org/drawingml/2006/main" noChangeAspect="1"/>
+            </wp:cNvGraphicFramePr>
+            <a:graphic xmlns:a="http://schemas.openxmlformats.org/drawingml/2006/main">
+              <a:graphicData uri="http://schemas.openxmlformats.org/drawingml/2006/picture">
+                <pic:pic xmlns:pic="http://schemas.openxmlformats.org/drawingml/2006/picture">
+                  <pic:nvPicPr>
+                    <pic:cNvPr id="0" name="Picture 3" descr="Description: http://e-ns.nl/images/vinkje.png"/>
+                    <pic:cNvPicPr>
+                      <a:picLocks noChangeAspect="1" noChangeArrowheads="1"/>
+                    </pic:cNvPicPr>
+                  </pic:nvPicPr>
+                  <pic:blipFill>
+                    <a:blip r:embed="rId12">
+                      <a:duotone>
+                        <a:schemeClr val="accent2">
+                          <a:shade val="45000"/>
+                          <a:satMod val="135000"/>
+                        </a:schemeClr>
+                        <a:prstClr val="white"/>
+                      </a:duotone>
+                      <a:extLst>
+                        <a:ext uri="{28A0092B-C50C-407E-A947-70E740481C1C}">
+                          <a14:useLocalDpi xmlns:a14="http://schemas.microsoft.com/office/drawing/2010/main" val="0"/>
+                        </a:ext>
+                      </a:extLst>
+                    </a:blip>
+                    <a:srcRect/>
+                    <a:stretch>
+                      <a:fillRect/>
+                    </a:stretch>
+                  </pic:blipFill>
+                  <pic:spPr bwMode="auto">
+                    <a:xfrm>
+                      <a:off x="0" y="0"/>
+                      <a:ext cx="146685" cy="112395"/>
+                    </a:xfrm>
+                    <a:prstGeom prst="rect">
+                      <a:avLst/>
+                    </a:prstGeom>
+                    <a:noFill/>
+                  </pic:spPr>
+                </pic:pic>
+              </a:graphicData>
+            </a:graphic>
+            <wp14:sizeRelH relativeFrom="page">
+              <wp14:pctWidth>0</wp14:pctWidth>
+            </wp14:sizeRelH>
+            <wp14:sizeRelV relativeFrom="page">
+              <wp14:pctHeight>0</wp14:pctHeight>
+            </wp14:sizeRelV>
+          </wp:anchor>
+        </w:drawing>
       </w:r>
       <w:r>
         <w:rPr>
@@ -2268,6 +2329,77 @@
       </w:pPr>
       <w:r>
         <w:rPr>
+          <w:noProof/>
+        </w:rPr>
+        <w:drawing>
+          <wp:anchor distT="0" distB="0" distL="114300" distR="114300" simplePos="0" relativeHeight="251720704" behindDoc="0" locked="0" layoutInCell="1" allowOverlap="1" wp14:anchorId="62FD028E" wp14:editId="1F57FABF">
+            <wp:simplePos x="0" y="0"/>
+            <wp:positionH relativeFrom="column">
+              <wp:posOffset>229870</wp:posOffset>
+            </wp:positionH>
+            <wp:positionV relativeFrom="paragraph">
+              <wp:posOffset>12915</wp:posOffset>
+            </wp:positionV>
+            <wp:extent cx="146685" cy="112395"/>
+            <wp:effectExtent l="0" t="0" r="5715" b="1905"/>
+            <wp:wrapNone/>
+            <wp:docPr id="26" name="Picture 26" descr="Description: http://e-ns.nl/images/vinkje.png"/>
+            <wp:cNvGraphicFramePr>
+              <a:graphicFrameLocks xmlns:a="http://schemas.openxmlformats.org/drawingml/2006/main" noChangeAspect="1"/>
+            </wp:cNvGraphicFramePr>
+            <a:graphic xmlns:a="http://schemas.openxmlformats.org/drawingml/2006/main">
+              <a:graphicData uri="http://schemas.openxmlformats.org/drawingml/2006/picture">
+                <pic:pic xmlns:pic="http://schemas.openxmlformats.org/drawingml/2006/picture">
+                  <pic:nvPicPr>
+                    <pic:cNvPr id="0" name="Picture 3" descr="Description: http://e-ns.nl/images/vinkje.png"/>
+                    <pic:cNvPicPr>
+                      <a:picLocks noChangeAspect="1" noChangeArrowheads="1"/>
+                    </pic:cNvPicPr>
+                  </pic:nvPicPr>
+                  <pic:blipFill>
+                    <a:blip r:embed="rId12">
+                      <a:duotone>
+                        <a:schemeClr val="accent2">
+                          <a:shade val="45000"/>
+                          <a:satMod val="135000"/>
+                        </a:schemeClr>
+                        <a:prstClr val="white"/>
+                      </a:duotone>
+                      <a:extLst>
+                        <a:ext uri="{28A0092B-C50C-407E-A947-70E740481C1C}">
+                          <a14:useLocalDpi xmlns:a14="http://schemas.microsoft.com/office/drawing/2010/main" val="0"/>
+                        </a:ext>
+                      </a:extLst>
+                    </a:blip>
+                    <a:srcRect/>
+                    <a:stretch>
+                      <a:fillRect/>
+                    </a:stretch>
+                  </pic:blipFill>
+                  <pic:spPr bwMode="auto">
+                    <a:xfrm>
+                      <a:off x="0" y="0"/>
+                      <a:ext cx="146685" cy="112395"/>
+                    </a:xfrm>
+                    <a:prstGeom prst="rect">
+                      <a:avLst/>
+                    </a:prstGeom>
+                    <a:noFill/>
+                  </pic:spPr>
+                </pic:pic>
+              </a:graphicData>
+            </a:graphic>
+            <wp14:sizeRelH relativeFrom="page">
+              <wp14:pctWidth>0</wp14:pctWidth>
+            </wp14:sizeRelH>
+            <wp14:sizeRelV relativeFrom="page">
+              <wp14:pctHeight>0</wp14:pctHeight>
+            </wp14:sizeRelV>
+          </wp:anchor>
+        </w:drawing>
+      </w:r>
+      <w:r>
+        <w:rPr>
           <w:rFonts w:asciiTheme="minorHAnsi" w:hAnsiTheme="minorHAnsi" w:cstheme="minorHAnsi"/>
           <w:color w:val="000000"/>
           <w:lang w:val="en-US"/>
@@ -2292,6 +2424,77 @@
       </w:pPr>
       <w:r>
         <w:rPr>
+          <w:noProof/>
+        </w:rPr>
+        <w:drawing>
+          <wp:anchor distT="0" distB="0" distL="114300" distR="114300" simplePos="0" relativeHeight="251722752" behindDoc="0" locked="0" layoutInCell="1" allowOverlap="1" wp14:anchorId="6EA29BE7" wp14:editId="6F43D4C4">
+            <wp:simplePos x="0" y="0"/>
+            <wp:positionH relativeFrom="column">
+              <wp:posOffset>230505</wp:posOffset>
+            </wp:positionH>
+            <wp:positionV relativeFrom="paragraph">
+              <wp:posOffset>12915</wp:posOffset>
+            </wp:positionV>
+            <wp:extent cx="146685" cy="112395"/>
+            <wp:effectExtent l="0" t="0" r="5715" b="1905"/>
+            <wp:wrapNone/>
+            <wp:docPr id="27" name="Picture 27" descr="Description: http://e-ns.nl/images/vinkje.png"/>
+            <wp:cNvGraphicFramePr>
+              <a:graphicFrameLocks xmlns:a="http://schemas.openxmlformats.org/drawingml/2006/main" noChangeAspect="1"/>
+            </wp:cNvGraphicFramePr>
+            <a:graphic xmlns:a="http://schemas.openxmlformats.org/drawingml/2006/main">
+              <a:graphicData uri="http://schemas.openxmlformats.org/drawingml/2006/picture">
+                <pic:pic xmlns:pic="http://schemas.openxmlformats.org/drawingml/2006/picture">
+                  <pic:nvPicPr>
+                    <pic:cNvPr id="0" name="Picture 3" descr="Description: http://e-ns.nl/images/vinkje.png"/>
+                    <pic:cNvPicPr>
+                      <a:picLocks noChangeAspect="1" noChangeArrowheads="1"/>
+                    </pic:cNvPicPr>
+                  </pic:nvPicPr>
+                  <pic:blipFill>
+                    <a:blip r:embed="rId12">
+                      <a:duotone>
+                        <a:schemeClr val="accent2">
+                          <a:shade val="45000"/>
+                          <a:satMod val="135000"/>
+                        </a:schemeClr>
+                        <a:prstClr val="white"/>
+                      </a:duotone>
+                      <a:extLst>
+                        <a:ext uri="{28A0092B-C50C-407E-A947-70E740481C1C}">
+                          <a14:useLocalDpi xmlns:a14="http://schemas.microsoft.com/office/drawing/2010/main" val="0"/>
+                        </a:ext>
+                      </a:extLst>
+                    </a:blip>
+                    <a:srcRect/>
+                    <a:stretch>
+                      <a:fillRect/>
+                    </a:stretch>
+                  </pic:blipFill>
+                  <pic:spPr bwMode="auto">
+                    <a:xfrm>
+                      <a:off x="0" y="0"/>
+                      <a:ext cx="146685" cy="112395"/>
+                    </a:xfrm>
+                    <a:prstGeom prst="rect">
+                      <a:avLst/>
+                    </a:prstGeom>
+                    <a:noFill/>
+                  </pic:spPr>
+                </pic:pic>
+              </a:graphicData>
+            </a:graphic>
+            <wp14:sizeRelH relativeFrom="page">
+              <wp14:pctWidth>0</wp14:pctWidth>
+            </wp14:sizeRelH>
+            <wp14:sizeRelV relativeFrom="page">
+              <wp14:pctHeight>0</wp14:pctHeight>
+            </wp14:sizeRelV>
+          </wp:anchor>
+        </w:drawing>
+      </w:r>
+      <w:r>
+        <w:rPr>
           <w:rFonts w:asciiTheme="minorHAnsi" w:hAnsiTheme="minorHAnsi" w:cstheme="minorHAnsi"/>
           <w:color w:val="000000"/>
           <w:lang w:val="en-US"/>
@@ -2316,6 +2519,77 @@
       </w:pPr>
       <w:r>
         <w:rPr>
+          <w:noProof/>
+        </w:rPr>
+        <w:drawing>
+          <wp:anchor distT="0" distB="0" distL="114300" distR="114300" simplePos="0" relativeHeight="251741184" behindDoc="0" locked="0" layoutInCell="1" allowOverlap="1" wp14:anchorId="6EE6B7A9" wp14:editId="2420AEFB">
+            <wp:simplePos x="0" y="0"/>
+            <wp:positionH relativeFrom="column">
+              <wp:posOffset>231140</wp:posOffset>
+            </wp:positionH>
+            <wp:positionV relativeFrom="paragraph">
+              <wp:posOffset>7200</wp:posOffset>
+            </wp:positionV>
+            <wp:extent cx="146685" cy="112395"/>
+            <wp:effectExtent l="0" t="0" r="5715" b="1905"/>
+            <wp:wrapNone/>
+            <wp:docPr id="36" name="Picture 36" descr="Description: http://e-ns.nl/images/vinkje.png"/>
+            <wp:cNvGraphicFramePr>
+              <a:graphicFrameLocks xmlns:a="http://schemas.openxmlformats.org/drawingml/2006/main" noChangeAspect="1"/>
+            </wp:cNvGraphicFramePr>
+            <a:graphic xmlns:a="http://schemas.openxmlformats.org/drawingml/2006/main">
+              <a:graphicData uri="http://schemas.openxmlformats.org/drawingml/2006/picture">
+                <pic:pic xmlns:pic="http://schemas.openxmlformats.org/drawingml/2006/picture">
+                  <pic:nvPicPr>
+                    <pic:cNvPr id="0" name="Picture 3" descr="Description: http://e-ns.nl/images/vinkje.png"/>
+                    <pic:cNvPicPr>
+                      <a:picLocks noChangeAspect="1" noChangeArrowheads="1"/>
+                    </pic:cNvPicPr>
+                  </pic:nvPicPr>
+                  <pic:blipFill>
+                    <a:blip r:embed="rId12">
+                      <a:duotone>
+                        <a:schemeClr val="accent2">
+                          <a:shade val="45000"/>
+                          <a:satMod val="135000"/>
+                        </a:schemeClr>
+                        <a:prstClr val="white"/>
+                      </a:duotone>
+                      <a:extLst>
+                        <a:ext uri="{28A0092B-C50C-407E-A947-70E740481C1C}">
+                          <a14:useLocalDpi xmlns:a14="http://schemas.microsoft.com/office/drawing/2010/main" val="0"/>
+                        </a:ext>
+                      </a:extLst>
+                    </a:blip>
+                    <a:srcRect/>
+                    <a:stretch>
+                      <a:fillRect/>
+                    </a:stretch>
+                  </pic:blipFill>
+                  <pic:spPr bwMode="auto">
+                    <a:xfrm>
+                      <a:off x="0" y="0"/>
+                      <a:ext cx="146685" cy="112395"/>
+                    </a:xfrm>
+                    <a:prstGeom prst="rect">
+                      <a:avLst/>
+                    </a:prstGeom>
+                    <a:noFill/>
+                  </pic:spPr>
+                </pic:pic>
+              </a:graphicData>
+            </a:graphic>
+            <wp14:sizeRelH relativeFrom="page">
+              <wp14:pctWidth>0</wp14:pctWidth>
+            </wp14:sizeRelH>
+            <wp14:sizeRelV relativeFrom="page">
+              <wp14:pctHeight>0</wp14:pctHeight>
+            </wp14:sizeRelV>
+          </wp:anchor>
+        </w:drawing>
+      </w:r>
+      <w:r>
+        <w:rPr>
           <w:rFonts w:asciiTheme="minorHAnsi" w:hAnsiTheme="minorHAnsi" w:cstheme="minorHAnsi"/>
           <w:color w:val="000000"/>
           <w:lang w:val="en-US"/>
@@ -2338,6 +2612,77 @@
           <w:lang w:val="en-US"/>
         </w:rPr>
       </w:pPr>
+      <w:r>
+        <w:rPr>
+          <w:noProof/>
+        </w:rPr>
+        <w:drawing>
+          <wp:anchor distT="0" distB="0" distL="114300" distR="114300" simplePos="0" relativeHeight="251724800" behindDoc="0" locked="0" layoutInCell="1" allowOverlap="1" wp14:anchorId="190FA509" wp14:editId="083B12D3">
+            <wp:simplePos x="0" y="0"/>
+            <wp:positionH relativeFrom="column">
+              <wp:posOffset>230505</wp:posOffset>
+            </wp:positionH>
+            <wp:positionV relativeFrom="paragraph">
+              <wp:posOffset>6565</wp:posOffset>
+            </wp:positionV>
+            <wp:extent cx="146685" cy="112395"/>
+            <wp:effectExtent l="0" t="0" r="5715" b="1905"/>
+            <wp:wrapNone/>
+            <wp:docPr id="28" name="Picture 28" descr="Description: http://e-ns.nl/images/vinkje.png"/>
+            <wp:cNvGraphicFramePr>
+              <a:graphicFrameLocks xmlns:a="http://schemas.openxmlformats.org/drawingml/2006/main" noChangeAspect="1"/>
+            </wp:cNvGraphicFramePr>
+            <a:graphic xmlns:a="http://schemas.openxmlformats.org/drawingml/2006/main">
+              <a:graphicData uri="http://schemas.openxmlformats.org/drawingml/2006/picture">
+                <pic:pic xmlns:pic="http://schemas.openxmlformats.org/drawingml/2006/picture">
+                  <pic:nvPicPr>
+                    <pic:cNvPr id="0" name="Picture 3" descr="Description: http://e-ns.nl/images/vinkje.png"/>
+                    <pic:cNvPicPr>
+                      <a:picLocks noChangeAspect="1" noChangeArrowheads="1"/>
+                    </pic:cNvPicPr>
+                  </pic:nvPicPr>
+                  <pic:blipFill>
+                    <a:blip r:embed="rId12">
+                      <a:duotone>
+                        <a:schemeClr val="accent2">
+                          <a:shade val="45000"/>
+                          <a:satMod val="135000"/>
+                        </a:schemeClr>
+                        <a:prstClr val="white"/>
+                      </a:duotone>
+                      <a:extLst>
+                        <a:ext uri="{28A0092B-C50C-407E-A947-70E740481C1C}">
+                          <a14:useLocalDpi xmlns:a14="http://schemas.microsoft.com/office/drawing/2010/main" val="0"/>
+                        </a:ext>
+                      </a:extLst>
+                    </a:blip>
+                    <a:srcRect/>
+                    <a:stretch>
+                      <a:fillRect/>
+                    </a:stretch>
+                  </pic:blipFill>
+                  <pic:spPr bwMode="auto">
+                    <a:xfrm>
+                      <a:off x="0" y="0"/>
+                      <a:ext cx="146685" cy="112395"/>
+                    </a:xfrm>
+                    <a:prstGeom prst="rect">
+                      <a:avLst/>
+                    </a:prstGeom>
+                    <a:noFill/>
+                  </pic:spPr>
+                </pic:pic>
+              </a:graphicData>
+            </a:graphic>
+            <wp14:sizeRelH relativeFrom="page">
+              <wp14:pctWidth>0</wp14:pctWidth>
+            </wp14:sizeRelH>
+            <wp14:sizeRelV relativeFrom="page">
+              <wp14:pctHeight>0</wp14:pctHeight>
+            </wp14:sizeRelV>
+          </wp:anchor>
+        </w:drawing>
+      </w:r>
       <w:r>
         <w:rPr>
           <w:rFonts w:asciiTheme="minorHAnsi" w:hAnsiTheme="minorHAnsi" w:cstheme="minorHAnsi"/>
@@ -4023,7 +4368,7 @@
                     </pic:cNvPicPr>
                   </pic:nvPicPr>
                   <pic:blipFill>
-                    <a:blip r:embed="rId16">
+                    <a:blip r:embed="rId12">
                       <a:extLst>
                         <a:ext uri="{28A0092B-C50C-407E-A947-70E740481C1C}">
                           <a14:useLocalDpi xmlns:a14="http://schemas.microsoft.com/office/drawing/2010/main" val="0"/>
@@ -4118,7 +4463,7 @@
                     </pic:cNvPicPr>
                   </pic:nvPicPr>
                   <pic:blipFill>
-                    <a:blip r:embed="rId16">
+                    <a:blip r:embed="rId12">
                       <a:extLst>
                         <a:ext uri="{28A0092B-C50C-407E-A947-70E740481C1C}">
                           <a14:useLocalDpi xmlns:a14="http://schemas.microsoft.com/office/drawing/2010/main" val="0"/>
@@ -4214,7 +4559,7 @@
                     </pic:cNvPicPr>
                   </pic:nvPicPr>
                   <pic:blipFill>
-                    <a:blip r:embed="rId16">
+                    <a:blip r:embed="rId12">
                       <a:extLst>
                         <a:ext uri="{28A0092B-C50C-407E-A947-70E740481C1C}">
                           <a14:useLocalDpi xmlns:a14="http://schemas.microsoft.com/office/drawing/2010/main" val="0"/>
@@ -4306,7 +4651,7 @@
                     </pic:cNvPicPr>
                   </pic:nvPicPr>
                   <pic:blipFill>
-                    <a:blip r:embed="rId16">
+                    <a:blip r:embed="rId12">
                       <a:extLst>
                         <a:ext uri="{28A0092B-C50C-407E-A947-70E740481C1C}">
                           <a14:useLocalDpi xmlns:a14="http://schemas.microsoft.com/office/drawing/2010/main" val="0"/>
@@ -4397,7 +4742,7 @@
                     </pic:cNvPicPr>
                   </pic:nvPicPr>
                   <pic:blipFill>
-                    <a:blip r:embed="rId16">
+                    <a:blip r:embed="rId12">
                       <a:extLst>
                         <a:ext uri="{28A0092B-C50C-407E-A947-70E740481C1C}">
                           <a14:useLocalDpi xmlns:a14="http://schemas.microsoft.com/office/drawing/2010/main" val="0"/>
@@ -4489,7 +4834,7 @@
                     </pic:cNvPicPr>
                   </pic:nvPicPr>
                   <pic:blipFill>
-                    <a:blip r:embed="rId16">
+                    <a:blip r:embed="rId12">
                       <a:extLst>
                         <a:ext uri="{28A0092B-C50C-407E-A947-70E740481C1C}">
                           <a14:useLocalDpi xmlns:a14="http://schemas.microsoft.com/office/drawing/2010/main" val="0"/>
@@ -4557,7 +4902,7 @@
           <w:lang w:eastAsia="nl-NL"/>
         </w:rPr>
         <w:drawing>
-          <wp:anchor distT="0" distB="0" distL="114300" distR="114300" simplePos="0" relativeHeight="251709440" behindDoc="0" locked="0" layoutInCell="1" allowOverlap="1" wp14:anchorId="19F2DB6E" wp14:editId="14D8CBDA">
+          <wp:anchor distT="0" distB="0" distL="114300" distR="114300" simplePos="0" relativeHeight="251709440" behindDoc="0" locked="0" layoutInCell="1" allowOverlap="1" wp14:anchorId="2676FF69" wp14:editId="3E312CFF">
             <wp:simplePos x="0" y="0"/>
             <wp:positionH relativeFrom="column">
               <wp:posOffset>149225</wp:posOffset>
@@ -4582,7 +4927,7 @@
                     </pic:cNvPicPr>
                   </pic:nvPicPr>
                   <pic:blipFill>
-                    <a:blip r:embed="rId16">
+                    <a:blip r:embed="rId12">
                       <a:extLst>
                         <a:ext uri="{28A0092B-C50C-407E-A947-70E740481C1C}">
                           <a14:useLocalDpi xmlns:a14="http://schemas.microsoft.com/office/drawing/2010/main" val="0"/>
@@ -4618,22 +4963,192 @@
       </w:r>
       <w:r>
         <w:rPr>
+          <w:rFonts w:cstheme="minorHAnsi"/>
+          <w:color w:val="000000"/>
+          <w:sz w:val="24"/>
+          <w:szCs w:val="24"/>
+          <w:lang w:val="en-US"/>
+        </w:rPr>
+        <w:t>Look for</w:t>
+      </w:r>
+      <w:r>
+        <w:rPr>
+          <w:rFonts w:cstheme="minorHAnsi"/>
+          <w:color w:val="000000"/>
+          <w:sz w:val="24"/>
+          <w:szCs w:val="24"/>
+          <w:lang w:val="en-US"/>
+        </w:rPr>
+        <w:t xml:space="preserve"> ways </w:t>
+      </w:r>
+      <w:r>
+        <w:rPr>
+          <w:rFonts w:cstheme="minorHAnsi"/>
+          <w:color w:val="000000"/>
+          <w:sz w:val="24"/>
+          <w:szCs w:val="24"/>
+          <w:lang w:val="en-US"/>
+        </w:rPr>
+        <w:t>to stream</w:t>
+      </w:r>
+      <w:r>
+        <w:rPr>
+          <w:rFonts w:cstheme="minorHAnsi"/>
+          <w:color w:val="000000"/>
+          <w:sz w:val="24"/>
+          <w:szCs w:val="24"/>
+          <w:lang w:val="en-US"/>
+        </w:rPr>
+        <w:t xml:space="preserve"> </w:t>
+      </w:r>
+      <w:r>
+        <w:rPr>
+          <w:rFonts w:cstheme="minorHAnsi"/>
+          <w:color w:val="000000"/>
+          <w:sz w:val="24"/>
+          <w:szCs w:val="24"/>
+          <w:lang w:val="en-US"/>
+        </w:rPr>
+        <w:t>the playlist</w:t>
+      </w:r>
+    </w:p>
+    <w:p>
+      <w:pPr>
+        <w:numPr>
+          <w:ilvl w:val="0"/>
+          <w:numId w:val="1"/>
+        </w:numPr>
+        <w:shd w:val="clear" w:color="auto" w:fill="FFFFFF"/>
+        <w:spacing w:before="120" w:after="120" w:line="360" w:lineRule="auto"/>
+        <w:ind w:left="624"/>
+        <w:rPr>
+          <w:rFonts w:cstheme="minorHAnsi"/>
+          <w:color w:val="000000"/>
+          <w:sz w:val="24"/>
+          <w:szCs w:val="24"/>
+          <w:lang w:val="en-US"/>
+        </w:rPr>
+      </w:pPr>
+      <w:r>
+        <w:rPr>
           <w:noProof/>
           <w:lang w:eastAsia="nl-NL"/>
         </w:rPr>
         <w:drawing>
-          <wp:anchor distT="0" distB="0" distL="114300" distR="114300" simplePos="0" relativeHeight="251703296" behindDoc="0" locked="0" layoutInCell="1" allowOverlap="1" wp14:anchorId="4200821E" wp14:editId="288C9CB4">
+          <wp:anchor distT="0" distB="0" distL="114300" distR="114300" simplePos="0" relativeHeight="251728896" behindDoc="0" locked="0" layoutInCell="1" allowOverlap="1" wp14:anchorId="2696E186" wp14:editId="0556AB73">
             <wp:simplePos x="0" y="0"/>
             <wp:positionH relativeFrom="column">
-              <wp:posOffset>56515</wp:posOffset>
+              <wp:posOffset>149440</wp:posOffset>
             </wp:positionH>
             <wp:positionV relativeFrom="paragraph">
-              <wp:posOffset>257810</wp:posOffset>
+              <wp:posOffset>-6350</wp:posOffset>
+            </wp:positionV>
+            <wp:extent cx="146685" cy="112395"/>
+            <wp:effectExtent l="0" t="0" r="5715" b="1905"/>
+            <wp:wrapNone/>
+            <wp:docPr id="30" name="Picture 30" descr="Description: http://e-ns.nl/images/vinkje.png"/>
+            <wp:cNvGraphicFramePr>
+              <a:graphicFrameLocks xmlns:a="http://schemas.openxmlformats.org/drawingml/2006/main" noChangeAspect="1"/>
+            </wp:cNvGraphicFramePr>
+            <a:graphic xmlns:a="http://schemas.openxmlformats.org/drawingml/2006/main">
+              <a:graphicData uri="http://schemas.openxmlformats.org/drawingml/2006/picture">
+                <pic:pic xmlns:pic="http://schemas.openxmlformats.org/drawingml/2006/picture">
+                  <pic:nvPicPr>
+                    <pic:cNvPr id="0" name="Picture 3" descr="Description: http://e-ns.nl/images/vinkje.png"/>
+                    <pic:cNvPicPr>
+                      <a:picLocks noChangeAspect="1" noChangeArrowheads="1"/>
+                    </pic:cNvPicPr>
+                  </pic:nvPicPr>
+                  <pic:blipFill>
+                    <a:blip r:embed="rId12">
+                      <a:extLst>
+                        <a:ext uri="{28A0092B-C50C-407E-A947-70E740481C1C}">
+                          <a14:useLocalDpi xmlns:a14="http://schemas.microsoft.com/office/drawing/2010/main" val="0"/>
+                        </a:ext>
+                      </a:extLst>
+                    </a:blip>
+                    <a:srcRect/>
+                    <a:stretch>
+                      <a:fillRect/>
+                    </a:stretch>
+                  </pic:blipFill>
+                  <pic:spPr bwMode="auto">
+                    <a:xfrm>
+                      <a:off x="0" y="0"/>
+                      <a:ext cx="146685" cy="112395"/>
+                    </a:xfrm>
+                    <a:prstGeom prst="rect">
+                      <a:avLst/>
+                    </a:prstGeom>
+                    <a:noFill/>
+                  </pic:spPr>
+                </pic:pic>
+              </a:graphicData>
+            </a:graphic>
+            <wp14:sizeRelH relativeFrom="page">
+              <wp14:pctWidth>0</wp14:pctWidth>
+            </wp14:sizeRelH>
+            <wp14:sizeRelV relativeFrom="page">
+              <wp14:pctHeight>0</wp14:pctHeight>
+            </wp14:sizeRelV>
+          </wp:anchor>
+        </w:drawing>
+      </w:r>
+      <w:r>
+        <w:rPr>
+          <w:rFonts w:cstheme="minorHAnsi"/>
+          <w:color w:val="000000"/>
+          <w:sz w:val="24"/>
+          <w:szCs w:val="24"/>
+          <w:lang w:val="en-US"/>
+        </w:rPr>
+        <w:t>Design Recommendation Algorithm + data structure</w:t>
+      </w:r>
+    </w:p>
+    <w:p>
+      <w:pPr>
+        <w:pStyle w:val="Heading2"/>
+      </w:pPr>
+      <w:bookmarkStart w:id="10" w:name="_Toc311214103"/>
+      <w:r>
+        <w:t>Week 3-4</w:t>
+      </w:r>
+      <w:bookmarkEnd w:id="10"/>
+    </w:p>
+    <w:p>
+      <w:pPr>
+        <w:numPr>
+          <w:ilvl w:val="0"/>
+          <w:numId w:val="2"/>
+        </w:numPr>
+        <w:shd w:val="clear" w:color="auto" w:fill="FFFFFF"/>
+        <w:spacing w:before="120" w:after="120"/>
+        <w:ind w:left="624"/>
+        <w:rPr>
+          <w:rFonts w:cstheme="minorHAnsi"/>
+          <w:color w:val="000000"/>
+          <w:sz w:val="24"/>
+          <w:szCs w:val="24"/>
+        </w:rPr>
+      </w:pPr>
+      <w:r>
+        <w:rPr>
+          <w:noProof/>
+          <w:lang w:eastAsia="nl-NL"/>
+        </w:rPr>
+        <w:drawing>
+          <wp:anchor distT="0" distB="0" distL="114300" distR="114300" simplePos="0" relativeHeight="251705344" behindDoc="0" locked="0" layoutInCell="1" allowOverlap="1" wp14:anchorId="11090B03" wp14:editId="22F81AC7">
+            <wp:simplePos x="0" y="0"/>
+            <wp:positionH relativeFrom="column">
+              <wp:posOffset>56300</wp:posOffset>
+            </wp:positionH>
+            <wp:positionV relativeFrom="paragraph">
+              <wp:posOffset>331470</wp:posOffset>
             </wp:positionV>
             <wp:extent cx="266700" cy="266700"/>
             <wp:effectExtent l="0" t="0" r="0" b="0"/>
             <wp:wrapNone/>
-            <wp:docPr id="19" name="Picture 19" descr="http://azdem.org/images/loading.png"/>
+            <wp:docPr id="20" name="Picture 20" descr="http://azdem.org/images/loading.png"/>
             <wp:cNvGraphicFramePr>
               <a:graphicFrameLocks xmlns:a="http://schemas.openxmlformats.org/drawingml/2006/main" noChangeAspect="1"/>
             </wp:cNvGraphicFramePr>
@@ -4647,7 +5162,7 @@
                     </pic:cNvPicPr>
                   </pic:nvPicPr>
                   <pic:blipFill>
-                    <a:blip r:embed="rId17">
+                    <a:blip r:embed="rId16">
                       <a:extLst>
                         <a:ext uri="{28A0092B-C50C-407E-A947-70E740481C1C}">
                           <a14:useLocalDpi xmlns:a14="http://schemas.microsoft.com/office/drawing/2010/main" val="0"/>
@@ -4686,90 +5201,78 @@
       </w:r>
       <w:r>
         <w:rPr>
-          <w:rFonts w:cstheme="minorHAnsi"/>
-          <w:color w:val="000000"/>
-          <w:sz w:val="24"/>
-          <w:szCs w:val="24"/>
-          <w:lang w:val="en-US"/>
-        </w:rPr>
-        <w:t>Look for</w:t>
-      </w:r>
-      <w:r>
-        <w:rPr>
-          <w:rFonts w:cstheme="minorHAnsi"/>
-          <w:color w:val="000000"/>
-          <w:sz w:val="24"/>
-          <w:szCs w:val="24"/>
-          <w:lang w:val="en-US"/>
-        </w:rPr>
-        <w:t xml:space="preserve"> ways </w:t>
-      </w:r>
-      <w:r>
-        <w:rPr>
-          <w:rFonts w:cstheme="minorHAnsi"/>
-          <w:color w:val="000000"/>
-          <w:sz w:val="24"/>
-          <w:szCs w:val="24"/>
-          <w:lang w:val="en-US"/>
-        </w:rPr>
-        <w:t>to stream</w:t>
-      </w:r>
-      <w:r>
-        <w:rPr>
-          <w:rFonts w:cstheme="minorHAnsi"/>
-          <w:color w:val="000000"/>
-          <w:sz w:val="24"/>
-          <w:szCs w:val="24"/>
-          <w:lang w:val="en-US"/>
-        </w:rPr>
-        <w:t xml:space="preserve"> </w:t>
-      </w:r>
-      <w:r>
-        <w:rPr>
-          <w:rFonts w:cstheme="minorHAnsi"/>
-          <w:color w:val="000000"/>
-          <w:sz w:val="24"/>
-          <w:szCs w:val="24"/>
-          <w:lang w:val="en-US"/>
-        </w:rPr>
-        <w:t>the playlist</w:t>
-      </w:r>
-    </w:p>
-    <w:p>
-      <w:pPr>
-        <w:numPr>
-          <w:ilvl w:val="0"/>
-          <w:numId w:val="1"/>
-        </w:numPr>
-        <w:shd w:val="clear" w:color="auto" w:fill="FFFFFF"/>
-        <w:spacing w:before="120" w:after="120" w:line="360" w:lineRule="auto"/>
-        <w:ind w:left="624"/>
-        <w:rPr>
-          <w:rFonts w:cstheme="minorHAnsi"/>
-          <w:color w:val="000000"/>
-          <w:sz w:val="24"/>
-          <w:szCs w:val="24"/>
-        </w:rPr>
-      </w:pPr>
-      <w:r>
-        <w:rPr>
-          <w:rFonts w:cstheme="minorHAnsi"/>
-          <w:color w:val="000000"/>
-          <w:sz w:val="24"/>
-          <w:szCs w:val="24"/>
-        </w:rPr>
-        <w:t>Design Recommendation Algorithm + data structure</w:t>
-      </w:r>
-    </w:p>
-    <w:p>
-      <w:pPr>
-        <w:pStyle w:val="Heading2"/>
-      </w:pPr>
-      <w:bookmarkStart w:id="10" w:name="_Toc311214103"/>
-      <w:r>
-        <w:t>Week 3-4</w:t>
-      </w:r>
-      <w:bookmarkEnd w:id="10"/>
+          <w:noProof/>
+          <w:lang w:eastAsia="nl-NL"/>
+        </w:rPr>
+        <w:drawing>
+          <wp:anchor distT="0" distB="0" distL="114300" distR="114300" simplePos="0" relativeHeight="251699200" behindDoc="0" locked="0" layoutInCell="1" allowOverlap="1" wp14:anchorId="309007E8" wp14:editId="208C0DA0">
+            <wp:simplePos x="0" y="0"/>
+            <wp:positionH relativeFrom="column">
+              <wp:posOffset>149125</wp:posOffset>
+            </wp:positionH>
+            <wp:positionV relativeFrom="paragraph">
+              <wp:posOffset>78105</wp:posOffset>
+            </wp:positionV>
+            <wp:extent cx="146685" cy="112395"/>
+            <wp:effectExtent l="0" t="0" r="5715" b="1905"/>
+            <wp:wrapNone/>
+            <wp:docPr id="12" name="Picture 12" descr="Description: http://e-ns.nl/images/vinkje.png"/>
+            <wp:cNvGraphicFramePr>
+              <a:graphicFrameLocks xmlns:a="http://schemas.openxmlformats.org/drawingml/2006/main" noChangeAspect="1"/>
+            </wp:cNvGraphicFramePr>
+            <a:graphic xmlns:a="http://schemas.openxmlformats.org/drawingml/2006/main">
+              <a:graphicData uri="http://schemas.openxmlformats.org/drawingml/2006/picture">
+                <pic:pic xmlns:pic="http://schemas.openxmlformats.org/drawingml/2006/picture">
+                  <pic:nvPicPr>
+                    <pic:cNvPr id="0" name="Picture 3" descr="Description: http://e-ns.nl/images/vinkje.png"/>
+                    <pic:cNvPicPr>
+                      <a:picLocks noChangeAspect="1" noChangeArrowheads="1"/>
+                    </pic:cNvPicPr>
+                  </pic:nvPicPr>
+                  <pic:blipFill>
+                    <a:blip r:embed="rId12">
+                      <a:extLst>
+                        <a:ext uri="{28A0092B-C50C-407E-A947-70E740481C1C}">
+                          <a14:useLocalDpi xmlns:a14="http://schemas.microsoft.com/office/drawing/2010/main" val="0"/>
+                        </a:ext>
+                      </a:extLst>
+                    </a:blip>
+                    <a:srcRect/>
+                    <a:stretch>
+                      <a:fillRect/>
+                    </a:stretch>
+                  </pic:blipFill>
+                  <pic:spPr bwMode="auto">
+                    <a:xfrm>
+                      <a:off x="0" y="0"/>
+                      <a:ext cx="146685" cy="112395"/>
+                    </a:xfrm>
+                    <a:prstGeom prst="rect">
+                      <a:avLst/>
+                    </a:prstGeom>
+                    <a:noFill/>
+                  </pic:spPr>
+                </pic:pic>
+              </a:graphicData>
+            </a:graphic>
+            <wp14:sizeRelH relativeFrom="page">
+              <wp14:pctWidth>0</wp14:pctWidth>
+            </wp14:sizeRelH>
+            <wp14:sizeRelV relativeFrom="page">
+              <wp14:pctHeight>0</wp14:pctHeight>
+            </wp14:sizeRelV>
+          </wp:anchor>
+        </w:drawing>
+      </w:r>
+      <w:r>
+        <w:rPr>
+          <w:rFonts w:cstheme="minorHAnsi"/>
+          <w:color w:val="000000"/>
+          <w:sz w:val="24"/>
+          <w:szCs w:val="24"/>
+        </w:rPr>
+        <w:t>Update Application design</w:t>
+      </w:r>
     </w:p>
     <w:p>
       <w:pPr>
@@ -4789,22 +5292,52 @@
       </w:pPr>
       <w:r>
         <w:rPr>
+          <w:rFonts w:cstheme="minorHAnsi"/>
+          <w:color w:val="000000"/>
+          <w:sz w:val="24"/>
+          <w:szCs w:val="24"/>
+        </w:rPr>
+        <w:t>Implementation of:</w:t>
+      </w:r>
+    </w:p>
+    <w:p>
+      <w:pPr>
+        <w:numPr>
+          <w:ilvl w:val="1"/>
+          <w:numId w:val="2"/>
+        </w:numPr>
+        <w:shd w:val="clear" w:color="auto" w:fill="FFFFFF"/>
+        <w:spacing w:before="120" w:after="120"/>
+        <w:ind w:left="864"/>
+        <w:rPr>
+          <w:rFonts w:cstheme="minorHAnsi"/>
+          <w:color w:val="000000"/>
+          <w:sz w:val="24"/>
+          <w:szCs w:val="24"/>
+        </w:rPr>
+      </w:pPr>
+      <w:r>
+        <w:rPr>
+          <w:rFonts w:cstheme="minorHAnsi"/>
           <w:noProof/>
+          <w:color w:val="000000"/>
+          <w:sz w:val="24"/>
+          <w:szCs w:val="24"/>
           <w:lang w:eastAsia="nl-NL"/>
         </w:rPr>
         <w:drawing>
-          <wp:anchor distT="0" distB="0" distL="114300" distR="114300" simplePos="0" relativeHeight="251705344" behindDoc="0" locked="0" layoutInCell="1" allowOverlap="1" wp14:anchorId="11090B03" wp14:editId="22F81AC7">
+          <wp:anchor distT="0" distB="0" distL="114300" distR="114300" simplePos="0" relativeHeight="251680768" behindDoc="0" locked="0" layoutInCell="1" allowOverlap="1" wp14:anchorId="37F36B66" wp14:editId="106BEB58">
             <wp:simplePos x="0" y="0"/>
             <wp:positionH relativeFrom="column">
-              <wp:posOffset>56300</wp:posOffset>
+              <wp:posOffset>308825</wp:posOffset>
             </wp:positionH>
             <wp:positionV relativeFrom="paragraph">
-              <wp:posOffset>331470</wp:posOffset>
+              <wp:posOffset>20955</wp:posOffset>
             </wp:positionV>
-            <wp:extent cx="266700" cy="266700"/>
-            <wp:effectExtent l="0" t="0" r="0" b="0"/>
+            <wp:extent cx="146685" cy="112395"/>
+            <wp:effectExtent l="0" t="0" r="5715" b="1905"/>
             <wp:wrapNone/>
-            <wp:docPr id="20" name="Picture 20" descr="http://azdem.org/images/loading.png"/>
+            <wp:docPr id="3" name="Picture 3" descr="Description: http://e-ns.nl/images/vinkje.png"/>
             <wp:cNvGraphicFramePr>
               <a:graphicFrameLocks xmlns:a="http://schemas.openxmlformats.org/drawingml/2006/main" noChangeAspect="1"/>
             </wp:cNvGraphicFramePr>
@@ -4812,13 +5345,200 @@
               <a:graphicData uri="http://schemas.openxmlformats.org/drawingml/2006/picture">
                 <pic:pic xmlns:pic="http://schemas.openxmlformats.org/drawingml/2006/picture">
                   <pic:nvPicPr>
-                    <pic:cNvPr id="0" name="Picture 4" descr="http://azdem.org/images/loading.png"/>
+                    <pic:cNvPr id="0" name="Picture 3" descr="Description: http://e-ns.nl/images/vinkje.png"/>
                     <pic:cNvPicPr>
                       <a:picLocks noChangeAspect="1" noChangeArrowheads="1"/>
                     </pic:cNvPicPr>
                   </pic:nvPicPr>
                   <pic:blipFill>
-                    <a:blip r:embed="rId17">
+                    <a:blip r:embed="rId12">
+                      <a:extLst>
+                        <a:ext uri="{28A0092B-C50C-407E-A947-70E740481C1C}">
+                          <a14:useLocalDpi xmlns:a14="http://schemas.microsoft.com/office/drawing/2010/main" val="0"/>
+                        </a:ext>
+                      </a:extLst>
+                    </a:blip>
+                    <a:srcRect/>
+                    <a:stretch>
+                      <a:fillRect/>
+                    </a:stretch>
+                  </pic:blipFill>
+                  <pic:spPr bwMode="auto">
+                    <a:xfrm>
+                      <a:off x="0" y="0"/>
+                      <a:ext cx="146685" cy="112395"/>
+                    </a:xfrm>
+                    <a:prstGeom prst="rect">
+                      <a:avLst/>
+                    </a:prstGeom>
+                    <a:noFill/>
+                  </pic:spPr>
+                </pic:pic>
+              </a:graphicData>
+            </a:graphic>
+            <wp14:sizeRelH relativeFrom="page">
+              <wp14:pctWidth>0</wp14:pctWidth>
+            </wp14:sizeRelH>
+            <wp14:sizeRelV relativeFrom="page">
+              <wp14:pctHeight>0</wp14:pctHeight>
+            </wp14:sizeRelV>
+          </wp:anchor>
+        </w:drawing>
+      </w:r>
+      <w:r>
+        <w:rPr>
+          <w:rFonts w:cstheme="minorHAnsi"/>
+          <w:color w:val="000000"/>
+          <w:sz w:val="24"/>
+          <w:szCs w:val="24"/>
+        </w:rPr>
+        <w:t>Kohana Models</w:t>
+      </w:r>
+    </w:p>
+    <w:p>
+      <w:pPr>
+        <w:numPr>
+          <w:ilvl w:val="1"/>
+          <w:numId w:val="2"/>
+        </w:numPr>
+        <w:shd w:val="clear" w:color="auto" w:fill="FFFFFF"/>
+        <w:spacing w:before="120" w:after="120"/>
+        <w:ind w:left="864"/>
+        <w:rPr>
+          <w:rFonts w:cstheme="minorHAnsi"/>
+          <w:color w:val="000000"/>
+          <w:sz w:val="24"/>
+          <w:szCs w:val="24"/>
+        </w:rPr>
+      </w:pPr>
+      <w:r>
+        <w:rPr>
+          <w:rFonts w:cstheme="minorHAnsi"/>
+          <w:noProof/>
+          <w:color w:val="000000"/>
+          <w:sz w:val="24"/>
+          <w:szCs w:val="24"/>
+          <w:lang w:eastAsia="nl-NL"/>
+        </w:rPr>
+        <w:drawing>
+          <wp:anchor distT="0" distB="0" distL="114300" distR="114300" simplePos="0" relativeHeight="251684864" behindDoc="0" locked="0" layoutInCell="1" allowOverlap="1" wp14:anchorId="173046CB" wp14:editId="32189996">
+            <wp:simplePos x="0" y="0"/>
+            <wp:positionH relativeFrom="column">
+              <wp:posOffset>310515</wp:posOffset>
+            </wp:positionH>
+            <wp:positionV relativeFrom="paragraph">
+              <wp:posOffset>17360</wp:posOffset>
+            </wp:positionV>
+            <wp:extent cx="146685" cy="112395"/>
+            <wp:effectExtent l="0" t="0" r="5715" b="1905"/>
+            <wp:wrapNone/>
+            <wp:docPr id="4" name="Picture 4" descr="Description: http://e-ns.nl/images/vinkje.png"/>
+            <wp:cNvGraphicFramePr>
+              <a:graphicFrameLocks xmlns:a="http://schemas.openxmlformats.org/drawingml/2006/main" noChangeAspect="1"/>
+            </wp:cNvGraphicFramePr>
+            <a:graphic xmlns:a="http://schemas.openxmlformats.org/drawingml/2006/main">
+              <a:graphicData uri="http://schemas.openxmlformats.org/drawingml/2006/picture">
+                <pic:pic xmlns:pic="http://schemas.openxmlformats.org/drawingml/2006/picture">
+                  <pic:nvPicPr>
+                    <pic:cNvPr id="0" name="Picture 3" descr="Description: http://e-ns.nl/images/vinkje.png"/>
+                    <pic:cNvPicPr>
+                      <a:picLocks noChangeAspect="1" noChangeArrowheads="1"/>
+                    </pic:cNvPicPr>
+                  </pic:nvPicPr>
+                  <pic:blipFill>
+                    <a:blip r:embed="rId12">
+                      <a:extLst>
+                        <a:ext uri="{28A0092B-C50C-407E-A947-70E740481C1C}">
+                          <a14:useLocalDpi xmlns:a14="http://schemas.microsoft.com/office/drawing/2010/main" val="0"/>
+                        </a:ext>
+                      </a:extLst>
+                    </a:blip>
+                    <a:srcRect/>
+                    <a:stretch>
+                      <a:fillRect/>
+                    </a:stretch>
+                  </pic:blipFill>
+                  <pic:spPr bwMode="auto">
+                    <a:xfrm>
+                      <a:off x="0" y="0"/>
+                      <a:ext cx="146685" cy="112395"/>
+                    </a:xfrm>
+                    <a:prstGeom prst="rect">
+                      <a:avLst/>
+                    </a:prstGeom>
+                    <a:noFill/>
+                  </pic:spPr>
+                </pic:pic>
+              </a:graphicData>
+            </a:graphic>
+            <wp14:sizeRelH relativeFrom="page">
+              <wp14:pctWidth>0</wp14:pctWidth>
+            </wp14:sizeRelH>
+            <wp14:sizeRelV relativeFrom="page">
+              <wp14:pctHeight>0</wp14:pctHeight>
+            </wp14:sizeRelV>
+          </wp:anchor>
+        </w:drawing>
+      </w:r>
+      <w:r>
+        <w:rPr>
+          <w:rFonts w:cstheme="minorHAnsi"/>
+          <w:color w:val="000000"/>
+          <w:sz w:val="24"/>
+          <w:szCs w:val="24"/>
+        </w:rPr>
+        <w:t>User Account system</w:t>
+      </w:r>
+    </w:p>
+    <w:p>
+      <w:pPr>
+        <w:numPr>
+          <w:ilvl w:val="1"/>
+          <w:numId w:val="2"/>
+        </w:numPr>
+        <w:shd w:val="clear" w:color="auto" w:fill="FFFFFF"/>
+        <w:spacing w:before="120" w:after="120"/>
+        <w:ind w:left="864"/>
+        <w:rPr>
+          <w:rFonts w:cstheme="minorHAnsi"/>
+          <w:color w:val="000000"/>
+          <w:sz w:val="24"/>
+          <w:szCs w:val="24"/>
+          <w:lang w:val="en-US"/>
+        </w:rPr>
+      </w:pPr>
+      <w:r>
+        <w:rPr>
+          <w:noProof/>
+          <w:lang w:eastAsia="nl-NL"/>
+        </w:rPr>
+        <w:drawing>
+          <wp:anchor distT="0" distB="0" distL="114300" distR="114300" simplePos="0" relativeHeight="251730944" behindDoc="0" locked="0" layoutInCell="1" allowOverlap="1" wp14:anchorId="691D7918" wp14:editId="2ABB72F3">
+            <wp:simplePos x="0" y="0"/>
+            <wp:positionH relativeFrom="column">
+              <wp:posOffset>218440</wp:posOffset>
+            </wp:positionH>
+            <wp:positionV relativeFrom="paragraph">
+              <wp:posOffset>258230</wp:posOffset>
+            </wp:positionV>
+            <wp:extent cx="266700" cy="266700"/>
+            <wp:effectExtent l="0" t="0" r="0" b="0"/>
+            <wp:wrapNone/>
+            <wp:docPr id="31" name="Picture 31" descr="http://azdem.org/images/loading.png"/>
+            <wp:cNvGraphicFramePr>
+              <a:graphicFrameLocks xmlns:a="http://schemas.openxmlformats.org/drawingml/2006/main" noChangeAspect="1"/>
+            </wp:cNvGraphicFramePr>
+            <a:graphic xmlns:a="http://schemas.openxmlformats.org/drawingml/2006/main">
+              <a:graphicData uri="http://schemas.openxmlformats.org/drawingml/2006/picture">
+                <pic:pic xmlns:pic="http://schemas.openxmlformats.org/drawingml/2006/picture">
+                  <pic:nvPicPr>
+                    <pic:cNvPr id="0" name="Picture 2" descr="http://azdem.org/images/loading.png"/>
+                    <pic:cNvPicPr>
+                      <a:picLocks noChangeAspect="1" noChangeArrowheads="1"/>
+                    </pic:cNvPicPr>
+                  </pic:nvPicPr>
+                  <pic:blipFill>
+                    <a:blip r:embed="rId16">
                       <a:extLst>
                         <a:ext uri="{28A0092B-C50C-407E-A947-70E740481C1C}">
                           <a14:useLocalDpi xmlns:a14="http://schemas.microsoft.com/office/drawing/2010/main" val="0"/>
@@ -4857,22 +5577,26 @@
       </w:r>
       <w:r>
         <w:rPr>
+          <w:rFonts w:cstheme="minorHAnsi"/>
           <w:noProof/>
+          <w:color w:val="000000"/>
+          <w:sz w:val="24"/>
+          <w:szCs w:val="24"/>
           <w:lang w:eastAsia="nl-NL"/>
         </w:rPr>
         <w:drawing>
-          <wp:anchor distT="0" distB="0" distL="114300" distR="114300" simplePos="0" relativeHeight="251699200" behindDoc="0" locked="0" layoutInCell="1" allowOverlap="1" wp14:anchorId="309007E8" wp14:editId="208C0DA0">
+          <wp:anchor distT="0" distB="0" distL="114300" distR="114300" simplePos="0" relativeHeight="251686912" behindDoc="0" locked="0" layoutInCell="1" allowOverlap="1" wp14:anchorId="4E44C145" wp14:editId="3EB76296">
             <wp:simplePos x="0" y="0"/>
             <wp:positionH relativeFrom="column">
-              <wp:posOffset>149125</wp:posOffset>
+              <wp:posOffset>311785</wp:posOffset>
             </wp:positionH>
             <wp:positionV relativeFrom="paragraph">
-              <wp:posOffset>78105</wp:posOffset>
+              <wp:posOffset>23280</wp:posOffset>
             </wp:positionV>
             <wp:extent cx="146685" cy="112395"/>
             <wp:effectExtent l="0" t="0" r="5715" b="1905"/>
             <wp:wrapNone/>
-            <wp:docPr id="12" name="Picture 12" descr="Description: http://e-ns.nl/images/vinkje.png"/>
+            <wp:docPr id="6" name="Picture 6" descr="Description: http://e-ns.nl/images/vinkje.png"/>
             <wp:cNvGraphicFramePr>
               <a:graphicFrameLocks xmlns:a="http://schemas.openxmlformats.org/drawingml/2006/main" noChangeAspect="1"/>
             </wp:cNvGraphicFramePr>
@@ -4886,7 +5610,7 @@
                     </pic:cNvPicPr>
                   </pic:nvPicPr>
                   <pic:blipFill>
-                    <a:blip r:embed="rId16">
+                    <a:blip r:embed="rId12">
                       <a:extLst>
                         <a:ext uri="{28A0092B-C50C-407E-A947-70E740481C1C}">
                           <a14:useLocalDpi xmlns:a14="http://schemas.microsoft.com/office/drawing/2010/main" val="0"/>
@@ -4926,34 +5650,9 @@
           <w:color w:val="000000"/>
           <w:sz w:val="24"/>
           <w:szCs w:val="24"/>
-        </w:rPr>
-        <w:t>Update Application design</w:t>
-      </w:r>
-    </w:p>
-    <w:p>
-      <w:pPr>
-        <w:numPr>
-          <w:ilvl w:val="0"/>
-          <w:numId w:val="2"/>
-        </w:numPr>
-        <w:shd w:val="clear" w:color="auto" w:fill="FFFFFF"/>
-        <w:spacing w:before="120" w:after="120"/>
-        <w:ind w:left="624"/>
-        <w:rPr>
-          <w:rFonts w:cstheme="minorHAnsi"/>
-          <w:color w:val="000000"/>
-          <w:sz w:val="24"/>
-          <w:szCs w:val="24"/>
-        </w:rPr>
-      </w:pPr>
-      <w:r>
-        <w:rPr>
-          <w:rFonts w:cstheme="minorHAnsi"/>
-          <w:color w:val="000000"/>
-          <w:sz w:val="24"/>
-          <w:szCs w:val="24"/>
-        </w:rPr>
-        <w:t>Implementation of:</w:t>
+          <w:lang w:val="en-US"/>
+        </w:rPr>
+        <w:t>User feedback storage in database</w:t>
       </w:r>
     </w:p>
     <w:p>
@@ -4982,18 +5681,18 @@
           <w:lang w:eastAsia="nl-NL"/>
         </w:rPr>
         <w:drawing>
-          <wp:anchor distT="0" distB="0" distL="114300" distR="114300" simplePos="0" relativeHeight="251680768" behindDoc="0" locked="0" layoutInCell="1" allowOverlap="1" wp14:anchorId="37F36B66" wp14:editId="106BEB58">
+          <wp:anchor distT="0" distB="0" distL="114300" distR="114300" simplePos="0" relativeHeight="251717632" behindDoc="0" locked="0" layoutInCell="1" allowOverlap="1" wp14:anchorId="1C4DEB43" wp14:editId="744729DA">
             <wp:simplePos x="0" y="0"/>
             <wp:positionH relativeFrom="column">
-              <wp:posOffset>308825</wp:posOffset>
+              <wp:posOffset>570865</wp:posOffset>
             </wp:positionH>
             <wp:positionV relativeFrom="paragraph">
-              <wp:posOffset>20955</wp:posOffset>
+              <wp:posOffset>280035</wp:posOffset>
             </wp:positionV>
             <wp:extent cx="146685" cy="112395"/>
             <wp:effectExtent l="0" t="0" r="5715" b="1905"/>
             <wp:wrapNone/>
-            <wp:docPr id="3" name="Picture 3" descr="Description: http://e-ns.nl/images/vinkje.png"/>
+            <wp:docPr id="23" name="Picture 23" descr="Description: http://e-ns.nl/images/vinkje.png"/>
             <wp:cNvGraphicFramePr>
               <a:graphicFrameLocks xmlns:a="http://schemas.openxmlformats.org/drawingml/2006/main" noChangeAspect="1"/>
             </wp:cNvGraphicFramePr>
@@ -5007,7 +5706,7 @@
                     </pic:cNvPicPr>
                   </pic:nvPicPr>
                   <pic:blipFill>
-                    <a:blip r:embed="rId16">
+                    <a:blip r:embed="rId12">
                       <a:extLst>
                         <a:ext uri="{28A0092B-C50C-407E-A947-70E740481C1C}">
                           <a14:useLocalDpi xmlns:a14="http://schemas.microsoft.com/office/drawing/2010/main" val="0"/>
@@ -5048,232 +5747,43 @@
           <w:sz w:val="24"/>
           <w:szCs w:val="24"/>
         </w:rPr>
-        <w:t>Kohana Models</w:t>
+        <w:t>Recommandation Algorithm</w:t>
       </w:r>
     </w:p>
     <w:p>
       <w:pPr>
         <w:numPr>
-          <w:ilvl w:val="1"/>
+          <w:ilvl w:val="2"/>
           <w:numId w:val="2"/>
         </w:numPr>
         <w:shd w:val="clear" w:color="auto" w:fill="FFFFFF"/>
+        <w:tabs>
+          <w:tab w:val="clear" w:pos="2160"/>
+          <w:tab w:val="num" w:pos="1560"/>
+        </w:tabs>
         <w:spacing w:before="120" w:after="120"/>
-        <w:ind w:left="864"/>
-        <w:rPr>
-          <w:rFonts w:cstheme="minorHAnsi"/>
-          <w:color w:val="000000"/>
-          <w:sz w:val="24"/>
-          <w:szCs w:val="24"/>
-        </w:rPr>
-      </w:pPr>
-      <w:r>
-        <w:rPr>
-          <w:rFonts w:cstheme="minorHAnsi"/>
+        <w:ind w:left="1276"/>
+        <w:rPr>
+          <w:rFonts w:cstheme="minorHAnsi"/>
+          <w:color w:val="000000"/>
+          <w:sz w:val="24"/>
+          <w:szCs w:val="24"/>
+          <w:lang w:val="en-US"/>
+        </w:rPr>
+      </w:pPr>
+      <w:r>
+        <w:rPr>
           <w:noProof/>
-          <w:color w:val="000000"/>
-          <w:sz w:val="24"/>
-          <w:szCs w:val="24"/>
           <w:lang w:eastAsia="nl-NL"/>
         </w:rPr>
         <w:drawing>
-          <wp:anchor distT="0" distB="0" distL="114300" distR="114300" simplePos="0" relativeHeight="251684864" behindDoc="0" locked="0" layoutInCell="1" allowOverlap="1" wp14:anchorId="173046CB" wp14:editId="32189996">
+          <wp:anchor distT="0" distB="0" distL="114300" distR="114300" simplePos="0" relativeHeight="251700224" behindDoc="0" locked="0" layoutInCell="1" allowOverlap="1" wp14:anchorId="6EFAAB78" wp14:editId="21911554">
             <wp:simplePos x="0" y="0"/>
             <wp:positionH relativeFrom="column">
-              <wp:posOffset>310515</wp:posOffset>
+              <wp:posOffset>484505</wp:posOffset>
             </wp:positionH>
             <wp:positionV relativeFrom="paragraph">
-              <wp:posOffset>17360</wp:posOffset>
-            </wp:positionV>
-            <wp:extent cx="146685" cy="112395"/>
-            <wp:effectExtent l="0" t="0" r="5715" b="1905"/>
-            <wp:wrapNone/>
-            <wp:docPr id="4" name="Picture 4" descr="Description: http://e-ns.nl/images/vinkje.png"/>
-            <wp:cNvGraphicFramePr>
-              <a:graphicFrameLocks xmlns:a="http://schemas.openxmlformats.org/drawingml/2006/main" noChangeAspect="1"/>
-            </wp:cNvGraphicFramePr>
-            <a:graphic xmlns:a="http://schemas.openxmlformats.org/drawingml/2006/main">
-              <a:graphicData uri="http://schemas.openxmlformats.org/drawingml/2006/picture">
-                <pic:pic xmlns:pic="http://schemas.openxmlformats.org/drawingml/2006/picture">
-                  <pic:nvPicPr>
-                    <pic:cNvPr id="0" name="Picture 3" descr="Description: http://e-ns.nl/images/vinkje.png"/>
-                    <pic:cNvPicPr>
-                      <a:picLocks noChangeAspect="1" noChangeArrowheads="1"/>
-                    </pic:cNvPicPr>
-                  </pic:nvPicPr>
-                  <pic:blipFill>
-                    <a:blip r:embed="rId16">
-                      <a:extLst>
-                        <a:ext uri="{28A0092B-C50C-407E-A947-70E740481C1C}">
-                          <a14:useLocalDpi xmlns:a14="http://schemas.microsoft.com/office/drawing/2010/main" val="0"/>
-                        </a:ext>
-                      </a:extLst>
-                    </a:blip>
-                    <a:srcRect/>
-                    <a:stretch>
-                      <a:fillRect/>
-                    </a:stretch>
-                  </pic:blipFill>
-                  <pic:spPr bwMode="auto">
-                    <a:xfrm>
-                      <a:off x="0" y="0"/>
-                      <a:ext cx="146685" cy="112395"/>
-                    </a:xfrm>
-                    <a:prstGeom prst="rect">
-                      <a:avLst/>
-                    </a:prstGeom>
-                    <a:noFill/>
-                  </pic:spPr>
-                </pic:pic>
-              </a:graphicData>
-            </a:graphic>
-            <wp14:sizeRelH relativeFrom="page">
-              <wp14:pctWidth>0</wp14:pctWidth>
-            </wp14:sizeRelH>
-            <wp14:sizeRelV relativeFrom="page">
-              <wp14:pctHeight>0</wp14:pctHeight>
-            </wp14:sizeRelV>
-          </wp:anchor>
-        </w:drawing>
-      </w:r>
-      <w:r>
-        <w:rPr>
-          <w:rFonts w:cstheme="minorHAnsi"/>
-          <w:color w:val="000000"/>
-          <w:sz w:val="24"/>
-          <w:szCs w:val="24"/>
-        </w:rPr>
-        <w:t>User Account system</w:t>
-      </w:r>
-    </w:p>
-    <w:p>
-      <w:pPr>
-        <w:numPr>
-          <w:ilvl w:val="1"/>
-          <w:numId w:val="2"/>
-        </w:numPr>
-        <w:shd w:val="clear" w:color="auto" w:fill="FFFFFF"/>
-        <w:spacing w:before="120" w:after="120"/>
-        <w:ind w:left="864"/>
-        <w:rPr>
-          <w:rFonts w:cstheme="minorHAnsi"/>
-          <w:color w:val="000000"/>
-          <w:sz w:val="24"/>
-          <w:szCs w:val="24"/>
-          <w:lang w:val="en-US"/>
-        </w:rPr>
-      </w:pPr>
-      <w:r>
-        <w:rPr>
-          <w:rFonts w:cstheme="minorHAnsi"/>
-          <w:noProof/>
-          <w:color w:val="000000"/>
-          <w:sz w:val="24"/>
-          <w:szCs w:val="24"/>
-          <w:lang w:eastAsia="nl-NL"/>
-        </w:rPr>
-        <w:drawing>
-          <wp:anchor distT="0" distB="0" distL="114300" distR="114300" simplePos="0" relativeHeight="251686912" behindDoc="0" locked="0" layoutInCell="1" allowOverlap="1" wp14:anchorId="0484C466" wp14:editId="746F3267">
-            <wp:simplePos x="0" y="0"/>
-            <wp:positionH relativeFrom="column">
-              <wp:posOffset>311785</wp:posOffset>
-            </wp:positionH>
-            <wp:positionV relativeFrom="paragraph">
-              <wp:posOffset>23280</wp:posOffset>
-            </wp:positionV>
-            <wp:extent cx="146685" cy="112395"/>
-            <wp:effectExtent l="0" t="0" r="5715" b="1905"/>
-            <wp:wrapNone/>
-            <wp:docPr id="6" name="Picture 6" descr="Description: http://e-ns.nl/images/vinkje.png"/>
-            <wp:cNvGraphicFramePr>
-              <a:graphicFrameLocks xmlns:a="http://schemas.openxmlformats.org/drawingml/2006/main" noChangeAspect="1"/>
-            </wp:cNvGraphicFramePr>
-            <a:graphic xmlns:a="http://schemas.openxmlformats.org/drawingml/2006/main">
-              <a:graphicData uri="http://schemas.openxmlformats.org/drawingml/2006/picture">
-                <pic:pic xmlns:pic="http://schemas.openxmlformats.org/drawingml/2006/picture">
-                  <pic:nvPicPr>
-                    <pic:cNvPr id="0" name="Picture 3" descr="Description: http://e-ns.nl/images/vinkje.png"/>
-                    <pic:cNvPicPr>
-                      <a:picLocks noChangeAspect="1" noChangeArrowheads="1"/>
-                    </pic:cNvPicPr>
-                  </pic:nvPicPr>
-                  <pic:blipFill>
-                    <a:blip r:embed="rId16">
-                      <a:extLst>
-                        <a:ext uri="{28A0092B-C50C-407E-A947-70E740481C1C}">
-                          <a14:useLocalDpi xmlns:a14="http://schemas.microsoft.com/office/drawing/2010/main" val="0"/>
-                        </a:ext>
-                      </a:extLst>
-                    </a:blip>
-                    <a:srcRect/>
-                    <a:stretch>
-                      <a:fillRect/>
-                    </a:stretch>
-                  </pic:blipFill>
-                  <pic:spPr bwMode="auto">
-                    <a:xfrm>
-                      <a:off x="0" y="0"/>
-                      <a:ext cx="146685" cy="112395"/>
-                    </a:xfrm>
-                    <a:prstGeom prst="rect">
-                      <a:avLst/>
-                    </a:prstGeom>
-                    <a:noFill/>
-                  </pic:spPr>
-                </pic:pic>
-              </a:graphicData>
-            </a:graphic>
-            <wp14:sizeRelH relativeFrom="page">
-              <wp14:pctWidth>0</wp14:pctWidth>
-            </wp14:sizeRelH>
-            <wp14:sizeRelV relativeFrom="page">
-              <wp14:pctHeight>0</wp14:pctHeight>
-            </wp14:sizeRelV>
-          </wp:anchor>
-        </w:drawing>
-      </w:r>
-      <w:r>
-        <w:rPr>
-          <w:rFonts w:cstheme="minorHAnsi"/>
-          <w:color w:val="000000"/>
-          <w:sz w:val="24"/>
-          <w:szCs w:val="24"/>
-          <w:lang w:val="en-US"/>
-        </w:rPr>
-        <w:t>User feedback storage in database</w:t>
-      </w:r>
-    </w:p>
-    <w:p>
-      <w:pPr>
-        <w:numPr>
-          <w:ilvl w:val="1"/>
-          <w:numId w:val="2"/>
-        </w:numPr>
-        <w:shd w:val="clear" w:color="auto" w:fill="FFFFFF"/>
-        <w:spacing w:before="120" w:after="120"/>
-        <w:ind w:left="864"/>
-        <w:rPr>
-          <w:rFonts w:cstheme="minorHAnsi"/>
-          <w:color w:val="000000"/>
-          <w:sz w:val="24"/>
-          <w:szCs w:val="24"/>
-        </w:rPr>
-      </w:pPr>
-      <w:bookmarkStart w:id="11" w:name="_GoBack"/>
-      <w:bookmarkEnd w:id="11"/>
-      <w:r>
-        <w:rPr>
-          <w:noProof/>
-          <w:lang w:eastAsia="nl-NL"/>
-        </w:rPr>
-        <w:drawing>
-          <wp:anchor distT="0" distB="0" distL="114300" distR="114300" simplePos="0" relativeHeight="251700224" behindDoc="0" locked="0" layoutInCell="1" allowOverlap="1" wp14:anchorId="68ED7FD8" wp14:editId="7A4E66FE">
-            <wp:simplePos x="0" y="0"/>
-            <wp:positionH relativeFrom="column">
-              <wp:posOffset>477520</wp:posOffset>
-            </wp:positionH>
-            <wp:positionV relativeFrom="paragraph">
-              <wp:posOffset>242355</wp:posOffset>
+              <wp:posOffset>245960</wp:posOffset>
             </wp:positionV>
             <wp:extent cx="266700" cy="266700"/>
             <wp:effectExtent l="0" t="0" r="0" b="0"/>
@@ -5292,7 +5802,7 @@
                     </pic:cNvPicPr>
                   </pic:nvPicPr>
                   <pic:blipFill>
-                    <a:blip r:embed="rId17">
+                    <a:blip r:embed="rId16">
                       <a:extLst>
                         <a:ext uri="{28A0092B-C50C-407E-A947-70E740481C1C}">
                           <a14:useLocalDpi xmlns:a14="http://schemas.microsoft.com/office/drawing/2010/main" val="0"/>
@@ -5335,37 +5845,6 @@
           <w:color w:val="000000"/>
           <w:sz w:val="24"/>
           <w:szCs w:val="24"/>
-        </w:rPr>
-        <w:t>Recommandation Algorithm</w:t>
-      </w:r>
-    </w:p>
-    <w:p>
-      <w:pPr>
-        <w:numPr>
-          <w:ilvl w:val="2"/>
-          <w:numId w:val="2"/>
-        </w:numPr>
-        <w:shd w:val="clear" w:color="auto" w:fill="FFFFFF"/>
-        <w:tabs>
-          <w:tab w:val="clear" w:pos="2160"/>
-          <w:tab w:val="num" w:pos="1560"/>
-        </w:tabs>
-        <w:spacing w:before="120" w:after="120"/>
-        <w:ind w:left="1276"/>
-        <w:rPr>
-          <w:rFonts w:cstheme="minorHAnsi"/>
-          <w:color w:val="000000"/>
-          <w:sz w:val="24"/>
-          <w:szCs w:val="24"/>
-          <w:lang w:val="en-US"/>
-        </w:rPr>
-      </w:pPr>
-      <w:r>
-        <w:rPr>
-          <w:rFonts w:cstheme="minorHAnsi"/>
-          <w:color w:val="000000"/>
-          <w:sz w:val="24"/>
-          <w:szCs w:val="24"/>
           <w:lang w:val="en-US"/>
         </w:rPr>
         <w:t>Updating database according to user feedback</w:t>
@@ -5452,7 +5931,7 @@
                     </pic:cNvPicPr>
                   </pic:nvPicPr>
                   <pic:blipFill>
-                    <a:blip r:embed="rId16">
+                    <a:blip r:embed="rId12">
                       <a:extLst>
                         <a:ext uri="{28A0092B-C50C-407E-A947-70E740481C1C}">
                           <a14:useLocalDpi xmlns:a14="http://schemas.microsoft.com/office/drawing/2010/main" val="0"/>
@@ -5547,7 +6026,7 @@
                     </pic:cNvPicPr>
                   </pic:nvPicPr>
                   <pic:blipFill>
-                    <a:blip r:embed="rId16">
+                    <a:blip r:embed="rId12">
                       <a:extLst>
                         <a:ext uri="{28A0092B-C50C-407E-A947-70E740481C1C}">
                           <a14:useLocalDpi xmlns:a14="http://schemas.microsoft.com/office/drawing/2010/main" val="0"/>
@@ -5595,11 +6074,11 @@
       <w:pPr>
         <w:pStyle w:val="Heading2"/>
       </w:pPr>
-      <w:bookmarkStart w:id="12" w:name="_Toc311214104"/>
+      <w:bookmarkStart w:id="11" w:name="_Toc311214104"/>
       <w:r>
         <w:t>Week 5-6</w:t>
       </w:r>
-      <w:bookmarkEnd w:id="12"/>
+      <w:bookmarkEnd w:id="11"/>
     </w:p>
     <w:p>
       <w:pPr>
@@ -5619,114 +6098,22 @@
       </w:pPr>
       <w:r>
         <w:rPr>
-          <w:rFonts w:cstheme="minorHAnsi"/>
-          <w:color w:val="000000"/>
-          <w:sz w:val="24"/>
-          <w:szCs w:val="24"/>
-          <w:lang w:val="en-US"/>
-        </w:rPr>
-        <w:t>Implementation</w:t>
-      </w:r>
-    </w:p>
-    <w:p>
-      <w:pPr>
-        <w:numPr>
-          <w:ilvl w:val="1"/>
-          <w:numId w:val="3"/>
-        </w:numPr>
-        <w:shd w:val="clear" w:color="auto" w:fill="FFFFFF"/>
-        <w:tabs>
-          <w:tab w:val="clear" w:pos="1344"/>
-        </w:tabs>
-        <w:spacing w:before="120" w:after="120"/>
-        <w:ind w:left="851" w:hanging="284"/>
-        <w:rPr>
-          <w:rFonts w:cstheme="minorHAnsi"/>
-          <w:color w:val="000000"/>
-          <w:sz w:val="24"/>
-          <w:szCs w:val="24"/>
-        </w:rPr>
-      </w:pPr>
-      <w:r>
-        <w:rPr>
-          <w:rFonts w:cstheme="minorHAnsi"/>
-          <w:color w:val="000000"/>
-          <w:sz w:val="24"/>
-          <w:szCs w:val="24"/>
-        </w:rPr>
-        <w:t>Unit tests</w:t>
-      </w:r>
-    </w:p>
-    <w:p>
-      <w:pPr>
-        <w:numPr>
-          <w:ilvl w:val="1"/>
-          <w:numId w:val="3"/>
-        </w:numPr>
-        <w:shd w:val="clear" w:color="auto" w:fill="FFFFFF"/>
-        <w:tabs>
-          <w:tab w:val="clear" w:pos="1344"/>
-        </w:tabs>
-        <w:spacing w:before="120" w:after="120"/>
-        <w:ind w:left="851" w:hanging="284"/>
-        <w:rPr>
-          <w:rFonts w:cstheme="minorHAnsi"/>
-          <w:color w:val="000000"/>
-          <w:sz w:val="24"/>
-          <w:szCs w:val="24"/>
-          <w:lang w:val="en-US"/>
-        </w:rPr>
-      </w:pPr>
-      <w:r>
-        <w:rPr>
-          <w:rFonts w:cstheme="minorHAnsi"/>
-          <w:color w:val="000000"/>
-          <w:sz w:val="24"/>
-          <w:szCs w:val="24"/>
-          <w:lang w:val="en-US"/>
-        </w:rPr>
-        <w:t>Saving user’s favorite genres in database</w:t>
-      </w:r>
-    </w:p>
-    <w:p>
-      <w:pPr>
-        <w:numPr>
-          <w:ilvl w:val="1"/>
-          <w:numId w:val="3"/>
-        </w:numPr>
-        <w:shd w:val="clear" w:color="auto" w:fill="FFFFFF"/>
-        <w:tabs>
-          <w:tab w:val="clear" w:pos="1344"/>
-          <w:tab w:val="num" w:pos="993"/>
-        </w:tabs>
-        <w:spacing w:before="120" w:after="120"/>
-        <w:ind w:left="851" w:hanging="284"/>
-        <w:rPr>
-          <w:rFonts w:cstheme="minorHAnsi"/>
-          <w:color w:val="000000"/>
-          <w:sz w:val="24"/>
-          <w:szCs w:val="24"/>
-          <w:lang w:val="en-US"/>
-        </w:rPr>
-      </w:pPr>
-      <w:r>
-        <w:rPr>
           <w:noProof/>
           <w:lang w:eastAsia="nl-NL"/>
         </w:rPr>
         <w:drawing>
-          <wp:anchor distT="0" distB="0" distL="114300" distR="114300" simplePos="0" relativeHeight="251707392" behindDoc="0" locked="0" layoutInCell="1" allowOverlap="1" wp14:anchorId="1900E2EE" wp14:editId="520E8306">
+          <wp:anchor distT="0" distB="0" distL="114300" distR="114300" simplePos="0" relativeHeight="251732992" behindDoc="0" locked="0" layoutInCell="1" allowOverlap="1" wp14:anchorId="24746161" wp14:editId="1FC87CA3">
             <wp:simplePos x="0" y="0"/>
             <wp:positionH relativeFrom="column">
-              <wp:posOffset>61595</wp:posOffset>
+              <wp:posOffset>62230</wp:posOffset>
             </wp:positionH>
             <wp:positionV relativeFrom="paragraph">
-              <wp:posOffset>258660</wp:posOffset>
+              <wp:posOffset>40005</wp:posOffset>
             </wp:positionV>
             <wp:extent cx="266700" cy="266700"/>
             <wp:effectExtent l="0" t="0" r="0" b="0"/>
             <wp:wrapNone/>
-            <wp:docPr id="21" name="Picture 21" descr="http://azdem.org/images/loading.png"/>
+            <wp:docPr id="32" name="Picture 32" descr="http://azdem.org/images/loading.png"/>
             <wp:cNvGraphicFramePr>
               <a:graphicFrameLocks xmlns:a="http://schemas.openxmlformats.org/drawingml/2006/main" noChangeAspect="1"/>
             </wp:cNvGraphicFramePr>
@@ -5740,7 +6127,7 @@
                     </pic:cNvPicPr>
                   </pic:nvPicPr>
                   <pic:blipFill>
-                    <a:blip r:embed="rId17">
+                    <a:blip r:embed="rId16">
                       <a:extLst>
                         <a:ext uri="{28A0092B-C50C-407E-A947-70E740481C1C}">
                           <a14:useLocalDpi xmlns:a14="http://schemas.microsoft.com/office/drawing/2010/main" val="0"/>
@@ -5785,6 +6172,371 @@
           <w:szCs w:val="24"/>
           <w:lang w:val="en-US"/>
         </w:rPr>
+        <w:t>Implementation</w:t>
+      </w:r>
+    </w:p>
+    <w:p>
+      <w:pPr>
+        <w:numPr>
+          <w:ilvl w:val="1"/>
+          <w:numId w:val="3"/>
+        </w:numPr>
+        <w:shd w:val="clear" w:color="auto" w:fill="FFFFFF"/>
+        <w:tabs>
+          <w:tab w:val="clear" w:pos="1344"/>
+        </w:tabs>
+        <w:spacing w:before="120" w:after="120"/>
+        <w:ind w:left="851" w:hanging="284"/>
+        <w:rPr>
+          <w:rFonts w:cstheme="minorHAnsi"/>
+          <w:color w:val="000000"/>
+          <w:sz w:val="24"/>
+          <w:szCs w:val="24"/>
+        </w:rPr>
+      </w:pPr>
+      <w:r>
+        <w:rPr>
+          <w:noProof/>
+          <w:lang w:eastAsia="nl-NL"/>
+        </w:rPr>
+        <w:drawing>
+          <wp:anchor distT="0" distB="0" distL="114300" distR="114300" simplePos="0" relativeHeight="251737088" behindDoc="0" locked="0" layoutInCell="1" allowOverlap="1" wp14:anchorId="09FC5591" wp14:editId="306B6329">
+            <wp:simplePos x="0" y="0"/>
+            <wp:positionH relativeFrom="column">
+              <wp:posOffset>256755</wp:posOffset>
+            </wp:positionH>
+            <wp:positionV relativeFrom="paragraph">
+              <wp:posOffset>263525</wp:posOffset>
+            </wp:positionV>
+            <wp:extent cx="266700" cy="266700"/>
+            <wp:effectExtent l="0" t="0" r="0" b="0"/>
+            <wp:wrapNone/>
+            <wp:docPr id="34" name="Picture 34" descr="http://azdem.org/images/loading.png"/>
+            <wp:cNvGraphicFramePr>
+              <a:graphicFrameLocks xmlns:a="http://schemas.openxmlformats.org/drawingml/2006/main" noChangeAspect="1"/>
+            </wp:cNvGraphicFramePr>
+            <a:graphic xmlns:a="http://schemas.openxmlformats.org/drawingml/2006/main">
+              <a:graphicData uri="http://schemas.openxmlformats.org/drawingml/2006/picture">
+                <pic:pic xmlns:pic="http://schemas.openxmlformats.org/drawingml/2006/picture">
+                  <pic:nvPicPr>
+                    <pic:cNvPr id="0" name="Picture 4" descr="http://azdem.org/images/loading.png"/>
+                    <pic:cNvPicPr>
+                      <a:picLocks noChangeAspect="1" noChangeArrowheads="1"/>
+                    </pic:cNvPicPr>
+                  </pic:nvPicPr>
+                  <pic:blipFill>
+                    <a:blip r:embed="rId16">
+                      <a:extLst>
+                        <a:ext uri="{28A0092B-C50C-407E-A947-70E740481C1C}">
+                          <a14:useLocalDpi xmlns:a14="http://schemas.microsoft.com/office/drawing/2010/main" val="0"/>
+                        </a:ext>
+                      </a:extLst>
+                    </a:blip>
+                    <a:srcRect/>
+                    <a:stretch>
+                      <a:fillRect/>
+                    </a:stretch>
+                  </pic:blipFill>
+                  <pic:spPr bwMode="auto">
+                    <a:xfrm>
+                      <a:off x="0" y="0"/>
+                      <a:ext cx="266700" cy="266700"/>
+                    </a:xfrm>
+                    <a:prstGeom prst="rect">
+                      <a:avLst/>
+                    </a:prstGeom>
+                    <a:noFill/>
+                    <a:ln>
+                      <a:noFill/>
+                    </a:ln>
+                  </pic:spPr>
+                </pic:pic>
+              </a:graphicData>
+            </a:graphic>
+            <wp14:sizeRelH relativeFrom="page">
+              <wp14:pctWidth>0</wp14:pctWidth>
+            </wp14:sizeRelH>
+            <wp14:sizeRelV relativeFrom="page">
+              <wp14:pctHeight>0</wp14:pctHeight>
+            </wp14:sizeRelV>
+          </wp:anchor>
+        </w:drawing>
+      </w:r>
+      <w:r>
+        <w:rPr>
+          <w:rFonts w:cstheme="minorHAnsi"/>
+          <w:noProof/>
+          <w:color w:val="000000"/>
+          <w:sz w:val="24"/>
+          <w:szCs w:val="24"/>
+          <w:lang w:eastAsia="nl-NL"/>
+        </w:rPr>
+        <w:drawing>
+          <wp:anchor distT="0" distB="0" distL="114300" distR="114300" simplePos="0" relativeHeight="251726848" behindDoc="0" locked="0" layoutInCell="1" allowOverlap="1" wp14:anchorId="22C7DA50" wp14:editId="680EEE4D">
+            <wp:simplePos x="0" y="0"/>
+            <wp:positionH relativeFrom="column">
+              <wp:posOffset>356235</wp:posOffset>
+            </wp:positionH>
+            <wp:positionV relativeFrom="paragraph">
+              <wp:posOffset>11010</wp:posOffset>
+            </wp:positionV>
+            <wp:extent cx="146685" cy="112395"/>
+            <wp:effectExtent l="0" t="0" r="5715" b="1905"/>
+            <wp:wrapNone/>
+            <wp:docPr id="29" name="Picture 29" descr="Description: http://e-ns.nl/images/vinkje.png"/>
+            <wp:cNvGraphicFramePr>
+              <a:graphicFrameLocks xmlns:a="http://schemas.openxmlformats.org/drawingml/2006/main" noChangeAspect="1"/>
+            </wp:cNvGraphicFramePr>
+            <a:graphic xmlns:a="http://schemas.openxmlformats.org/drawingml/2006/main">
+              <a:graphicData uri="http://schemas.openxmlformats.org/drawingml/2006/picture">
+                <pic:pic xmlns:pic="http://schemas.openxmlformats.org/drawingml/2006/picture">
+                  <pic:nvPicPr>
+                    <pic:cNvPr id="0" name="Picture 3" descr="Description: http://e-ns.nl/images/vinkje.png"/>
+                    <pic:cNvPicPr>
+                      <a:picLocks noChangeAspect="1" noChangeArrowheads="1"/>
+                    </pic:cNvPicPr>
+                  </pic:nvPicPr>
+                  <pic:blipFill>
+                    <a:blip r:embed="rId12">
+                      <a:extLst>
+                        <a:ext uri="{28A0092B-C50C-407E-A947-70E740481C1C}">
+                          <a14:useLocalDpi xmlns:a14="http://schemas.microsoft.com/office/drawing/2010/main" val="0"/>
+                        </a:ext>
+                      </a:extLst>
+                    </a:blip>
+                    <a:srcRect/>
+                    <a:stretch>
+                      <a:fillRect/>
+                    </a:stretch>
+                  </pic:blipFill>
+                  <pic:spPr bwMode="auto">
+                    <a:xfrm>
+                      <a:off x="0" y="0"/>
+                      <a:ext cx="146685" cy="112395"/>
+                    </a:xfrm>
+                    <a:prstGeom prst="rect">
+                      <a:avLst/>
+                    </a:prstGeom>
+                    <a:noFill/>
+                  </pic:spPr>
+                </pic:pic>
+              </a:graphicData>
+            </a:graphic>
+            <wp14:sizeRelH relativeFrom="page">
+              <wp14:pctWidth>0</wp14:pctWidth>
+            </wp14:sizeRelH>
+            <wp14:sizeRelV relativeFrom="page">
+              <wp14:pctHeight>0</wp14:pctHeight>
+            </wp14:sizeRelV>
+          </wp:anchor>
+        </w:drawing>
+      </w:r>
+      <w:r>
+        <w:rPr>
+          <w:rFonts w:cstheme="minorHAnsi"/>
+          <w:color w:val="000000"/>
+          <w:sz w:val="24"/>
+          <w:szCs w:val="24"/>
+        </w:rPr>
+        <w:t>Playlist</w:t>
+      </w:r>
+    </w:p>
+    <w:p>
+      <w:pPr>
+        <w:numPr>
+          <w:ilvl w:val="1"/>
+          <w:numId w:val="3"/>
+        </w:numPr>
+        <w:shd w:val="clear" w:color="auto" w:fill="FFFFFF"/>
+        <w:tabs>
+          <w:tab w:val="clear" w:pos="1344"/>
+        </w:tabs>
+        <w:spacing w:before="120" w:after="120"/>
+        <w:ind w:left="851" w:hanging="284"/>
+        <w:rPr>
+          <w:rFonts w:cstheme="minorHAnsi"/>
+          <w:color w:val="000000"/>
+          <w:sz w:val="24"/>
+          <w:szCs w:val="24"/>
+          <w:lang w:val="en-US"/>
+        </w:rPr>
+      </w:pPr>
+      <w:r>
+        <w:rPr>
+          <w:noProof/>
+          <w:lang w:eastAsia="nl-NL"/>
+        </w:rPr>
+        <w:drawing>
+          <wp:anchor distT="0" distB="0" distL="114300" distR="114300" simplePos="0" relativeHeight="251739136" behindDoc="0" locked="0" layoutInCell="1" allowOverlap="1" wp14:anchorId="5E6A9462" wp14:editId="39CB4C18">
+            <wp:simplePos x="0" y="0"/>
+            <wp:positionH relativeFrom="column">
+              <wp:posOffset>257175</wp:posOffset>
+            </wp:positionH>
+            <wp:positionV relativeFrom="paragraph">
+              <wp:posOffset>262470</wp:posOffset>
+            </wp:positionV>
+            <wp:extent cx="266700" cy="266700"/>
+            <wp:effectExtent l="0" t="0" r="0" b="0"/>
+            <wp:wrapNone/>
+            <wp:docPr id="35" name="Picture 35" descr="http://azdem.org/images/loading.png"/>
+            <wp:cNvGraphicFramePr>
+              <a:graphicFrameLocks xmlns:a="http://schemas.openxmlformats.org/drawingml/2006/main" noChangeAspect="1"/>
+            </wp:cNvGraphicFramePr>
+            <a:graphic xmlns:a="http://schemas.openxmlformats.org/drawingml/2006/main">
+              <a:graphicData uri="http://schemas.openxmlformats.org/drawingml/2006/picture">
+                <pic:pic xmlns:pic="http://schemas.openxmlformats.org/drawingml/2006/picture">
+                  <pic:nvPicPr>
+                    <pic:cNvPr id="0" name="Picture 4" descr="http://azdem.org/images/loading.png"/>
+                    <pic:cNvPicPr>
+                      <a:picLocks noChangeAspect="1" noChangeArrowheads="1"/>
+                    </pic:cNvPicPr>
+                  </pic:nvPicPr>
+                  <pic:blipFill>
+                    <a:blip r:embed="rId16">
+                      <a:extLst>
+                        <a:ext uri="{28A0092B-C50C-407E-A947-70E740481C1C}">
+                          <a14:useLocalDpi xmlns:a14="http://schemas.microsoft.com/office/drawing/2010/main" val="0"/>
+                        </a:ext>
+                      </a:extLst>
+                    </a:blip>
+                    <a:srcRect/>
+                    <a:stretch>
+                      <a:fillRect/>
+                    </a:stretch>
+                  </pic:blipFill>
+                  <pic:spPr bwMode="auto">
+                    <a:xfrm>
+                      <a:off x="0" y="0"/>
+                      <a:ext cx="266700" cy="266700"/>
+                    </a:xfrm>
+                    <a:prstGeom prst="rect">
+                      <a:avLst/>
+                    </a:prstGeom>
+                    <a:noFill/>
+                    <a:ln>
+                      <a:noFill/>
+                    </a:ln>
+                  </pic:spPr>
+                </pic:pic>
+              </a:graphicData>
+            </a:graphic>
+            <wp14:sizeRelH relativeFrom="page">
+              <wp14:pctWidth>0</wp14:pctWidth>
+            </wp14:sizeRelH>
+            <wp14:sizeRelV relativeFrom="page">
+              <wp14:pctHeight>0</wp14:pctHeight>
+            </wp14:sizeRelV>
+          </wp:anchor>
+        </w:drawing>
+      </w:r>
+      <w:r>
+        <w:rPr>
+          <w:rFonts w:cstheme="minorHAnsi"/>
+          <w:color w:val="000000"/>
+          <w:sz w:val="24"/>
+          <w:szCs w:val="24"/>
+          <w:lang w:val="en-US"/>
+        </w:rPr>
+        <w:t>Saving user’s favorite genres in database</w:t>
+      </w:r>
+    </w:p>
+    <w:p>
+      <w:pPr>
+        <w:numPr>
+          <w:ilvl w:val="1"/>
+          <w:numId w:val="3"/>
+        </w:numPr>
+        <w:shd w:val="clear" w:color="auto" w:fill="FFFFFF"/>
+        <w:tabs>
+          <w:tab w:val="clear" w:pos="1344"/>
+          <w:tab w:val="num" w:pos="993"/>
+        </w:tabs>
+        <w:spacing w:before="120" w:after="120"/>
+        <w:ind w:left="851" w:hanging="284"/>
+        <w:rPr>
+          <w:rFonts w:cstheme="minorHAnsi"/>
+          <w:color w:val="000000"/>
+          <w:sz w:val="24"/>
+          <w:szCs w:val="24"/>
+          <w:lang w:val="en-US"/>
+        </w:rPr>
+      </w:pPr>
+      <w:r>
+        <w:rPr>
+          <w:noProof/>
+          <w:lang w:eastAsia="nl-NL"/>
+        </w:rPr>
+        <w:drawing>
+          <wp:anchor distT="0" distB="0" distL="114300" distR="114300" simplePos="0" relativeHeight="251707392" behindDoc="0" locked="0" layoutInCell="1" allowOverlap="1" wp14:anchorId="50666B3F" wp14:editId="042D25FC">
+            <wp:simplePos x="0" y="0"/>
+            <wp:positionH relativeFrom="column">
+              <wp:posOffset>61175</wp:posOffset>
+            </wp:positionH>
+            <wp:positionV relativeFrom="paragraph">
+              <wp:posOffset>258445</wp:posOffset>
+            </wp:positionV>
+            <wp:extent cx="266700" cy="266700"/>
+            <wp:effectExtent l="0" t="0" r="0" b="0"/>
+            <wp:wrapNone/>
+            <wp:docPr id="21" name="Picture 21" descr="http://azdem.org/images/loading.png"/>
+            <wp:cNvGraphicFramePr>
+              <a:graphicFrameLocks xmlns:a="http://schemas.openxmlformats.org/drawingml/2006/main" noChangeAspect="1"/>
+            </wp:cNvGraphicFramePr>
+            <a:graphic xmlns:a="http://schemas.openxmlformats.org/drawingml/2006/main">
+              <a:graphicData uri="http://schemas.openxmlformats.org/drawingml/2006/picture">
+                <pic:pic xmlns:pic="http://schemas.openxmlformats.org/drawingml/2006/picture">
+                  <pic:nvPicPr>
+                    <pic:cNvPr id="0" name="Picture 4" descr="http://azdem.org/images/loading.png"/>
+                    <pic:cNvPicPr>
+                      <a:picLocks noChangeAspect="1" noChangeArrowheads="1"/>
+                    </pic:cNvPicPr>
+                  </pic:nvPicPr>
+                  <pic:blipFill>
+                    <a:blip r:embed="rId16">
+                      <a:extLst>
+                        <a:ext uri="{28A0092B-C50C-407E-A947-70E740481C1C}">
+                          <a14:useLocalDpi xmlns:a14="http://schemas.microsoft.com/office/drawing/2010/main" val="0"/>
+                        </a:ext>
+                      </a:extLst>
+                    </a:blip>
+                    <a:srcRect/>
+                    <a:stretch>
+                      <a:fillRect/>
+                    </a:stretch>
+                  </pic:blipFill>
+                  <pic:spPr bwMode="auto">
+                    <a:xfrm>
+                      <a:off x="0" y="0"/>
+                      <a:ext cx="266700" cy="266700"/>
+                    </a:xfrm>
+                    <a:prstGeom prst="rect">
+                      <a:avLst/>
+                    </a:prstGeom>
+                    <a:noFill/>
+                    <a:ln>
+                      <a:noFill/>
+                    </a:ln>
+                  </pic:spPr>
+                </pic:pic>
+              </a:graphicData>
+            </a:graphic>
+            <wp14:sizeRelH relativeFrom="page">
+              <wp14:pctWidth>0</wp14:pctWidth>
+            </wp14:sizeRelH>
+            <wp14:sizeRelV relativeFrom="page">
+              <wp14:pctHeight>0</wp14:pctHeight>
+            </wp14:sizeRelV>
+          </wp:anchor>
+        </w:drawing>
+      </w:r>
+      <w:r>
+        <w:rPr>
+          <w:rFonts w:cstheme="minorHAnsi"/>
+          <w:color w:val="000000"/>
+          <w:sz w:val="24"/>
+          <w:szCs w:val="24"/>
+          <w:lang w:val="en-US"/>
+        </w:rPr>
         <w:t>Music Streaming</w:t>
       </w:r>
       <w:r>
@@ -5844,13 +6596,162 @@
       </w:pPr>
       <w:r>
         <w:rPr>
-          <w:rFonts w:cstheme="minorHAnsi"/>
-          <w:color w:val="000000"/>
-          <w:sz w:val="24"/>
-          <w:szCs w:val="24"/>
-          <w:lang w:val="en-US"/>
-        </w:rPr>
-        <w:t>Kohana Views</w:t>
+          <w:noProof/>
+          <w:lang w:eastAsia="nl-NL"/>
+        </w:rPr>
+        <w:drawing>
+          <wp:anchor distT="0" distB="0" distL="114300" distR="114300" simplePos="0" relativeHeight="251735040" behindDoc="0" locked="0" layoutInCell="1" allowOverlap="1" wp14:anchorId="100A5D3D" wp14:editId="78A7A1D5">
+            <wp:simplePos x="0" y="0"/>
+            <wp:positionH relativeFrom="column">
+              <wp:posOffset>220345</wp:posOffset>
+            </wp:positionH>
+            <wp:positionV relativeFrom="paragraph">
+              <wp:posOffset>261405</wp:posOffset>
+            </wp:positionV>
+            <wp:extent cx="266700" cy="266700"/>
+            <wp:effectExtent l="0" t="0" r="0" b="0"/>
+            <wp:wrapNone/>
+            <wp:docPr id="33" name="Picture 33" descr="http://azdem.org/images/loading.png"/>
+            <wp:cNvGraphicFramePr>
+              <a:graphicFrameLocks xmlns:a="http://schemas.openxmlformats.org/drawingml/2006/main" noChangeAspect="1"/>
+            </wp:cNvGraphicFramePr>
+            <a:graphic xmlns:a="http://schemas.openxmlformats.org/drawingml/2006/main">
+              <a:graphicData uri="http://schemas.openxmlformats.org/drawingml/2006/picture">
+                <pic:pic xmlns:pic="http://schemas.openxmlformats.org/drawingml/2006/picture">
+                  <pic:nvPicPr>
+                    <pic:cNvPr id="0" name="Picture 4" descr="http://azdem.org/images/loading.png"/>
+                    <pic:cNvPicPr>
+                      <a:picLocks noChangeAspect="1" noChangeArrowheads="1"/>
+                    </pic:cNvPicPr>
+                  </pic:nvPicPr>
+                  <pic:blipFill>
+                    <a:blip r:embed="rId16">
+                      <a:extLst>
+                        <a:ext uri="{28A0092B-C50C-407E-A947-70E740481C1C}">
+                          <a14:useLocalDpi xmlns:a14="http://schemas.microsoft.com/office/drawing/2010/main" val="0"/>
+                        </a:ext>
+                      </a:extLst>
+                    </a:blip>
+                    <a:srcRect/>
+                    <a:stretch>
+                      <a:fillRect/>
+                    </a:stretch>
+                  </pic:blipFill>
+                  <pic:spPr bwMode="auto">
+                    <a:xfrm>
+                      <a:off x="0" y="0"/>
+                      <a:ext cx="266700" cy="266700"/>
+                    </a:xfrm>
+                    <a:prstGeom prst="rect">
+                      <a:avLst/>
+                    </a:prstGeom>
+                    <a:noFill/>
+                    <a:ln>
+                      <a:noFill/>
+                    </a:ln>
+                  </pic:spPr>
+                </pic:pic>
+              </a:graphicData>
+            </a:graphic>
+            <wp14:sizeRelH relativeFrom="page">
+              <wp14:pctWidth>0</wp14:pctWidth>
+            </wp14:sizeRelH>
+            <wp14:sizeRelV relativeFrom="page">
+              <wp14:pctHeight>0</wp14:pctHeight>
+            </wp14:sizeRelV>
+          </wp:anchor>
+        </w:drawing>
+      </w:r>
+      <w:r>
+        <w:rPr>
+          <w:rFonts w:cstheme="minorHAnsi"/>
+          <w:noProof/>
+          <w:color w:val="000000"/>
+          <w:sz w:val="24"/>
+          <w:szCs w:val="24"/>
+          <w:lang w:eastAsia="nl-NL"/>
+        </w:rPr>
+        <w:drawing>
+          <wp:anchor distT="0" distB="0" distL="114300" distR="114300" simplePos="0" relativeHeight="251719680" behindDoc="0" locked="0" layoutInCell="1" allowOverlap="1" wp14:anchorId="51F85CD1" wp14:editId="400DA241">
+            <wp:simplePos x="0" y="0"/>
+            <wp:positionH relativeFrom="column">
+              <wp:posOffset>313055</wp:posOffset>
+            </wp:positionH>
+            <wp:positionV relativeFrom="paragraph">
+              <wp:posOffset>9310</wp:posOffset>
+            </wp:positionV>
+            <wp:extent cx="146685" cy="112395"/>
+            <wp:effectExtent l="0" t="0" r="5715" b="1905"/>
+            <wp:wrapNone/>
+            <wp:docPr id="25" name="Picture 25" descr="Description: http://e-ns.nl/images/vinkje.png"/>
+            <wp:cNvGraphicFramePr>
+              <a:graphicFrameLocks xmlns:a="http://schemas.openxmlformats.org/drawingml/2006/main" noChangeAspect="1"/>
+            </wp:cNvGraphicFramePr>
+            <a:graphic xmlns:a="http://schemas.openxmlformats.org/drawingml/2006/main">
+              <a:graphicData uri="http://schemas.openxmlformats.org/drawingml/2006/picture">
+                <pic:pic xmlns:pic="http://schemas.openxmlformats.org/drawingml/2006/picture">
+                  <pic:nvPicPr>
+                    <pic:cNvPr id="0" name="Picture 3" descr="Description: http://e-ns.nl/images/vinkje.png"/>
+                    <pic:cNvPicPr>
+                      <a:picLocks noChangeAspect="1" noChangeArrowheads="1"/>
+                    </pic:cNvPicPr>
+                  </pic:nvPicPr>
+                  <pic:blipFill>
+                    <a:blip r:embed="rId12">
+                      <a:extLst>
+                        <a:ext uri="{28A0092B-C50C-407E-A947-70E740481C1C}">
+                          <a14:useLocalDpi xmlns:a14="http://schemas.microsoft.com/office/drawing/2010/main" val="0"/>
+                        </a:ext>
+                      </a:extLst>
+                    </a:blip>
+                    <a:srcRect/>
+                    <a:stretch>
+                      <a:fillRect/>
+                    </a:stretch>
+                  </pic:blipFill>
+                  <pic:spPr bwMode="auto">
+                    <a:xfrm>
+                      <a:off x="0" y="0"/>
+                      <a:ext cx="146685" cy="112395"/>
+                    </a:xfrm>
+                    <a:prstGeom prst="rect">
+                      <a:avLst/>
+                    </a:prstGeom>
+                    <a:noFill/>
+                  </pic:spPr>
+                </pic:pic>
+              </a:graphicData>
+            </a:graphic>
+            <wp14:sizeRelH relativeFrom="page">
+              <wp14:pctWidth>0</wp14:pctWidth>
+            </wp14:sizeRelH>
+            <wp14:sizeRelV relativeFrom="page">
+              <wp14:pctHeight>0</wp14:pctHeight>
+            </wp14:sizeRelV>
+          </wp:anchor>
+        </w:drawing>
+      </w:r>
+      <w:proofErr w:type="spellStart"/>
+      <w:r>
+        <w:rPr>
+          <w:rFonts w:cstheme="minorHAnsi"/>
+          <w:color w:val="000000"/>
+          <w:sz w:val="24"/>
+          <w:szCs w:val="24"/>
+          <w:lang w:val="en-US"/>
+        </w:rPr>
+        <w:t>Kohana</w:t>
+      </w:r>
+      <w:proofErr w:type="spellEnd"/>
+      <w:r>
+        <w:rPr>
+          <w:rFonts w:cstheme="minorHAnsi"/>
+          <w:color w:val="000000"/>
+          <w:sz w:val="24"/>
+          <w:szCs w:val="24"/>
+          <w:lang w:val="en-US"/>
+        </w:rPr>
+        <w:t xml:space="preserve"> View</w:t>
       </w:r>
     </w:p>
     <w:p>
@@ -5880,6 +6781,28 @@
         </w:rPr>
         <w:t>HTML / CSS</w:t>
       </w:r>
+      <w:r>
+        <w:rPr>
+          <w:rFonts w:cstheme="minorHAnsi"/>
+          <w:color w:val="000000"/>
+          <w:sz w:val="24"/>
+          <w:szCs w:val="24"/>
+          <w:lang w:val="en-US"/>
+        </w:rPr>
+        <w:t xml:space="preserve"> / </w:t>
+      </w:r>
+      <w:proofErr w:type="spellStart"/>
+      <w:r>
+        <w:rPr>
+          <w:rFonts w:cstheme="minorHAnsi"/>
+          <w:color w:val="000000"/>
+          <w:sz w:val="24"/>
+          <w:szCs w:val="24"/>
+          <w:lang w:val="en-US"/>
+        </w:rPr>
+        <w:t>Javascript</w:t>
+      </w:r>
+      <w:proofErr w:type="spellEnd"/>
     </w:p>
     <w:p>
       <w:pPr>
@@ -5894,19 +6817,107 @@
           <w:color w:val="000000"/>
           <w:sz w:val="24"/>
           <w:szCs w:val="24"/>
-          <w:lang w:val="en-US"/>
-        </w:rPr>
-      </w:pPr>
-      <w:r>
-        <w:rPr>
-          <w:rFonts w:cstheme="minorHAnsi"/>
-          <w:color w:val="000000"/>
-          <w:sz w:val="24"/>
-          <w:szCs w:val="24"/>
-          <w:lang w:val="en-US"/>
+        </w:rPr>
+      </w:pPr>
+      <w:r>
+        <w:rPr>
+          <w:noProof/>
+          <w:lang w:eastAsia="nl-NL"/>
         </w:rPr>
         <w:lastRenderedPageBreak/>
-        <w:t>Integration with social networks (Twitter, Facebook, Google+)</w:t>
+        <w:drawing>
+          <wp:anchor distT="0" distB="0" distL="114300" distR="114300" simplePos="0" relativeHeight="251745280" behindDoc="0" locked="0" layoutInCell="1" allowOverlap="1" wp14:anchorId="31BA4317" wp14:editId="51AC9299">
+            <wp:simplePos x="0" y="0"/>
+            <wp:positionH relativeFrom="column">
+              <wp:posOffset>62230</wp:posOffset>
+            </wp:positionH>
+            <wp:positionV relativeFrom="paragraph">
+              <wp:posOffset>265215</wp:posOffset>
+            </wp:positionV>
+            <wp:extent cx="266700" cy="266700"/>
+            <wp:effectExtent l="0" t="0" r="0" b="0"/>
+            <wp:wrapNone/>
+            <wp:docPr id="38" name="Picture 38" descr="http://azdem.org/images/loading.png"/>
+            <wp:cNvGraphicFramePr>
+              <a:graphicFrameLocks xmlns:a="http://schemas.openxmlformats.org/drawingml/2006/main" noChangeAspect="1"/>
+            </wp:cNvGraphicFramePr>
+            <a:graphic xmlns:a="http://schemas.openxmlformats.org/drawingml/2006/main">
+              <a:graphicData uri="http://schemas.openxmlformats.org/drawingml/2006/picture">
+                <pic:pic xmlns:pic="http://schemas.openxmlformats.org/drawingml/2006/picture">
+                  <pic:nvPicPr>
+                    <pic:cNvPr id="0" name="Picture 4" descr="http://azdem.org/images/loading.png"/>
+                    <pic:cNvPicPr>
+                      <a:picLocks noChangeAspect="1" noChangeArrowheads="1"/>
+                    </pic:cNvPicPr>
+                  </pic:nvPicPr>
+                  <pic:blipFill>
+                    <a:blip r:embed="rId16">
+                      <a:extLst>
+                        <a:ext uri="{28A0092B-C50C-407E-A947-70E740481C1C}">
+                          <a14:useLocalDpi xmlns:a14="http://schemas.microsoft.com/office/drawing/2010/main" val="0"/>
+                        </a:ext>
+                      </a:extLst>
+                    </a:blip>
+                    <a:srcRect/>
+                    <a:stretch>
+                      <a:fillRect/>
+                    </a:stretch>
+                  </pic:blipFill>
+                  <pic:spPr bwMode="auto">
+                    <a:xfrm>
+                      <a:off x="0" y="0"/>
+                      <a:ext cx="266700" cy="266700"/>
+                    </a:xfrm>
+                    <a:prstGeom prst="rect">
+                      <a:avLst/>
+                    </a:prstGeom>
+                    <a:noFill/>
+                    <a:ln>
+                      <a:noFill/>
+                    </a:ln>
+                  </pic:spPr>
+                </pic:pic>
+              </a:graphicData>
+            </a:graphic>
+            <wp14:sizeRelH relativeFrom="page">
+              <wp14:pctWidth>0</wp14:pctWidth>
+            </wp14:sizeRelH>
+            <wp14:sizeRelV relativeFrom="page">
+              <wp14:pctHeight>0</wp14:pctHeight>
+            </wp14:sizeRelV>
+          </wp:anchor>
+        </w:drawing>
+      </w:r>
+      <w:r>
+        <w:rPr>
+          <w:rFonts w:cstheme="minorHAnsi"/>
+          <w:color w:val="000000"/>
+          <w:sz w:val="24"/>
+          <w:szCs w:val="24"/>
+          <w:lang w:val="en-US"/>
+        </w:rPr>
+        <w:t xml:space="preserve">Design Test </w:t>
+      </w:r>
+      <w:proofErr w:type="spellStart"/>
+      <w:r>
+        <w:rPr>
+          <w:rFonts w:cstheme="minorHAnsi"/>
+          <w:color w:val="000000"/>
+          <w:sz w:val="24"/>
+          <w:szCs w:val="24"/>
+          <w:lang w:val="en-US"/>
+        </w:rPr>
+        <w:t>cas</w:t>
+      </w:r>
+      <w:proofErr w:type="spellEnd"/>
+      <w:r>
+        <w:rPr>
+          <w:rFonts w:cstheme="minorHAnsi"/>
+          <w:color w:val="000000"/>
+          <w:sz w:val="24"/>
+          <w:szCs w:val="24"/>
+        </w:rPr>
+        <w:t>es</w:t>
       </w:r>
     </w:p>
     <w:p>
@@ -5922,78 +6933,6 @@
           <w:color w:val="000000"/>
           <w:sz w:val="24"/>
           <w:szCs w:val="24"/>
-        </w:rPr>
-      </w:pPr>
-      <w:r>
-        <w:rPr>
-          <w:rFonts w:cstheme="minorHAnsi"/>
-          <w:color w:val="000000"/>
-          <w:sz w:val="24"/>
-          <w:szCs w:val="24"/>
-          <w:lang w:val="en-US"/>
-        </w:rPr>
-        <w:t xml:space="preserve">Design Test </w:t>
-      </w:r>
-      <w:proofErr w:type="spellStart"/>
-      <w:r>
-        <w:rPr>
-          <w:rFonts w:cstheme="minorHAnsi"/>
-          <w:color w:val="000000"/>
-          <w:sz w:val="24"/>
-          <w:szCs w:val="24"/>
-          <w:lang w:val="en-US"/>
-        </w:rPr>
-        <w:t>cas</w:t>
-      </w:r>
-      <w:proofErr w:type="spellEnd"/>
-      <w:r>
-        <w:rPr>
-          <w:rFonts w:cstheme="minorHAnsi"/>
-          <w:color w:val="000000"/>
-          <w:sz w:val="24"/>
-          <w:szCs w:val="24"/>
-        </w:rPr>
-        <w:t>es</w:t>
-      </w:r>
-    </w:p>
-    <w:p>
-      <w:pPr>
-        <w:numPr>
-          <w:ilvl w:val="0"/>
-          <w:numId w:val="3"/>
-        </w:numPr>
-        <w:shd w:val="clear" w:color="auto" w:fill="FFFFFF"/>
-        <w:spacing w:before="120" w:after="120"/>
-        <w:rPr>
-          <w:rFonts w:cstheme="minorHAnsi"/>
-          <w:color w:val="000000"/>
-          <w:sz w:val="24"/>
-          <w:szCs w:val="24"/>
-        </w:rPr>
-      </w:pPr>
-      <w:r>
-        <w:rPr>
-          <w:rFonts w:cstheme="minorHAnsi"/>
-          <w:color w:val="000000"/>
-          <w:sz w:val="24"/>
-          <w:szCs w:val="24"/>
-        </w:rPr>
-        <w:t>Execute tests</w:t>
-      </w:r>
-    </w:p>
-    <w:p>
-      <w:pPr>
-        <w:numPr>
-          <w:ilvl w:val="0"/>
-          <w:numId w:val="3"/>
-        </w:numPr>
-        <w:shd w:val="clear" w:color="auto" w:fill="FFFFFF"/>
-        <w:spacing w:before="120" w:after="120"/>
-        <w:rPr>
-          <w:rFonts w:cstheme="minorHAnsi"/>
-          <w:color w:val="000000"/>
-          <w:sz w:val="24"/>
-          <w:szCs w:val="24"/>
           <w:lang w:val="en-US"/>
         </w:rPr>
       </w:pPr>
@@ -6012,11 +6951,11 @@
       <w:pPr>
         <w:pStyle w:val="Heading2"/>
       </w:pPr>
-      <w:bookmarkStart w:id="13" w:name="_Toc311214105"/>
+      <w:bookmarkStart w:id="12" w:name="_Toc311214105"/>
       <w:r>
         <w:t>Week 7</w:t>
       </w:r>
-      <w:bookmarkEnd w:id="13"/>
+      <w:bookmarkEnd w:id="12"/>
     </w:p>
     <w:p>
       <w:pPr>
@@ -6041,8 +6980,110 @@
           <w:sz w:val="24"/>
           <w:szCs w:val="24"/>
         </w:rPr>
-        <w:t>Testing</w:t>
-      </w:r>
+        <w:t>Implementation</w:t>
+      </w:r>
+    </w:p>
+    <w:p>
+      <w:pPr>
+        <w:numPr>
+          <w:ilvl w:val="1"/>
+          <w:numId w:val="4"/>
+        </w:numPr>
+        <w:shd w:val="clear" w:color="auto" w:fill="FFFFFF"/>
+        <w:spacing w:before="120" w:after="120"/>
+        <w:rPr>
+          <w:rFonts w:cstheme="minorHAnsi"/>
+          <w:color w:val="000000"/>
+          <w:sz w:val="24"/>
+          <w:szCs w:val="24"/>
+        </w:rPr>
+      </w:pPr>
+      <w:r>
+        <w:rPr>
+          <w:rFonts w:cstheme="minorHAnsi"/>
+          <w:color w:val="000000"/>
+          <w:sz w:val="24"/>
+          <w:szCs w:val="24"/>
+        </w:rPr>
+        <w:t>Unit tests</w:t>
+      </w:r>
+    </w:p>
+    <w:p>
+      <w:pPr>
+        <w:numPr>
+          <w:ilvl w:val="1"/>
+          <w:numId w:val="4"/>
+        </w:numPr>
+        <w:shd w:val="clear" w:color="auto" w:fill="FFFFFF"/>
+        <w:spacing w:before="120" w:after="120"/>
+        <w:rPr>
+          <w:rFonts w:cstheme="minorHAnsi"/>
+          <w:color w:val="000000"/>
+          <w:sz w:val="24"/>
+          <w:szCs w:val="24"/>
+        </w:rPr>
+      </w:pPr>
+      <w:r>
+        <w:rPr>
+          <w:rFonts w:cstheme="minorHAnsi"/>
+          <w:color w:val="000000"/>
+          <w:sz w:val="24"/>
+          <w:szCs w:val="24"/>
+        </w:rPr>
+        <w:t>Music information</w:t>
+      </w:r>
+    </w:p>
+    <w:p>
+      <w:pPr>
+        <w:numPr>
+          <w:ilvl w:val="1"/>
+          <w:numId w:val="4"/>
+        </w:numPr>
+        <w:shd w:val="clear" w:color="auto" w:fill="FFFFFF"/>
+        <w:spacing w:before="120" w:after="120"/>
+        <w:rPr>
+          <w:rFonts w:cstheme="minorHAnsi"/>
+          <w:color w:val="000000"/>
+          <w:sz w:val="24"/>
+          <w:szCs w:val="24"/>
+        </w:rPr>
+      </w:pPr>
+      <w:r>
+        <w:rPr>
+          <w:rFonts w:cstheme="minorHAnsi"/>
+          <w:color w:val="000000"/>
+          <w:sz w:val="24"/>
+          <w:szCs w:val="24"/>
+        </w:rPr>
+        <w:t>Sharing with other users</w:t>
+      </w:r>
+    </w:p>
+    <w:p>
+      <w:pPr>
+        <w:numPr>
+          <w:ilvl w:val="1"/>
+          <w:numId w:val="4"/>
+        </w:numPr>
+        <w:shd w:val="clear" w:color="auto" w:fill="FFFFFF"/>
+        <w:spacing w:before="120" w:after="120"/>
+        <w:rPr>
+          <w:rFonts w:cstheme="minorHAnsi"/>
+          <w:color w:val="000000"/>
+          <w:sz w:val="24"/>
+          <w:szCs w:val="24"/>
+        </w:rPr>
+      </w:pPr>
+      <w:r>
+        <w:rPr>
+          <w:rFonts w:cstheme="minorHAnsi"/>
+          <w:color w:val="000000"/>
+          <w:sz w:val="24"/>
+          <w:szCs w:val="24"/>
+        </w:rPr>
+        <w:t>Sharing on social networks</w:t>
+      </w:r>
+      <w:bookmarkStart w:id="13" w:name="_GoBack"/>
+      <w:bookmarkEnd w:id="13"/>
     </w:p>
     <w:p>
       <w:pPr>
@@ -6067,6 +7108,60 @@
           <w:sz w:val="24"/>
           <w:szCs w:val="24"/>
         </w:rPr>
+        <w:t>Testing</w:t>
+      </w:r>
+    </w:p>
+    <w:p>
+      <w:pPr>
+        <w:numPr>
+          <w:ilvl w:val="0"/>
+          <w:numId w:val="4"/>
+        </w:numPr>
+        <w:shd w:val="clear" w:color="auto" w:fill="FFFFFF"/>
+        <w:spacing w:before="120" w:after="120"/>
+        <w:ind w:left="624"/>
+        <w:rPr>
+          <w:rFonts w:cstheme="minorHAnsi"/>
+          <w:color w:val="000000"/>
+          <w:sz w:val="24"/>
+          <w:szCs w:val="24"/>
+          <w:lang w:val="en-US"/>
+        </w:rPr>
+      </w:pPr>
+      <w:r>
+        <w:rPr>
+          <w:rFonts w:cstheme="minorHAnsi"/>
+          <w:color w:val="000000"/>
+          <w:sz w:val="24"/>
+          <w:szCs w:val="24"/>
+          <w:lang w:val="en-US"/>
+        </w:rPr>
+        <w:t>Integration with social networks (Twitter, Facebook, Google+)</w:t>
+      </w:r>
+    </w:p>
+    <w:p>
+      <w:pPr>
+        <w:numPr>
+          <w:ilvl w:val="0"/>
+          <w:numId w:val="4"/>
+        </w:numPr>
+        <w:shd w:val="clear" w:color="auto" w:fill="FFFFFF"/>
+        <w:spacing w:before="120" w:after="120"/>
+        <w:ind w:left="624"/>
+        <w:rPr>
+          <w:rFonts w:cstheme="minorHAnsi"/>
+          <w:color w:val="000000"/>
+          <w:sz w:val="24"/>
+          <w:szCs w:val="24"/>
+        </w:rPr>
+      </w:pPr>
+      <w:r>
+        <w:rPr>
+          <w:rFonts w:cstheme="minorHAnsi"/>
+          <w:color w:val="000000"/>
+          <w:sz w:val="24"/>
+          <w:szCs w:val="24"/>
+        </w:rPr>
         <w:t>Fix problems in application</w:t>
       </w:r>
     </w:p>
@@ -6372,7 +7467,34 @@
           <w:szCs w:val="21"/>
           <w:lang w:val="en-US"/>
         </w:rPr>
-        <w:t xml:space="preserve"> be built on HTML5, CSS and </w:t>
+        <w:t xml:space="preserve"> be built on HTML5, C</w:t>
+      </w:r>
+      <w:r>
+        <w:rPr>
+          <w:rFonts w:asciiTheme="minorHAnsi" w:hAnsiTheme="minorHAnsi" w:cstheme="minorHAnsi"/>
+          <w:color w:val="000000"/>
+          <w:szCs w:val="21"/>
+          <w:lang w:val="en-US"/>
+        </w:rPr>
+        <w:t>SS and JavaS</w:t>
+      </w:r>
+      <w:r>
+        <w:rPr>
+          <w:rFonts w:asciiTheme="minorHAnsi" w:hAnsiTheme="minorHAnsi" w:cstheme="minorHAnsi"/>
+          <w:color w:val="000000"/>
+          <w:szCs w:val="21"/>
+          <w:lang w:val="en-US"/>
+        </w:rPr>
+        <w:t>cript</w:t>
+      </w:r>
+      <w:r>
+        <w:rPr>
+          <w:rFonts w:asciiTheme="minorHAnsi" w:hAnsiTheme="minorHAnsi" w:cstheme="minorHAnsi"/>
+          <w:color w:val="000000"/>
+          <w:szCs w:val="21"/>
+          <w:lang w:val="en-US"/>
+        </w:rPr>
+        <w:t xml:space="preserve">. It will use the </w:t>
       </w:r>
       <w:proofErr w:type="spellStart"/>
       <w:r>
@@ -6382,7 +7504,7 @@
           <w:szCs w:val="21"/>
           <w:lang w:val="en-US"/>
         </w:rPr>
-        <w:t>Javascript</w:t>
+        <w:t>jQuery</w:t>
       </w:r>
       <w:proofErr w:type="spellEnd"/>
       <w:r>
@@ -6392,7 +7514,16 @@
           <w:szCs w:val="21"/>
           <w:lang w:val="en-US"/>
         </w:rPr>
-        <w:t xml:space="preserve">. It will use the </w:t>
+        <w:t xml:space="preserve"> library</w:t>
+      </w:r>
+      <w:r>
+        <w:rPr>
+          <w:rFonts w:asciiTheme="minorHAnsi" w:hAnsiTheme="minorHAnsi" w:cstheme="minorHAnsi"/>
+          <w:color w:val="000000"/>
+          <w:szCs w:val="21"/>
+          <w:lang w:val="en-US"/>
+        </w:rPr>
+        <w:t xml:space="preserve">. We will use the </w:t>
       </w:r>
       <w:proofErr w:type="spellStart"/>
       <w:r>
@@ -6402,7 +7533,7 @@
           <w:szCs w:val="21"/>
           <w:lang w:val="en-US"/>
         </w:rPr>
-        <w:t>jQuery</w:t>
+        <w:t>Echonest</w:t>
       </w:r>
       <w:proofErr w:type="spellEnd"/>
       <w:r>
@@ -6412,7 +7543,29 @@
           <w:szCs w:val="21"/>
           <w:lang w:val="en-US"/>
         </w:rPr>
-        <w:t xml:space="preserve"> library and the Playme.com streaming API. We will use the </w:t>
+        <w:t xml:space="preserve"> API to fetch news items and artist biographies and display these as information to the user.</w:t>
+      </w:r>
+    </w:p>
+    <w:p>
+      <w:pPr>
+        <w:pStyle w:val="NormalWeb"/>
+        <w:shd w:val="clear" w:color="auto" w:fill="FFFFFF"/>
+        <w:spacing w:before="0" w:beforeAutospacing="0" w:after="240" w:afterAutospacing="0" w:line="276" w:lineRule="auto"/>
+        <w:rPr>
+          <w:rFonts w:asciiTheme="minorHAnsi" w:hAnsiTheme="minorHAnsi" w:cstheme="minorHAnsi"/>
+          <w:color w:val="000000"/>
+          <w:szCs w:val="21"/>
+          <w:lang w:val="en-US"/>
+        </w:rPr>
+      </w:pPr>
+      <w:r>
+        <w:rPr>
+          <w:rFonts w:asciiTheme="minorHAnsi" w:hAnsiTheme="minorHAnsi" w:cstheme="minorHAnsi"/>
+          <w:color w:val="000000"/>
+          <w:szCs w:val="21"/>
+          <w:lang w:val="en-US"/>
+        </w:rPr>
+        <w:t xml:space="preserve">We will provide a streaming option through </w:t>
       </w:r>
       <w:proofErr w:type="spellStart"/>
       <w:r>
@@ -6422,6 +7575,35 @@
           <w:szCs w:val="21"/>
           <w:lang w:val="en-US"/>
         </w:rPr>
+        <w:t>Rdio</w:t>
+      </w:r>
+      <w:proofErr w:type="spellEnd"/>
+      <w:r>
+        <w:rPr>
+          <w:rFonts w:asciiTheme="minorHAnsi" w:hAnsiTheme="minorHAnsi" w:cstheme="minorHAnsi"/>
+          <w:color w:val="000000"/>
+          <w:szCs w:val="21"/>
+          <w:lang w:val="en-US"/>
+        </w:rPr>
+        <w:t>.</w:t>
+      </w:r>
+      <w:r>
+        <w:rPr>
+          <w:rFonts w:asciiTheme="minorHAnsi" w:hAnsiTheme="minorHAnsi" w:cstheme="minorHAnsi"/>
+          <w:color w:val="000000"/>
+          <w:szCs w:val="21"/>
+          <w:lang w:val="en-US"/>
+        </w:rPr>
+        <w:t xml:space="preserve"> We can gain access to their services through their partnership with </w:t>
+      </w:r>
+      <w:proofErr w:type="spellStart"/>
+      <w:r>
+        <w:rPr>
+          <w:rFonts w:asciiTheme="minorHAnsi" w:hAnsiTheme="minorHAnsi" w:cstheme="minorHAnsi"/>
+          <w:color w:val="000000"/>
+          <w:szCs w:val="21"/>
+          <w:lang w:val="en-US"/>
+        </w:rPr>
         <w:t>Echonest</w:t>
       </w:r>
       <w:proofErr w:type="spellEnd"/>
@@ -6432,7 +7614,16 @@
           <w:szCs w:val="21"/>
           <w:lang w:val="en-US"/>
         </w:rPr>
-        <w:t xml:space="preserve"> API to fetch news items and artist biographies and display these as information to the user.</w:t>
+        <w:t>. Thi</w:t>
+      </w:r>
+      <w:r>
+        <w:rPr>
+          <w:rFonts w:asciiTheme="minorHAnsi" w:hAnsiTheme="minorHAnsi" w:cstheme="minorHAnsi"/>
+          <w:color w:val="000000"/>
+          <w:szCs w:val="21"/>
+          <w:lang w:val="en-US"/>
+        </w:rPr>
+        <w:t>s way we will be able to provide 30 seconds previews of the songs in the user’s playlist. We are not able to gain access to streaming rights for whole songs because of various legal issues.</w:t>
       </w:r>
     </w:p>
     <w:p>
@@ -7444,13 +8635,68 @@
     </w:p>
     <w:p>
       <w:pPr>
+        <w:pStyle w:val="Heading2"/>
+        <w:rPr>
+          <w:lang w:val="en-US"/>
+        </w:rPr>
+      </w:pPr>
+      <w:r>
+        <w:rPr>
+          <w:lang w:val="en-US"/>
+        </w:rPr>
+        <w:t>Phase 3</w:t>
+      </w:r>
+    </w:p>
+    <w:p>
+      <w:pPr>
+        <w:spacing w:after="0"/>
+        <w:rPr>
+          <w:lang w:val="en-US"/>
+        </w:rPr>
+      </w:pPr>
+      <w:r>
+        <w:rPr>
+          <w:lang w:val="en-US"/>
+        </w:rPr>
+        <w:t xml:space="preserve">During this phase we have finally been able to complete and implement our recommendation algorithm. We have also implemented the user feedback and playlist. We are still working on the streaming of the said playlist and the storage of user’s favorite genres. The HTML and CSS design has been updated and polished. </w:t>
+      </w:r>
+    </w:p>
+    <w:p>
+      <w:pPr>
+        <w:ind w:left="284"/>
+        <w:rPr>
+          <w:lang w:val="en-US"/>
+        </w:rPr>
+      </w:pPr>
+      <w:r>
+        <w:rPr>
+          <w:lang w:val="en-US"/>
+        </w:rPr>
+        <w:t>Thorough tests have yet to be done.</w:t>
+      </w:r>
+    </w:p>
+    <w:p>
+      <w:pPr>
+        <w:rPr>
+          <w:lang w:val="en-US"/>
+        </w:rPr>
+      </w:pPr>
+      <w:r>
+        <w:rPr>
+          <w:lang w:val="en-US"/>
+        </w:rPr>
+        <w:t>So far we have finished half of the goals that we have set. We have not been able to write the test cases yet. Thus we are falling behind on our schedule.</w:t>
+      </w:r>
+    </w:p>
+    <w:p>
+      <w:pPr>
         <w:rPr>
           <w:lang w:val="en-US"/>
         </w:rPr>
       </w:pPr>
     </w:p>
     <w:sectPr>
-      <w:footerReference w:type="default" r:id="rId18"/>
+      <w:footerReference w:type="default" r:id="rId17"/>
       <w:pgSz w:w="11906" w:h="16838"/>
       <w:pgMar w:top="1417" w:right="1417" w:bottom="1417" w:left="1417" w:header="708" w:footer="708" w:gutter="0"/>
       <w:pgNumType w:start="0"/>
@@ -7521,7 +8767,7 @@
           <w:rPr>
             <w:noProof/>
           </w:rPr>
-          <w:t>8</w:t>
+          <w:t>13</w:t>
         </w:r>
         <w:r>
           <w:rPr>
@@ -7588,7 +8834,7 @@
         <v:path o:extrusionok="f" gradientshapeok="t" o:connecttype="rect"/>
         <o:lock v:ext="edit" aspectratio="t"/>
       </v:shapetype>
-      <v:shape id="_x0000_i1032" type="#_x0000_t75" alt="Description: http://e-ns.nl/images/vinkje.png" style="width:15pt;height:12pt;visibility:visible;mso-wrap-style:square" o:bullet="t">
+      <v:shape id="_x0000_i1043" type="#_x0000_t75" alt="Description: http://e-ns.nl/images/vinkje.png" style="width:15pt;height:12pt;visibility:visible;mso-wrap-style:square" o:bullet="t">
         <v:imagedata r:id="rId1" o:title="vinkje"/>
       </v:shape>
     </w:pict>
@@ -8024,7 +9270,7 @@
         <w:sz w:val="20"/>
       </w:rPr>
     </w:lvl>
-    <w:lvl w:ilvl="1" w:tentative="1">
+    <w:lvl w:ilvl="1">
       <w:start w:val="1"/>
       <w:numFmt w:val="bullet"/>
       <w:lvlText w:val="o"/>
@@ -9835,7 +11081,7 @@
 </file>
 
 <file path=customXml/itemProps2.xml><?xml version="1.0" encoding="utf-8"?>
-<ds:datastoreItem xmlns:ds="http://schemas.openxmlformats.org/officeDocument/2006/customXml" ds:itemID="{4D7DA988-21AC-4AA6-B35A-7C6DDE7BE64D}">
+<ds:datastoreItem xmlns:ds="http://schemas.openxmlformats.org/officeDocument/2006/customXml" ds:itemID="{AD3B1912-4F43-4803-A872-E35C82A644CC}">
   <ds:schemaRefs>
     <ds:schemaRef ds:uri="http://schemas.openxmlformats.org/officeDocument/2006/bibliography"/>
   </ds:schemaRefs>

</xml_diff>

<commit_message>
Updated goal and scope.
</commit_message>
<xml_diff>
--- a/Phase 3 - DRAFT.docx
+++ b/Phase 3 - DRAFT.docx
@@ -2904,7 +2904,35 @@
           <w:color w:val="000000"/>
           <w:lang w:val="en-US"/>
         </w:rPr>
-        <w:t xml:space="preserve">We will use the Playme.com API to stream music and the </w:t>
+        <w:t xml:space="preserve">We will use </w:t>
+      </w:r>
+      <w:proofErr w:type="spellStart"/>
+      <w:r>
+        <w:rPr>
+          <w:rFonts w:asciiTheme="minorHAnsi" w:hAnsiTheme="minorHAnsi" w:cstheme="minorHAnsi"/>
+          <w:color w:val="000000"/>
+          <w:lang w:val="en-US"/>
+        </w:rPr>
+        <w:t>Rdio</w:t>
+      </w:r>
+      <w:proofErr w:type="spellEnd"/>
+      <w:r>
+        <w:rPr>
+          <w:rFonts w:asciiTheme="minorHAnsi" w:hAnsiTheme="minorHAnsi" w:cstheme="minorHAnsi"/>
+          <w:color w:val="000000"/>
+          <w:lang w:val="en-US"/>
+        </w:rPr>
+        <w:t xml:space="preserve"> </w:t>
+      </w:r>
+      <w:bookmarkStart w:id="6" w:name="_GoBack"/>
+      <w:bookmarkEnd w:id="6"/>
+      <w:r>
+        <w:rPr>
+          <w:rFonts w:asciiTheme="minorHAnsi" w:hAnsiTheme="minorHAnsi" w:cstheme="minorHAnsi"/>
+          <w:color w:val="000000"/>
+          <w:lang w:val="en-US"/>
+        </w:rPr>
+        <w:t xml:space="preserve">to stream music and the </w:t>
       </w:r>
       <w:proofErr w:type="spellStart"/>
       <w:r>
@@ -3000,7 +3028,7 @@
           <w:lang w:val="en-US"/>
         </w:rPr>
       </w:pPr>
-      <w:bookmarkStart w:id="6" w:name="_Toc311214099"/>
+      <w:bookmarkStart w:id="7" w:name="_Toc311214099"/>
       <w:r>
         <w:rPr>
           <w:sz w:val="36"/>
@@ -3009,7 +3037,7 @@
         <w:lastRenderedPageBreak/>
         <w:t>Functional Description</w:t>
       </w:r>
-      <w:bookmarkEnd w:id="6"/>
+      <w:bookmarkEnd w:id="7"/>
     </w:p>
     <w:p>
       <w:pPr>
@@ -3265,7 +3293,54 @@
           <w:szCs w:val="21"/>
           <w:lang w:val="en-US"/>
         </w:rPr>
-        <w:t>The application will use PlayMe.com to stream the music in the playlist to the user.</w:t>
+        <w:t xml:space="preserve">The application will use </w:t>
+      </w:r>
+      <w:proofErr w:type="spellStart"/>
+      <w:r>
+        <w:rPr>
+          <w:rFonts w:asciiTheme="minorHAnsi" w:hAnsiTheme="minorHAnsi" w:cstheme="minorHAnsi"/>
+          <w:color w:val="000000"/>
+          <w:szCs w:val="21"/>
+          <w:lang w:val="en-US"/>
+        </w:rPr>
+        <w:t>Rdio’s</w:t>
+      </w:r>
+      <w:proofErr w:type="spellEnd"/>
+      <w:r>
+        <w:rPr>
+          <w:rFonts w:asciiTheme="minorHAnsi" w:hAnsiTheme="minorHAnsi" w:cstheme="minorHAnsi"/>
+          <w:color w:val="000000"/>
+          <w:szCs w:val="21"/>
+          <w:lang w:val="en-US"/>
+        </w:rPr>
+        <w:t xml:space="preserve"> services</w:t>
+      </w:r>
+      <w:r>
+        <w:rPr>
+          <w:rFonts w:asciiTheme="minorHAnsi" w:hAnsiTheme="minorHAnsi" w:cstheme="minorHAnsi"/>
+          <w:color w:val="000000"/>
+          <w:szCs w:val="21"/>
+          <w:lang w:val="en-US"/>
+        </w:rPr>
+        <w:t xml:space="preserve"> to stream</w:t>
+      </w:r>
+      <w:r>
+        <w:rPr>
+          <w:rFonts w:asciiTheme="minorHAnsi" w:hAnsiTheme="minorHAnsi" w:cstheme="minorHAnsi"/>
+          <w:color w:val="000000"/>
+          <w:szCs w:val="21"/>
+          <w:lang w:val="en-US"/>
+        </w:rPr>
+        <w:t xml:space="preserve"> 30 seconds previews of</w:t>
+      </w:r>
+      <w:r>
+        <w:rPr>
+          <w:rFonts w:asciiTheme="minorHAnsi" w:hAnsiTheme="minorHAnsi" w:cstheme="minorHAnsi"/>
+          <w:color w:val="000000"/>
+          <w:szCs w:val="21"/>
+          <w:lang w:val="en-US"/>
+        </w:rPr>
+        <w:t xml:space="preserve"> the music in the playlist to the user.</w:t>
       </w:r>
     </w:p>
     <w:p>
@@ -3320,7 +3395,7 @@
           <w:lang w:val="en-US" w:eastAsia="nl-NL"/>
         </w:rPr>
       </w:pPr>
-      <w:bookmarkStart w:id="7" w:name="_Toc311214100"/>
+      <w:bookmarkStart w:id="8" w:name="_Toc311214100"/>
       <w:r>
         <w:rPr>
           <w:rFonts w:eastAsia="Times New Roman"/>
@@ -3328,7 +3403,7 @@
         </w:rPr>
         <w:t>Diagrams</w:t>
       </w:r>
-      <w:bookmarkEnd w:id="7"/>
+      <w:bookmarkEnd w:id="8"/>
     </w:p>
     <w:p>
       <w:pPr>
@@ -4290,7 +4365,7 @@
           <w:lang w:val="en-US"/>
         </w:rPr>
       </w:pPr>
-      <w:bookmarkStart w:id="8" w:name="_Toc311214101"/>
+      <w:bookmarkStart w:id="9" w:name="_Toc311214101"/>
       <w:r>
         <w:rPr>
           <w:sz w:val="36"/>
@@ -4299,7 +4374,7 @@
         <w:lastRenderedPageBreak/>
         <w:t>Planning</w:t>
       </w:r>
-      <w:bookmarkEnd w:id="8"/>
+      <w:bookmarkEnd w:id="9"/>
     </w:p>
     <w:p>
       <w:pPr>
@@ -4308,14 +4383,14 @@
           <w:lang w:val="en-US"/>
         </w:rPr>
       </w:pPr>
-      <w:bookmarkStart w:id="9" w:name="_Toc311214102"/>
+      <w:bookmarkStart w:id="10" w:name="_Toc311214102"/>
       <w:r>
         <w:rPr>
           <w:lang w:val="en-US"/>
         </w:rPr>
         <w:t>Week 1-2</w:t>
       </w:r>
-      <w:bookmarkEnd w:id="9"/>
+      <w:bookmarkEnd w:id="10"/>
     </w:p>
     <w:p>
       <w:pPr>
@@ -5109,11 +5184,11 @@
       <w:pPr>
         <w:pStyle w:val="Heading2"/>
       </w:pPr>
-      <w:bookmarkStart w:id="10" w:name="_Toc311214103"/>
+      <w:bookmarkStart w:id="11" w:name="_Toc311214103"/>
       <w:r>
         <w:t>Week 3-4</w:t>
       </w:r>
-      <w:bookmarkEnd w:id="10"/>
+      <w:bookmarkEnd w:id="11"/>
     </w:p>
     <w:p>
       <w:pPr>
@@ -6074,11 +6149,11 @@
       <w:pPr>
         <w:pStyle w:val="Heading2"/>
       </w:pPr>
-      <w:bookmarkStart w:id="11" w:name="_Toc311214104"/>
+      <w:bookmarkStart w:id="12" w:name="_Toc311214104"/>
       <w:r>
         <w:t>Week 5-6</w:t>
       </w:r>
-      <w:bookmarkEnd w:id="11"/>
+      <w:bookmarkEnd w:id="12"/>
     </w:p>
     <w:p>
       <w:pPr>
@@ -6951,11 +7026,11 @@
       <w:pPr>
         <w:pStyle w:val="Heading2"/>
       </w:pPr>
-      <w:bookmarkStart w:id="12" w:name="_Toc311214105"/>
+      <w:bookmarkStart w:id="13" w:name="_Toc311214105"/>
       <w:r>
         <w:t>Week 7</w:t>
       </w:r>
-      <w:bookmarkEnd w:id="12"/>
+      <w:bookmarkEnd w:id="13"/>
     </w:p>
     <w:p>
       <w:pPr>
@@ -7082,8 +7157,6 @@
         </w:rPr>
         <w:t>Sharing on social networks</w:t>
       </w:r>
-      <w:bookmarkStart w:id="13" w:name="_GoBack"/>
-      <w:bookmarkEnd w:id="13"/>
     </w:p>
     <w:p>
       <w:pPr>
@@ -8767,7 +8840,7 @@
           <w:rPr>
             <w:noProof/>
           </w:rPr>
-          <w:t>13</w:t>
+          <w:t>1</w:t>
         </w:r>
         <w:r>
           <w:rPr>
@@ -8834,7 +8907,7 @@
         <v:path o:extrusionok="f" gradientshapeok="t" o:connecttype="rect"/>
         <o:lock v:ext="edit" aspectratio="t"/>
       </v:shapetype>
-      <v:shape id="_x0000_i1043" type="#_x0000_t75" alt="Description: http://e-ns.nl/images/vinkje.png" style="width:15pt;height:12pt;visibility:visible;mso-wrap-style:square" o:bullet="t">
+      <v:shape id="_x0000_i1044" type="#_x0000_t75" alt="Description: http://e-ns.nl/images/vinkje.png" style="width:15pt;height:12pt;visibility:visible;mso-wrap-style:square" o:bullet="t">
         <v:imagedata r:id="rId1" o:title="vinkje"/>
       </v:shape>
     </w:pict>
@@ -11081,7 +11154,7 @@
 </file>
 
 <file path=customXml/itemProps2.xml><?xml version="1.0" encoding="utf-8"?>
-<ds:datastoreItem xmlns:ds="http://schemas.openxmlformats.org/officeDocument/2006/customXml" ds:itemID="{AD3B1912-4F43-4803-A872-E35C82A644CC}">
+<ds:datastoreItem xmlns:ds="http://schemas.openxmlformats.org/officeDocument/2006/customXml" ds:itemID="{30B194A5-C7A3-4211-9FC0-687EB4404135}">
   <ds:schemaRefs>
     <ds:schemaRef ds:uri="http://schemas.openxmlformats.org/officeDocument/2006/bibliography"/>
   </ds:schemaRefs>

</xml_diff>

<commit_message>
Modified Recommendation Algorithm text.
</commit_message>
<xml_diff>
--- a/Phase 3 - DRAFT.docx
+++ b/Phase 3 - DRAFT.docx
@@ -1,6 +1,6 @@
 
 <file path=word/document.xml><?xml version="1.0" encoding="utf-8"?>
-<w:document xmlns:wpc="http://schemas.microsoft.com/office/word/2010/wordprocessingCanvas" xmlns:mc="http://schemas.openxmlformats.org/markup-compatibility/2006" xmlns:o="urn:schemas-microsoft-com:office:office" xmlns:r="http://schemas.openxmlformats.org/officeDocument/2006/relationships" xmlns:m="http://schemas.openxmlformats.org/officeDocument/2006/math" xmlns:v="urn:schemas-microsoft-com:vml" xmlns:wp14="http://schemas.microsoft.com/office/word/2010/wordprocessingDrawing" xmlns:wp="http://schemas.openxmlformats.org/drawingml/2006/wordprocessingDrawing" xmlns:w10="urn:schemas-microsoft-com:office:word" xmlns:w="http://schemas.openxmlformats.org/wordprocessingml/2006/main" xmlns:w14="http://schemas.microsoft.com/office/word/2010/wordml" xmlns:wpg="http://schemas.microsoft.com/office/word/2010/wordprocessingGroup" xmlns:wpi="http://schemas.microsoft.com/office/word/2010/wordprocessingInk" xmlns:wne="http://schemas.microsoft.com/office/word/2006/wordml" xmlns:wps="http://schemas.microsoft.com/office/word/2010/wordprocessingShape" mc:Ignorable="w14 wp14">
+<w:document xmlns:wpc="http://schemas.microsoft.com/office/word/2010/wordprocessingCanvas" xmlns:mo="http://schemas.microsoft.com/office/mac/office/2008/main" xmlns:mc="http://schemas.openxmlformats.org/markup-compatibility/2006" xmlns:mv="urn:schemas-microsoft-com:mac:vml" xmlns:o="urn:schemas-microsoft-com:office:office" xmlns:r="http://schemas.openxmlformats.org/officeDocument/2006/relationships" xmlns:m="http://schemas.openxmlformats.org/officeDocument/2006/math" xmlns:v="urn:schemas-microsoft-com:vml" xmlns:wp14="http://schemas.microsoft.com/office/word/2010/wordprocessingDrawing" xmlns:wp="http://schemas.openxmlformats.org/drawingml/2006/wordprocessingDrawing" xmlns:w10="urn:schemas-microsoft-com:office:word" xmlns:w="http://schemas.openxmlformats.org/wordprocessingml/2006/main" xmlns:w14="http://schemas.microsoft.com/office/word/2010/wordml" xmlns:wpg="http://schemas.microsoft.com/office/word/2010/wordprocessingGroup" xmlns:wpi="http://schemas.microsoft.com/office/word/2010/wordprocessingInk" xmlns:wne="http://schemas.microsoft.com/office/word/2006/wordml" xmlns:wps="http://schemas.microsoft.com/office/word/2010/wordprocessingShape" mc:Ignorable="w14 wp14">
   <w:body>
     <w:sdt>
       <w:sdtPr>
@@ -42,7 +42,7 @@
               </w:tcPr>
               <w:p>
                 <w:pPr>
-                  <w:pStyle w:val="NoSpacing"/>
+                  <w:pStyle w:val="Geenafstand"/>
                   <w:jc w:val="center"/>
                   <w:rPr>
                     <w:rFonts w:asciiTheme="majorHAnsi" w:eastAsiaTheme="majorEastAsia" w:hAnsiTheme="majorHAnsi" w:cstheme="majorBidi"/>
@@ -52,7 +52,7 @@
               </w:p>
               <w:p>
                 <w:pPr>
-                  <w:pStyle w:val="NoSpacing"/>
+                  <w:pStyle w:val="Geenafstand"/>
                   <w:jc w:val="center"/>
                   <w:rPr>
                     <w:rFonts w:asciiTheme="majorHAnsi" w:eastAsiaTheme="majorEastAsia" w:hAnsiTheme="majorHAnsi" w:cstheme="majorBidi"/>
@@ -62,7 +62,7 @@
               </w:p>
               <w:p>
                 <w:pPr>
-                  <w:pStyle w:val="NoSpacing"/>
+                  <w:pStyle w:val="Geenafstand"/>
                   <w:jc w:val="center"/>
                   <w:rPr>
                     <w:rFonts w:asciiTheme="majorHAnsi" w:eastAsiaTheme="majorEastAsia" w:hAnsiTheme="majorHAnsi" w:cstheme="majorBidi"/>
@@ -72,7 +72,7 @@
               </w:p>
               <w:p>
                 <w:pPr>
-                  <w:pStyle w:val="NoSpacing"/>
+                  <w:pStyle w:val="Geenafstand"/>
                   <w:jc w:val="center"/>
                   <w:rPr>
                     <w:rFonts w:asciiTheme="majorHAnsi" w:eastAsiaTheme="majorEastAsia" w:hAnsiTheme="majorHAnsi" w:cstheme="majorBidi"/>
@@ -82,7 +82,7 @@
               </w:p>
               <w:p>
                 <w:pPr>
-                  <w:pStyle w:val="NoSpacing"/>
+                  <w:pStyle w:val="Geenafstand"/>
                   <w:jc w:val="center"/>
                   <w:rPr>
                     <w:rFonts w:asciiTheme="majorHAnsi" w:eastAsiaTheme="majorEastAsia" w:hAnsiTheme="majorHAnsi" w:cstheme="majorBidi"/>
@@ -92,7 +92,7 @@
               </w:p>
               <w:p>
                 <w:pPr>
-                  <w:pStyle w:val="NoSpacing"/>
+                  <w:pStyle w:val="Geenafstand"/>
                   <w:jc w:val="center"/>
                   <w:rPr>
                     <w:rFonts w:asciiTheme="majorHAnsi" w:eastAsiaTheme="majorEastAsia" w:hAnsiTheme="majorHAnsi" w:cstheme="majorBidi"/>
@@ -102,7 +102,7 @@
               </w:p>
               <w:p>
                 <w:pPr>
-                  <w:pStyle w:val="NoSpacing"/>
+                  <w:pStyle w:val="Geenafstand"/>
                   <w:jc w:val="center"/>
                   <w:rPr>
                     <w:rFonts w:asciiTheme="majorHAnsi" w:eastAsiaTheme="majorEastAsia" w:hAnsiTheme="majorHAnsi" w:cstheme="majorBidi"/>
@@ -112,7 +112,7 @@
               </w:p>
               <w:p>
                 <w:pPr>
-                  <w:pStyle w:val="NoSpacing"/>
+                  <w:pStyle w:val="Geenafstand"/>
                   <w:jc w:val="center"/>
                   <w:rPr>
                     <w:rFonts w:asciiTheme="majorHAnsi" w:eastAsiaTheme="majorEastAsia" w:hAnsiTheme="majorHAnsi" w:cstheme="majorBidi"/>
@@ -122,7 +122,7 @@
               </w:p>
               <w:p>
                 <w:pPr>
-                  <w:pStyle w:val="NoSpacing"/>
+                  <w:pStyle w:val="Geenafstand"/>
                   <w:rPr>
                     <w:rFonts w:asciiTheme="majorHAnsi" w:eastAsiaTheme="majorEastAsia" w:hAnsiTheme="majorHAnsi" w:cstheme="majorBidi"/>
                     <w:caps/>
@@ -131,7 +131,7 @@
               </w:p>
               <w:p>
                 <w:pPr>
-                  <w:pStyle w:val="NoSpacing"/>
+                  <w:pStyle w:val="Geenafstand"/>
                   <w:rPr>
                     <w:rFonts w:asciiTheme="majorHAnsi" w:eastAsiaTheme="majorEastAsia" w:hAnsiTheme="majorHAnsi" w:cstheme="majorBidi"/>
                     <w:caps/>
@@ -140,7 +140,7 @@
               </w:p>
               <w:p>
                 <w:pPr>
-                  <w:pStyle w:val="NoSpacing"/>
+                  <w:pStyle w:val="Geenafstand"/>
                   <w:jc w:val="center"/>
                   <w:rPr>
                     <w:rFonts w:asciiTheme="majorHAnsi" w:eastAsiaTheme="majorEastAsia" w:hAnsiTheme="majorHAnsi" w:cstheme="majorBidi"/>
@@ -150,7 +150,7 @@
               </w:p>
               <w:p>
                 <w:pPr>
-                  <w:pStyle w:val="NoSpacing"/>
+                  <w:pStyle w:val="Geenafstand"/>
                   <w:jc w:val="center"/>
                   <w:rPr>
                     <w:rFonts w:asciiTheme="majorHAnsi" w:eastAsiaTheme="majorEastAsia" w:hAnsiTheme="majorHAnsi" w:cstheme="majorBidi"/>
@@ -160,7 +160,7 @@
               </w:p>
               <w:p>
                 <w:pPr>
-                  <w:pStyle w:val="NoSpacing"/>
+                  <w:pStyle w:val="Geenafstand"/>
                   <w:jc w:val="center"/>
                   <w:rPr>
                     <w:rFonts w:asciiTheme="majorHAnsi" w:eastAsiaTheme="majorEastAsia" w:hAnsiTheme="majorHAnsi" w:cstheme="majorBidi"/>
@@ -172,10 +172,10 @@
                     <w:rFonts w:asciiTheme="majorHAnsi" w:eastAsiaTheme="majorEastAsia" w:hAnsiTheme="majorHAnsi" w:cstheme="majorBidi"/>
                     <w:caps/>
                     <w:noProof/>
-                    <w:lang w:val="nl-NL" w:eastAsia="nl-NL"/>
+                    <w:lang w:eastAsia="nl-NL"/>
                   </w:rPr>
                   <w:drawing>
-                    <wp:inline distT="0" distB="0" distL="0" distR="0" wp14:anchorId="0E7B1230" wp14:editId="22758252">
+                    <wp:inline distT="0" distB="0" distL="0" distR="0" wp14:anchorId="34ADF311" wp14:editId="10529797">
                       <wp:extent cx="4190476" cy="1917460"/>
                       <wp:effectExtent l="0" t="0" r="0" b="0"/>
                       <wp:docPr id="2" name="Picture 2"/>
@@ -228,7 +228,7 @@
               </w:p>
               <w:p>
                 <w:pPr>
-                  <w:pStyle w:val="NoSpacing"/>
+                  <w:pStyle w:val="Geenafstand"/>
                   <w:jc w:val="center"/>
                   <w:rPr>
                     <w:rFonts w:asciiTheme="majorHAnsi" w:eastAsiaTheme="majorEastAsia" w:hAnsiTheme="majorHAnsi" w:cstheme="majorBidi"/>
@@ -238,7 +238,7 @@
               </w:p>
               <w:p>
                 <w:pPr>
-                  <w:pStyle w:val="NoSpacing"/>
+                  <w:pStyle w:val="Geenafstand"/>
                   <w:jc w:val="center"/>
                   <w:rPr>
                     <w:rFonts w:asciiTheme="majorHAnsi" w:eastAsiaTheme="majorEastAsia" w:hAnsiTheme="majorHAnsi" w:cstheme="majorBidi"/>
@@ -277,7 +277,7 @@
                   </w:tcPr>
                   <w:p>
                     <w:pPr>
-                      <w:pStyle w:val="NoSpacing"/>
+                      <w:pStyle w:val="Geenafstand"/>
                       <w:jc w:val="center"/>
                       <w:rPr>
                         <w:rFonts w:asciiTheme="majorHAnsi" w:eastAsiaTheme="majorEastAsia" w:hAnsiTheme="majorHAnsi" w:cstheme="majorBidi"/>
@@ -328,7 +328,7 @@
                   </w:tcPr>
                   <w:p>
                     <w:pPr>
-                      <w:pStyle w:val="NoSpacing"/>
+                      <w:pStyle w:val="Geenafstand"/>
                       <w:jc w:val="center"/>
                       <w:rPr>
                         <w:rFonts w:asciiTheme="majorHAnsi" w:eastAsiaTheme="majorEastAsia" w:hAnsiTheme="majorHAnsi" w:cstheme="majorBidi"/>
@@ -371,7 +371,7 @@
               </w:tcPr>
               <w:p>
                 <w:pPr>
-                  <w:pStyle w:val="NoSpacing"/>
+                  <w:pStyle w:val="Geenafstand"/>
                   <w:jc w:val="center"/>
                 </w:pPr>
               </w:p>
@@ -403,7 +403,7 @@
                 <w:sdtContent>
                   <w:p>
                     <w:pPr>
-                      <w:pStyle w:val="NoSpacing"/>
+                      <w:pStyle w:val="Geenafstand"/>
                       <w:jc w:val="center"/>
                       <w:rPr>
                         <w:b/>
@@ -444,7 +444,7 @@
               </w:sdt>
               <w:p>
                 <w:pPr>
-                  <w:pStyle w:val="NoSpacing"/>
+                  <w:pStyle w:val="Geenafstand"/>
                   <w:jc w:val="center"/>
                   <w:rPr>
                     <w:rFonts w:eastAsiaTheme="minorHAnsi"/>
@@ -472,7 +472,7 @@
               </w:p>
               <w:p>
                 <w:pPr>
-                  <w:pStyle w:val="NoSpacing"/>
+                  <w:pStyle w:val="Geenafstand"/>
                   <w:rPr>
                     <w:b/>
                     <w:bCs/>
@@ -512,7 +512,7 @@
                   </w:tcPr>
                   <w:p>
                     <w:pPr>
-                      <w:pStyle w:val="NoSpacing"/>
+                      <w:pStyle w:val="Geenafstand"/>
                       <w:jc w:val="center"/>
                       <w:rPr>
                         <w:b/>
@@ -551,7 +551,7 @@
               </w:tcPr>
               <w:p>
                 <w:pPr>
-                  <w:pStyle w:val="NoSpacing"/>
+                  <w:pStyle w:val="Geenafstand"/>
                   <w:rPr>
                     <w:sz w:val="24"/>
                     <w:lang w:val="nl-NL"/>
@@ -597,7 +597,7 @@
               </w:tcPr>
               <w:p>
                 <w:pPr>
-                  <w:pStyle w:val="NoSpacing"/>
+                  <w:pStyle w:val="Geenafstand"/>
                   <w:rPr>
                     <w:sz w:val="24"/>
                     <w:lang w:val="nl-NL"/>
@@ -684,7 +684,7 @@
       <w:sdtContent>
         <w:p>
           <w:pPr>
-            <w:pStyle w:val="Heading1"/>
+            <w:pStyle w:val="Kop1"/>
             <w:rPr>
               <w:sz w:val="36"/>
             </w:rPr>
@@ -709,7 +709,7 @@
         <w:p/>
         <w:p>
           <w:pPr>
-            <w:pStyle w:val="TOC1"/>
+            <w:pStyle w:val="Inhopg1"/>
             <w:tabs>
               <w:tab w:val="right" w:leader="dot" w:pos="9062"/>
             </w:tabs>
@@ -797,7 +797,7 @@
         </w:p>
         <w:p>
           <w:pPr>
-            <w:pStyle w:val="TOC1"/>
+            <w:pStyle w:val="Inhopg1"/>
             <w:tabs>
               <w:tab w:val="right" w:leader="dot" w:pos="9062"/>
             </w:tabs>
@@ -868,7 +868,7 @@
         </w:p>
         <w:p>
           <w:pPr>
-            <w:pStyle w:val="TOC1"/>
+            <w:pStyle w:val="Inhopg1"/>
             <w:tabs>
               <w:tab w:val="right" w:leader="dot" w:pos="9062"/>
             </w:tabs>
@@ -939,7 +939,7 @@
         </w:p>
         <w:p>
           <w:pPr>
-            <w:pStyle w:val="TOC1"/>
+            <w:pStyle w:val="Inhopg1"/>
             <w:tabs>
               <w:tab w:val="right" w:leader="dot" w:pos="9062"/>
             </w:tabs>
@@ -1010,7 +1010,7 @@
         </w:p>
         <w:p>
           <w:pPr>
-            <w:pStyle w:val="TOC2"/>
+            <w:pStyle w:val="Inhopg2"/>
             <w:tabs>
               <w:tab w:val="right" w:leader="dot" w:pos="9062"/>
             </w:tabs>
@@ -1082,7 +1082,7 @@
         </w:p>
         <w:p>
           <w:pPr>
-            <w:pStyle w:val="TOC1"/>
+            <w:pStyle w:val="Inhopg1"/>
             <w:tabs>
               <w:tab w:val="right" w:leader="dot" w:pos="9062"/>
             </w:tabs>
@@ -1153,7 +1153,7 @@
         </w:p>
         <w:p>
           <w:pPr>
-            <w:pStyle w:val="TOC2"/>
+            <w:pStyle w:val="Inhopg2"/>
             <w:tabs>
               <w:tab w:val="right" w:leader="dot" w:pos="9062"/>
             </w:tabs>
@@ -1224,7 +1224,7 @@
         </w:p>
         <w:p>
           <w:pPr>
-            <w:pStyle w:val="TOC2"/>
+            <w:pStyle w:val="Inhopg2"/>
             <w:tabs>
               <w:tab w:val="right" w:leader="dot" w:pos="9062"/>
             </w:tabs>
@@ -1294,7 +1294,7 @@
         </w:p>
         <w:p>
           <w:pPr>
-            <w:pStyle w:val="TOC2"/>
+            <w:pStyle w:val="Inhopg2"/>
             <w:tabs>
               <w:tab w:val="right" w:leader="dot" w:pos="9062"/>
             </w:tabs>
@@ -1364,7 +1364,7 @@
         </w:p>
         <w:p>
           <w:pPr>
-            <w:pStyle w:val="TOC2"/>
+            <w:pStyle w:val="Inhopg2"/>
             <w:tabs>
               <w:tab w:val="right" w:leader="dot" w:pos="9062"/>
             </w:tabs>
@@ -1434,7 +1434,7 @@
         </w:p>
         <w:p>
           <w:pPr>
-            <w:pStyle w:val="TOC2"/>
+            <w:pStyle w:val="Inhopg2"/>
             <w:tabs>
               <w:tab w:val="right" w:leader="dot" w:pos="9062"/>
             </w:tabs>
@@ -1504,7 +1504,7 @@
         </w:p>
         <w:p>
           <w:pPr>
-            <w:pStyle w:val="TOC1"/>
+            <w:pStyle w:val="Inhopg1"/>
             <w:tabs>
               <w:tab w:val="right" w:leader="dot" w:pos="9062"/>
             </w:tabs>
@@ -1575,7 +1575,7 @@
         </w:p>
         <w:p>
           <w:pPr>
-            <w:pStyle w:val="TOC2"/>
+            <w:pStyle w:val="Inhopg2"/>
             <w:tabs>
               <w:tab w:val="right" w:leader="dot" w:pos="9062"/>
             </w:tabs>
@@ -1647,7 +1647,7 @@
         </w:p>
         <w:p>
           <w:pPr>
-            <w:pStyle w:val="TOC2"/>
+            <w:pStyle w:val="Inhopg2"/>
             <w:tabs>
               <w:tab w:val="right" w:leader="dot" w:pos="9062"/>
             </w:tabs>
@@ -1719,7 +1719,7 @@
         </w:p>
         <w:p>
           <w:pPr>
-            <w:pStyle w:val="TOC1"/>
+            <w:pStyle w:val="Inhopg1"/>
             <w:tabs>
               <w:tab w:val="right" w:leader="dot" w:pos="9062"/>
             </w:tabs>
@@ -1790,7 +1790,7 @@
         </w:p>
         <w:p>
           <w:pPr>
-            <w:pStyle w:val="TOC1"/>
+            <w:pStyle w:val="Inhopg1"/>
             <w:tabs>
               <w:tab w:val="right" w:leader="dot" w:pos="9062"/>
             </w:tabs>
@@ -1861,7 +1861,7 @@
         </w:p>
         <w:p>
           <w:pPr>
-            <w:pStyle w:val="TOC1"/>
+            <w:pStyle w:val="Inhopg1"/>
             <w:tabs>
               <w:tab w:val="right" w:leader="dot" w:pos="9062"/>
             </w:tabs>
@@ -1932,7 +1932,7 @@
         </w:p>
         <w:p>
           <w:pPr>
-            <w:pStyle w:val="TOC2"/>
+            <w:pStyle w:val="Inhopg2"/>
             <w:tabs>
               <w:tab w:val="right" w:leader="dot" w:pos="9062"/>
             </w:tabs>
@@ -2003,7 +2003,7 @@
         </w:p>
         <w:p>
           <w:pPr>
-            <w:pStyle w:val="TOC2"/>
+            <w:pStyle w:val="Inhopg2"/>
             <w:tabs>
               <w:tab w:val="right" w:leader="dot" w:pos="9062"/>
             </w:tabs>
@@ -2100,7 +2100,7 @@
     </w:p>
     <w:p>
       <w:pPr>
-        <w:pStyle w:val="Heading1"/>
+        <w:pStyle w:val="Kop1"/>
         <w:rPr>
           <w:sz w:val="36"/>
           <w:lang w:val="en-US"/>
@@ -2119,7 +2119,7 @@
     </w:p>
     <w:p>
       <w:pPr>
-        <w:pStyle w:val="NormalWeb"/>
+        <w:pStyle w:val="Normaalweb"/>
         <w:shd w:val="clear" w:color="auto" w:fill="FFFFFF"/>
         <w:spacing w:before="240" w:beforeAutospacing="0" w:after="240" w:afterAutospacing="0" w:line="285" w:lineRule="atLeast"/>
         <w:rPr>
@@ -2155,7 +2155,7 @@
     </w:p>
     <w:p>
       <w:pPr>
-        <w:pStyle w:val="NormalWeb"/>
+        <w:pStyle w:val="Normaalweb"/>
         <w:shd w:val="clear" w:color="auto" w:fill="FFFFFF"/>
         <w:spacing w:before="240" w:beforeAutospacing="0" w:after="240" w:afterAutospacing="0" w:line="285" w:lineRule="atLeast"/>
         <w:rPr>
@@ -2175,7 +2175,7 @@
     </w:p>
     <w:p>
       <w:pPr>
-        <w:pStyle w:val="NormalWeb"/>
+        <w:pStyle w:val="Normaalweb"/>
         <w:shd w:val="clear" w:color="auto" w:fill="FFFFFF"/>
         <w:spacing w:before="240" w:beforeAutospacing="0" w:after="240" w:afterAutospacing="0" w:line="285" w:lineRule="atLeast"/>
         <w:rPr>
@@ -2195,7 +2195,7 @@
     </w:p>
     <w:p>
       <w:pPr>
-        <w:pStyle w:val="NormalWeb"/>
+        <w:pStyle w:val="Normaalweb"/>
         <w:numPr>
           <w:ilvl w:val="0"/>
           <w:numId w:val="6"/>
@@ -2211,9 +2211,10 @@
       <w:r>
         <w:rPr>
           <w:noProof/>
+          <w:lang w:val="en-US"/>
         </w:rPr>
         <w:drawing>
-          <wp:anchor distT="0" distB="0" distL="114300" distR="114300" simplePos="0" relativeHeight="251743232" behindDoc="0" locked="0" layoutInCell="1" allowOverlap="1" wp14:anchorId="7E43C6DB" wp14:editId="0930C2E9">
+          <wp:anchor distT="0" distB="0" distL="114300" distR="114300" simplePos="0" relativeHeight="251743232" behindDoc="0" locked="0" layoutInCell="1" allowOverlap="1" wp14:anchorId="4B8E291D" wp14:editId="27CC0C49">
             <wp:simplePos x="0" y="0"/>
             <wp:positionH relativeFrom="column">
               <wp:posOffset>230505</wp:posOffset>
@@ -2290,7 +2291,7 @@
     </w:p>
     <w:p>
       <w:pPr>
-        <w:pStyle w:val="NormalWeb"/>
+        <w:pStyle w:val="Normaalweb"/>
         <w:numPr>
           <w:ilvl w:val="0"/>
           <w:numId w:val="6"/>
@@ -2314,7 +2315,7 @@
     </w:p>
     <w:p>
       <w:pPr>
-        <w:pStyle w:val="NormalWeb"/>
+        <w:pStyle w:val="Normaalweb"/>
         <w:numPr>
           <w:ilvl w:val="0"/>
           <w:numId w:val="6"/>
@@ -2330,9 +2331,10 @@
       <w:r>
         <w:rPr>
           <w:noProof/>
+          <w:lang w:val="en-US"/>
         </w:rPr>
         <w:drawing>
-          <wp:anchor distT="0" distB="0" distL="114300" distR="114300" simplePos="0" relativeHeight="251720704" behindDoc="0" locked="0" layoutInCell="1" allowOverlap="1" wp14:anchorId="62FD028E" wp14:editId="1F57FABF">
+          <wp:anchor distT="0" distB="0" distL="114300" distR="114300" simplePos="0" relativeHeight="251720704" behindDoc="0" locked="0" layoutInCell="1" allowOverlap="1" wp14:anchorId="5A0022B0" wp14:editId="523F8F6E">
             <wp:simplePos x="0" y="0"/>
             <wp:positionH relativeFrom="column">
               <wp:posOffset>229870</wp:posOffset>
@@ -2409,7 +2411,7 @@
     </w:p>
     <w:p>
       <w:pPr>
-        <w:pStyle w:val="NormalWeb"/>
+        <w:pStyle w:val="Normaalweb"/>
         <w:numPr>
           <w:ilvl w:val="0"/>
           <w:numId w:val="6"/>
@@ -2425,9 +2427,10 @@
       <w:r>
         <w:rPr>
           <w:noProof/>
+          <w:lang w:val="en-US"/>
         </w:rPr>
         <w:drawing>
-          <wp:anchor distT="0" distB="0" distL="114300" distR="114300" simplePos="0" relativeHeight="251722752" behindDoc="0" locked="0" layoutInCell="1" allowOverlap="1" wp14:anchorId="6EA29BE7" wp14:editId="6F43D4C4">
+          <wp:anchor distT="0" distB="0" distL="114300" distR="114300" simplePos="0" relativeHeight="251722752" behindDoc="0" locked="0" layoutInCell="1" allowOverlap="1" wp14:anchorId="6B6E5277" wp14:editId="025E8177">
             <wp:simplePos x="0" y="0"/>
             <wp:positionH relativeFrom="column">
               <wp:posOffset>230505</wp:posOffset>
@@ -2504,7 +2507,7 @@
     </w:p>
     <w:p>
       <w:pPr>
-        <w:pStyle w:val="NormalWeb"/>
+        <w:pStyle w:val="Normaalweb"/>
         <w:numPr>
           <w:ilvl w:val="0"/>
           <w:numId w:val="6"/>
@@ -2520,9 +2523,10 @@
       <w:r>
         <w:rPr>
           <w:noProof/>
+          <w:lang w:val="en-US"/>
         </w:rPr>
         <w:drawing>
-          <wp:anchor distT="0" distB="0" distL="114300" distR="114300" simplePos="0" relativeHeight="251741184" behindDoc="0" locked="0" layoutInCell="1" allowOverlap="1" wp14:anchorId="6EE6B7A9" wp14:editId="2420AEFB">
+          <wp:anchor distT="0" distB="0" distL="114300" distR="114300" simplePos="0" relativeHeight="251741184" behindDoc="0" locked="0" layoutInCell="1" allowOverlap="1" wp14:anchorId="7E996ACC" wp14:editId="5EA319A2">
             <wp:simplePos x="0" y="0"/>
             <wp:positionH relativeFrom="column">
               <wp:posOffset>231140</wp:posOffset>
@@ -2599,7 +2603,7 @@
     </w:p>
     <w:p>
       <w:pPr>
-        <w:pStyle w:val="NormalWeb"/>
+        <w:pStyle w:val="Normaalweb"/>
         <w:numPr>
           <w:ilvl w:val="0"/>
           <w:numId w:val="6"/>
@@ -2615,9 +2619,10 @@
       <w:r>
         <w:rPr>
           <w:noProof/>
+          <w:lang w:val="en-US"/>
         </w:rPr>
         <w:drawing>
-          <wp:anchor distT="0" distB="0" distL="114300" distR="114300" simplePos="0" relativeHeight="251724800" behindDoc="0" locked="0" layoutInCell="1" allowOverlap="1" wp14:anchorId="190FA509" wp14:editId="083B12D3">
+          <wp:anchor distT="0" distB="0" distL="114300" distR="114300" simplePos="0" relativeHeight="251724800" behindDoc="0" locked="0" layoutInCell="1" allowOverlap="1" wp14:anchorId="321B40A2" wp14:editId="5A8B4617">
             <wp:simplePos x="0" y="0"/>
             <wp:positionH relativeFrom="column">
               <wp:posOffset>230505</wp:posOffset>
@@ -2694,7 +2699,7 @@
     </w:p>
     <w:p>
       <w:pPr>
-        <w:pStyle w:val="NormalWeb"/>
+        <w:pStyle w:val="Normaalweb"/>
         <w:numPr>
           <w:ilvl w:val="0"/>
           <w:numId w:val="6"/>
@@ -2734,7 +2739,7 @@
     </w:p>
     <w:p>
       <w:pPr>
-        <w:pStyle w:val="NormalWeb"/>
+        <w:pStyle w:val="Normaalweb"/>
         <w:numPr>
           <w:ilvl w:val="0"/>
           <w:numId w:val="6"/>
@@ -2758,7 +2763,7 @@
     </w:p>
     <w:p>
       <w:pPr>
-        <w:pStyle w:val="NormalWeb"/>
+        <w:pStyle w:val="Normaalweb"/>
         <w:numPr>
           <w:ilvl w:val="0"/>
           <w:numId w:val="6"/>
@@ -2782,7 +2787,7 @@
     </w:p>
     <w:p>
       <w:pPr>
-        <w:pStyle w:val="NormalWeb"/>
+        <w:pStyle w:val="Normaalweb"/>
         <w:numPr>
           <w:ilvl w:val="0"/>
           <w:numId w:val="6"/>
@@ -2806,7 +2811,7 @@
     </w:p>
     <w:p>
       <w:pPr>
-        <w:pStyle w:val="NormalWeb"/>
+        <w:pStyle w:val="Normaalweb"/>
         <w:numPr>
           <w:ilvl w:val="0"/>
           <w:numId w:val="6"/>
@@ -2830,7 +2835,7 @@
     </w:p>
     <w:p>
       <w:pPr>
-        <w:pStyle w:val="Heading1"/>
+        <w:pStyle w:val="Kop1"/>
         <w:rPr>
           <w:sz w:val="36"/>
           <w:lang w:val="en-US"/>
@@ -2846,7 +2851,7 @@
     </w:p>
     <w:p>
       <w:pPr>
-        <w:pStyle w:val="Heading1"/>
+        <w:pStyle w:val="Kop1"/>
         <w:rPr>
           <w:sz w:val="36"/>
           <w:lang w:val="en-US"/>
@@ -2865,7 +2870,7 @@
     </w:p>
     <w:p>
       <w:pPr>
-        <w:pStyle w:val="NormalWeb"/>
+        <w:pStyle w:val="Normaalweb"/>
         <w:shd w:val="clear" w:color="auto" w:fill="FFFFFF"/>
         <w:spacing w:before="240" w:beforeAutospacing="0" w:after="240" w:afterAutospacing="0" w:line="285" w:lineRule="atLeast"/>
         <w:rPr>
@@ -2904,58 +2909,20 @@
           <w:color w:val="000000"/>
           <w:lang w:val="en-US"/>
         </w:rPr>
-        <w:t xml:space="preserve">We will use </w:t>
-      </w:r>
-      <w:proofErr w:type="spellStart"/>
-      <w:r>
-        <w:rPr>
-          <w:rFonts w:asciiTheme="minorHAnsi" w:hAnsiTheme="minorHAnsi" w:cstheme="minorHAnsi"/>
-          <w:color w:val="000000"/>
-          <w:lang w:val="en-US"/>
-        </w:rPr>
-        <w:t>Rdio</w:t>
-      </w:r>
-      <w:proofErr w:type="spellEnd"/>
-      <w:r>
-        <w:rPr>
-          <w:rFonts w:asciiTheme="minorHAnsi" w:hAnsiTheme="minorHAnsi" w:cstheme="minorHAnsi"/>
-          <w:color w:val="000000"/>
-          <w:lang w:val="en-US"/>
-        </w:rPr>
-        <w:t xml:space="preserve"> </w:t>
-      </w:r>
-      <w:bookmarkStart w:id="6" w:name="_GoBack"/>
-      <w:bookmarkEnd w:id="6"/>
-      <w:r>
-        <w:rPr>
-          <w:rFonts w:asciiTheme="minorHAnsi" w:hAnsiTheme="minorHAnsi" w:cstheme="minorHAnsi"/>
-          <w:color w:val="000000"/>
-          <w:lang w:val="en-US"/>
-        </w:rPr>
-        <w:t xml:space="preserve">to stream music and the </w:t>
-      </w:r>
-      <w:proofErr w:type="spellStart"/>
-      <w:r>
-        <w:rPr>
-          <w:rFonts w:asciiTheme="minorHAnsi" w:hAnsiTheme="minorHAnsi" w:cstheme="minorHAnsi"/>
-          <w:color w:val="000000"/>
-          <w:lang w:val="en-US"/>
-        </w:rPr>
-        <w:t>Echonest</w:t>
-      </w:r>
-      <w:proofErr w:type="spellEnd"/>
-      <w:r>
-        <w:rPr>
-          <w:rFonts w:asciiTheme="minorHAnsi" w:hAnsiTheme="minorHAnsi" w:cstheme="minorHAnsi"/>
-          <w:color w:val="000000"/>
-          <w:lang w:val="en-US"/>
-        </w:rPr>
-        <w:t xml:space="preserve"> API for more data about music.</w:t>
-      </w:r>
-    </w:p>
-    <w:p>
-      <w:pPr>
-        <w:pStyle w:val="NormalWeb"/>
+        <w:t xml:space="preserve">We will use Rdio </w:t>
+      </w:r>
+      <w:r>
+        <w:rPr>
+          <w:rFonts w:asciiTheme="minorHAnsi" w:hAnsiTheme="minorHAnsi" w:cstheme="minorHAnsi"/>
+          <w:color w:val="000000"/>
+          <w:lang w:val="en-US"/>
+        </w:rPr>
+        <w:t>to stream music and the Echonest API for more data about music.</w:t>
+      </w:r>
+    </w:p>
+    <w:p>
+      <w:pPr>
+        <w:pStyle w:val="Normaalweb"/>
         <w:shd w:val="clear" w:color="auto" w:fill="FFFFFF"/>
         <w:spacing w:before="240" w:beforeAutospacing="0" w:after="240" w:afterAutospacing="0" w:line="285" w:lineRule="atLeast"/>
         <w:rPr>
@@ -2977,7 +2944,7 @@
     </w:p>
     <w:p>
       <w:pPr>
-        <w:pStyle w:val="NormalWeb"/>
+        <w:pStyle w:val="Normaalweb"/>
         <w:shd w:val="clear" w:color="auto" w:fill="FFFFFF"/>
         <w:spacing w:before="240" w:beforeAutospacing="0" w:after="240" w:afterAutospacing="0" w:line="285" w:lineRule="atLeast"/>
         <w:rPr>
@@ -2997,7 +2964,7 @@
     </w:p>
     <w:p>
       <w:pPr>
-        <w:pStyle w:val="Heading1"/>
+        <w:pStyle w:val="Kop1"/>
         <w:rPr>
           <w:sz w:val="36"/>
           <w:lang w:val="en-US"/>
@@ -3006,7 +2973,7 @@
     </w:p>
     <w:p>
       <w:pPr>
-        <w:pStyle w:val="Heading1"/>
+        <w:pStyle w:val="Kop1"/>
         <w:rPr>
           <w:sz w:val="36"/>
           <w:lang w:val="en-US"/>
@@ -3022,13 +2989,13 @@
     </w:p>
     <w:p>
       <w:pPr>
-        <w:pStyle w:val="Heading1"/>
+        <w:pStyle w:val="Kop1"/>
         <w:rPr>
           <w:sz w:val="36"/>
           <w:lang w:val="en-US"/>
         </w:rPr>
       </w:pPr>
-      <w:bookmarkStart w:id="7" w:name="_Toc311214099"/>
+      <w:bookmarkStart w:id="6" w:name="_Toc311214099"/>
       <w:r>
         <w:rPr>
           <w:sz w:val="36"/>
@@ -3037,11 +3004,11 @@
         <w:lastRenderedPageBreak/>
         <w:t>Functional Description</w:t>
       </w:r>
-      <w:bookmarkEnd w:id="7"/>
-    </w:p>
-    <w:p>
-      <w:pPr>
-        <w:pStyle w:val="NormalWeb"/>
+      <w:bookmarkEnd w:id="6"/>
+    </w:p>
+    <w:p>
+      <w:pPr>
+        <w:pStyle w:val="Normaalweb"/>
         <w:shd w:val="clear" w:color="auto" w:fill="FFFFFF"/>
         <w:spacing w:before="240" w:beforeAutospacing="0" w:after="240" w:afterAutospacing="0" w:line="285" w:lineRule="atLeast"/>
         <w:rPr>
@@ -3081,7 +3048,7 @@
     </w:p>
     <w:p>
       <w:pPr>
-        <w:pStyle w:val="NormalWeb"/>
+        <w:pStyle w:val="Normaalweb"/>
         <w:shd w:val="clear" w:color="auto" w:fill="FFFFFF"/>
         <w:spacing w:before="240" w:beforeAutospacing="0" w:after="240" w:afterAutospacing="0" w:line="285" w:lineRule="atLeast"/>
         <w:rPr>
@@ -3152,9 +3119,8 @@
           <w:szCs w:val="21"/>
           <w:lang w:val="en-US"/>
         </w:rPr>
-        <w:t xml:space="preserve"> playlist. The chance that the certain song will be recommended again is thus respectively </w:t>
-      </w:r>
-      <w:proofErr w:type="spellStart"/>
+        <w:t xml:space="preserve"> playlist. The chance that the certain song will be recommended again is thus respectively highered or lowered. </w:t>
+      </w:r>
       <w:r>
         <w:rPr>
           <w:rFonts w:asciiTheme="minorHAnsi" w:hAnsiTheme="minorHAnsi" w:cstheme="minorHAnsi"/>
@@ -3162,9 +3128,8 @@
           <w:szCs w:val="21"/>
           <w:lang w:val="en-US"/>
         </w:rPr>
-        <w:t>highered</w:t>
-      </w:r>
-      <w:proofErr w:type="spellEnd"/>
+        <w:t>If</w:t>
+      </w:r>
       <w:r>
         <w:rPr>
           <w:rFonts w:asciiTheme="minorHAnsi" w:hAnsiTheme="minorHAnsi" w:cstheme="minorHAnsi"/>
@@ -3172,7 +3137,7 @@
           <w:szCs w:val="21"/>
           <w:lang w:val="en-US"/>
         </w:rPr>
-        <w:t xml:space="preserve"> or lowered. </w:t>
+        <w:t xml:space="preserve"> a user really doesn't like a certain </w:t>
       </w:r>
       <w:r>
         <w:rPr>
@@ -3181,7 +3146,7 @@
           <w:szCs w:val="21"/>
           <w:lang w:val="en-US"/>
         </w:rPr>
-        <w:t>If</w:t>
+        <w:t>artist or song</w:t>
       </w:r>
       <w:r>
         <w:rPr>
@@ -3190,7 +3155,7 @@
           <w:szCs w:val="21"/>
           <w:lang w:val="en-US"/>
         </w:rPr>
-        <w:t xml:space="preserve"> a user really doesn't like a certain </w:t>
+        <w:t xml:space="preserve"> </w:t>
       </w:r>
       <w:r>
         <w:rPr>
@@ -3199,7 +3164,7 @@
           <w:szCs w:val="21"/>
           <w:lang w:val="en-US"/>
         </w:rPr>
-        <w:t>artist or song</w:t>
+        <w:t>they</w:t>
       </w:r>
       <w:r>
         <w:rPr>
@@ -3208,7 +3173,7 @@
           <w:szCs w:val="21"/>
           <w:lang w:val="en-US"/>
         </w:rPr>
-        <w:t xml:space="preserve"> </w:t>
+        <w:t xml:space="preserve"> can block </w:t>
       </w:r>
       <w:r>
         <w:rPr>
@@ -3217,7 +3182,7 @@
           <w:szCs w:val="21"/>
           <w:lang w:val="en-US"/>
         </w:rPr>
-        <w:t>they</w:t>
+        <w:t>them h</w:t>
       </w:r>
       <w:r>
         <w:rPr>
@@ -3226,7 +3191,7 @@
           <w:szCs w:val="21"/>
           <w:lang w:val="en-US"/>
         </w:rPr>
-        <w:t xml:space="preserve"> can block </w:t>
+        <w:t xml:space="preserve">ereby preventing </w:t>
       </w:r>
       <w:r>
         <w:rPr>
@@ -3235,7 +3200,7 @@
           <w:szCs w:val="21"/>
           <w:lang w:val="en-US"/>
         </w:rPr>
-        <w:t>them h</w:t>
+        <w:t>the blocked item from being</w:t>
       </w:r>
       <w:r>
         <w:rPr>
@@ -3244,7 +3209,7 @@
           <w:szCs w:val="21"/>
           <w:lang w:val="en-US"/>
         </w:rPr>
-        <w:t xml:space="preserve">ereby preventing </w:t>
+        <w:t xml:space="preserve"> recommended again</w:t>
       </w:r>
       <w:r>
         <w:rPr>
@@ -3253,30 +3218,12 @@
           <w:szCs w:val="21"/>
           <w:lang w:val="en-US"/>
         </w:rPr>
-        <w:t>the blocked item from being</w:t>
-      </w:r>
-      <w:r>
-        <w:rPr>
-          <w:rFonts w:asciiTheme="minorHAnsi" w:hAnsiTheme="minorHAnsi" w:cstheme="minorHAnsi"/>
-          <w:color w:val="000000"/>
-          <w:szCs w:val="21"/>
-          <w:lang w:val="en-US"/>
-        </w:rPr>
-        <w:t xml:space="preserve"> recommended again</w:t>
-      </w:r>
-      <w:r>
-        <w:rPr>
-          <w:rFonts w:asciiTheme="minorHAnsi" w:hAnsiTheme="minorHAnsi" w:cstheme="minorHAnsi"/>
-          <w:color w:val="000000"/>
-          <w:szCs w:val="21"/>
-          <w:lang w:val="en-US"/>
-        </w:rPr>
         <w:t>.</w:t>
       </w:r>
     </w:p>
     <w:p>
       <w:pPr>
-        <w:pStyle w:val="NormalWeb"/>
+        <w:pStyle w:val="Normaalweb"/>
         <w:shd w:val="clear" w:color="auto" w:fill="FFFFFF"/>
         <w:spacing w:before="240" w:beforeAutospacing="0" w:after="240" w:afterAutospacing="0" w:line="285" w:lineRule="atLeast"/>
         <w:rPr>
@@ -3295,7 +3242,6 @@
         </w:rPr>
         <w:t xml:space="preserve">The application will use </w:t>
       </w:r>
-      <w:proofErr w:type="spellStart"/>
       <w:r>
         <w:rPr>
           <w:rFonts w:asciiTheme="minorHAnsi" w:hAnsiTheme="minorHAnsi" w:cstheme="minorHAnsi"/>
@@ -3303,9 +3249,8 @@
           <w:szCs w:val="21"/>
           <w:lang w:val="en-US"/>
         </w:rPr>
-        <w:t>Rdio’s</w:t>
-      </w:r>
-      <w:proofErr w:type="spellEnd"/>
+        <w:t>Rdio’s services</w:t>
+      </w:r>
       <w:r>
         <w:rPr>
           <w:rFonts w:asciiTheme="minorHAnsi" w:hAnsiTheme="minorHAnsi" w:cstheme="minorHAnsi"/>
@@ -3313,7 +3258,7 @@
           <w:szCs w:val="21"/>
           <w:lang w:val="en-US"/>
         </w:rPr>
-        <w:t xml:space="preserve"> services</w:t>
+        <w:t xml:space="preserve"> to stream</w:t>
       </w:r>
       <w:r>
         <w:rPr>
@@ -3322,7 +3267,7 @@
           <w:szCs w:val="21"/>
           <w:lang w:val="en-US"/>
         </w:rPr>
-        <w:t xml:space="preserve"> to stream</w:t>
+        <w:t xml:space="preserve"> 30 seconds previews of</w:t>
       </w:r>
       <w:r>
         <w:rPr>
@@ -3331,21 +3276,12 @@
           <w:szCs w:val="21"/>
           <w:lang w:val="en-US"/>
         </w:rPr>
-        <w:t xml:space="preserve"> 30 seconds previews of</w:t>
-      </w:r>
-      <w:r>
-        <w:rPr>
-          <w:rFonts w:asciiTheme="minorHAnsi" w:hAnsiTheme="minorHAnsi" w:cstheme="minorHAnsi"/>
-          <w:color w:val="000000"/>
-          <w:szCs w:val="21"/>
-          <w:lang w:val="en-US"/>
-        </w:rPr>
         <w:t xml:space="preserve"> the music in the playlist to the user.</w:t>
       </w:r>
     </w:p>
     <w:p>
       <w:pPr>
-        <w:pStyle w:val="NormalWeb"/>
+        <w:pStyle w:val="Normaalweb"/>
         <w:shd w:val="clear" w:color="auto" w:fill="FFFFFF"/>
         <w:spacing w:before="240" w:beforeAutospacing="0" w:after="240" w:afterAutospacing="0" w:line="285" w:lineRule="atLeast"/>
         <w:rPr>
@@ -3367,7 +3303,7 @@
     </w:p>
     <w:p>
       <w:pPr>
-        <w:pStyle w:val="NormalWeb"/>
+        <w:pStyle w:val="Normaalweb"/>
         <w:shd w:val="clear" w:color="auto" w:fill="FFFFFF"/>
         <w:spacing w:before="240" w:beforeAutospacing="0" w:after="240" w:afterAutospacing="0" w:line="276" w:lineRule="auto"/>
         <w:rPr>
@@ -3389,13 +3325,13 @@
     </w:p>
     <w:p>
       <w:pPr>
-        <w:pStyle w:val="Heading2"/>
+        <w:pStyle w:val="Kop2"/>
         <w:rPr>
           <w:rFonts w:eastAsia="Times New Roman"/>
           <w:lang w:val="en-US" w:eastAsia="nl-NL"/>
         </w:rPr>
       </w:pPr>
-      <w:bookmarkStart w:id="8" w:name="_Toc311214100"/>
+      <w:bookmarkStart w:id="7" w:name="_Toc311214100"/>
       <w:r>
         <w:rPr>
           <w:rFonts w:eastAsia="Times New Roman"/>
@@ -3403,7 +3339,7 @@
         </w:rPr>
         <w:t>Diagrams</w:t>
       </w:r>
-      <w:bookmarkEnd w:id="8"/>
+      <w:bookmarkEnd w:id="7"/>
     </w:p>
     <w:p>
       <w:pPr>
@@ -3508,7 +3444,7 @@
     </w:p>
     <w:p>
       <w:pPr>
-        <w:pStyle w:val="NormalWeb"/>
+        <w:pStyle w:val="Normaalweb"/>
         <w:shd w:val="clear" w:color="auto" w:fill="FFFFFF"/>
         <w:spacing w:before="0" w:beforeAutospacing="0" w:after="0" w:afterAutospacing="0" w:line="276" w:lineRule="auto"/>
         <w:rPr>
@@ -3596,7 +3532,7 @@
     </w:p>
     <w:p>
       <w:pPr>
-        <w:pStyle w:val="NormalWeb"/>
+        <w:pStyle w:val="Normaalweb"/>
         <w:shd w:val="clear" w:color="auto" w:fill="FFFFFF"/>
         <w:spacing w:before="0" w:beforeAutospacing="0" w:after="240" w:afterAutospacing="0" w:line="276" w:lineRule="auto"/>
         <w:ind w:firstLine="284"/>
@@ -3798,12 +3734,12 @@
       <w:r>
         <w:rPr>
           <w:noProof/>
-          <w:lang w:eastAsia="nl-NL"/>
+          <w:lang w:val="en-US" w:eastAsia="nl-NL"/>
         </w:rPr>
         <mc:AlternateContent>
           <mc:Choice Requires="wps">
             <w:drawing>
-              <wp:anchor distT="0" distB="0" distL="114300" distR="114300" simplePos="0" relativeHeight="251679744" behindDoc="0" locked="0" layoutInCell="1" allowOverlap="1" wp14:anchorId="24D03AAB" wp14:editId="636778DA">
+              <wp:anchor distT="0" distB="0" distL="114300" distR="114300" simplePos="0" relativeHeight="251679744" behindDoc="0" locked="0" layoutInCell="1" allowOverlap="1" wp14:anchorId="2C0CC5E3" wp14:editId="01104DAA">
                 <wp:simplePos x="0" y="0"/>
                 <wp:positionH relativeFrom="column">
                   <wp:posOffset>3175</wp:posOffset>
@@ -3811,7 +3747,7 @@
                 <wp:positionV relativeFrom="paragraph">
                   <wp:posOffset>6899275</wp:posOffset>
                 </wp:positionV>
-                <wp:extent cx="5754370" cy="635"/>
+                <wp:extent cx="5754370" cy="281940"/>
                 <wp:effectExtent l="0" t="0" r="0" b="0"/>
                 <wp:wrapNone/>
                 <wp:docPr id="14" name="Text Box 14"/>
@@ -3823,7 +3759,7 @@
                       <wps:spPr>
                         <a:xfrm>
                           <a:off x="0" y="0"/>
-                          <a:ext cx="5754370" cy="635"/>
+                          <a:ext cx="5754370" cy="281940"/>
                         </a:xfrm>
                         <a:prstGeom prst="rect">
                           <a:avLst/>
@@ -3840,41 +3776,41 @@
                         <w:txbxContent>
                           <w:p>
                             <w:pPr>
-                              <w:pStyle w:val="Caption"/>
+                              <w:pStyle w:val="Bijschrift"/>
                               <w:rPr>
-                                <w:rStyle w:val="BookTitle"/>
+                                <w:rStyle w:val="Titelvanboek"/>
                                 <w:lang w:val="en-US"/>
                               </w:rPr>
                             </w:pPr>
                             <w:r>
                               <w:rPr>
-                                <w:rStyle w:val="BookTitle"/>
+                                <w:rStyle w:val="Titelvanboek"/>
                                 <w:lang w:val="en-US"/>
                               </w:rPr>
                               <w:t xml:space="preserve">Figure </w:t>
                             </w:r>
                             <w:r>
                               <w:rPr>
-                                <w:rStyle w:val="BookTitle"/>
+                                <w:rStyle w:val="Titelvanboek"/>
                               </w:rPr>
                               <w:fldChar w:fldCharType="begin"/>
                             </w:r>
                             <w:r>
                               <w:rPr>
-                                <w:rStyle w:val="BookTitle"/>
+                                <w:rStyle w:val="Titelvanboek"/>
                                 <w:lang w:val="en-US"/>
                               </w:rPr>
                               <w:instrText xml:space="preserve"> SEQ Figure \* ARABIC </w:instrText>
                             </w:r>
                             <w:r>
                               <w:rPr>
-                                <w:rStyle w:val="BookTitle"/>
+                                <w:rStyle w:val="Titelvanboek"/>
                               </w:rPr>
                               <w:fldChar w:fldCharType="separate"/>
                             </w:r>
                             <w:r>
                               <w:rPr>
-                                <w:rStyle w:val="BookTitle"/>
+                                <w:rStyle w:val="Titelvanboek"/>
                                 <w:noProof/>
                                 <w:lang w:val="en-US"/>
                               </w:rPr>
@@ -3882,27 +3818,27 @@
                             </w:r>
                             <w:r>
                               <w:rPr>
-                                <w:rStyle w:val="BookTitle"/>
+                                <w:rStyle w:val="Titelvanboek"/>
                               </w:rPr>
                               <w:fldChar w:fldCharType="end"/>
                             </w:r>
                             <w:r>
                               <w:rPr>
-                                <w:rStyle w:val="BookTitle"/>
+                                <w:rStyle w:val="Titelvanboek"/>
                                 <w:lang w:val="en-US"/>
                               </w:rPr>
                               <w:t xml:space="preserve">: A </w:t>
                             </w:r>
                             <w:r>
                               <w:rPr>
-                                <w:rStyle w:val="BookTitle"/>
+                                <w:rStyle w:val="Titelvanboek"/>
                                 <w:lang w:val="en-US"/>
                               </w:rPr>
                               <w:t>Diagram</w:t>
                             </w:r>
                             <w:r>
                               <w:rPr>
-                                <w:rStyle w:val="BookTitle"/>
+                                <w:rStyle w:val="Titelvanboek"/>
                                 <w:sz w:val="22"/>
                                 <w:lang w:val="en-US"/>
                               </w:rPr>
@@ -3910,7 +3846,7 @@
                             </w:r>
                             <w:r>
                               <w:rPr>
-                                <w:rStyle w:val="BookTitle"/>
+                                <w:rStyle w:val="Titelvanboek"/>
                                 <w:lang w:val="en-US"/>
                               </w:rPr>
                               <w:t>of the System</w:t>
@@ -4034,10 +3970,10 @@
           <w:spacing w:val="5"/>
           <w:sz w:val="20"/>
           <w:szCs w:val="18"/>
-          <w:lang w:eastAsia="nl-NL"/>
+          <w:lang w:val="en-US" w:eastAsia="nl-NL"/>
         </w:rPr>
         <w:drawing>
-          <wp:anchor distT="0" distB="0" distL="114300" distR="114300" simplePos="0" relativeHeight="251677696" behindDoc="0" locked="0" layoutInCell="1" allowOverlap="1">
+          <wp:anchor distT="0" distB="0" distL="114300" distR="114300" simplePos="0" relativeHeight="251677696" behindDoc="0" locked="0" layoutInCell="1" allowOverlap="1" wp14:anchorId="69802F13" wp14:editId="759ACE35">
             <wp:simplePos x="0" y="0"/>
             <wp:positionH relativeFrom="margin">
               <wp:align>center</wp:align>
@@ -4108,11 +4044,11 @@
         <w:rPr>
           <w:rFonts w:cstheme="minorHAnsi"/>
           <w:noProof/>
-          <w:lang w:eastAsia="nl-NL"/>
+          <w:lang w:val="en-US" w:eastAsia="nl-NL"/>
         </w:rPr>
         <w:lastRenderedPageBreak/>
         <w:drawing>
-          <wp:inline distT="0" distB="0" distL="0" distR="0" wp14:anchorId="2B65EEEC" wp14:editId="008B99F2">
+          <wp:inline distT="0" distB="0" distL="0" distR="0" wp14:anchorId="4EE5B88B" wp14:editId="5DE59EE9">
             <wp:extent cx="5581015" cy="7409815"/>
             <wp:effectExtent l="0" t="0" r="0" b="0"/>
             <wp:docPr id="15" name="Picture 15" descr="C:\Users\Bojana\Projects\Umusic Docs\Charts\Use Case.png"/>
@@ -4163,41 +4099,41 @@
     </w:p>
     <w:p>
       <w:pPr>
-        <w:pStyle w:val="Caption"/>
-        <w:rPr>
-          <w:rStyle w:val="BookTitle"/>
-          <w:lang w:val="en-US"/>
-        </w:rPr>
-      </w:pPr>
-      <w:r>
-        <w:rPr>
-          <w:rStyle w:val="BookTitle"/>
+        <w:pStyle w:val="Bijschrift"/>
+        <w:rPr>
+          <w:rStyle w:val="Titelvanboek"/>
+          <w:lang w:val="en-US"/>
+        </w:rPr>
+      </w:pPr>
+      <w:r>
+        <w:rPr>
+          <w:rStyle w:val="Titelvanboek"/>
           <w:lang w:val="en-US"/>
         </w:rPr>
         <w:t xml:space="preserve">Figure </w:t>
       </w:r>
       <w:r>
         <w:rPr>
-          <w:rStyle w:val="BookTitle"/>
+          <w:rStyle w:val="Titelvanboek"/>
         </w:rPr>
         <w:fldChar w:fldCharType="begin"/>
       </w:r>
       <w:r>
         <w:rPr>
-          <w:rStyle w:val="BookTitle"/>
+          <w:rStyle w:val="Titelvanboek"/>
           <w:lang w:val="en-US"/>
         </w:rPr>
         <w:instrText xml:space="preserve"> SEQ Figure \* ARABIC </w:instrText>
       </w:r>
       <w:r>
         <w:rPr>
-          <w:rStyle w:val="BookTitle"/>
+          <w:rStyle w:val="Titelvanboek"/>
         </w:rPr>
         <w:fldChar w:fldCharType="separate"/>
       </w:r>
       <w:r>
         <w:rPr>
-          <w:rStyle w:val="BookTitle"/>
+          <w:rStyle w:val="Titelvanboek"/>
           <w:noProof/>
           <w:lang w:val="en-US"/>
         </w:rPr>
@@ -4205,13 +4141,13 @@
       </w:r>
       <w:r>
         <w:rPr>
-          <w:rStyle w:val="BookTitle"/>
+          <w:rStyle w:val="Titelvanboek"/>
         </w:rPr>
         <w:fldChar w:fldCharType="end"/>
       </w:r>
       <w:r>
         <w:rPr>
-          <w:rStyle w:val="BookTitle"/>
+          <w:rStyle w:val="Titelvanboek"/>
           <w:lang w:val="en-US"/>
         </w:rPr>
         <w:t>: The Use-Case Diagram</w:t>
@@ -4231,11 +4167,11 @@
           <w:spacing w:val="5"/>
           <w:sz w:val="20"/>
           <w:szCs w:val="18"/>
-          <w:lang w:eastAsia="nl-NL"/>
+          <w:lang w:val="en-US" w:eastAsia="nl-NL"/>
         </w:rPr>
         <w:lastRenderedPageBreak/>
         <w:drawing>
-          <wp:inline distT="0" distB="0" distL="0" distR="0" wp14:anchorId="5FF54D74" wp14:editId="60A9511D">
+          <wp:inline distT="0" distB="0" distL="0" distR="0" wp14:anchorId="4D0E387F" wp14:editId="359A3089">
             <wp:extent cx="5760085" cy="5990590"/>
             <wp:effectExtent l="0" t="0" r="0" b="0"/>
             <wp:docPr id="18" name="Picture 18" descr="C:\Users\Bojana\Projects\Umusic Docs\Charts\Database.png"/>
@@ -4286,41 +4222,41 @@
     </w:p>
     <w:p>
       <w:pPr>
-        <w:pStyle w:val="Caption"/>
-        <w:rPr>
-          <w:rStyle w:val="BookTitle"/>
-          <w:lang w:val="en-US"/>
-        </w:rPr>
-      </w:pPr>
-      <w:r>
-        <w:rPr>
-          <w:rStyle w:val="BookTitle"/>
+        <w:pStyle w:val="Bijschrift"/>
+        <w:rPr>
+          <w:rStyle w:val="Titelvanboek"/>
+          <w:lang w:val="en-US"/>
+        </w:rPr>
+      </w:pPr>
+      <w:r>
+        <w:rPr>
+          <w:rStyle w:val="Titelvanboek"/>
           <w:lang w:val="en-US"/>
         </w:rPr>
         <w:t xml:space="preserve">Figure </w:t>
       </w:r>
       <w:r>
         <w:rPr>
-          <w:rStyle w:val="BookTitle"/>
+          <w:rStyle w:val="Titelvanboek"/>
         </w:rPr>
         <w:fldChar w:fldCharType="begin"/>
       </w:r>
       <w:r>
         <w:rPr>
-          <w:rStyle w:val="BookTitle"/>
+          <w:rStyle w:val="Titelvanboek"/>
           <w:lang w:val="en-US"/>
         </w:rPr>
         <w:instrText xml:space="preserve"> SEQ Figure \* ARABIC </w:instrText>
       </w:r>
       <w:r>
         <w:rPr>
-          <w:rStyle w:val="BookTitle"/>
+          <w:rStyle w:val="Titelvanboek"/>
         </w:rPr>
         <w:fldChar w:fldCharType="separate"/>
       </w:r>
       <w:r>
         <w:rPr>
-          <w:rStyle w:val="BookTitle"/>
+          <w:rStyle w:val="Titelvanboek"/>
           <w:noProof/>
           <w:lang w:val="en-US"/>
         </w:rPr>
@@ -4328,13 +4264,13 @@
       </w:r>
       <w:r>
         <w:rPr>
-          <w:rStyle w:val="BookTitle"/>
+          <w:rStyle w:val="Titelvanboek"/>
         </w:rPr>
         <w:fldChar w:fldCharType="end"/>
       </w:r>
       <w:r>
         <w:rPr>
-          <w:rStyle w:val="BookTitle"/>
+          <w:rStyle w:val="Titelvanboek"/>
           <w:lang w:val="en-US"/>
         </w:rPr>
         <w:t>: The Database Structure</w:t>
@@ -4358,14 +4294,14 @@
     </w:p>
     <w:p>
       <w:pPr>
-        <w:pStyle w:val="Heading1"/>
+        <w:pStyle w:val="Kop1"/>
         <w:spacing w:after="240"/>
         <w:rPr>
           <w:sz w:val="36"/>
           <w:lang w:val="en-US"/>
         </w:rPr>
       </w:pPr>
-      <w:bookmarkStart w:id="9" w:name="_Toc311214101"/>
+      <w:bookmarkStart w:id="8" w:name="_Toc311214101"/>
       <w:r>
         <w:rPr>
           <w:sz w:val="36"/>
@@ -4374,23 +4310,23 @@
         <w:lastRenderedPageBreak/>
         <w:t>Planning</w:t>
       </w:r>
+      <w:bookmarkEnd w:id="8"/>
+    </w:p>
+    <w:p>
+      <w:pPr>
+        <w:pStyle w:val="Kop2"/>
+        <w:rPr>
+          <w:lang w:val="en-US"/>
+        </w:rPr>
+      </w:pPr>
+      <w:bookmarkStart w:id="9" w:name="_Toc311214102"/>
+      <w:r>
+        <w:rPr>
+          <w:lang w:val="en-US"/>
+        </w:rPr>
+        <w:t>Week 1-2</w:t>
+      </w:r>
       <w:bookmarkEnd w:id="9"/>
-    </w:p>
-    <w:p>
-      <w:pPr>
-        <w:pStyle w:val="Heading2"/>
-        <w:rPr>
-          <w:lang w:val="en-US"/>
-        </w:rPr>
-      </w:pPr>
-      <w:bookmarkStart w:id="10" w:name="_Toc311214102"/>
-      <w:r>
-        <w:rPr>
-          <w:lang w:val="en-US"/>
-        </w:rPr>
-        <w:t>Week 1-2</w:t>
-      </w:r>
-      <w:bookmarkEnd w:id="10"/>
     </w:p>
     <w:p>
       <w:pPr>
@@ -4415,10 +4351,10 @@
           <w:color w:val="000000"/>
           <w:sz w:val="24"/>
           <w:szCs w:val="24"/>
-          <w:lang w:eastAsia="nl-NL"/>
+          <w:lang w:val="en-US" w:eastAsia="nl-NL"/>
         </w:rPr>
         <w:drawing>
-          <wp:anchor distT="0" distB="0" distL="114300" distR="114300" simplePos="0" relativeHeight="251693056" behindDoc="0" locked="0" layoutInCell="1" allowOverlap="1" wp14:anchorId="2CBEAE48" wp14:editId="2A30D2A7">
+          <wp:anchor distT="0" distB="0" distL="114300" distR="114300" simplePos="0" relativeHeight="251693056" behindDoc="0" locked="0" layoutInCell="1" allowOverlap="1" wp14:anchorId="7744CDC9" wp14:editId="259785F1">
             <wp:simplePos x="0" y="0"/>
             <wp:positionH relativeFrom="column">
               <wp:posOffset>150495</wp:posOffset>
@@ -4510,10 +4446,10 @@
           <w:color w:val="000000"/>
           <w:sz w:val="24"/>
           <w:szCs w:val="24"/>
-          <w:lang w:eastAsia="nl-NL"/>
+          <w:lang w:val="en-US" w:eastAsia="nl-NL"/>
         </w:rPr>
         <w:drawing>
-          <wp:anchor distT="0" distB="0" distL="114300" distR="114300" simplePos="0" relativeHeight="251688960" behindDoc="0" locked="0" layoutInCell="1" allowOverlap="1" wp14:anchorId="7701ABFE" wp14:editId="1630297C">
+          <wp:anchor distT="0" distB="0" distL="114300" distR="114300" simplePos="0" relativeHeight="251688960" behindDoc="0" locked="0" layoutInCell="1" allowOverlap="1" wp14:anchorId="40FA3402" wp14:editId="59AA192D">
             <wp:simplePos x="0" y="0"/>
             <wp:positionH relativeFrom="column">
               <wp:posOffset>154305</wp:posOffset>
@@ -4606,10 +4542,10 @@
           <w:color w:val="000000"/>
           <w:sz w:val="24"/>
           <w:szCs w:val="24"/>
-          <w:lang w:eastAsia="nl-NL"/>
+          <w:lang w:val="en-US" w:eastAsia="nl-NL"/>
         </w:rPr>
         <w:drawing>
-          <wp:anchor distT="0" distB="0" distL="114300" distR="114300" simplePos="0" relativeHeight="251691008" behindDoc="0" locked="0" layoutInCell="1" allowOverlap="1" wp14:anchorId="1D8F8914" wp14:editId="268A95B7">
+          <wp:anchor distT="0" distB="0" distL="114300" distR="114300" simplePos="0" relativeHeight="251691008" behindDoc="0" locked="0" layoutInCell="1" allowOverlap="1" wp14:anchorId="6D94B520" wp14:editId="7CF58E66">
             <wp:simplePos x="0" y="0"/>
             <wp:positionH relativeFrom="column">
               <wp:posOffset>149225</wp:posOffset>
@@ -4698,10 +4634,10 @@
       <w:r>
         <w:rPr>
           <w:noProof/>
-          <w:lang w:eastAsia="nl-NL"/>
+          <w:lang w:val="en-US" w:eastAsia="nl-NL"/>
         </w:rPr>
         <w:drawing>
-          <wp:anchor distT="0" distB="0" distL="114300" distR="114300" simplePos="0" relativeHeight="251682816" behindDoc="0" locked="0" layoutInCell="1" allowOverlap="1" wp14:anchorId="7A92098A" wp14:editId="4F84F73B">
+          <wp:anchor distT="0" distB="0" distL="114300" distR="114300" simplePos="0" relativeHeight="251682816" behindDoc="0" locked="0" layoutInCell="1" allowOverlap="1" wp14:anchorId="7364CFF8" wp14:editId="7D8B531A">
             <wp:simplePos x="0" y="0"/>
             <wp:positionH relativeFrom="column">
               <wp:posOffset>149225</wp:posOffset>
@@ -4789,10 +4725,10 @@
       <w:r>
         <w:rPr>
           <w:noProof/>
-          <w:lang w:eastAsia="nl-NL"/>
+          <w:lang w:val="en-US" w:eastAsia="nl-NL"/>
         </w:rPr>
         <w:drawing>
-          <wp:anchor distT="0" distB="0" distL="114300" distR="114300" simplePos="0" relativeHeight="251695104" behindDoc="0" locked="0" layoutInCell="1" allowOverlap="1" wp14:anchorId="6E4DAD76" wp14:editId="350479AF">
+          <wp:anchor distT="0" distB="0" distL="114300" distR="114300" simplePos="0" relativeHeight="251695104" behindDoc="0" locked="0" layoutInCell="1" allowOverlap="1" wp14:anchorId="65000FF1" wp14:editId="4E70885C">
             <wp:simplePos x="0" y="0"/>
             <wp:positionH relativeFrom="column">
               <wp:posOffset>307975</wp:posOffset>
@@ -4881,10 +4817,10 @@
       <w:r>
         <w:rPr>
           <w:noProof/>
-          <w:lang w:eastAsia="nl-NL"/>
+          <w:lang w:val="en-US" w:eastAsia="nl-NL"/>
         </w:rPr>
         <w:drawing>
-          <wp:anchor distT="0" distB="0" distL="114300" distR="114300" simplePos="0" relativeHeight="251697152" behindDoc="0" locked="0" layoutInCell="1" allowOverlap="1" wp14:anchorId="1966CD3E" wp14:editId="17DC8816">
+          <wp:anchor distT="0" distB="0" distL="114300" distR="114300" simplePos="0" relativeHeight="251697152" behindDoc="0" locked="0" layoutInCell="1" allowOverlap="1" wp14:anchorId="4E2C1C45" wp14:editId="0D455DA8">
             <wp:simplePos x="0" y="0"/>
             <wp:positionH relativeFrom="column">
               <wp:posOffset>306705</wp:posOffset>
@@ -4974,10 +4910,10 @@
       <w:r>
         <w:rPr>
           <w:noProof/>
-          <w:lang w:eastAsia="nl-NL"/>
+          <w:lang w:val="en-US" w:eastAsia="nl-NL"/>
         </w:rPr>
         <w:drawing>
-          <wp:anchor distT="0" distB="0" distL="114300" distR="114300" simplePos="0" relativeHeight="251709440" behindDoc="0" locked="0" layoutInCell="1" allowOverlap="1" wp14:anchorId="2676FF69" wp14:editId="3E312CFF">
+          <wp:anchor distT="0" distB="0" distL="114300" distR="114300" simplePos="0" relativeHeight="251709440" behindDoc="0" locked="0" layoutInCell="1" allowOverlap="1" wp14:anchorId="3926C0A9" wp14:editId="1EB9E9F0">
             <wp:simplePos x="0" y="0"/>
             <wp:positionH relativeFrom="column">
               <wp:posOffset>149225</wp:posOffset>
@@ -5107,10 +5043,10 @@
       <w:r>
         <w:rPr>
           <w:noProof/>
-          <w:lang w:eastAsia="nl-NL"/>
+          <w:lang w:val="en-US" w:eastAsia="nl-NL"/>
         </w:rPr>
         <w:drawing>
-          <wp:anchor distT="0" distB="0" distL="114300" distR="114300" simplePos="0" relativeHeight="251728896" behindDoc="0" locked="0" layoutInCell="1" allowOverlap="1" wp14:anchorId="2696E186" wp14:editId="0556AB73">
+          <wp:anchor distT="0" distB="0" distL="114300" distR="114300" simplePos="0" relativeHeight="251728896" behindDoc="0" locked="0" layoutInCell="1" allowOverlap="1" wp14:anchorId="5D506E28" wp14:editId="719EE9CB">
             <wp:simplePos x="0" y="0"/>
             <wp:positionH relativeFrom="column">
               <wp:posOffset>149440</wp:posOffset>
@@ -5182,13 +5118,13 @@
     </w:p>
     <w:p>
       <w:pPr>
-        <w:pStyle w:val="Heading2"/>
-      </w:pPr>
-      <w:bookmarkStart w:id="11" w:name="_Toc311214103"/>
+        <w:pStyle w:val="Kop2"/>
+      </w:pPr>
+      <w:bookmarkStart w:id="10" w:name="_Toc311214103"/>
       <w:r>
         <w:t>Week 3-4</w:t>
       </w:r>
-      <w:bookmarkEnd w:id="11"/>
+      <w:bookmarkEnd w:id="10"/>
     </w:p>
     <w:p>
       <w:pPr>
@@ -5209,10 +5145,10 @@
       <w:r>
         <w:rPr>
           <w:noProof/>
-          <w:lang w:eastAsia="nl-NL"/>
+          <w:lang w:val="en-US" w:eastAsia="nl-NL"/>
         </w:rPr>
         <w:drawing>
-          <wp:anchor distT="0" distB="0" distL="114300" distR="114300" simplePos="0" relativeHeight="251705344" behindDoc="0" locked="0" layoutInCell="1" allowOverlap="1" wp14:anchorId="11090B03" wp14:editId="22F81AC7">
+          <wp:anchor distT="0" distB="0" distL="114300" distR="114300" simplePos="0" relativeHeight="251705344" behindDoc="0" locked="0" layoutInCell="1" allowOverlap="1" wp14:anchorId="787BF4D9" wp14:editId="466D1C72">
             <wp:simplePos x="0" y="0"/>
             <wp:positionH relativeFrom="column">
               <wp:posOffset>56300</wp:posOffset>
@@ -5277,10 +5213,10 @@
       <w:r>
         <w:rPr>
           <w:noProof/>
-          <w:lang w:eastAsia="nl-NL"/>
+          <w:lang w:val="en-US" w:eastAsia="nl-NL"/>
         </w:rPr>
         <w:drawing>
-          <wp:anchor distT="0" distB="0" distL="114300" distR="114300" simplePos="0" relativeHeight="251699200" behindDoc="0" locked="0" layoutInCell="1" allowOverlap="1" wp14:anchorId="309007E8" wp14:editId="208C0DA0">
+          <wp:anchor distT="0" distB="0" distL="114300" distR="114300" simplePos="0" relativeHeight="251699200" behindDoc="0" locked="0" layoutInCell="1" allowOverlap="1" wp14:anchorId="62E925BE" wp14:editId="2559CC2E">
             <wp:simplePos x="0" y="0"/>
             <wp:positionH relativeFrom="column">
               <wp:posOffset>149125</wp:posOffset>
@@ -5398,10 +5334,10 @@
           <w:color w:val="000000"/>
           <w:sz w:val="24"/>
           <w:szCs w:val="24"/>
-          <w:lang w:eastAsia="nl-NL"/>
+          <w:lang w:val="en-US" w:eastAsia="nl-NL"/>
         </w:rPr>
         <w:drawing>
-          <wp:anchor distT="0" distB="0" distL="114300" distR="114300" simplePos="0" relativeHeight="251680768" behindDoc="0" locked="0" layoutInCell="1" allowOverlap="1" wp14:anchorId="37F36B66" wp14:editId="106BEB58">
+          <wp:anchor distT="0" distB="0" distL="114300" distR="114300" simplePos="0" relativeHeight="251680768" behindDoc="0" locked="0" layoutInCell="1" allowOverlap="1" wp14:anchorId="00FAD89B" wp14:editId="32546842">
             <wp:simplePos x="0" y="0"/>
             <wp:positionH relativeFrom="column">
               <wp:posOffset>308825</wp:posOffset>
@@ -5493,10 +5429,10 @@
           <w:color w:val="000000"/>
           <w:sz w:val="24"/>
           <w:szCs w:val="24"/>
-          <w:lang w:eastAsia="nl-NL"/>
+          <w:lang w:val="en-US" w:eastAsia="nl-NL"/>
         </w:rPr>
         <w:drawing>
-          <wp:anchor distT="0" distB="0" distL="114300" distR="114300" simplePos="0" relativeHeight="251684864" behindDoc="0" locked="0" layoutInCell="1" allowOverlap="1" wp14:anchorId="173046CB" wp14:editId="32189996">
+          <wp:anchor distT="0" distB="0" distL="114300" distR="114300" simplePos="0" relativeHeight="251684864" behindDoc="0" locked="0" layoutInCell="1" allowOverlap="1" wp14:anchorId="6B307D6C" wp14:editId="3E488E96">
             <wp:simplePos x="0" y="0"/>
             <wp:positionH relativeFrom="column">
               <wp:posOffset>310515</wp:posOffset>
@@ -5585,10 +5521,10 @@
       <w:r>
         <w:rPr>
           <w:noProof/>
-          <w:lang w:eastAsia="nl-NL"/>
+          <w:lang w:val="en-US" w:eastAsia="nl-NL"/>
         </w:rPr>
         <w:drawing>
-          <wp:anchor distT="0" distB="0" distL="114300" distR="114300" simplePos="0" relativeHeight="251730944" behindDoc="0" locked="0" layoutInCell="1" allowOverlap="1" wp14:anchorId="691D7918" wp14:editId="2ABB72F3">
+          <wp:anchor distT="0" distB="0" distL="114300" distR="114300" simplePos="0" relativeHeight="251730944" behindDoc="0" locked="0" layoutInCell="1" allowOverlap="1" wp14:anchorId="0092D368" wp14:editId="1BC4F821">
             <wp:simplePos x="0" y="0"/>
             <wp:positionH relativeFrom="column">
               <wp:posOffset>218440</wp:posOffset>
@@ -5657,10 +5593,10 @@
           <w:color w:val="000000"/>
           <w:sz w:val="24"/>
           <w:szCs w:val="24"/>
-          <w:lang w:eastAsia="nl-NL"/>
+          <w:lang w:val="en-US" w:eastAsia="nl-NL"/>
         </w:rPr>
         <w:drawing>
-          <wp:anchor distT="0" distB="0" distL="114300" distR="114300" simplePos="0" relativeHeight="251686912" behindDoc="0" locked="0" layoutInCell="1" allowOverlap="1" wp14:anchorId="4E44C145" wp14:editId="3EB76296">
+          <wp:anchor distT="0" distB="0" distL="114300" distR="114300" simplePos="0" relativeHeight="251686912" behindDoc="0" locked="0" layoutInCell="1" allowOverlap="1" wp14:anchorId="6E6FB811" wp14:editId="4EF564B7">
             <wp:simplePos x="0" y="0"/>
             <wp:positionH relativeFrom="column">
               <wp:posOffset>311785</wp:posOffset>
@@ -5753,10 +5689,10 @@
           <w:color w:val="000000"/>
           <w:sz w:val="24"/>
           <w:szCs w:val="24"/>
-          <w:lang w:eastAsia="nl-NL"/>
+          <w:lang w:val="en-US" w:eastAsia="nl-NL"/>
         </w:rPr>
         <w:drawing>
-          <wp:anchor distT="0" distB="0" distL="114300" distR="114300" simplePos="0" relativeHeight="251717632" behindDoc="0" locked="0" layoutInCell="1" allowOverlap="1" wp14:anchorId="1C4DEB43" wp14:editId="744729DA">
+          <wp:anchor distT="0" distB="0" distL="114300" distR="114300" simplePos="0" relativeHeight="251717632" behindDoc="0" locked="0" layoutInCell="1" allowOverlap="1" wp14:anchorId="37259E5E" wp14:editId="3939467A">
             <wp:simplePos x="0" y="0"/>
             <wp:positionH relativeFrom="column">
               <wp:posOffset>570865</wp:posOffset>
@@ -5849,10 +5785,10 @@
       <w:r>
         <w:rPr>
           <w:noProof/>
-          <w:lang w:eastAsia="nl-NL"/>
+          <w:lang w:val="en-US" w:eastAsia="nl-NL"/>
         </w:rPr>
         <w:drawing>
-          <wp:anchor distT="0" distB="0" distL="114300" distR="114300" simplePos="0" relativeHeight="251700224" behindDoc="0" locked="0" layoutInCell="1" allowOverlap="1" wp14:anchorId="6EFAAB78" wp14:editId="21911554">
+          <wp:anchor distT="0" distB="0" distL="114300" distR="114300" simplePos="0" relativeHeight="251700224" behindDoc="0" locked="0" layoutInCell="1" allowOverlap="1" wp14:anchorId="6551975A" wp14:editId="06283A28">
             <wp:simplePos x="0" y="0"/>
             <wp:positionH relativeFrom="column">
               <wp:posOffset>484505</wp:posOffset>
@@ -5978,10 +5914,10 @@
           <w:color w:val="000000"/>
           <w:sz w:val="24"/>
           <w:szCs w:val="24"/>
-          <w:lang w:eastAsia="nl-NL"/>
+          <w:lang w:val="en-US" w:eastAsia="nl-NL"/>
         </w:rPr>
         <w:drawing>
-          <wp:anchor distT="0" distB="0" distL="114300" distR="114300" simplePos="0" relativeHeight="251711488" behindDoc="0" locked="0" layoutInCell="1" allowOverlap="1" wp14:anchorId="084D6A64" wp14:editId="1CF731CE">
+          <wp:anchor distT="0" distB="0" distL="114300" distR="114300" simplePos="0" relativeHeight="251711488" behindDoc="0" locked="0" layoutInCell="1" allowOverlap="1" wp14:anchorId="504BB791" wp14:editId="03CE27DF">
             <wp:simplePos x="0" y="0"/>
             <wp:positionH relativeFrom="column">
               <wp:posOffset>154305</wp:posOffset>
@@ -6073,10 +6009,10 @@
           <w:color w:val="000000"/>
           <w:sz w:val="24"/>
           <w:szCs w:val="24"/>
-          <w:lang w:eastAsia="nl-NL"/>
+          <w:lang w:val="en-US" w:eastAsia="nl-NL"/>
         </w:rPr>
         <w:drawing>
-          <wp:anchor distT="0" distB="0" distL="114300" distR="114300" simplePos="0" relativeHeight="251713536" behindDoc="0" locked="0" layoutInCell="1" allowOverlap="1" wp14:anchorId="5F808138" wp14:editId="5FEA1D81">
+          <wp:anchor distT="0" distB="0" distL="114300" distR="114300" simplePos="0" relativeHeight="251713536" behindDoc="0" locked="0" layoutInCell="1" allowOverlap="1" wp14:anchorId="16DC4299" wp14:editId="1AF39DFC">
             <wp:simplePos x="0" y="0"/>
             <wp:positionH relativeFrom="column">
               <wp:posOffset>154305</wp:posOffset>
@@ -6147,13 +6083,13 @@
     </w:p>
     <w:p>
       <w:pPr>
-        <w:pStyle w:val="Heading2"/>
-      </w:pPr>
-      <w:bookmarkStart w:id="12" w:name="_Toc311214104"/>
+        <w:pStyle w:val="Kop2"/>
+      </w:pPr>
+      <w:bookmarkStart w:id="11" w:name="_Toc311214104"/>
       <w:r>
         <w:t>Week 5-6</w:t>
       </w:r>
-      <w:bookmarkEnd w:id="12"/>
+      <w:bookmarkEnd w:id="11"/>
     </w:p>
     <w:p>
       <w:pPr>
@@ -6174,10 +6110,10 @@
       <w:r>
         <w:rPr>
           <w:noProof/>
-          <w:lang w:eastAsia="nl-NL"/>
+          <w:lang w:val="en-US" w:eastAsia="nl-NL"/>
         </w:rPr>
         <w:drawing>
-          <wp:anchor distT="0" distB="0" distL="114300" distR="114300" simplePos="0" relativeHeight="251732992" behindDoc="0" locked="0" layoutInCell="1" allowOverlap="1" wp14:anchorId="24746161" wp14:editId="1FC87CA3">
+          <wp:anchor distT="0" distB="0" distL="114300" distR="114300" simplePos="0" relativeHeight="251732992" behindDoc="0" locked="0" layoutInCell="1" allowOverlap="1" wp14:anchorId="0F007B15" wp14:editId="207E8064">
             <wp:simplePos x="0" y="0"/>
             <wp:positionH relativeFrom="column">
               <wp:posOffset>62230</wp:posOffset>
@@ -6272,10 +6208,10 @@
       <w:r>
         <w:rPr>
           <w:noProof/>
-          <w:lang w:eastAsia="nl-NL"/>
+          <w:lang w:val="en-US" w:eastAsia="nl-NL"/>
         </w:rPr>
         <w:drawing>
-          <wp:anchor distT="0" distB="0" distL="114300" distR="114300" simplePos="0" relativeHeight="251737088" behindDoc="0" locked="0" layoutInCell="1" allowOverlap="1" wp14:anchorId="09FC5591" wp14:editId="306B6329">
+          <wp:anchor distT="0" distB="0" distL="114300" distR="114300" simplePos="0" relativeHeight="251737088" behindDoc="0" locked="0" layoutInCell="1" allowOverlap="1" wp14:anchorId="301032CD" wp14:editId="7879BE55">
             <wp:simplePos x="0" y="0"/>
             <wp:positionH relativeFrom="column">
               <wp:posOffset>256755</wp:posOffset>
@@ -6344,10 +6280,10 @@
           <w:color w:val="000000"/>
           <w:sz w:val="24"/>
           <w:szCs w:val="24"/>
-          <w:lang w:eastAsia="nl-NL"/>
+          <w:lang w:val="en-US" w:eastAsia="nl-NL"/>
         </w:rPr>
         <w:drawing>
-          <wp:anchor distT="0" distB="0" distL="114300" distR="114300" simplePos="0" relativeHeight="251726848" behindDoc="0" locked="0" layoutInCell="1" allowOverlap="1" wp14:anchorId="22C7DA50" wp14:editId="680EEE4D">
+          <wp:anchor distT="0" distB="0" distL="114300" distR="114300" simplePos="0" relativeHeight="251726848" behindDoc="0" locked="0" layoutInCell="1" allowOverlap="1" wp14:anchorId="7187B73D" wp14:editId="7E8DA2CE">
             <wp:simplePos x="0" y="0"/>
             <wp:positionH relativeFrom="column">
               <wp:posOffset>356235</wp:posOffset>
@@ -6439,10 +6375,10 @@
       <w:r>
         <w:rPr>
           <w:noProof/>
-          <w:lang w:eastAsia="nl-NL"/>
+          <w:lang w:val="en-US" w:eastAsia="nl-NL"/>
         </w:rPr>
         <w:drawing>
-          <wp:anchor distT="0" distB="0" distL="114300" distR="114300" simplePos="0" relativeHeight="251739136" behindDoc="0" locked="0" layoutInCell="1" allowOverlap="1" wp14:anchorId="5E6A9462" wp14:editId="39CB4C18">
+          <wp:anchor distT="0" distB="0" distL="114300" distR="114300" simplePos="0" relativeHeight="251739136" behindDoc="0" locked="0" layoutInCell="1" allowOverlap="1" wp14:anchorId="1AABBE96" wp14:editId="49BB3CCF">
             <wp:simplePos x="0" y="0"/>
             <wp:positionH relativeFrom="column">
               <wp:posOffset>257175</wp:posOffset>
@@ -6539,10 +6475,10 @@
       <w:r>
         <w:rPr>
           <w:noProof/>
-          <w:lang w:eastAsia="nl-NL"/>
+          <w:lang w:val="en-US" w:eastAsia="nl-NL"/>
         </w:rPr>
         <w:drawing>
-          <wp:anchor distT="0" distB="0" distL="114300" distR="114300" simplePos="0" relativeHeight="251707392" behindDoc="0" locked="0" layoutInCell="1" allowOverlap="1" wp14:anchorId="50666B3F" wp14:editId="042D25FC">
+          <wp:anchor distT="0" distB="0" distL="114300" distR="114300" simplePos="0" relativeHeight="251707392" behindDoc="0" locked="0" layoutInCell="1" allowOverlap="1" wp14:anchorId="2F18B382" wp14:editId="61AB41B0">
             <wp:simplePos x="0" y="0"/>
             <wp:positionH relativeFrom="column">
               <wp:posOffset>61175</wp:posOffset>
@@ -6672,10 +6608,10 @@
       <w:r>
         <w:rPr>
           <w:noProof/>
-          <w:lang w:eastAsia="nl-NL"/>
+          <w:lang w:val="en-US" w:eastAsia="nl-NL"/>
         </w:rPr>
         <w:drawing>
-          <wp:anchor distT="0" distB="0" distL="114300" distR="114300" simplePos="0" relativeHeight="251735040" behindDoc="0" locked="0" layoutInCell="1" allowOverlap="1" wp14:anchorId="100A5D3D" wp14:editId="78A7A1D5">
+          <wp:anchor distT="0" distB="0" distL="114300" distR="114300" simplePos="0" relativeHeight="251735040" behindDoc="0" locked="0" layoutInCell="1" allowOverlap="1" wp14:anchorId="0203F760" wp14:editId="6D35C9B5">
             <wp:simplePos x="0" y="0"/>
             <wp:positionH relativeFrom="column">
               <wp:posOffset>220345</wp:posOffset>
@@ -6744,10 +6680,10 @@
           <w:color w:val="000000"/>
           <w:sz w:val="24"/>
           <w:szCs w:val="24"/>
-          <w:lang w:eastAsia="nl-NL"/>
+          <w:lang w:val="en-US" w:eastAsia="nl-NL"/>
         </w:rPr>
         <w:drawing>
-          <wp:anchor distT="0" distB="0" distL="114300" distR="114300" simplePos="0" relativeHeight="251719680" behindDoc="0" locked="0" layoutInCell="1" allowOverlap="1" wp14:anchorId="51F85CD1" wp14:editId="400DA241">
+          <wp:anchor distT="0" distB="0" distL="114300" distR="114300" simplePos="0" relativeHeight="251719680" behindDoc="0" locked="0" layoutInCell="1" allowOverlap="1" wp14:anchorId="43880890" wp14:editId="54BD44C4">
             <wp:simplePos x="0" y="0"/>
             <wp:positionH relativeFrom="column">
               <wp:posOffset>313055</wp:posOffset>
@@ -6806,7 +6742,6 @@
           </wp:anchor>
         </w:drawing>
       </w:r>
-      <w:proofErr w:type="spellStart"/>
       <w:r>
         <w:rPr>
           <w:rFonts w:cstheme="minorHAnsi"/>
@@ -6815,18 +6750,7 @@
           <w:szCs w:val="24"/>
           <w:lang w:val="en-US"/>
         </w:rPr>
-        <w:t>Kohana</w:t>
-      </w:r>
-      <w:proofErr w:type="spellEnd"/>
-      <w:r>
-        <w:rPr>
-          <w:rFonts w:cstheme="minorHAnsi"/>
-          <w:color w:val="000000"/>
-          <w:sz w:val="24"/>
-          <w:szCs w:val="24"/>
-          <w:lang w:val="en-US"/>
-        </w:rPr>
-        <w:t xml:space="preserve"> View</w:t>
+        <w:t>Kohana View</w:t>
       </w:r>
     </w:p>
     <w:p>
@@ -6864,20 +6788,8 @@
           <w:szCs w:val="24"/>
           <w:lang w:val="en-US"/>
         </w:rPr>
-        <w:t xml:space="preserve"> / </w:t>
-      </w:r>
-      <w:proofErr w:type="spellStart"/>
-      <w:r>
-        <w:rPr>
-          <w:rFonts w:cstheme="minorHAnsi"/>
-          <w:color w:val="000000"/>
-          <w:sz w:val="24"/>
-          <w:szCs w:val="24"/>
-          <w:lang w:val="en-US"/>
-        </w:rPr>
-        <w:t>Javascript</w:t>
-      </w:r>
-      <w:proofErr w:type="spellEnd"/>
+        <w:t xml:space="preserve"> / Javascript</w:t>
+      </w:r>
     </w:p>
     <w:p>
       <w:pPr>
@@ -6897,11 +6809,11 @@
       <w:r>
         <w:rPr>
           <w:noProof/>
-          <w:lang w:eastAsia="nl-NL"/>
+          <w:lang w:val="en-US" w:eastAsia="nl-NL"/>
         </w:rPr>
         <w:lastRenderedPageBreak/>
         <w:drawing>
-          <wp:anchor distT="0" distB="0" distL="114300" distR="114300" simplePos="0" relativeHeight="251745280" behindDoc="0" locked="0" layoutInCell="1" allowOverlap="1" wp14:anchorId="31BA4317" wp14:editId="51AC9299">
+          <wp:anchor distT="0" distB="0" distL="114300" distR="114300" simplePos="0" relativeHeight="251745280" behindDoc="0" locked="0" layoutInCell="1" allowOverlap="1" wp14:anchorId="7C0405D7" wp14:editId="416105DC">
             <wp:simplePos x="0" y="0"/>
             <wp:positionH relativeFrom="column">
               <wp:posOffset>62230</wp:posOffset>
@@ -6973,7 +6885,6 @@
         </w:rPr>
         <w:t xml:space="preserve">Design Test </w:t>
       </w:r>
-      <w:proofErr w:type="spellStart"/>
       <w:r>
         <w:rPr>
           <w:rFonts w:cstheme="minorHAnsi"/>
@@ -6984,7 +6895,6 @@
         </w:rPr>
         <w:t>cas</w:t>
       </w:r>
-      <w:proofErr w:type="spellEnd"/>
       <w:r>
         <w:rPr>
           <w:rFonts w:cstheme="minorHAnsi"/>
@@ -7024,13 +6934,13 @@
     </w:p>
     <w:p>
       <w:pPr>
-        <w:pStyle w:val="Heading2"/>
-      </w:pPr>
-      <w:bookmarkStart w:id="13" w:name="_Toc311214105"/>
+        <w:pStyle w:val="Kop2"/>
+      </w:pPr>
+      <w:bookmarkStart w:id="12" w:name="_Toc311214105"/>
       <w:r>
         <w:t>Week 7</w:t>
       </w:r>
-      <w:bookmarkEnd w:id="13"/>
+      <w:bookmarkEnd w:id="12"/>
     </w:p>
     <w:p>
       <w:pPr>
@@ -7266,13 +7176,13 @@
     </w:p>
     <w:p>
       <w:pPr>
-        <w:pStyle w:val="Heading2"/>
-      </w:pPr>
-      <w:bookmarkStart w:id="14" w:name="_Toc311214106"/>
+        <w:pStyle w:val="Kop2"/>
+      </w:pPr>
+      <w:bookmarkStart w:id="13" w:name="_Toc311214106"/>
       <w:r>
         <w:t>Week 8</w:t>
       </w:r>
-      <w:bookmarkEnd w:id="14"/>
+      <w:bookmarkEnd w:id="13"/>
     </w:p>
     <w:p>
       <w:pPr>
@@ -7428,13 +7338,13 @@
     </w:p>
     <w:p>
       <w:pPr>
-        <w:pStyle w:val="Heading1"/>
+        <w:pStyle w:val="Kop1"/>
         <w:rPr>
           <w:sz w:val="36"/>
           <w:lang w:val="en-US"/>
         </w:rPr>
       </w:pPr>
-      <w:bookmarkStart w:id="15" w:name="_Toc311214107"/>
+      <w:bookmarkStart w:id="14" w:name="_Toc311214107"/>
       <w:r>
         <w:rPr>
           <w:sz w:val="36"/>
@@ -7443,11 +7353,11 @@
         <w:lastRenderedPageBreak/>
         <w:t>Implementation</w:t>
       </w:r>
-      <w:bookmarkEnd w:id="15"/>
-    </w:p>
-    <w:p>
-      <w:pPr>
-        <w:pStyle w:val="NormalWeb"/>
+      <w:bookmarkEnd w:id="14"/>
+    </w:p>
+    <w:p>
+      <w:pPr>
+        <w:pStyle w:val="Normaalweb"/>
         <w:shd w:val="clear" w:color="auto" w:fill="FFFFFF"/>
         <w:spacing w:before="240" w:beforeAutospacing="0" w:after="240" w:afterAutospacing="0" w:line="276" w:lineRule="auto"/>
         <w:rPr>
@@ -7487,13 +7397,13 @@
     </w:p>
     <w:p>
       <w:pPr>
-        <w:pStyle w:val="Heading2"/>
-        <w:rPr>
-          <w:rFonts w:asciiTheme="minorHAnsi" w:hAnsiTheme="minorHAnsi" w:cstheme="minorHAnsi"/>
-          <w:lang w:val="en-US"/>
-        </w:rPr>
-      </w:pPr>
-      <w:bookmarkStart w:id="16" w:name="_Toc311214108"/>
+        <w:pStyle w:val="Kop2"/>
+        <w:rPr>
+          <w:rFonts w:asciiTheme="minorHAnsi" w:hAnsiTheme="minorHAnsi" w:cstheme="minorHAnsi"/>
+          <w:lang w:val="en-US"/>
+        </w:rPr>
+      </w:pPr>
+      <w:bookmarkStart w:id="15" w:name="_Toc311214108"/>
       <w:r>
         <w:rPr>
           <w:rFonts w:asciiTheme="minorHAnsi" w:hAnsiTheme="minorHAnsi" w:cstheme="minorHAnsi"/>
@@ -7501,11 +7411,11 @@
         </w:rPr>
         <w:t>The Web application</w:t>
       </w:r>
-      <w:bookmarkEnd w:id="16"/>
-    </w:p>
-    <w:p>
-      <w:pPr>
-        <w:pStyle w:val="NormalWeb"/>
+      <w:bookmarkEnd w:id="15"/>
+    </w:p>
+    <w:p>
+      <w:pPr>
+        <w:pStyle w:val="Normaalweb"/>
         <w:shd w:val="clear" w:color="auto" w:fill="FFFFFF"/>
         <w:spacing w:before="0" w:beforeAutospacing="0" w:after="240" w:afterAutospacing="0" w:line="276" w:lineRule="auto"/>
         <w:rPr>
@@ -7567,9 +7477,8 @@
           <w:szCs w:val="21"/>
           <w:lang w:val="en-US"/>
         </w:rPr>
-        <w:t xml:space="preserve">. It will use the </w:t>
-      </w:r>
-      <w:proofErr w:type="spellStart"/>
+        <w:t>. It will use the jQuery library</w:t>
+      </w:r>
       <w:r>
         <w:rPr>
           <w:rFonts w:asciiTheme="minorHAnsi" w:hAnsiTheme="minorHAnsi" w:cstheme="minorHAnsi"/>
@@ -7577,51 +7486,12 @@
           <w:szCs w:val="21"/>
           <w:lang w:val="en-US"/>
         </w:rPr>
-        <w:t>jQuery</w:t>
-      </w:r>
-      <w:proofErr w:type="spellEnd"/>
-      <w:r>
-        <w:rPr>
-          <w:rFonts w:asciiTheme="minorHAnsi" w:hAnsiTheme="minorHAnsi" w:cstheme="minorHAnsi"/>
-          <w:color w:val="000000"/>
-          <w:szCs w:val="21"/>
-          <w:lang w:val="en-US"/>
-        </w:rPr>
-        <w:t xml:space="preserve"> library</w:t>
-      </w:r>
-      <w:r>
-        <w:rPr>
-          <w:rFonts w:asciiTheme="minorHAnsi" w:hAnsiTheme="minorHAnsi" w:cstheme="minorHAnsi"/>
-          <w:color w:val="000000"/>
-          <w:szCs w:val="21"/>
-          <w:lang w:val="en-US"/>
-        </w:rPr>
-        <w:t xml:space="preserve">. We will use the </w:t>
-      </w:r>
-      <w:proofErr w:type="spellStart"/>
-      <w:r>
-        <w:rPr>
-          <w:rFonts w:asciiTheme="minorHAnsi" w:hAnsiTheme="minorHAnsi" w:cstheme="minorHAnsi"/>
-          <w:color w:val="000000"/>
-          <w:szCs w:val="21"/>
-          <w:lang w:val="en-US"/>
-        </w:rPr>
-        <w:t>Echonest</w:t>
-      </w:r>
-      <w:proofErr w:type="spellEnd"/>
-      <w:r>
-        <w:rPr>
-          <w:rFonts w:asciiTheme="minorHAnsi" w:hAnsiTheme="minorHAnsi" w:cstheme="minorHAnsi"/>
-          <w:color w:val="000000"/>
-          <w:szCs w:val="21"/>
-          <w:lang w:val="en-US"/>
-        </w:rPr>
-        <w:t xml:space="preserve"> API to fetch news items and artist biographies and display these as information to the user.</w:t>
-      </w:r>
-    </w:p>
-    <w:p>
-      <w:pPr>
-        <w:pStyle w:val="NormalWeb"/>
+        <w:t>. We will use the Echonest API to fetch news items and artist biographies and display these as information to the user.</w:t>
+      </w:r>
+    </w:p>
+    <w:p>
+      <w:pPr>
+        <w:pStyle w:val="Normaalweb"/>
         <w:shd w:val="clear" w:color="auto" w:fill="FFFFFF"/>
         <w:spacing w:before="0" w:beforeAutospacing="0" w:after="240" w:afterAutospacing="0" w:line="276" w:lineRule="auto"/>
         <w:rPr>
@@ -7638,9 +7508,8 @@
           <w:szCs w:val="21"/>
           <w:lang w:val="en-US"/>
         </w:rPr>
-        <w:t xml:space="preserve">We will provide a streaming option through </w:t>
-      </w:r>
-      <w:proofErr w:type="spellStart"/>
+        <w:t>We will provide a streaming option through Rdio</w:t>
+      </w:r>
       <w:r>
         <w:rPr>
           <w:rFonts w:asciiTheme="minorHAnsi" w:hAnsiTheme="minorHAnsi" w:cstheme="minorHAnsi"/>
@@ -7648,9 +7517,8 @@
           <w:szCs w:val="21"/>
           <w:lang w:val="en-US"/>
         </w:rPr>
-        <w:t>Rdio</w:t>
-      </w:r>
-      <w:proofErr w:type="spellEnd"/>
+        <w:t>.</w:t>
+      </w:r>
       <w:r>
         <w:rPr>
           <w:rFonts w:asciiTheme="minorHAnsi" w:hAnsiTheme="minorHAnsi" w:cstheme="minorHAnsi"/>
@@ -7658,7 +7526,7 @@
           <w:szCs w:val="21"/>
           <w:lang w:val="en-US"/>
         </w:rPr>
-        <w:t>.</w:t>
+        <w:t xml:space="preserve"> We can gain access to their services through their partnership with Echonest. Thi</w:t>
       </w:r>
       <w:r>
         <w:rPr>
@@ -7667,47 +7535,18 @@
           <w:szCs w:val="21"/>
           <w:lang w:val="en-US"/>
         </w:rPr>
-        <w:t xml:space="preserve"> We can gain access to their services through their partnership with </w:t>
-      </w:r>
-      <w:proofErr w:type="spellStart"/>
-      <w:r>
-        <w:rPr>
-          <w:rFonts w:asciiTheme="minorHAnsi" w:hAnsiTheme="minorHAnsi" w:cstheme="minorHAnsi"/>
-          <w:color w:val="000000"/>
-          <w:szCs w:val="21"/>
-          <w:lang w:val="en-US"/>
-        </w:rPr>
-        <w:t>Echonest</w:t>
-      </w:r>
-      <w:proofErr w:type="spellEnd"/>
-      <w:r>
-        <w:rPr>
-          <w:rFonts w:asciiTheme="minorHAnsi" w:hAnsiTheme="minorHAnsi" w:cstheme="minorHAnsi"/>
-          <w:color w:val="000000"/>
-          <w:szCs w:val="21"/>
-          <w:lang w:val="en-US"/>
-        </w:rPr>
-        <w:t>. Thi</w:t>
-      </w:r>
-      <w:r>
-        <w:rPr>
-          <w:rFonts w:asciiTheme="minorHAnsi" w:hAnsiTheme="minorHAnsi" w:cstheme="minorHAnsi"/>
-          <w:color w:val="000000"/>
-          <w:szCs w:val="21"/>
-          <w:lang w:val="en-US"/>
-        </w:rPr>
         <w:t>s way we will be able to provide 30 seconds previews of the songs in the user’s playlist. We are not able to gain access to streaming rights for whole songs because of various legal issues.</w:t>
       </w:r>
     </w:p>
     <w:p>
       <w:pPr>
-        <w:pStyle w:val="Heading2"/>
-        <w:rPr>
-          <w:rFonts w:asciiTheme="minorHAnsi" w:hAnsiTheme="minorHAnsi" w:cstheme="minorHAnsi"/>
-          <w:lang w:val="en-US"/>
-        </w:rPr>
-      </w:pPr>
-      <w:bookmarkStart w:id="17" w:name="_Toc311214109"/>
+        <w:pStyle w:val="Kop2"/>
+        <w:rPr>
+          <w:rFonts w:asciiTheme="minorHAnsi" w:hAnsiTheme="minorHAnsi" w:cstheme="minorHAnsi"/>
+          <w:lang w:val="en-US"/>
+        </w:rPr>
+      </w:pPr>
+      <w:bookmarkStart w:id="16" w:name="_Toc311214109"/>
       <w:r>
         <w:rPr>
           <w:rFonts w:asciiTheme="minorHAnsi" w:hAnsiTheme="minorHAnsi" w:cstheme="minorHAnsi"/>
@@ -7715,11 +7554,11 @@
         </w:rPr>
         <w:t>The Data service</w:t>
       </w:r>
-      <w:bookmarkEnd w:id="17"/>
-    </w:p>
-    <w:p>
-      <w:pPr>
-        <w:pStyle w:val="NormalWeb"/>
+      <w:bookmarkEnd w:id="16"/>
+    </w:p>
+    <w:p>
+      <w:pPr>
+        <w:pStyle w:val="Normaalweb"/>
         <w:shd w:val="clear" w:color="auto" w:fill="FFFFFF"/>
         <w:spacing w:before="0" w:beforeAutospacing="0" w:after="240" w:afterAutospacing="0" w:line="276" w:lineRule="auto"/>
         <w:rPr>
@@ -7736,9 +7575,8 @@
           <w:szCs w:val="21"/>
           <w:lang w:val="en-US"/>
         </w:rPr>
-        <w:t xml:space="preserve">The data service will convert the data from the Million Song and Last.fm dataset to a </w:t>
-      </w:r>
-      <w:proofErr w:type="spellStart"/>
+        <w:t xml:space="preserve">The data service will convert the data from the Million Song and Last.fm dataset to a vectorized format </w:t>
+      </w:r>
       <w:r>
         <w:rPr>
           <w:rFonts w:asciiTheme="minorHAnsi" w:hAnsiTheme="minorHAnsi" w:cstheme="minorHAnsi"/>
@@ -7746,9 +7584,8 @@
           <w:szCs w:val="21"/>
           <w:lang w:val="en-US"/>
         </w:rPr>
-        <w:t>vectorized</w:t>
-      </w:r>
-      <w:proofErr w:type="spellEnd"/>
+        <w:t>which will make searching more efficient</w:t>
+      </w:r>
       <w:r>
         <w:rPr>
           <w:rFonts w:asciiTheme="minorHAnsi" w:hAnsiTheme="minorHAnsi" w:cstheme="minorHAnsi"/>
@@ -7756,45 +7593,7 @@
           <w:szCs w:val="21"/>
           <w:lang w:val="en-US"/>
         </w:rPr>
-        <w:t xml:space="preserve"> format </w:t>
-      </w:r>
-      <w:r>
-        <w:rPr>
-          <w:rFonts w:asciiTheme="minorHAnsi" w:hAnsiTheme="minorHAnsi" w:cstheme="minorHAnsi"/>
-          <w:color w:val="000000"/>
-          <w:szCs w:val="21"/>
-          <w:lang w:val="en-US"/>
-        </w:rPr>
-        <w:t>which will make searching more efficient</w:t>
-      </w:r>
-      <w:r>
-        <w:rPr>
-          <w:rFonts w:asciiTheme="minorHAnsi" w:hAnsiTheme="minorHAnsi" w:cstheme="minorHAnsi"/>
-          <w:color w:val="000000"/>
-          <w:szCs w:val="21"/>
-          <w:lang w:val="en-US"/>
-        </w:rPr>
-        <w:t xml:space="preserve"> by our application. This service will also add data for new songs that are fetched from the </w:t>
-      </w:r>
-      <w:proofErr w:type="spellStart"/>
-      <w:r>
-        <w:rPr>
-          <w:rFonts w:asciiTheme="minorHAnsi" w:hAnsiTheme="minorHAnsi" w:cstheme="minorHAnsi"/>
-          <w:color w:val="000000"/>
-          <w:szCs w:val="21"/>
-          <w:lang w:val="en-US"/>
-        </w:rPr>
-        <w:t>Echonest</w:t>
-      </w:r>
-      <w:proofErr w:type="spellEnd"/>
-      <w:r>
-        <w:rPr>
-          <w:rFonts w:asciiTheme="minorHAnsi" w:hAnsiTheme="minorHAnsi" w:cstheme="minorHAnsi"/>
-          <w:color w:val="000000"/>
-          <w:szCs w:val="21"/>
-          <w:lang w:val="en-US"/>
-        </w:rPr>
-        <w:t xml:space="preserve"> API.</w:t>
+        <w:t xml:space="preserve"> by our application. This service will also add data for new songs that are fetched from the Echonest API.</w:t>
       </w:r>
     </w:p>
     <w:p>
@@ -7819,12 +7618,12 @@
     </w:p>
     <w:p>
       <w:pPr>
-        <w:pStyle w:val="Heading1"/>
-        <w:rPr>
-          <w:lang w:val="en-US"/>
-        </w:rPr>
-      </w:pPr>
-      <w:bookmarkStart w:id="18" w:name="_Toc311214110"/>
+        <w:pStyle w:val="Kop1"/>
+        <w:rPr>
+          <w:lang w:val="en-US"/>
+        </w:rPr>
+      </w:pPr>
+      <w:bookmarkStart w:id="17" w:name="_Toc311214110"/>
       <w:r>
         <w:rPr>
           <w:lang w:val="en-US"/>
@@ -7832,57 +7631,157 @@
         <w:lastRenderedPageBreak/>
         <w:t>The Recommendation Algorithm</w:t>
       </w:r>
+      <w:bookmarkEnd w:id="17"/>
+    </w:p>
+    <w:p>
+      <w:pPr>
+        <w:spacing w:before="240"/>
+        <w:rPr>
+          <w:sz w:val="24"/>
+          <w:lang w:val="en-US" w:eastAsia="nl-NL"/>
+        </w:rPr>
+      </w:pPr>
+      <w:r>
+        <w:rPr>
+          <w:sz w:val="24"/>
+          <w:lang w:val="en-US" w:eastAsia="nl-NL"/>
+        </w:rPr>
+        <w:t>Our algorithm is based on finding similarities in songs by comparing the tags they have in common. We will use the million song data set and represent the songs as vectors, so that we</w:t>
+      </w:r>
+      <w:r>
+        <w:rPr>
+          <w:sz w:val="24"/>
+          <w:lang w:val="en-US" w:eastAsia="nl-NL"/>
+        </w:rPr>
+        <w:t xml:space="preserve"> can calculate the similarity. F</w:t>
+      </w:r>
+      <w:r>
+        <w:rPr>
+          <w:sz w:val="24"/>
+          <w:lang w:val="en-US" w:eastAsia="nl-NL"/>
+        </w:rPr>
+        <w:t>or this we will use the cosine similarity function.</w:t>
+      </w:r>
+    </w:p>
+    <w:p>
+      <w:pPr>
+        <w:rPr>
+          <w:sz w:val="24"/>
+          <w:lang w:val="en-US" w:eastAsia="nl-NL"/>
+        </w:rPr>
+      </w:pPr>
+      <w:r>
+        <w:rPr>
+          <w:sz w:val="24"/>
+          <w:lang w:val="en-US" w:eastAsia="nl-NL"/>
+        </w:rPr>
+        <w:t xml:space="preserve">We would also like to incorporate the knowledge we gather from users liking or disliking songs. This could be done by constructing a vector of the user. To do this we will use liking information to determine what genres a user likes. Every time a user clicks the 'like' or 'dislike' button, </w:t>
+      </w:r>
+      <w:r>
+        <w:rPr>
+          <w:sz w:val="24"/>
+          <w:lang w:val="en-US" w:eastAsia="nl-NL"/>
+        </w:rPr>
+        <w:t>this action is stored in the database</w:t>
+      </w:r>
+      <w:r>
+        <w:rPr>
+          <w:sz w:val="24"/>
+          <w:lang w:val="en-US" w:eastAsia="nl-NL"/>
+        </w:rPr>
+        <w:t xml:space="preserve">. </w:t>
+      </w:r>
+      <w:r>
+        <w:rPr>
+          <w:sz w:val="24"/>
+          <w:lang w:val="en-US" w:eastAsia="nl-NL"/>
+        </w:rPr>
+        <w:t xml:space="preserve">This information will be processed periodically and the vector that represents the user will be updated. </w:t>
+      </w:r>
+      <w:r>
+        <w:rPr>
+          <w:sz w:val="24"/>
+          <w:lang w:val="en-US" w:eastAsia="nl-NL"/>
+        </w:rPr>
+        <w:t xml:space="preserve">This information will ultimately lead to a good representation of what kind of songs the user likes. </w:t>
+      </w:r>
+      <w:r>
+        <w:rPr>
+          <w:sz w:val="24"/>
+          <w:lang w:val="en-US" w:eastAsia="nl-NL"/>
+        </w:rPr>
+        <w:t>The</w:t>
+      </w:r>
+      <w:r>
+        <w:rPr>
+          <w:sz w:val="24"/>
+          <w:lang w:val="en-US" w:eastAsia="nl-NL"/>
+        </w:rPr>
+        <w:t xml:space="preserve"> </w:t>
+      </w:r>
+      <w:r>
+        <w:rPr>
+          <w:sz w:val="24"/>
+          <w:lang w:val="en-US" w:eastAsia="nl-NL"/>
+        </w:rPr>
+        <w:t>information</w:t>
+      </w:r>
+      <w:bookmarkStart w:id="18" w:name="_GoBack"/>
       <w:bookmarkEnd w:id="18"/>
-    </w:p>
-    <w:p>
-      <w:pPr>
-        <w:spacing w:before="240"/>
+      <w:r>
         <w:rPr>
           <w:sz w:val="24"/>
           <w:lang w:val="en-US" w:eastAsia="nl-NL"/>
         </w:rPr>
-      </w:pPr>
+        <w:t xml:space="preserve"> </w:t>
+      </w:r>
       <w:r>
         <w:rPr>
           <w:sz w:val="24"/>
           <w:lang w:val="en-US" w:eastAsia="nl-NL"/>
         </w:rPr>
-        <w:t>Our algorithm is based on finding similarities in songs by comparing the tags they have in common. We will use the million song data set and represent the songs as vectors, so that we</w:t>
+        <w:t>is</w:t>
       </w:r>
       <w:r>
         <w:rPr>
           <w:sz w:val="24"/>
           <w:lang w:val="en-US" w:eastAsia="nl-NL"/>
         </w:rPr>
-        <w:t xml:space="preserve"> can calculate the similarity. F</w:t>
+        <w:t xml:space="preserve"> represented as vectors, so that we are able to calculate the similarity (</w:t>
       </w:r>
       <w:r>
         <w:rPr>
           <w:sz w:val="24"/>
           <w:lang w:val="en-US" w:eastAsia="nl-NL"/>
         </w:rPr>
-        <w:t>or this we will use the cosine similarity function.</w:t>
-      </w:r>
-    </w:p>
-    <w:p>
-      <w:pPr>
+        <w:t>between a user and a song</w:t>
+      </w:r>
+      <w:r>
         <w:rPr>
           <w:sz w:val="24"/>
           <w:lang w:val="en-US" w:eastAsia="nl-NL"/>
         </w:rPr>
-      </w:pPr>
+        <w:t>)</w:t>
+      </w:r>
       <w:r>
         <w:rPr>
           <w:sz w:val="24"/>
           <w:lang w:val="en-US" w:eastAsia="nl-NL"/>
         </w:rPr>
-        <w:t>We would also like to incorporate the knowledge we gather from users liking or disliking songs. This could be done by constructing a vector of the user. To do this we will use liking information to determine what genres a user likes. Every time a user clicks the 'like' or 'dislike' button, the rating of the tags of the corresponding song get updated. This information will ultimately lead to a good representation of what kind of songs the user likes. This data will be represented as vectors, so that we are able to calculate the similarity (between two users) to recommend songs to the user. Because when two similar users have been found, we can use the songs one user likes to recommend to the other user. We will also need to track the songs the user has already come across, to be sure to recommend 'new' songs. New songs being songs the user does not know (according to the</w:t>
+        <w:t xml:space="preserve"> to recommend songs to the user</w:t>
       </w:r>
       <w:r>
         <w:rPr>
           <w:sz w:val="24"/>
           <w:lang w:val="en-US" w:eastAsia="nl-NL"/>
         </w:rPr>
+        <w:t>. We will also need to track the songs the user has already come across, to be sure to recommend 'new' songs. New songs being songs the user does not know (according to the</w:t>
+      </w:r>
+      <w:r>
+        <w:rPr>
+          <w:sz w:val="24"/>
+          <w:lang w:val="en-US" w:eastAsia="nl-NL"/>
+        </w:rPr>
         <w:t xml:space="preserve"> system). T</w:t>
       </w:r>
       <w:r>
@@ -7927,7 +7826,7 @@
     </w:p>
     <w:p>
       <w:pPr>
-        <w:pStyle w:val="Heading1"/>
+        <w:pStyle w:val="Kop1"/>
         <w:rPr>
           <w:lang w:val="en-US"/>
         </w:rPr>
@@ -7972,7 +7871,7 @@
     </w:p>
     <w:p>
       <w:pPr>
-        <w:pStyle w:val="NormalWeb"/>
+        <w:pStyle w:val="Normaalweb"/>
         <w:numPr>
           <w:ilvl w:val="0"/>
           <w:numId w:val="6"/>
@@ -7981,19 +7880,19 @@
         <w:spacing w:before="0" w:beforeAutospacing="0" w:after="0" w:afterAutospacing="0" w:line="276" w:lineRule="auto"/>
         <w:ind w:left="284" w:hanging="284"/>
         <w:rPr>
-          <w:rStyle w:val="SubtleEmphasis"/>
-        </w:rPr>
-      </w:pPr>
-      <w:r>
-        <w:rPr>
-          <w:rStyle w:val="SubtleEmphasis"/>
+          <w:rStyle w:val="Subtielebenadrukking"/>
+        </w:rPr>
+      </w:pPr>
+      <w:r>
+        <w:rPr>
+          <w:rStyle w:val="Subtielebenadrukking"/>
         </w:rPr>
         <w:t>Provide authentication methods for users</w:t>
       </w:r>
     </w:p>
     <w:p>
       <w:pPr>
-        <w:pStyle w:val="NormalWeb"/>
+        <w:pStyle w:val="Normaalweb"/>
         <w:shd w:val="clear" w:color="auto" w:fill="FFFFFF"/>
         <w:spacing w:before="0" w:beforeAutospacing="0" w:after="240" w:afterAutospacing="0" w:line="285" w:lineRule="atLeast"/>
         <w:ind w:firstLine="567"/>
@@ -8018,7 +7917,7 @@
     </w:p>
     <w:p>
       <w:pPr>
-        <w:pStyle w:val="NormalWeb"/>
+        <w:pStyle w:val="Normaalweb"/>
         <w:numPr>
           <w:ilvl w:val="0"/>
           <w:numId w:val="6"/>
@@ -8027,19 +7926,19 @@
         <w:spacing w:before="240" w:beforeAutospacing="0" w:after="0" w:afterAutospacing="0" w:line="276" w:lineRule="auto"/>
         <w:ind w:left="284" w:hanging="284"/>
         <w:rPr>
-          <w:rStyle w:val="SubtleEmphasis"/>
-        </w:rPr>
-      </w:pPr>
-      <w:r>
-        <w:rPr>
-          <w:rStyle w:val="SubtleEmphasis"/>
+          <w:rStyle w:val="Subtielebenadrukking"/>
+        </w:rPr>
+      </w:pPr>
+      <w:r>
+        <w:rPr>
+          <w:rStyle w:val="Subtielebenadrukking"/>
         </w:rPr>
         <w:t>Remember users favorite genres</w:t>
       </w:r>
     </w:p>
     <w:p>
       <w:pPr>
-        <w:pStyle w:val="NormalWeb"/>
+        <w:pStyle w:val="Normaalweb"/>
         <w:shd w:val="clear" w:color="auto" w:fill="FFFFFF"/>
         <w:spacing w:before="0" w:beforeAutospacing="0" w:after="240" w:afterAutospacing="0" w:line="285" w:lineRule="atLeast"/>
         <w:ind w:left="567"/>
@@ -8062,7 +7961,7 @@
     </w:p>
     <w:p>
       <w:pPr>
-        <w:pStyle w:val="NormalWeb"/>
+        <w:pStyle w:val="Normaalweb"/>
         <w:numPr>
           <w:ilvl w:val="0"/>
           <w:numId w:val="6"/>
@@ -8071,12 +7970,12 @@
         <w:spacing w:before="240" w:beforeAutospacing="0" w:after="0" w:afterAutospacing="0" w:line="276" w:lineRule="auto"/>
         <w:ind w:left="284" w:hanging="284"/>
         <w:rPr>
-          <w:rStyle w:val="SubtleEmphasis"/>
-        </w:rPr>
-      </w:pPr>
-      <w:r>
-        <w:rPr>
-          <w:rStyle w:val="SubtleEmphasis"/>
+          <w:rStyle w:val="Subtielebenadrukking"/>
+        </w:rPr>
+      </w:pPr>
+      <w:r>
+        <w:rPr>
+          <w:rStyle w:val="Subtielebenadrukking"/>
         </w:rPr>
         <w:t>Let users rate recommendations</w:t>
       </w:r>
@@ -8085,7 +7984,7 @@
       <w:pPr>
         <w:ind w:firstLine="567"/>
         <w:rPr>
-          <w:rStyle w:val="SubtleEmphasis"/>
+          <w:rStyle w:val="Subtielebenadrukking"/>
           <w:i w:val="0"/>
           <w:color w:val="auto"/>
           <w:lang w:val="en-US"/>
@@ -8093,7 +7992,7 @@
       </w:pPr>
       <w:r>
         <w:rPr>
-          <w:rStyle w:val="SubtleEmphasis"/>
+          <w:rStyle w:val="Subtielebenadrukking"/>
           <w:i w:val="0"/>
           <w:color w:val="auto"/>
           <w:lang w:val="en-US"/>
@@ -8103,7 +8002,7 @@
     </w:p>
     <w:p>
       <w:pPr>
-        <w:pStyle w:val="NormalWeb"/>
+        <w:pStyle w:val="Normaalweb"/>
         <w:numPr>
           <w:ilvl w:val="0"/>
           <w:numId w:val="6"/>
@@ -8112,12 +8011,12 @@
         <w:spacing w:before="240" w:beforeAutospacing="0" w:after="0" w:afterAutospacing="0" w:line="276" w:lineRule="auto"/>
         <w:ind w:left="284" w:hanging="284"/>
         <w:rPr>
-          <w:rStyle w:val="SubtleEmphasis"/>
-        </w:rPr>
-      </w:pPr>
-      <w:r>
-        <w:rPr>
-          <w:rStyle w:val="SubtleEmphasis"/>
+          <w:rStyle w:val="Subtielebenadrukking"/>
+        </w:rPr>
+      </w:pPr>
+      <w:r>
+        <w:rPr>
+          <w:rStyle w:val="Subtielebenadrukking"/>
         </w:rPr>
         <w:t>Remember personal ratings</w:t>
       </w:r>
@@ -8126,7 +8025,7 @@
       <w:pPr>
         <w:ind w:left="567"/>
         <w:rPr>
-          <w:rStyle w:val="SubtleEmphasis"/>
+          <w:rStyle w:val="Subtielebenadrukking"/>
           <w:i w:val="0"/>
           <w:color w:val="auto"/>
           <w:lang w:val="en-US"/>
@@ -8134,7 +8033,7 @@
       </w:pPr>
       <w:r>
         <w:rPr>
-          <w:rStyle w:val="SubtleEmphasis"/>
+          <w:rStyle w:val="Subtielebenadrukking"/>
           <w:i w:val="0"/>
           <w:color w:val="auto"/>
           <w:lang w:val="en-US"/>
@@ -8143,7 +8042,7 @@
       </w:r>
       <w:r>
         <w:rPr>
-          <w:rStyle w:val="SubtleEmphasis"/>
+          <w:rStyle w:val="Subtielebenadrukking"/>
           <w:i w:val="0"/>
           <w:color w:val="auto"/>
           <w:lang w:val="en-US"/>
@@ -8152,7 +8051,7 @@
       </w:r>
       <w:r>
         <w:rPr>
-          <w:rStyle w:val="SubtleEmphasis"/>
+          <w:rStyle w:val="Subtielebenadrukking"/>
           <w:i w:val="0"/>
           <w:color w:val="auto"/>
           <w:lang w:val="en-US"/>
@@ -8162,7 +8061,7 @@
     </w:p>
     <w:p>
       <w:pPr>
-        <w:pStyle w:val="NormalWeb"/>
+        <w:pStyle w:val="Normaalweb"/>
         <w:numPr>
           <w:ilvl w:val="0"/>
           <w:numId w:val="6"/>
@@ -8174,13 +8073,13 @@
         <w:spacing w:before="240" w:beforeAutospacing="0" w:after="0" w:afterAutospacing="0" w:line="276" w:lineRule="auto"/>
         <w:ind w:left="284" w:hanging="284"/>
         <w:rPr>
-          <w:rStyle w:val="SubtleEmphasis"/>
-          <w:lang w:val="en-US"/>
-        </w:rPr>
-      </w:pPr>
-      <w:r>
-        <w:rPr>
-          <w:rStyle w:val="SubtleEmphasis"/>
+          <w:rStyle w:val="Subtielebenadrukking"/>
+          <w:lang w:val="en-US"/>
+        </w:rPr>
+      </w:pPr>
+      <w:r>
+        <w:rPr>
+          <w:rStyle w:val="Subtielebenadrukking"/>
           <w:lang w:val="en-US"/>
         </w:rPr>
         <w:t>Recommend music based on the genres and ratings provided by the user</w:t>
@@ -8188,7 +8087,7 @@
     </w:p>
     <w:p>
       <w:pPr>
-        <w:pStyle w:val="ListParagraph"/>
+        <w:pStyle w:val="Lijstalinea"/>
         <w:spacing w:after="0"/>
         <w:ind w:left="567"/>
         <w:rPr>
@@ -8204,7 +8103,7 @@
     </w:p>
     <w:p>
       <w:pPr>
-        <w:pStyle w:val="ListParagraph"/>
+        <w:pStyle w:val="Lijstalinea"/>
         <w:ind w:left="567"/>
         <w:rPr>
           <w:lang w:val="en-US"/>
@@ -8219,7 +8118,7 @@
     </w:p>
     <w:p>
       <w:pPr>
-        <w:pStyle w:val="NormalWeb"/>
+        <w:pStyle w:val="Normaalweb"/>
         <w:numPr>
           <w:ilvl w:val="0"/>
           <w:numId w:val="6"/>
@@ -8228,13 +8127,13 @@
         <w:spacing w:before="240" w:beforeAutospacing="0" w:after="0" w:afterAutospacing="0" w:line="276" w:lineRule="auto"/>
         <w:ind w:left="284" w:hanging="284"/>
         <w:rPr>
-          <w:rStyle w:val="SubtleEmphasis"/>
-          <w:lang w:val="en-US"/>
-        </w:rPr>
-      </w:pPr>
-      <w:r>
-        <w:rPr>
-          <w:rStyle w:val="SubtleEmphasis"/>
+          <w:rStyle w:val="Subtielebenadrukking"/>
+          <w:lang w:val="en-US"/>
+        </w:rPr>
+      </w:pPr>
+      <w:r>
+        <w:rPr>
+          <w:rStyle w:val="Subtielebenadrukking"/>
           <w:lang w:val="en-US"/>
         </w:rPr>
         <w:t>Let user have a playlist</w:t>
@@ -8242,12 +8141,12 @@
     </w:p>
     <w:p>
       <w:pPr>
-        <w:pStyle w:val="NormalWeb"/>
+        <w:pStyle w:val="Normaalweb"/>
         <w:shd w:val="clear" w:color="auto" w:fill="FFFFFF"/>
         <w:spacing w:before="0" w:beforeAutospacing="0" w:after="240" w:afterAutospacing="0" w:line="285" w:lineRule="atLeast"/>
         <w:ind w:left="567"/>
         <w:rPr>
-          <w:rStyle w:val="SubtleEmphasis"/>
+          <w:rStyle w:val="Subtielebenadrukking"/>
           <w:rFonts w:asciiTheme="minorHAnsi" w:hAnsiTheme="minorHAnsi" w:cstheme="minorHAnsi"/>
           <w:i w:val="0"/>
           <w:iCs w:val="0"/>
@@ -8268,7 +8167,7 @@
     </w:p>
     <w:p>
       <w:pPr>
-        <w:pStyle w:val="NormalWeb"/>
+        <w:pStyle w:val="Normaalweb"/>
         <w:numPr>
           <w:ilvl w:val="0"/>
           <w:numId w:val="6"/>
@@ -8277,12 +8176,12 @@
         <w:spacing w:before="240" w:beforeAutospacing="0" w:after="0" w:afterAutospacing="0" w:line="276" w:lineRule="auto"/>
         <w:ind w:left="284" w:hanging="284"/>
         <w:rPr>
-          <w:rStyle w:val="SubtleEmphasis"/>
-        </w:rPr>
-      </w:pPr>
-      <w:r>
-        <w:rPr>
-          <w:rStyle w:val="SubtleEmphasis"/>
+          <w:rStyle w:val="Subtielebenadrukking"/>
+        </w:rPr>
+      </w:pPr>
+      <w:r>
+        <w:rPr>
+          <w:rStyle w:val="Subtielebenadrukking"/>
         </w:rPr>
         <w:t xml:space="preserve">Stream users playlist </w:t>
       </w:r>
@@ -8291,7 +8190,7 @@
       <w:pPr>
         <w:ind w:left="567"/>
         <w:rPr>
-          <w:rStyle w:val="SubtleEmphasis"/>
+          <w:rStyle w:val="Subtielebenadrukking"/>
           <w:i w:val="0"/>
           <w:color w:val="auto"/>
           <w:lang w:val="en-US"/>
@@ -8299,7 +8198,7 @@
       </w:pPr>
       <w:r>
         <w:rPr>
-          <w:rStyle w:val="SubtleEmphasis"/>
+          <w:rStyle w:val="Subtielebenadrukking"/>
           <w:i w:val="0"/>
           <w:color w:val="auto"/>
           <w:lang w:val="en-US"/>
@@ -8309,7 +8208,7 @@
     </w:p>
     <w:p>
       <w:pPr>
-        <w:pStyle w:val="NormalWeb"/>
+        <w:pStyle w:val="Normaalweb"/>
         <w:numPr>
           <w:ilvl w:val="0"/>
           <w:numId w:val="6"/>
@@ -8318,13 +8217,13 @@
         <w:spacing w:before="240" w:beforeAutospacing="0" w:after="0" w:afterAutospacing="0" w:line="276" w:lineRule="auto"/>
         <w:ind w:left="284" w:hanging="284"/>
         <w:rPr>
-          <w:rStyle w:val="SubtleEmphasis"/>
-          <w:lang w:val="en-US"/>
-        </w:rPr>
-      </w:pPr>
-      <w:r>
-        <w:rPr>
-          <w:rStyle w:val="SubtleEmphasis"/>
+          <w:rStyle w:val="Subtielebenadrukking"/>
+          <w:lang w:val="en-US"/>
+        </w:rPr>
+      </w:pPr>
+      <w:r>
+        <w:rPr>
+          <w:rStyle w:val="Subtielebenadrukking"/>
           <w:lang w:val="en-US"/>
         </w:rPr>
         <w:t>Share playlist with other users</w:t>
@@ -8332,12 +8231,12 @@
     </w:p>
     <w:p>
       <w:pPr>
-        <w:pStyle w:val="NormalWeb"/>
+        <w:pStyle w:val="Normaalweb"/>
         <w:shd w:val="clear" w:color="auto" w:fill="FFFFFF"/>
         <w:spacing w:before="0" w:beforeAutospacing="0" w:after="240" w:afterAutospacing="0" w:line="285" w:lineRule="atLeast"/>
         <w:ind w:left="567"/>
         <w:rPr>
-          <w:rStyle w:val="SubtleEmphasis"/>
+          <w:rStyle w:val="Subtielebenadrukking"/>
           <w:rFonts w:asciiTheme="minorHAnsi" w:hAnsiTheme="minorHAnsi" w:cstheme="minorHAnsi"/>
           <w:i w:val="0"/>
           <w:iCs w:val="0"/>
@@ -8358,7 +8257,7 @@
     </w:p>
     <w:p>
       <w:pPr>
-        <w:pStyle w:val="NormalWeb"/>
+        <w:pStyle w:val="Normaalweb"/>
         <w:numPr>
           <w:ilvl w:val="0"/>
           <w:numId w:val="6"/>
@@ -8367,13 +8266,13 @@
         <w:spacing w:before="240" w:beforeAutospacing="0" w:after="0" w:afterAutospacing="0" w:line="276" w:lineRule="auto"/>
         <w:ind w:left="284" w:hanging="284"/>
         <w:rPr>
-          <w:rStyle w:val="SubtleEmphasis"/>
-          <w:lang w:val="en-US"/>
-        </w:rPr>
-      </w:pPr>
-      <w:r>
-        <w:rPr>
-          <w:rStyle w:val="SubtleEmphasis"/>
+          <w:rStyle w:val="Subtielebenadrukking"/>
+          <w:lang w:val="en-US"/>
+        </w:rPr>
+      </w:pPr>
+      <w:r>
+        <w:rPr>
+          <w:rStyle w:val="Subtielebenadrukking"/>
           <w:lang w:val="en-US"/>
         </w:rPr>
         <w:t>Share playlist on the web (Mail, Facebook, Twitter, Google+)</w:t>
@@ -8384,7 +8283,7 @@
         <w:spacing w:after="0" w:line="480" w:lineRule="auto"/>
         <w:ind w:left="567"/>
         <w:rPr>
-          <w:rStyle w:val="SubtleEmphasis"/>
+          <w:rStyle w:val="Subtielebenadrukking"/>
           <w:i w:val="0"/>
           <w:color w:val="auto"/>
           <w:lang w:val="en-US"/>
@@ -8392,7 +8291,7 @@
       </w:pPr>
       <w:r>
         <w:rPr>
-          <w:rStyle w:val="SubtleEmphasis"/>
+          <w:rStyle w:val="Subtielebenadrukking"/>
           <w:i w:val="0"/>
           <w:color w:val="auto"/>
           <w:lang w:val="en-US"/>
@@ -8402,7 +8301,7 @@
     </w:p>
     <w:p>
       <w:pPr>
-        <w:pStyle w:val="NormalWeb"/>
+        <w:pStyle w:val="Normaalweb"/>
         <w:numPr>
           <w:ilvl w:val="0"/>
           <w:numId w:val="6"/>
@@ -8411,13 +8310,13 @@
         <w:spacing w:before="0" w:beforeAutospacing="0" w:after="0" w:afterAutospacing="0" w:line="276" w:lineRule="auto"/>
         <w:ind w:left="284" w:hanging="284"/>
         <w:rPr>
-          <w:rStyle w:val="SubtleEmphasis"/>
-          <w:lang w:val="en-US"/>
-        </w:rPr>
-      </w:pPr>
-      <w:r>
-        <w:rPr>
-          <w:rStyle w:val="SubtleEmphasis"/>
+          <w:rStyle w:val="Subtielebenadrukking"/>
+          <w:lang w:val="en-US"/>
+        </w:rPr>
+      </w:pPr>
+      <w:r>
+        <w:rPr>
+          <w:rStyle w:val="Subtielebenadrukking"/>
           <w:lang w:val="en-US"/>
         </w:rPr>
         <w:t>Provide information about the artist or song like a biography or news</w:t>
@@ -8428,7 +8327,7 @@
         <w:spacing w:after="0" w:line="480" w:lineRule="auto"/>
         <w:ind w:left="567"/>
         <w:rPr>
-          <w:rStyle w:val="SubtleEmphasis"/>
+          <w:rStyle w:val="Subtielebenadrukking"/>
           <w:i w:val="0"/>
           <w:color w:val="auto"/>
           <w:lang w:val="en-US"/>
@@ -8436,7 +8335,7 @@
       </w:pPr>
       <w:r>
         <w:rPr>
-          <w:rStyle w:val="SubtleEmphasis"/>
+          <w:rStyle w:val="Subtielebenadrukking"/>
           <w:i w:val="0"/>
           <w:color w:val="auto"/>
           <w:lang w:val="en-US"/>
@@ -8446,7 +8345,7 @@
     </w:p>
     <w:p>
       <w:pPr>
-        <w:pStyle w:val="NormalWeb"/>
+        <w:pStyle w:val="Normaalweb"/>
         <w:numPr>
           <w:ilvl w:val="0"/>
           <w:numId w:val="6"/>
@@ -8455,13 +8354,13 @@
         <w:spacing w:before="0" w:beforeAutospacing="0" w:after="0" w:afterAutospacing="0" w:line="276" w:lineRule="auto"/>
         <w:ind w:left="284" w:hanging="284"/>
         <w:rPr>
-          <w:rStyle w:val="SubtleEmphasis"/>
-          <w:lang w:val="en-US"/>
-        </w:rPr>
-      </w:pPr>
-      <w:r>
-        <w:rPr>
-          <w:rStyle w:val="SubtleEmphasis"/>
+          <w:rStyle w:val="Subtielebenadrukking"/>
+          <w:lang w:val="en-US"/>
+        </w:rPr>
+      </w:pPr>
+      <w:r>
+        <w:rPr>
+          <w:rStyle w:val="Subtielebenadrukking"/>
           <w:lang w:val="en-US"/>
         </w:rPr>
         <w:t>Provide information about the artist gathered from Twitter or YouTube</w:t>
@@ -8471,7 +8370,7 @@
       <w:pPr>
         <w:ind w:firstLine="567"/>
         <w:rPr>
-          <w:rStyle w:val="SubtleEmphasis"/>
+          <w:rStyle w:val="Subtielebenadrukking"/>
           <w:i w:val="0"/>
           <w:color w:val="auto"/>
           <w:lang w:val="en-US"/>
@@ -8479,7 +8378,7 @@
       </w:pPr>
       <w:r>
         <w:rPr>
-          <w:rStyle w:val="SubtleEmphasis"/>
+          <w:rStyle w:val="Subtielebenadrukking"/>
           <w:i w:val="0"/>
           <w:color w:val="auto"/>
           <w:lang w:val="en-US"/>
@@ -8489,7 +8388,7 @@
     </w:p>
     <w:p>
       <w:pPr>
-        <w:pStyle w:val="Heading1"/>
+        <w:pStyle w:val="Kop1"/>
         <w:spacing w:before="0" w:after="240"/>
         <w:rPr>
           <w:lang w:val="en-US"/>
@@ -8507,7 +8406,7 @@
     </w:p>
     <w:p>
       <w:pPr>
-        <w:pStyle w:val="Heading2"/>
+        <w:pStyle w:val="Kop2"/>
         <w:rPr>
           <w:lang w:val="en-US"/>
         </w:rPr>
@@ -8528,28 +8427,12 @@
           <w:lang w:val="en-US"/>
         </w:rPr>
       </w:pPr>
-      <w:proofErr w:type="gramStart"/>
-      <w:r>
-        <w:rPr>
-          <w:lang w:val="en-US"/>
-        </w:rPr>
-        <w:t xml:space="preserve">We have analyzed a lot of data and finally found a few promising datasets that we can use for </w:t>
-      </w:r>
-      <w:proofErr w:type="spellStart"/>
-      <w:r>
-        <w:rPr>
-          <w:lang w:val="en-US"/>
-        </w:rPr>
-        <w:t>out</w:t>
-      </w:r>
-      <w:proofErr w:type="spellEnd"/>
-      <w:r>
-        <w:rPr>
-          <w:lang w:val="en-US"/>
-        </w:rPr>
-        <w:t xml:space="preserve"> system.</w:t>
-      </w:r>
-      <w:proofErr w:type="gramEnd"/>
+      <w:r>
+        <w:rPr>
+          <w:lang w:val="en-US"/>
+        </w:rPr>
+        <w:t>We have analyzed a lot of data and finally found a few promising datasets that we can use for out system.</w:t>
+      </w:r>
     </w:p>
     <w:p>
       <w:pPr>
@@ -8615,7 +8498,7 @@
     </w:p>
     <w:p>
       <w:pPr>
-        <w:pStyle w:val="Heading2"/>
+        <w:pStyle w:val="Kop2"/>
         <w:rPr>
           <w:lang w:val="en-US"/>
         </w:rPr>
@@ -8708,7 +8591,7 @@
     </w:p>
     <w:p>
       <w:pPr>
-        <w:pStyle w:val="Heading2"/>
+        <w:pStyle w:val="Kop2"/>
         <w:rPr>
           <w:lang w:val="en-US"/>
         </w:rPr>
@@ -8782,7 +8665,7 @@
 </file>
 
 <file path=word/endnotes.xml><?xml version="1.0" encoding="utf-8"?>
-<w:endnotes xmlns:wpc="http://schemas.microsoft.com/office/word/2010/wordprocessingCanvas" xmlns:mc="http://schemas.openxmlformats.org/markup-compatibility/2006" xmlns:o="urn:schemas-microsoft-com:office:office" xmlns:r="http://schemas.openxmlformats.org/officeDocument/2006/relationships" xmlns:m="http://schemas.openxmlformats.org/officeDocument/2006/math" xmlns:v="urn:schemas-microsoft-com:vml" xmlns:wp14="http://schemas.microsoft.com/office/word/2010/wordprocessingDrawing" xmlns:wp="http://schemas.openxmlformats.org/drawingml/2006/wordprocessingDrawing" xmlns:w10="urn:schemas-microsoft-com:office:word" xmlns:w="http://schemas.openxmlformats.org/wordprocessingml/2006/main" xmlns:w14="http://schemas.microsoft.com/office/word/2010/wordml" xmlns:wpg="http://schemas.microsoft.com/office/word/2010/wordprocessingGroup" xmlns:wpi="http://schemas.microsoft.com/office/word/2010/wordprocessingInk" xmlns:wne="http://schemas.microsoft.com/office/word/2006/wordml" xmlns:wps="http://schemas.microsoft.com/office/word/2010/wordprocessingShape" mc:Ignorable="w14 wp14">
+<w:endnotes xmlns:wpc="http://schemas.microsoft.com/office/word/2010/wordprocessingCanvas" xmlns:mo="http://schemas.microsoft.com/office/mac/office/2008/main" xmlns:mc="http://schemas.openxmlformats.org/markup-compatibility/2006" xmlns:mv="urn:schemas-microsoft-com:mac:vml" xmlns:o="urn:schemas-microsoft-com:office:office" xmlns:r="http://schemas.openxmlformats.org/officeDocument/2006/relationships" xmlns:m="http://schemas.openxmlformats.org/officeDocument/2006/math" xmlns:v="urn:schemas-microsoft-com:vml" xmlns:wp14="http://schemas.microsoft.com/office/word/2010/wordprocessingDrawing" xmlns:wp="http://schemas.openxmlformats.org/drawingml/2006/wordprocessingDrawing" xmlns:w10="urn:schemas-microsoft-com:office:word" xmlns:w="http://schemas.openxmlformats.org/wordprocessingml/2006/main" xmlns:w14="http://schemas.microsoft.com/office/word/2010/wordml" xmlns:wpg="http://schemas.microsoft.com/office/word/2010/wordprocessingGroup" xmlns:wpi="http://schemas.microsoft.com/office/word/2010/wordprocessingInk" xmlns:wne="http://schemas.microsoft.com/office/word/2006/wordml" xmlns:wps="http://schemas.microsoft.com/office/word/2010/wordprocessingShape" mc:Ignorable="w14 wp14">
   <w:endnote w:type="separator" w:id="-1">
     <w:p>
       <w:pPr>
@@ -8807,7 +8690,7 @@
 </file>
 
 <file path=word/footer1.xml><?xml version="1.0" encoding="utf-8"?>
-<w:ftr xmlns:wpc="http://schemas.microsoft.com/office/word/2010/wordprocessingCanvas" xmlns:mc="http://schemas.openxmlformats.org/markup-compatibility/2006" xmlns:o="urn:schemas-microsoft-com:office:office" xmlns:r="http://schemas.openxmlformats.org/officeDocument/2006/relationships" xmlns:m="http://schemas.openxmlformats.org/officeDocument/2006/math" xmlns:v="urn:schemas-microsoft-com:vml" xmlns:wp14="http://schemas.microsoft.com/office/word/2010/wordprocessingDrawing" xmlns:wp="http://schemas.openxmlformats.org/drawingml/2006/wordprocessingDrawing" xmlns:w10="urn:schemas-microsoft-com:office:word" xmlns:w="http://schemas.openxmlformats.org/wordprocessingml/2006/main" xmlns:w14="http://schemas.microsoft.com/office/word/2010/wordml" xmlns:wpg="http://schemas.microsoft.com/office/word/2010/wordprocessingGroup" xmlns:wpi="http://schemas.microsoft.com/office/word/2010/wordprocessingInk" xmlns:wne="http://schemas.microsoft.com/office/word/2006/wordml" xmlns:wps="http://schemas.microsoft.com/office/word/2010/wordprocessingShape" mc:Ignorable="w14 wp14">
+<w:ftr xmlns:wpc="http://schemas.microsoft.com/office/word/2010/wordprocessingCanvas" xmlns:mo="http://schemas.microsoft.com/office/mac/office/2008/main" xmlns:mc="http://schemas.openxmlformats.org/markup-compatibility/2006" xmlns:mv="urn:schemas-microsoft-com:mac:vml" xmlns:o="urn:schemas-microsoft-com:office:office" xmlns:r="http://schemas.openxmlformats.org/officeDocument/2006/relationships" xmlns:m="http://schemas.openxmlformats.org/officeDocument/2006/math" xmlns:v="urn:schemas-microsoft-com:vml" xmlns:wp14="http://schemas.microsoft.com/office/word/2010/wordprocessingDrawing" xmlns:wp="http://schemas.openxmlformats.org/drawingml/2006/wordprocessingDrawing" xmlns:w10="urn:schemas-microsoft-com:office:word" xmlns:w="http://schemas.openxmlformats.org/wordprocessingml/2006/main" xmlns:w14="http://schemas.microsoft.com/office/word/2010/wordml" xmlns:wpg="http://schemas.microsoft.com/office/word/2010/wordprocessingGroup" xmlns:wpi="http://schemas.microsoft.com/office/word/2010/wordprocessingInk" xmlns:wne="http://schemas.microsoft.com/office/word/2006/wordml" xmlns:wps="http://schemas.microsoft.com/office/word/2010/wordprocessingShape" mc:Ignorable="w14 wp14">
   <w:sdt>
     <w:sdtPr>
       <w:id w:val="-1201242425"/>
@@ -8824,7 +8707,7 @@
     <w:sdtContent>
       <w:p>
         <w:pPr>
-          <w:pStyle w:val="Footer"/>
+          <w:pStyle w:val="Voettekst"/>
           <w:jc w:val="right"/>
         </w:pPr>
         <w:r>
@@ -8840,7 +8723,7 @@
           <w:rPr>
             <w:noProof/>
           </w:rPr>
-          <w:t>1</w:t>
+          <w:t>11</w:t>
         </w:r>
         <w:r>
           <w:rPr>
@@ -8853,14 +8736,14 @@
   </w:sdt>
   <w:p>
     <w:pPr>
-      <w:pStyle w:val="Footer"/>
+      <w:pStyle w:val="Voettekst"/>
     </w:pPr>
   </w:p>
 </w:ftr>
 </file>
 
 <file path=word/footnotes.xml><?xml version="1.0" encoding="utf-8"?>
-<w:footnotes xmlns:wpc="http://schemas.microsoft.com/office/word/2010/wordprocessingCanvas" xmlns:mc="http://schemas.openxmlformats.org/markup-compatibility/2006" xmlns:o="urn:schemas-microsoft-com:office:office" xmlns:r="http://schemas.openxmlformats.org/officeDocument/2006/relationships" xmlns:m="http://schemas.openxmlformats.org/officeDocument/2006/math" xmlns:v="urn:schemas-microsoft-com:vml" xmlns:wp14="http://schemas.microsoft.com/office/word/2010/wordprocessingDrawing" xmlns:wp="http://schemas.openxmlformats.org/drawingml/2006/wordprocessingDrawing" xmlns:w10="urn:schemas-microsoft-com:office:word" xmlns:w="http://schemas.openxmlformats.org/wordprocessingml/2006/main" xmlns:w14="http://schemas.microsoft.com/office/word/2010/wordml" xmlns:wpg="http://schemas.microsoft.com/office/word/2010/wordprocessingGroup" xmlns:wpi="http://schemas.microsoft.com/office/word/2010/wordprocessingInk" xmlns:wne="http://schemas.microsoft.com/office/word/2006/wordml" xmlns:wps="http://schemas.microsoft.com/office/word/2010/wordprocessingShape" mc:Ignorable="w14 wp14">
+<w:footnotes xmlns:wpc="http://schemas.microsoft.com/office/word/2010/wordprocessingCanvas" xmlns:mo="http://schemas.microsoft.com/office/mac/office/2008/main" xmlns:mc="http://schemas.openxmlformats.org/markup-compatibility/2006" xmlns:mv="urn:schemas-microsoft-com:mac:vml" xmlns:o="urn:schemas-microsoft-com:office:office" xmlns:r="http://schemas.openxmlformats.org/officeDocument/2006/relationships" xmlns:m="http://schemas.openxmlformats.org/officeDocument/2006/math" xmlns:v="urn:schemas-microsoft-com:vml" xmlns:wp14="http://schemas.microsoft.com/office/word/2010/wordprocessingDrawing" xmlns:wp="http://schemas.openxmlformats.org/drawingml/2006/wordprocessingDrawing" xmlns:w10="urn:schemas-microsoft-com:office:word" xmlns:w="http://schemas.openxmlformats.org/wordprocessingml/2006/main" xmlns:w14="http://schemas.microsoft.com/office/word/2010/wordml" xmlns:wpg="http://schemas.microsoft.com/office/word/2010/wordprocessingGroup" xmlns:wpi="http://schemas.microsoft.com/office/word/2010/wordprocessingInk" xmlns:wne="http://schemas.microsoft.com/office/word/2006/wordml" xmlns:wps="http://schemas.microsoft.com/office/word/2010/wordprocessingShape" mc:Ignorable="w14 wp14">
   <w:footnote w:type="separator" w:id="-1">
     <w:p>
       <w:pPr>
@@ -8885,7 +8768,7 @@
 </file>
 
 <file path=word/numbering.xml><?xml version="1.0" encoding="utf-8"?>
-<w:numbering xmlns:wpc="http://schemas.microsoft.com/office/word/2010/wordprocessingCanvas" xmlns:mc="http://schemas.openxmlformats.org/markup-compatibility/2006" xmlns:o="urn:schemas-microsoft-com:office:office" xmlns:r="http://schemas.openxmlformats.org/officeDocument/2006/relationships" xmlns:m="http://schemas.openxmlformats.org/officeDocument/2006/math" xmlns:v="urn:schemas-microsoft-com:vml" xmlns:wp14="http://schemas.microsoft.com/office/word/2010/wordprocessingDrawing" xmlns:wp="http://schemas.openxmlformats.org/drawingml/2006/wordprocessingDrawing" xmlns:w10="urn:schemas-microsoft-com:office:word" xmlns:w="http://schemas.openxmlformats.org/wordprocessingml/2006/main" xmlns:w14="http://schemas.microsoft.com/office/word/2010/wordml" xmlns:wpg="http://schemas.microsoft.com/office/word/2010/wordprocessingGroup" xmlns:wpi="http://schemas.microsoft.com/office/word/2010/wordprocessingInk" xmlns:wne="http://schemas.microsoft.com/office/word/2006/wordml" xmlns:wps="http://schemas.microsoft.com/office/word/2010/wordprocessingShape" mc:Ignorable="w14 wp14">
+<w:numbering xmlns:wpc="http://schemas.microsoft.com/office/word/2010/wordprocessingCanvas" xmlns:mo="http://schemas.microsoft.com/office/mac/office/2008/main" xmlns:mc="http://schemas.openxmlformats.org/markup-compatibility/2006" xmlns:mv="urn:schemas-microsoft-com:mac:vml" xmlns:o="urn:schemas-microsoft-com:office:office" xmlns:r="http://schemas.openxmlformats.org/officeDocument/2006/relationships" xmlns:m="http://schemas.openxmlformats.org/officeDocument/2006/math" xmlns:v="urn:schemas-microsoft-com:vml" xmlns:wp14="http://schemas.microsoft.com/office/word/2010/wordprocessingDrawing" xmlns:wp="http://schemas.openxmlformats.org/drawingml/2006/wordprocessingDrawing" xmlns:w10="urn:schemas-microsoft-com:office:word" xmlns:w="http://schemas.openxmlformats.org/wordprocessingml/2006/main" xmlns:w14="http://schemas.microsoft.com/office/word/2010/wordml" xmlns:wpg="http://schemas.microsoft.com/office/word/2010/wordprocessingGroup" xmlns:wpi="http://schemas.microsoft.com/office/word/2010/wordprocessingInk" xmlns:wne="http://schemas.microsoft.com/office/word/2006/wordml" xmlns:wps="http://schemas.microsoft.com/office/word/2010/wordprocessingShape" mc:Ignorable="w14 wp14">
   <w:numPicBullet w:numPicBulletId="0">
     <w:pict>
       <v:shapetype id="_x0000_t75" coordsize="21600,21600" o:spt="75" o:preferrelative="t" path="m@4@5l@4@11@9@11@9@5xe" filled="f" stroked="f">
@@ -8907,7 +8790,7 @@
         <v:path o:extrusionok="f" gradientshapeok="t" o:connecttype="rect"/>
         <o:lock v:ext="edit" aspectratio="t"/>
       </v:shapetype>
-      <v:shape id="_x0000_i1044" type="#_x0000_t75" alt="Description: http://e-ns.nl/images/vinkje.png" style="width:15pt;height:12pt;visibility:visible;mso-wrap-style:square" o:bullet="t">
+      <v:shape id="_x0000_i1027" type="#_x0000_t75" alt="Description: http://e-ns.nl/images/vinkje.png" style="width:15.15pt;height:12.15pt;visibility:visible;mso-wrap-style:square" o:bullet="t">
         <v:imagedata r:id="rId1" o:title="vinkje"/>
       </v:shape>
     </w:pict>
@@ -9808,7 +9691,7 @@
       </w:pPr>
     </w:pPrDefault>
   </w:docDefaults>
-  <w:latentStyles w:defLockedState="0" w:defUIPriority="99" w:defSemiHidden="1" w:defUnhideWhenUsed="1" w:defQFormat="0" w:count="267">
+  <w:latentStyles w:defLockedState="0" w:defUIPriority="99" w:defSemiHidden="1" w:defUnhideWhenUsed="1" w:defQFormat="0" w:count="276">
     <w:lsdException w:name="Normal" w:semiHidden="0" w:uiPriority="0" w:unhideWhenUsed="0" w:qFormat="1"/>
     <w:lsdException w:name="heading 1" w:semiHidden="0" w:uiPriority="9" w:unhideWhenUsed="0" w:qFormat="1"/>
     <w:lsdException w:name="heading 2" w:uiPriority="9" w:qFormat="1"/>
@@ -9947,15 +9830,15 @@
     <w:lsdException w:name="Bibliography" w:uiPriority="37"/>
     <w:lsdException w:name="TOC Heading" w:uiPriority="39" w:qFormat="1"/>
   </w:latentStyles>
-  <w:style w:type="paragraph" w:default="1" w:styleId="Normal">
+  <w:style w:type="paragraph" w:default="1" w:styleId="Normaal">
     <w:name w:val="Normal"/>
     <w:qFormat/>
   </w:style>
-  <w:style w:type="paragraph" w:styleId="Heading1">
+  <w:style w:type="paragraph" w:styleId="Kop1">
     <w:name w:val="heading 1"/>
-    <w:basedOn w:val="Normal"/>
-    <w:next w:val="Normal"/>
-    <w:link w:val="Heading1Char"/>
+    <w:basedOn w:val="Normaal"/>
+    <w:next w:val="Normaal"/>
+    <w:link w:val="Kop1Teken"/>
     <w:uiPriority w:val="9"/>
     <w:qFormat/>
     <w:rsid w:val="00CF58D9"/>
@@ -9974,11 +9857,11 @@
       <w:szCs w:val="28"/>
     </w:rPr>
   </w:style>
-  <w:style w:type="paragraph" w:styleId="Heading2">
+  <w:style w:type="paragraph" w:styleId="Kop2">
     <w:name w:val="heading 2"/>
-    <w:basedOn w:val="Normal"/>
-    <w:next w:val="Normal"/>
-    <w:link w:val="Heading2Char"/>
+    <w:basedOn w:val="Normaal"/>
+    <w:next w:val="Normaal"/>
+    <w:link w:val="Kop2Teken"/>
     <w:uiPriority w:val="9"/>
     <w:unhideWhenUsed/>
     <w:qFormat/>
@@ -9998,11 +9881,11 @@
       <w:szCs w:val="26"/>
     </w:rPr>
   </w:style>
-  <w:style w:type="paragraph" w:styleId="Heading3">
+  <w:style w:type="paragraph" w:styleId="Kop3">
     <w:name w:val="heading 3"/>
-    <w:basedOn w:val="Normal"/>
-    <w:next w:val="Normal"/>
-    <w:link w:val="Heading3Char"/>
+    <w:basedOn w:val="Normaal"/>
+    <w:next w:val="Normaal"/>
+    <w:link w:val="Kop3Teken"/>
     <w:uiPriority w:val="9"/>
     <w:semiHidden/>
     <w:unhideWhenUsed/>
@@ -10021,13 +9904,13 @@
       <w:color w:val="2DA2BF" w:themeColor="accent1"/>
     </w:rPr>
   </w:style>
-  <w:style w:type="character" w:default="1" w:styleId="DefaultParagraphFont">
+  <w:style w:type="character" w:default="1" w:styleId="Standaardalinea-lettertype">
     <w:name w:val="Default Paragraph Font"/>
     <w:uiPriority w:val="1"/>
     <w:semiHidden/>
     <w:unhideWhenUsed/>
   </w:style>
-  <w:style w:type="table" w:default="1" w:styleId="TableNormal">
+  <w:style w:type="table" w:default="1" w:styleId="Standaardtabel">
     <w:name w:val="Normal Table"/>
     <w:uiPriority w:val="99"/>
     <w:semiHidden/>
@@ -10042,15 +9925,15 @@
       </w:tblCellMar>
     </w:tblPr>
   </w:style>
-  <w:style w:type="numbering" w:default="1" w:styleId="NoList">
+  <w:style w:type="numbering" w:default="1" w:styleId="Geenlijst">
     <w:name w:val="No List"/>
     <w:uiPriority w:val="99"/>
     <w:semiHidden/>
     <w:unhideWhenUsed/>
   </w:style>
-  <w:style w:type="paragraph" w:styleId="NoSpacing">
+  <w:style w:type="paragraph" w:styleId="Geenafstand">
     <w:name w:val="No Spacing"/>
-    <w:link w:val="NoSpacingChar"/>
+    <w:link w:val="GeenafstandTeken"/>
     <w:uiPriority w:val="1"/>
     <w:qFormat/>
     <w:rsid w:val="003B26DC"/>
@@ -10062,10 +9945,10 @@
       <w:lang w:val="en-US" w:eastAsia="ja-JP"/>
     </w:rPr>
   </w:style>
-  <w:style w:type="character" w:customStyle="1" w:styleId="NoSpacingChar">
-    <w:name w:val="No Spacing Char"/>
-    <w:basedOn w:val="DefaultParagraphFont"/>
-    <w:link w:val="NoSpacing"/>
+  <w:style w:type="character" w:customStyle="1" w:styleId="GeenafstandTeken">
+    <w:name w:val="Geen afstand Teken"/>
+    <w:basedOn w:val="Standaardalinea-lettertype"/>
+    <w:link w:val="Geenafstand"/>
     <w:uiPriority w:val="1"/>
     <w:rsid w:val="003B26DC"/>
     <w:rPr>
@@ -10073,10 +9956,10 @@
       <w:lang w:val="en-US" w:eastAsia="ja-JP"/>
     </w:rPr>
   </w:style>
-  <w:style w:type="paragraph" w:styleId="BalloonText">
+  <w:style w:type="paragraph" w:styleId="Ballontekst">
     <w:name w:val="Balloon Text"/>
-    <w:basedOn w:val="Normal"/>
-    <w:link w:val="BalloonTextChar"/>
+    <w:basedOn w:val="Normaal"/>
+    <w:link w:val="BallontekstTeken"/>
     <w:uiPriority w:val="99"/>
     <w:semiHidden/>
     <w:unhideWhenUsed/>
@@ -10090,10 +9973,10 @@
       <w:szCs w:val="16"/>
     </w:rPr>
   </w:style>
-  <w:style w:type="character" w:customStyle="1" w:styleId="BalloonTextChar">
-    <w:name w:val="Balloon Text Char"/>
-    <w:basedOn w:val="DefaultParagraphFont"/>
-    <w:link w:val="BalloonText"/>
+  <w:style w:type="character" w:customStyle="1" w:styleId="BallontekstTeken">
+    <w:name w:val="Ballontekst Teken"/>
+    <w:basedOn w:val="Standaardalinea-lettertype"/>
+    <w:link w:val="Ballontekst"/>
     <w:uiPriority w:val="99"/>
     <w:semiHidden/>
     <w:rsid w:val="003B26DC"/>
@@ -10103,10 +9986,10 @@
       <w:szCs w:val="16"/>
     </w:rPr>
   </w:style>
-  <w:style w:type="character" w:customStyle="1" w:styleId="Heading1Char">
-    <w:name w:val="Heading 1 Char"/>
-    <w:basedOn w:val="DefaultParagraphFont"/>
-    <w:link w:val="Heading1"/>
+  <w:style w:type="character" w:customStyle="1" w:styleId="Kop1Teken">
+    <w:name w:val="Kop 1 Teken"/>
+    <w:basedOn w:val="Standaardalinea-lettertype"/>
+    <w:link w:val="Kop1"/>
     <w:uiPriority w:val="9"/>
     <w:rsid w:val="00CF58D9"/>
     <w:rPr>
@@ -10118,10 +10001,10 @@
       <w:szCs w:val="28"/>
     </w:rPr>
   </w:style>
-  <w:style w:type="paragraph" w:styleId="Header">
+  <w:style w:type="paragraph" w:styleId="Koptekst">
     <w:name w:val="header"/>
-    <w:basedOn w:val="Normal"/>
-    <w:link w:val="HeaderChar"/>
+    <w:basedOn w:val="Normaal"/>
+    <w:link w:val="KoptekstTeken"/>
     <w:uiPriority w:val="99"/>
     <w:unhideWhenUsed/>
     <w:rsid w:val="00637EC4"/>
@@ -10133,17 +10016,17 @@
       <w:spacing w:after="0" w:line="240" w:lineRule="auto"/>
     </w:pPr>
   </w:style>
-  <w:style w:type="character" w:customStyle="1" w:styleId="HeaderChar">
-    <w:name w:val="Header Char"/>
-    <w:basedOn w:val="DefaultParagraphFont"/>
-    <w:link w:val="Header"/>
+  <w:style w:type="character" w:customStyle="1" w:styleId="KoptekstTeken">
+    <w:name w:val="Koptekst Teken"/>
+    <w:basedOn w:val="Standaardalinea-lettertype"/>
+    <w:link w:val="Koptekst"/>
     <w:uiPriority w:val="99"/>
     <w:rsid w:val="00637EC4"/>
   </w:style>
-  <w:style w:type="paragraph" w:styleId="Footer">
+  <w:style w:type="paragraph" w:styleId="Voettekst">
     <w:name w:val="footer"/>
-    <w:basedOn w:val="Normal"/>
-    <w:link w:val="FooterChar"/>
+    <w:basedOn w:val="Normaal"/>
+    <w:link w:val="VoettekstTeken"/>
     <w:uiPriority w:val="99"/>
     <w:unhideWhenUsed/>
     <w:rsid w:val="00637EC4"/>
@@ -10155,17 +10038,17 @@
       <w:spacing w:after="0" w:line="240" w:lineRule="auto"/>
     </w:pPr>
   </w:style>
-  <w:style w:type="character" w:customStyle="1" w:styleId="FooterChar">
-    <w:name w:val="Footer Char"/>
-    <w:basedOn w:val="DefaultParagraphFont"/>
-    <w:link w:val="Footer"/>
+  <w:style w:type="character" w:customStyle="1" w:styleId="VoettekstTeken">
+    <w:name w:val="Voettekst Teken"/>
+    <w:basedOn w:val="Standaardalinea-lettertype"/>
+    <w:link w:val="Voettekst"/>
     <w:uiPriority w:val="99"/>
     <w:rsid w:val="00637EC4"/>
   </w:style>
-  <w:style w:type="paragraph" w:styleId="TOCHeading">
+  <w:style w:type="paragraph" w:styleId="Kopvaninhoudsopgave">
     <w:name w:val="TOC Heading"/>
-    <w:basedOn w:val="Heading1"/>
-    <w:next w:val="Normal"/>
+    <w:basedOn w:val="Kop1"/>
+    <w:next w:val="Normaal"/>
     <w:uiPriority w:val="39"/>
     <w:semiHidden/>
     <w:unhideWhenUsed/>
@@ -10178,10 +10061,10 @@
       <w:lang w:val="en-US" w:eastAsia="ja-JP"/>
     </w:rPr>
   </w:style>
-  <w:style w:type="paragraph" w:styleId="TOC1">
+  <w:style w:type="paragraph" w:styleId="Inhopg1">
     <w:name w:val="toc 1"/>
-    <w:basedOn w:val="Normal"/>
-    <w:next w:val="Normal"/>
+    <w:basedOn w:val="Normaal"/>
+    <w:next w:val="Normaal"/>
     <w:autoRedefine/>
     <w:uiPriority w:val="39"/>
     <w:unhideWhenUsed/>
@@ -10192,7 +10075,7 @@
   </w:style>
   <w:style w:type="character" w:styleId="Hyperlink">
     <w:name w:val="Hyperlink"/>
-    <w:basedOn w:val="DefaultParagraphFont"/>
+    <w:basedOn w:val="Standaardalinea-lettertype"/>
     <w:uiPriority w:val="99"/>
     <w:unhideWhenUsed/>
     <w:rsid w:val="00637EC4"/>
@@ -10201,10 +10084,10 @@
       <w:u w:val="single"/>
     </w:rPr>
   </w:style>
-  <w:style w:type="character" w:customStyle="1" w:styleId="Heading2Char">
-    <w:name w:val="Heading 2 Char"/>
-    <w:basedOn w:val="DefaultParagraphFont"/>
-    <w:link w:val="Heading2"/>
+  <w:style w:type="character" w:customStyle="1" w:styleId="Kop2Teken">
+    <w:name w:val="Kop 2 Teken"/>
+    <w:basedOn w:val="Standaardalinea-lettertype"/>
+    <w:link w:val="Kop2"/>
     <w:uiPriority w:val="9"/>
     <w:rsid w:val="00E054A4"/>
     <w:rPr>
@@ -10216,10 +10099,10 @@
       <w:szCs w:val="26"/>
     </w:rPr>
   </w:style>
-  <w:style w:type="paragraph" w:styleId="TOC2">
+  <w:style w:type="paragraph" w:styleId="Inhopg2">
     <w:name w:val="toc 2"/>
-    <w:basedOn w:val="Normal"/>
-    <w:next w:val="Normal"/>
+    <w:basedOn w:val="Normaal"/>
+    <w:next w:val="Normaal"/>
     <w:autoRedefine/>
     <w:uiPriority w:val="39"/>
     <w:unhideWhenUsed/>
@@ -10229,10 +10112,10 @@
       <w:ind w:left="220"/>
     </w:pPr>
   </w:style>
-  <w:style w:type="character" w:customStyle="1" w:styleId="Heading3Char">
-    <w:name w:val="Heading 3 Char"/>
-    <w:basedOn w:val="DefaultParagraphFont"/>
-    <w:link w:val="Heading3"/>
+  <w:style w:type="character" w:customStyle="1" w:styleId="Kop3Teken">
+    <w:name w:val="Kop 3 Teken"/>
+    <w:basedOn w:val="Standaardalinea-lettertype"/>
+    <w:link w:val="Kop3"/>
     <w:uiPriority w:val="9"/>
     <w:semiHidden/>
     <w:rsid w:val="004245DE"/>
@@ -10243,9 +10126,9 @@
       <w:color w:val="2DA2BF" w:themeColor="accent1"/>
     </w:rPr>
   </w:style>
-  <w:style w:type="paragraph" w:styleId="NormalWeb">
+  <w:style w:type="paragraph" w:styleId="Normaalweb">
     <w:name w:val="Normal (Web)"/>
-    <w:basedOn w:val="Normal"/>
+    <w:basedOn w:val="Normaal"/>
     <w:uiPriority w:val="99"/>
     <w:unhideWhenUsed/>
     <w:rsid w:val="00D72A46"/>
@@ -10259,10 +10142,10 @@
       <w:lang w:eastAsia="nl-NL"/>
     </w:rPr>
   </w:style>
-  <w:style w:type="paragraph" w:styleId="Caption">
+  <w:style w:type="paragraph" w:styleId="Bijschrift">
     <w:name w:val="caption"/>
-    <w:basedOn w:val="Normal"/>
-    <w:next w:val="Normal"/>
+    <w:basedOn w:val="Normaal"/>
+    <w:next w:val="Normaal"/>
     <w:uiPriority w:val="35"/>
     <w:unhideWhenUsed/>
     <w:qFormat/>
@@ -10278,9 +10161,9 @@
       <w:szCs w:val="18"/>
     </w:rPr>
   </w:style>
-  <w:style w:type="character" w:styleId="BookTitle">
+  <w:style w:type="character" w:styleId="Titelvanboek">
     <w:name w:val="Book Title"/>
-    <w:basedOn w:val="DefaultParagraphFont"/>
+    <w:basedOn w:val="Standaardalinea-lettertype"/>
     <w:uiPriority w:val="33"/>
     <w:qFormat/>
     <w:rsid w:val="00E054A4"/>
@@ -10292,9 +10175,9 @@
       <w:sz w:val="20"/>
     </w:rPr>
   </w:style>
-  <w:style w:type="paragraph" w:styleId="ListParagraph">
+  <w:style w:type="paragraph" w:styleId="Lijstalinea">
     <w:name w:val="List Paragraph"/>
-    <w:basedOn w:val="Normal"/>
+    <w:basedOn w:val="Normaal"/>
     <w:uiPriority w:val="34"/>
     <w:qFormat/>
     <w:rsid w:val="004141EC"/>
@@ -10303,9 +10186,9 @@
       <w:contextualSpacing/>
     </w:pPr>
   </w:style>
-  <w:style w:type="character" w:styleId="SubtleEmphasis">
+  <w:style w:type="character" w:styleId="Subtielebenadrukking">
     <w:name w:val="Subtle Emphasis"/>
-    <w:basedOn w:val="DefaultParagraphFont"/>
+    <w:basedOn w:val="Standaardalinea-lettertype"/>
     <w:uiPriority w:val="19"/>
     <w:qFormat/>
     <w:rsid w:val="004141EC"/>
@@ -10319,7 +10202,7 @@
 </file>
 
 <file path=word/stylesWithEffects.xml><?xml version="1.0" encoding="utf-8"?>
-<w:styles xmlns:wpc="http://schemas.microsoft.com/office/word/2010/wordprocessingCanvas" xmlns:mc="http://schemas.openxmlformats.org/markup-compatibility/2006" xmlns:o="urn:schemas-microsoft-com:office:office" xmlns:r="http://schemas.openxmlformats.org/officeDocument/2006/relationships" xmlns:m="http://schemas.openxmlformats.org/officeDocument/2006/math" xmlns:v="urn:schemas-microsoft-com:vml" xmlns:wp14="http://schemas.microsoft.com/office/word/2010/wordprocessingDrawing" xmlns:wp="http://schemas.openxmlformats.org/drawingml/2006/wordprocessingDrawing" xmlns:w10="urn:schemas-microsoft-com:office:word" xmlns:w="http://schemas.openxmlformats.org/wordprocessingml/2006/main" xmlns:w14="http://schemas.microsoft.com/office/word/2010/wordml" xmlns:wpg="http://schemas.microsoft.com/office/word/2010/wordprocessingGroup" xmlns:wpi="http://schemas.microsoft.com/office/word/2010/wordprocessingInk" xmlns:wne="http://schemas.microsoft.com/office/word/2006/wordml" xmlns:wps="http://schemas.microsoft.com/office/word/2010/wordprocessingShape" mc:Ignorable="w14 wp14">
+<w:styles xmlns:wpc="http://schemas.microsoft.com/office/word/2010/wordprocessingCanvas" xmlns:mo="http://schemas.microsoft.com/office/mac/office/2008/main" xmlns:mc="http://schemas.openxmlformats.org/markup-compatibility/2006" xmlns:mv="urn:schemas-microsoft-com:mac:vml" xmlns:o="urn:schemas-microsoft-com:office:office" xmlns:r="http://schemas.openxmlformats.org/officeDocument/2006/relationships" xmlns:m="http://schemas.openxmlformats.org/officeDocument/2006/math" xmlns:v="urn:schemas-microsoft-com:vml" xmlns:wp14="http://schemas.microsoft.com/office/word/2010/wordprocessingDrawing" xmlns:wp="http://schemas.openxmlformats.org/drawingml/2006/wordprocessingDrawing" xmlns:w10="urn:schemas-microsoft-com:office:word" xmlns:w="http://schemas.openxmlformats.org/wordprocessingml/2006/main" xmlns:w14="http://schemas.microsoft.com/office/word/2010/wordml" xmlns:wpg="http://schemas.microsoft.com/office/word/2010/wordprocessingGroup" xmlns:wpi="http://schemas.microsoft.com/office/word/2010/wordprocessingInk" xmlns:wne="http://schemas.microsoft.com/office/word/2006/wordml" xmlns:wps="http://schemas.microsoft.com/office/word/2010/wordprocessingShape" mc:Ignorable="w14 wp14">
   <w:docDefaults>
     <w:rPrDefault>
       <w:rPr>
@@ -10335,7 +10218,7 @@
       </w:pPr>
     </w:pPrDefault>
   </w:docDefaults>
-  <w:latentStyles w:defLockedState="0" w:defUIPriority="99" w:defSemiHidden="1" w:defUnhideWhenUsed="1" w:defQFormat="0" w:count="267">
+  <w:latentStyles w:defLockedState="0" w:defUIPriority="99" w:defSemiHidden="1" w:defUnhideWhenUsed="1" w:defQFormat="0" w:count="276">
     <w:lsdException w:name="Normal" w:semiHidden="0" w:uiPriority="0" w:unhideWhenUsed="0" w:qFormat="1"/>
     <w:lsdException w:name="heading 1" w:semiHidden="0" w:uiPriority="9" w:unhideWhenUsed="0" w:qFormat="1"/>
     <w:lsdException w:name="heading 2" w:uiPriority="9" w:qFormat="1"/>
@@ -10474,15 +10357,15 @@
     <w:lsdException w:name="Bibliography" w:uiPriority="37"/>
     <w:lsdException w:name="TOC Heading" w:uiPriority="39" w:qFormat="1"/>
   </w:latentStyles>
-  <w:style w:type="paragraph" w:default="1" w:styleId="Normal">
+  <w:style w:type="paragraph" w:default="1" w:styleId="Normaal">
     <w:name w:val="Normal"/>
     <w:qFormat/>
   </w:style>
-  <w:style w:type="paragraph" w:styleId="Heading1">
+  <w:style w:type="paragraph" w:styleId="Kop1">
     <w:name w:val="heading 1"/>
-    <w:basedOn w:val="Normal"/>
-    <w:next w:val="Normal"/>
-    <w:link w:val="Heading1Char"/>
+    <w:basedOn w:val="Normaal"/>
+    <w:next w:val="Normaal"/>
+    <w:link w:val="Kop1Teken"/>
     <w:uiPriority w:val="9"/>
     <w:qFormat/>
     <w:rsid w:val="00CF58D9"/>
@@ -10501,11 +10384,11 @@
       <w:szCs w:val="28"/>
     </w:rPr>
   </w:style>
-  <w:style w:type="paragraph" w:styleId="Heading2">
+  <w:style w:type="paragraph" w:styleId="Kop2">
     <w:name w:val="heading 2"/>
-    <w:basedOn w:val="Normal"/>
-    <w:next w:val="Normal"/>
-    <w:link w:val="Heading2Char"/>
+    <w:basedOn w:val="Normaal"/>
+    <w:next w:val="Normaal"/>
+    <w:link w:val="Kop2Teken"/>
     <w:uiPriority w:val="9"/>
     <w:unhideWhenUsed/>
     <w:qFormat/>
@@ -10525,11 +10408,11 @@
       <w:szCs w:val="26"/>
     </w:rPr>
   </w:style>
-  <w:style w:type="paragraph" w:styleId="Heading3">
+  <w:style w:type="paragraph" w:styleId="Kop3">
     <w:name w:val="heading 3"/>
-    <w:basedOn w:val="Normal"/>
-    <w:next w:val="Normal"/>
-    <w:link w:val="Heading3Char"/>
+    <w:basedOn w:val="Normaal"/>
+    <w:next w:val="Normaal"/>
+    <w:link w:val="Kop3Teken"/>
     <w:uiPriority w:val="9"/>
     <w:semiHidden/>
     <w:unhideWhenUsed/>
@@ -10548,13 +10431,13 @@
       <w:color w:val="2DA2BF" w:themeColor="accent1"/>
     </w:rPr>
   </w:style>
-  <w:style w:type="character" w:default="1" w:styleId="DefaultParagraphFont">
+  <w:style w:type="character" w:default="1" w:styleId="Standaardalinea-lettertype">
     <w:name w:val="Default Paragraph Font"/>
     <w:uiPriority w:val="1"/>
     <w:semiHidden/>
     <w:unhideWhenUsed/>
   </w:style>
-  <w:style w:type="table" w:default="1" w:styleId="TableNormal">
+  <w:style w:type="table" w:default="1" w:styleId="Standaardtabel">
     <w:name w:val="Normal Table"/>
     <w:uiPriority w:val="99"/>
     <w:semiHidden/>
@@ -10569,15 +10452,15 @@
       </w:tblCellMar>
     </w:tblPr>
   </w:style>
-  <w:style w:type="numbering" w:default="1" w:styleId="NoList">
+  <w:style w:type="numbering" w:default="1" w:styleId="Geenlijst">
     <w:name w:val="No List"/>
     <w:uiPriority w:val="99"/>
     <w:semiHidden/>
     <w:unhideWhenUsed/>
   </w:style>
-  <w:style w:type="paragraph" w:styleId="NoSpacing">
+  <w:style w:type="paragraph" w:styleId="Geenafstand">
     <w:name w:val="No Spacing"/>
-    <w:link w:val="NoSpacingChar"/>
+    <w:link w:val="GeenafstandTeken"/>
     <w:uiPriority w:val="1"/>
     <w:qFormat/>
     <w:rsid w:val="003B26DC"/>
@@ -10589,10 +10472,10 @@
       <w:lang w:val="en-US" w:eastAsia="ja-JP"/>
     </w:rPr>
   </w:style>
-  <w:style w:type="character" w:customStyle="1" w:styleId="NoSpacingChar">
-    <w:name w:val="No Spacing Char"/>
-    <w:basedOn w:val="DefaultParagraphFont"/>
-    <w:link w:val="NoSpacing"/>
+  <w:style w:type="character" w:customStyle="1" w:styleId="GeenafstandTeken">
+    <w:name w:val="Geen afstand Teken"/>
+    <w:basedOn w:val="Standaardalinea-lettertype"/>
+    <w:link w:val="Geenafstand"/>
     <w:uiPriority w:val="1"/>
     <w:rsid w:val="003B26DC"/>
     <w:rPr>
@@ -10600,10 +10483,10 @@
       <w:lang w:val="en-US" w:eastAsia="ja-JP"/>
     </w:rPr>
   </w:style>
-  <w:style w:type="paragraph" w:styleId="BalloonText">
+  <w:style w:type="paragraph" w:styleId="Ballontekst">
     <w:name w:val="Balloon Text"/>
-    <w:basedOn w:val="Normal"/>
-    <w:link w:val="BalloonTextChar"/>
+    <w:basedOn w:val="Normaal"/>
+    <w:link w:val="BallontekstTeken"/>
     <w:uiPriority w:val="99"/>
     <w:semiHidden/>
     <w:unhideWhenUsed/>
@@ -10617,10 +10500,10 @@
       <w:szCs w:val="16"/>
     </w:rPr>
   </w:style>
-  <w:style w:type="character" w:customStyle="1" w:styleId="BalloonTextChar">
-    <w:name w:val="Balloon Text Char"/>
-    <w:basedOn w:val="DefaultParagraphFont"/>
-    <w:link w:val="BalloonText"/>
+  <w:style w:type="character" w:customStyle="1" w:styleId="BallontekstTeken">
+    <w:name w:val="Ballontekst Teken"/>
+    <w:basedOn w:val="Standaardalinea-lettertype"/>
+    <w:link w:val="Ballontekst"/>
     <w:uiPriority w:val="99"/>
     <w:semiHidden/>
     <w:rsid w:val="003B26DC"/>
@@ -10630,10 +10513,10 @@
       <w:szCs w:val="16"/>
     </w:rPr>
   </w:style>
-  <w:style w:type="character" w:customStyle="1" w:styleId="Heading1Char">
-    <w:name w:val="Heading 1 Char"/>
-    <w:basedOn w:val="DefaultParagraphFont"/>
-    <w:link w:val="Heading1"/>
+  <w:style w:type="character" w:customStyle="1" w:styleId="Kop1Teken">
+    <w:name w:val="Kop 1 Teken"/>
+    <w:basedOn w:val="Standaardalinea-lettertype"/>
+    <w:link w:val="Kop1"/>
     <w:uiPriority w:val="9"/>
     <w:rsid w:val="00CF58D9"/>
     <w:rPr>
@@ -10645,10 +10528,10 @@
       <w:szCs w:val="28"/>
     </w:rPr>
   </w:style>
-  <w:style w:type="paragraph" w:styleId="Header">
+  <w:style w:type="paragraph" w:styleId="Koptekst">
     <w:name w:val="header"/>
-    <w:basedOn w:val="Normal"/>
-    <w:link w:val="HeaderChar"/>
+    <w:basedOn w:val="Normaal"/>
+    <w:link w:val="KoptekstTeken"/>
     <w:uiPriority w:val="99"/>
     <w:unhideWhenUsed/>
     <w:rsid w:val="00637EC4"/>
@@ -10660,17 +10543,17 @@
       <w:spacing w:after="0" w:line="240" w:lineRule="auto"/>
     </w:pPr>
   </w:style>
-  <w:style w:type="character" w:customStyle="1" w:styleId="HeaderChar">
-    <w:name w:val="Header Char"/>
-    <w:basedOn w:val="DefaultParagraphFont"/>
-    <w:link w:val="Header"/>
+  <w:style w:type="character" w:customStyle="1" w:styleId="KoptekstTeken">
+    <w:name w:val="Koptekst Teken"/>
+    <w:basedOn w:val="Standaardalinea-lettertype"/>
+    <w:link w:val="Koptekst"/>
     <w:uiPriority w:val="99"/>
     <w:rsid w:val="00637EC4"/>
   </w:style>
-  <w:style w:type="paragraph" w:styleId="Footer">
+  <w:style w:type="paragraph" w:styleId="Voettekst">
     <w:name w:val="footer"/>
-    <w:basedOn w:val="Normal"/>
-    <w:link w:val="FooterChar"/>
+    <w:basedOn w:val="Normaal"/>
+    <w:link w:val="VoettekstTeken"/>
     <w:uiPriority w:val="99"/>
     <w:unhideWhenUsed/>
     <w:rsid w:val="00637EC4"/>
@@ -10682,17 +10565,17 @@
       <w:spacing w:after="0" w:line="240" w:lineRule="auto"/>
     </w:pPr>
   </w:style>
-  <w:style w:type="character" w:customStyle="1" w:styleId="FooterChar">
-    <w:name w:val="Footer Char"/>
-    <w:basedOn w:val="DefaultParagraphFont"/>
-    <w:link w:val="Footer"/>
+  <w:style w:type="character" w:customStyle="1" w:styleId="VoettekstTeken">
+    <w:name w:val="Voettekst Teken"/>
+    <w:basedOn w:val="Standaardalinea-lettertype"/>
+    <w:link w:val="Voettekst"/>
     <w:uiPriority w:val="99"/>
     <w:rsid w:val="00637EC4"/>
   </w:style>
-  <w:style w:type="paragraph" w:styleId="TOCHeading">
+  <w:style w:type="paragraph" w:styleId="Kopvaninhoudsopgave">
     <w:name w:val="TOC Heading"/>
-    <w:basedOn w:val="Heading1"/>
-    <w:next w:val="Normal"/>
+    <w:basedOn w:val="Kop1"/>
+    <w:next w:val="Normaal"/>
     <w:uiPriority w:val="39"/>
     <w:semiHidden/>
     <w:unhideWhenUsed/>
@@ -10705,10 +10588,10 @@
       <w:lang w:val="en-US" w:eastAsia="ja-JP"/>
     </w:rPr>
   </w:style>
-  <w:style w:type="paragraph" w:styleId="TOC1">
+  <w:style w:type="paragraph" w:styleId="Inhopg1">
     <w:name w:val="toc 1"/>
-    <w:basedOn w:val="Normal"/>
-    <w:next w:val="Normal"/>
+    <w:basedOn w:val="Normaal"/>
+    <w:next w:val="Normaal"/>
     <w:autoRedefine/>
     <w:uiPriority w:val="39"/>
     <w:unhideWhenUsed/>
@@ -10719,7 +10602,7 @@
   </w:style>
   <w:style w:type="character" w:styleId="Hyperlink">
     <w:name w:val="Hyperlink"/>
-    <w:basedOn w:val="DefaultParagraphFont"/>
+    <w:basedOn w:val="Standaardalinea-lettertype"/>
     <w:uiPriority w:val="99"/>
     <w:unhideWhenUsed/>
     <w:rsid w:val="00637EC4"/>
@@ -10728,10 +10611,10 @@
       <w:u w:val="single"/>
     </w:rPr>
   </w:style>
-  <w:style w:type="character" w:customStyle="1" w:styleId="Heading2Char">
-    <w:name w:val="Heading 2 Char"/>
-    <w:basedOn w:val="DefaultParagraphFont"/>
-    <w:link w:val="Heading2"/>
+  <w:style w:type="character" w:customStyle="1" w:styleId="Kop2Teken">
+    <w:name w:val="Kop 2 Teken"/>
+    <w:basedOn w:val="Standaardalinea-lettertype"/>
+    <w:link w:val="Kop2"/>
     <w:uiPriority w:val="9"/>
     <w:rsid w:val="00E054A4"/>
     <w:rPr>
@@ -10743,10 +10626,10 @@
       <w:szCs w:val="26"/>
     </w:rPr>
   </w:style>
-  <w:style w:type="paragraph" w:styleId="TOC2">
+  <w:style w:type="paragraph" w:styleId="Inhopg2">
     <w:name w:val="toc 2"/>
-    <w:basedOn w:val="Normal"/>
-    <w:next w:val="Normal"/>
+    <w:basedOn w:val="Normaal"/>
+    <w:next w:val="Normaal"/>
     <w:autoRedefine/>
     <w:uiPriority w:val="39"/>
     <w:unhideWhenUsed/>
@@ -10756,10 +10639,10 @@
       <w:ind w:left="220"/>
     </w:pPr>
   </w:style>
-  <w:style w:type="character" w:customStyle="1" w:styleId="Heading3Char">
-    <w:name w:val="Heading 3 Char"/>
-    <w:basedOn w:val="DefaultParagraphFont"/>
-    <w:link w:val="Heading3"/>
+  <w:style w:type="character" w:customStyle="1" w:styleId="Kop3Teken">
+    <w:name w:val="Kop 3 Teken"/>
+    <w:basedOn w:val="Standaardalinea-lettertype"/>
+    <w:link w:val="Kop3"/>
     <w:uiPriority w:val="9"/>
     <w:semiHidden/>
     <w:rsid w:val="004245DE"/>
@@ -10770,9 +10653,9 @@
       <w:color w:val="2DA2BF" w:themeColor="accent1"/>
     </w:rPr>
   </w:style>
-  <w:style w:type="paragraph" w:styleId="NormalWeb">
+  <w:style w:type="paragraph" w:styleId="Normaalweb">
     <w:name w:val="Normal (Web)"/>
-    <w:basedOn w:val="Normal"/>
+    <w:basedOn w:val="Normaal"/>
     <w:uiPriority w:val="99"/>
     <w:unhideWhenUsed/>
     <w:rsid w:val="00D72A46"/>
@@ -10786,10 +10669,10 @@
       <w:lang w:eastAsia="nl-NL"/>
     </w:rPr>
   </w:style>
-  <w:style w:type="paragraph" w:styleId="Caption">
+  <w:style w:type="paragraph" w:styleId="Bijschrift">
     <w:name w:val="caption"/>
-    <w:basedOn w:val="Normal"/>
-    <w:next w:val="Normal"/>
+    <w:basedOn w:val="Normaal"/>
+    <w:next w:val="Normaal"/>
     <w:uiPriority w:val="35"/>
     <w:unhideWhenUsed/>
     <w:qFormat/>
@@ -10805,9 +10688,9 @@
       <w:szCs w:val="18"/>
     </w:rPr>
   </w:style>
-  <w:style w:type="character" w:styleId="BookTitle">
+  <w:style w:type="character" w:styleId="Titelvanboek">
     <w:name w:val="Book Title"/>
-    <w:basedOn w:val="DefaultParagraphFont"/>
+    <w:basedOn w:val="Standaardalinea-lettertype"/>
     <w:uiPriority w:val="33"/>
     <w:qFormat/>
     <w:rsid w:val="00E054A4"/>
@@ -10819,9 +10702,9 @@
       <w:sz w:val="20"/>
     </w:rPr>
   </w:style>
-  <w:style w:type="paragraph" w:styleId="ListParagraph">
+  <w:style w:type="paragraph" w:styleId="Lijstalinea">
     <w:name w:val="List Paragraph"/>
-    <w:basedOn w:val="Normal"/>
+    <w:basedOn w:val="Normaal"/>
     <w:uiPriority w:val="34"/>
     <w:qFormat/>
     <w:rsid w:val="004141EC"/>
@@ -10830,9 +10713,9 @@
       <w:contextualSpacing/>
     </w:pPr>
   </w:style>
-  <w:style w:type="character" w:styleId="SubtleEmphasis">
+  <w:style w:type="character" w:styleId="Subtielebenadrukking">
     <w:name w:val="Subtle Emphasis"/>
-    <w:basedOn w:val="DefaultParagraphFont"/>
+    <w:basedOn w:val="Standaardalinea-lettertype"/>
     <w:uiPriority w:val="19"/>
     <w:qFormat/>
     <w:rsid w:val="004141EC"/>
@@ -11154,7 +11037,7 @@
 </file>
 
 <file path=customXml/itemProps2.xml><?xml version="1.0" encoding="utf-8"?>
-<ds:datastoreItem xmlns:ds="http://schemas.openxmlformats.org/officeDocument/2006/customXml" ds:itemID="{30B194A5-C7A3-4211-9FC0-687EB4404135}">
+<ds:datastoreItem xmlns:ds="http://schemas.openxmlformats.org/officeDocument/2006/customXml" ds:itemID="{4AA0A64F-EAAC-4146-865B-97BC67821FCD}">
   <ds:schemaRefs>
     <ds:schemaRef ds:uri="http://schemas.openxmlformats.org/officeDocument/2006/bibliography"/>
   </ds:schemaRefs>

</xml_diff>

<commit_message>
Added final verion of the document for phase 3.
</commit_message>
<xml_diff>
--- a/Phase 3 - DRAFT.docx
+++ b/Phase 3 - DRAFT.docx
@@ -1,6 +1,6 @@
 
 <file path=word/document.xml><?xml version="1.0" encoding="utf-8"?>
-<w:document xmlns:wpc="http://schemas.microsoft.com/office/word/2010/wordprocessingCanvas" xmlns:mo="http://schemas.microsoft.com/office/mac/office/2008/main" xmlns:mc="http://schemas.openxmlformats.org/markup-compatibility/2006" xmlns:mv="urn:schemas-microsoft-com:mac:vml" xmlns:o="urn:schemas-microsoft-com:office:office" xmlns:r="http://schemas.openxmlformats.org/officeDocument/2006/relationships" xmlns:m="http://schemas.openxmlformats.org/officeDocument/2006/math" xmlns:v="urn:schemas-microsoft-com:vml" xmlns:wp14="http://schemas.microsoft.com/office/word/2010/wordprocessingDrawing" xmlns:wp="http://schemas.openxmlformats.org/drawingml/2006/wordprocessingDrawing" xmlns:w10="urn:schemas-microsoft-com:office:word" xmlns:w="http://schemas.openxmlformats.org/wordprocessingml/2006/main" xmlns:w14="http://schemas.microsoft.com/office/word/2010/wordml" xmlns:wpg="http://schemas.microsoft.com/office/word/2010/wordprocessingGroup" xmlns:wpi="http://schemas.microsoft.com/office/word/2010/wordprocessingInk" xmlns:wne="http://schemas.microsoft.com/office/word/2006/wordml" xmlns:wps="http://schemas.microsoft.com/office/word/2010/wordprocessingShape" mc:Ignorable="w14 wp14">
+<w:document xmlns:wpc="http://schemas.microsoft.com/office/word/2010/wordprocessingCanvas" xmlns:mc="http://schemas.openxmlformats.org/markup-compatibility/2006" xmlns:o="urn:schemas-microsoft-com:office:office" xmlns:r="http://schemas.openxmlformats.org/officeDocument/2006/relationships" xmlns:m="http://schemas.openxmlformats.org/officeDocument/2006/math" xmlns:v="urn:schemas-microsoft-com:vml" xmlns:wp14="http://schemas.microsoft.com/office/word/2010/wordprocessingDrawing" xmlns:wp="http://schemas.openxmlformats.org/drawingml/2006/wordprocessingDrawing" xmlns:w10="urn:schemas-microsoft-com:office:word" xmlns:w="http://schemas.openxmlformats.org/wordprocessingml/2006/main" xmlns:w14="http://schemas.microsoft.com/office/word/2010/wordml" xmlns:wpg="http://schemas.microsoft.com/office/word/2010/wordprocessingGroup" xmlns:wpi="http://schemas.microsoft.com/office/word/2010/wordprocessingInk" xmlns:wne="http://schemas.microsoft.com/office/word/2006/wordml" xmlns:wps="http://schemas.microsoft.com/office/word/2010/wordprocessingShape" mc:Ignorable="w14 wp14">
   <w:body>
     <w:sdt>
       <w:sdtPr>
@@ -42,7 +42,7 @@
               </w:tcPr>
               <w:p>
                 <w:pPr>
-                  <w:pStyle w:val="Geenafstand"/>
+                  <w:pStyle w:val="NoSpacing"/>
                   <w:jc w:val="center"/>
                   <w:rPr>
                     <w:rFonts w:asciiTheme="majorHAnsi" w:eastAsiaTheme="majorEastAsia" w:hAnsiTheme="majorHAnsi" w:cstheme="majorBidi"/>
@@ -52,7 +52,7 @@
               </w:p>
               <w:p>
                 <w:pPr>
-                  <w:pStyle w:val="Geenafstand"/>
+                  <w:pStyle w:val="NoSpacing"/>
                   <w:jc w:val="center"/>
                   <w:rPr>
                     <w:rFonts w:asciiTheme="majorHAnsi" w:eastAsiaTheme="majorEastAsia" w:hAnsiTheme="majorHAnsi" w:cstheme="majorBidi"/>
@@ -62,7 +62,7 @@
               </w:p>
               <w:p>
                 <w:pPr>
-                  <w:pStyle w:val="Geenafstand"/>
+                  <w:pStyle w:val="NoSpacing"/>
                   <w:jc w:val="center"/>
                   <w:rPr>
                     <w:rFonts w:asciiTheme="majorHAnsi" w:eastAsiaTheme="majorEastAsia" w:hAnsiTheme="majorHAnsi" w:cstheme="majorBidi"/>
@@ -72,7 +72,7 @@
               </w:p>
               <w:p>
                 <w:pPr>
-                  <w:pStyle w:val="Geenafstand"/>
+                  <w:pStyle w:val="NoSpacing"/>
                   <w:jc w:val="center"/>
                   <w:rPr>
                     <w:rFonts w:asciiTheme="majorHAnsi" w:eastAsiaTheme="majorEastAsia" w:hAnsiTheme="majorHAnsi" w:cstheme="majorBidi"/>
@@ -82,7 +82,7 @@
               </w:p>
               <w:p>
                 <w:pPr>
-                  <w:pStyle w:val="Geenafstand"/>
+                  <w:pStyle w:val="NoSpacing"/>
                   <w:jc w:val="center"/>
                   <w:rPr>
                     <w:rFonts w:asciiTheme="majorHAnsi" w:eastAsiaTheme="majorEastAsia" w:hAnsiTheme="majorHAnsi" w:cstheme="majorBidi"/>
@@ -92,7 +92,7 @@
               </w:p>
               <w:p>
                 <w:pPr>
-                  <w:pStyle w:val="Geenafstand"/>
+                  <w:pStyle w:val="NoSpacing"/>
                   <w:jc w:val="center"/>
                   <w:rPr>
                     <w:rFonts w:asciiTheme="majorHAnsi" w:eastAsiaTheme="majorEastAsia" w:hAnsiTheme="majorHAnsi" w:cstheme="majorBidi"/>
@@ -102,7 +102,7 @@
               </w:p>
               <w:p>
                 <w:pPr>
-                  <w:pStyle w:val="Geenafstand"/>
+                  <w:pStyle w:val="NoSpacing"/>
                   <w:jc w:val="center"/>
                   <w:rPr>
                     <w:rFonts w:asciiTheme="majorHAnsi" w:eastAsiaTheme="majorEastAsia" w:hAnsiTheme="majorHAnsi" w:cstheme="majorBidi"/>
@@ -112,7 +112,7 @@
               </w:p>
               <w:p>
                 <w:pPr>
-                  <w:pStyle w:val="Geenafstand"/>
+                  <w:pStyle w:val="NoSpacing"/>
                   <w:jc w:val="center"/>
                   <w:rPr>
                     <w:rFonts w:asciiTheme="majorHAnsi" w:eastAsiaTheme="majorEastAsia" w:hAnsiTheme="majorHAnsi" w:cstheme="majorBidi"/>
@@ -122,7 +122,7 @@
               </w:p>
               <w:p>
                 <w:pPr>
-                  <w:pStyle w:val="Geenafstand"/>
+                  <w:pStyle w:val="NoSpacing"/>
                   <w:rPr>
                     <w:rFonts w:asciiTheme="majorHAnsi" w:eastAsiaTheme="majorEastAsia" w:hAnsiTheme="majorHAnsi" w:cstheme="majorBidi"/>
                     <w:caps/>
@@ -131,7 +131,7 @@
               </w:p>
               <w:p>
                 <w:pPr>
-                  <w:pStyle w:val="Geenafstand"/>
+                  <w:pStyle w:val="NoSpacing"/>
                   <w:rPr>
                     <w:rFonts w:asciiTheme="majorHAnsi" w:eastAsiaTheme="majorEastAsia" w:hAnsiTheme="majorHAnsi" w:cstheme="majorBidi"/>
                     <w:caps/>
@@ -140,7 +140,7 @@
               </w:p>
               <w:p>
                 <w:pPr>
-                  <w:pStyle w:val="Geenafstand"/>
+                  <w:pStyle w:val="NoSpacing"/>
                   <w:jc w:val="center"/>
                   <w:rPr>
                     <w:rFonts w:asciiTheme="majorHAnsi" w:eastAsiaTheme="majorEastAsia" w:hAnsiTheme="majorHAnsi" w:cstheme="majorBidi"/>
@@ -150,7 +150,7 @@
               </w:p>
               <w:p>
                 <w:pPr>
-                  <w:pStyle w:val="Geenafstand"/>
+                  <w:pStyle w:val="NoSpacing"/>
                   <w:jc w:val="center"/>
                   <w:rPr>
                     <w:rFonts w:asciiTheme="majorHAnsi" w:eastAsiaTheme="majorEastAsia" w:hAnsiTheme="majorHAnsi" w:cstheme="majorBidi"/>
@@ -160,7 +160,7 @@
               </w:p>
               <w:p>
                 <w:pPr>
-                  <w:pStyle w:val="Geenafstand"/>
+                  <w:pStyle w:val="NoSpacing"/>
                   <w:jc w:val="center"/>
                   <w:rPr>
                     <w:rFonts w:asciiTheme="majorHAnsi" w:eastAsiaTheme="majorEastAsia" w:hAnsiTheme="majorHAnsi" w:cstheme="majorBidi"/>
@@ -172,7 +172,7 @@
                     <w:rFonts w:asciiTheme="majorHAnsi" w:eastAsiaTheme="majorEastAsia" w:hAnsiTheme="majorHAnsi" w:cstheme="majorBidi"/>
                     <w:caps/>
                     <w:noProof/>
-                    <w:lang w:eastAsia="nl-NL"/>
+                    <w:lang w:val="nl-NL" w:eastAsia="nl-NL"/>
                   </w:rPr>
                   <w:drawing>
                     <wp:inline distT="0" distB="0" distL="0" distR="0" wp14:anchorId="34ADF311" wp14:editId="10529797">
@@ -228,7 +228,7 @@
               </w:p>
               <w:p>
                 <w:pPr>
-                  <w:pStyle w:val="Geenafstand"/>
+                  <w:pStyle w:val="NoSpacing"/>
                   <w:jc w:val="center"/>
                   <w:rPr>
                     <w:rFonts w:asciiTheme="majorHAnsi" w:eastAsiaTheme="majorEastAsia" w:hAnsiTheme="majorHAnsi" w:cstheme="majorBidi"/>
@@ -238,7 +238,7 @@
               </w:p>
               <w:p>
                 <w:pPr>
-                  <w:pStyle w:val="Geenafstand"/>
+                  <w:pStyle w:val="NoSpacing"/>
                   <w:jc w:val="center"/>
                   <w:rPr>
                     <w:rFonts w:asciiTheme="majorHAnsi" w:eastAsiaTheme="majorEastAsia" w:hAnsiTheme="majorHAnsi" w:cstheme="majorBidi"/>
@@ -277,7 +277,7 @@
                   </w:tcPr>
                   <w:p>
                     <w:pPr>
-                      <w:pStyle w:val="Geenafstand"/>
+                      <w:pStyle w:val="NoSpacing"/>
                       <w:jc w:val="center"/>
                       <w:rPr>
                         <w:rFonts w:asciiTheme="majorHAnsi" w:eastAsiaTheme="majorEastAsia" w:hAnsiTheme="majorHAnsi" w:cstheme="majorBidi"/>
@@ -328,7 +328,7 @@
                   </w:tcPr>
                   <w:p>
                     <w:pPr>
-                      <w:pStyle w:val="Geenafstand"/>
+                      <w:pStyle w:val="NoSpacing"/>
                       <w:jc w:val="center"/>
                       <w:rPr>
                         <w:rFonts w:asciiTheme="majorHAnsi" w:eastAsiaTheme="majorEastAsia" w:hAnsiTheme="majorHAnsi" w:cstheme="majorBidi"/>
@@ -371,7 +371,7 @@
               </w:tcPr>
               <w:p>
                 <w:pPr>
-                  <w:pStyle w:val="Geenafstand"/>
+                  <w:pStyle w:val="NoSpacing"/>
                   <w:jc w:val="center"/>
                 </w:pPr>
               </w:p>
@@ -403,7 +403,7 @@
                 <w:sdtContent>
                   <w:p>
                     <w:pPr>
-                      <w:pStyle w:val="Geenafstand"/>
+                      <w:pStyle w:val="NoSpacing"/>
                       <w:jc w:val="center"/>
                       <w:rPr>
                         <w:b/>
@@ -444,7 +444,7 @@
               </w:sdt>
               <w:p>
                 <w:pPr>
-                  <w:pStyle w:val="Geenafstand"/>
+                  <w:pStyle w:val="NoSpacing"/>
                   <w:jc w:val="center"/>
                   <w:rPr>
                     <w:rFonts w:eastAsiaTheme="minorHAnsi"/>
@@ -472,7 +472,7 @@
               </w:p>
               <w:p>
                 <w:pPr>
-                  <w:pStyle w:val="Geenafstand"/>
+                  <w:pStyle w:val="NoSpacing"/>
                   <w:rPr>
                     <w:b/>
                     <w:bCs/>
@@ -512,7 +512,7 @@
                   </w:tcPr>
                   <w:p>
                     <w:pPr>
-                      <w:pStyle w:val="Geenafstand"/>
+                      <w:pStyle w:val="NoSpacing"/>
                       <w:jc w:val="center"/>
                       <w:rPr>
                         <w:b/>
@@ -551,7 +551,7 @@
               </w:tcPr>
               <w:p>
                 <w:pPr>
-                  <w:pStyle w:val="Geenafstand"/>
+                  <w:pStyle w:val="NoSpacing"/>
                   <w:rPr>
                     <w:sz w:val="24"/>
                     <w:lang w:val="nl-NL"/>
@@ -597,7 +597,7 @@
               </w:tcPr>
               <w:p>
                 <w:pPr>
-                  <w:pStyle w:val="Geenafstand"/>
+                  <w:pStyle w:val="NoSpacing"/>
                   <w:rPr>
                     <w:sz w:val="24"/>
                     <w:lang w:val="nl-NL"/>
@@ -656,9 +656,9 @@
         <w:br w:type="page"/>
       </w:r>
     </w:p>
-    <w:bookmarkStart w:id="1" w:name="_Toc310002910" w:displacedByCustomXml="next"/>
+    <w:bookmarkStart w:id="1" w:name="_Toc311214096" w:displacedByCustomXml="next"/>
     <w:bookmarkStart w:id="2" w:name="_Toc309996751" w:displacedByCustomXml="next"/>
-    <w:bookmarkStart w:id="3" w:name="_Toc311214096" w:displacedByCustomXml="next"/>
+    <w:bookmarkStart w:id="3" w:name="_Toc310002910" w:displacedByCustomXml="next"/>
     <w:sdt>
       <w:sdtPr>
         <w:rPr>
@@ -684,7 +684,7 @@
       <w:sdtContent>
         <w:p>
           <w:pPr>
-            <w:pStyle w:val="Kop1"/>
+            <w:pStyle w:val="Heading1"/>
             <w:rPr>
               <w:sz w:val="36"/>
             </w:rPr>
@@ -709,7 +709,7 @@
         <w:p/>
         <w:p>
           <w:pPr>
-            <w:pStyle w:val="Inhopg1"/>
+            <w:pStyle w:val="TOC1"/>
             <w:tabs>
               <w:tab w:val="right" w:leader="dot" w:pos="9062"/>
             </w:tabs>
@@ -797,7 +797,7 @@
         </w:p>
         <w:p>
           <w:pPr>
-            <w:pStyle w:val="Inhopg1"/>
+            <w:pStyle w:val="TOC1"/>
             <w:tabs>
               <w:tab w:val="right" w:leader="dot" w:pos="9062"/>
             </w:tabs>
@@ -868,7 +868,7 @@
         </w:p>
         <w:p>
           <w:pPr>
-            <w:pStyle w:val="Inhopg1"/>
+            <w:pStyle w:val="TOC1"/>
             <w:tabs>
               <w:tab w:val="right" w:leader="dot" w:pos="9062"/>
             </w:tabs>
@@ -939,7 +939,7 @@
         </w:p>
         <w:p>
           <w:pPr>
-            <w:pStyle w:val="Inhopg1"/>
+            <w:pStyle w:val="TOC1"/>
             <w:tabs>
               <w:tab w:val="right" w:leader="dot" w:pos="9062"/>
             </w:tabs>
@@ -1010,7 +1010,7 @@
         </w:p>
         <w:p>
           <w:pPr>
-            <w:pStyle w:val="Inhopg2"/>
+            <w:pStyle w:val="TOC2"/>
             <w:tabs>
               <w:tab w:val="right" w:leader="dot" w:pos="9062"/>
             </w:tabs>
@@ -1082,7 +1082,7 @@
         </w:p>
         <w:p>
           <w:pPr>
-            <w:pStyle w:val="Inhopg1"/>
+            <w:pStyle w:val="TOC1"/>
             <w:tabs>
               <w:tab w:val="right" w:leader="dot" w:pos="9062"/>
             </w:tabs>
@@ -1153,7 +1153,7 @@
         </w:p>
         <w:p>
           <w:pPr>
-            <w:pStyle w:val="Inhopg2"/>
+            <w:pStyle w:val="TOC2"/>
             <w:tabs>
               <w:tab w:val="right" w:leader="dot" w:pos="9062"/>
             </w:tabs>
@@ -1224,7 +1224,7 @@
         </w:p>
         <w:p>
           <w:pPr>
-            <w:pStyle w:val="Inhopg2"/>
+            <w:pStyle w:val="TOC2"/>
             <w:tabs>
               <w:tab w:val="right" w:leader="dot" w:pos="9062"/>
             </w:tabs>
@@ -1294,7 +1294,7 @@
         </w:p>
         <w:p>
           <w:pPr>
-            <w:pStyle w:val="Inhopg2"/>
+            <w:pStyle w:val="TOC2"/>
             <w:tabs>
               <w:tab w:val="right" w:leader="dot" w:pos="9062"/>
             </w:tabs>
@@ -1364,7 +1364,7 @@
         </w:p>
         <w:p>
           <w:pPr>
-            <w:pStyle w:val="Inhopg2"/>
+            <w:pStyle w:val="TOC2"/>
             <w:tabs>
               <w:tab w:val="right" w:leader="dot" w:pos="9062"/>
             </w:tabs>
@@ -1434,7 +1434,7 @@
         </w:p>
         <w:p>
           <w:pPr>
-            <w:pStyle w:val="Inhopg2"/>
+            <w:pStyle w:val="TOC2"/>
             <w:tabs>
               <w:tab w:val="right" w:leader="dot" w:pos="9062"/>
             </w:tabs>
@@ -1504,7 +1504,7 @@
         </w:p>
         <w:p>
           <w:pPr>
-            <w:pStyle w:val="Inhopg1"/>
+            <w:pStyle w:val="TOC1"/>
             <w:tabs>
               <w:tab w:val="right" w:leader="dot" w:pos="9062"/>
             </w:tabs>
@@ -1575,7 +1575,7 @@
         </w:p>
         <w:p>
           <w:pPr>
-            <w:pStyle w:val="Inhopg2"/>
+            <w:pStyle w:val="TOC2"/>
             <w:tabs>
               <w:tab w:val="right" w:leader="dot" w:pos="9062"/>
             </w:tabs>
@@ -1647,7 +1647,7 @@
         </w:p>
         <w:p>
           <w:pPr>
-            <w:pStyle w:val="Inhopg2"/>
+            <w:pStyle w:val="TOC2"/>
             <w:tabs>
               <w:tab w:val="right" w:leader="dot" w:pos="9062"/>
             </w:tabs>
@@ -1719,7 +1719,7 @@
         </w:p>
         <w:p>
           <w:pPr>
-            <w:pStyle w:val="Inhopg1"/>
+            <w:pStyle w:val="TOC1"/>
             <w:tabs>
               <w:tab w:val="right" w:leader="dot" w:pos="9062"/>
             </w:tabs>
@@ -1790,7 +1790,7 @@
         </w:p>
         <w:p>
           <w:pPr>
-            <w:pStyle w:val="Inhopg1"/>
+            <w:pStyle w:val="TOC1"/>
             <w:tabs>
               <w:tab w:val="right" w:leader="dot" w:pos="9062"/>
             </w:tabs>
@@ -1861,7 +1861,7 @@
         </w:p>
         <w:p>
           <w:pPr>
-            <w:pStyle w:val="Inhopg1"/>
+            <w:pStyle w:val="TOC1"/>
             <w:tabs>
               <w:tab w:val="right" w:leader="dot" w:pos="9062"/>
             </w:tabs>
@@ -1932,7 +1932,7 @@
         </w:p>
         <w:p>
           <w:pPr>
-            <w:pStyle w:val="Inhopg2"/>
+            <w:pStyle w:val="TOC2"/>
             <w:tabs>
               <w:tab w:val="right" w:leader="dot" w:pos="9062"/>
             </w:tabs>
@@ -2003,7 +2003,7 @@
         </w:p>
         <w:p>
           <w:pPr>
-            <w:pStyle w:val="Inhopg2"/>
+            <w:pStyle w:val="TOC2"/>
             <w:tabs>
               <w:tab w:val="right" w:leader="dot" w:pos="9062"/>
             </w:tabs>
@@ -2100,7 +2100,7 @@
     </w:p>
     <w:p>
       <w:pPr>
-        <w:pStyle w:val="Kop1"/>
+        <w:pStyle w:val="Heading1"/>
         <w:rPr>
           <w:sz w:val="36"/>
           <w:lang w:val="en-US"/>
@@ -2119,7 +2119,7 @@
     </w:p>
     <w:p>
       <w:pPr>
-        <w:pStyle w:val="Normaalweb"/>
+        <w:pStyle w:val="NormalWeb"/>
         <w:shd w:val="clear" w:color="auto" w:fill="FFFFFF"/>
         <w:spacing w:before="240" w:beforeAutospacing="0" w:after="240" w:afterAutospacing="0" w:line="285" w:lineRule="atLeast"/>
         <w:rPr>
@@ -2155,7 +2155,7 @@
     </w:p>
     <w:p>
       <w:pPr>
-        <w:pStyle w:val="Normaalweb"/>
+        <w:pStyle w:val="NormalWeb"/>
         <w:shd w:val="clear" w:color="auto" w:fill="FFFFFF"/>
         <w:spacing w:before="240" w:beforeAutospacing="0" w:after="240" w:afterAutospacing="0" w:line="285" w:lineRule="atLeast"/>
         <w:rPr>
@@ -2175,7 +2175,7 @@
     </w:p>
     <w:p>
       <w:pPr>
-        <w:pStyle w:val="Normaalweb"/>
+        <w:pStyle w:val="NormalWeb"/>
         <w:shd w:val="clear" w:color="auto" w:fill="FFFFFF"/>
         <w:spacing w:before="240" w:beforeAutospacing="0" w:after="240" w:afterAutospacing="0" w:line="285" w:lineRule="atLeast"/>
         <w:rPr>
@@ -2195,7 +2195,7 @@
     </w:p>
     <w:p>
       <w:pPr>
-        <w:pStyle w:val="Normaalweb"/>
+        <w:pStyle w:val="NormalWeb"/>
         <w:numPr>
           <w:ilvl w:val="0"/>
           <w:numId w:val="6"/>
@@ -2211,7 +2211,6 @@
       <w:r>
         <w:rPr>
           <w:noProof/>
-          <w:lang w:val="en-US"/>
         </w:rPr>
         <w:drawing>
           <wp:anchor distT="0" distB="0" distL="114300" distR="114300" simplePos="0" relativeHeight="251743232" behindDoc="0" locked="0" layoutInCell="1" allowOverlap="1" wp14:anchorId="4B8E291D" wp14:editId="27CC0C49">
@@ -2291,7 +2290,7 @@
     </w:p>
     <w:p>
       <w:pPr>
-        <w:pStyle w:val="Normaalweb"/>
+        <w:pStyle w:val="NormalWeb"/>
         <w:numPr>
           <w:ilvl w:val="0"/>
           <w:numId w:val="6"/>
@@ -2306,6 +2305,77 @@
       </w:pPr>
       <w:r>
         <w:rPr>
+          <w:noProof/>
+        </w:rPr>
+        <w:drawing>
+          <wp:anchor distT="0" distB="0" distL="114300" distR="114300" simplePos="0" relativeHeight="251747328" behindDoc="0" locked="0" layoutInCell="1" allowOverlap="1" wp14:anchorId="5DD62664" wp14:editId="7B8BBAB8">
+            <wp:simplePos x="0" y="0"/>
+            <wp:positionH relativeFrom="column">
+              <wp:posOffset>230505</wp:posOffset>
+            </wp:positionH>
+            <wp:positionV relativeFrom="paragraph">
+              <wp:posOffset>6350</wp:posOffset>
+            </wp:positionV>
+            <wp:extent cx="146685" cy="112395"/>
+            <wp:effectExtent l="0" t="0" r="5715" b="1905"/>
+            <wp:wrapNone/>
+            <wp:docPr id="17" name="Picture 17" descr="Description: http://e-ns.nl/images/vinkje.png"/>
+            <wp:cNvGraphicFramePr>
+              <a:graphicFrameLocks xmlns:a="http://schemas.openxmlformats.org/drawingml/2006/main" noChangeAspect="1"/>
+            </wp:cNvGraphicFramePr>
+            <a:graphic xmlns:a="http://schemas.openxmlformats.org/drawingml/2006/main">
+              <a:graphicData uri="http://schemas.openxmlformats.org/drawingml/2006/picture">
+                <pic:pic xmlns:pic="http://schemas.openxmlformats.org/drawingml/2006/picture">
+                  <pic:nvPicPr>
+                    <pic:cNvPr id="0" name="Picture 3" descr="Description: http://e-ns.nl/images/vinkje.png"/>
+                    <pic:cNvPicPr>
+                      <a:picLocks noChangeAspect="1" noChangeArrowheads="1"/>
+                    </pic:cNvPicPr>
+                  </pic:nvPicPr>
+                  <pic:blipFill>
+                    <a:blip r:embed="rId12">
+                      <a:duotone>
+                        <a:prstClr val="black"/>
+                        <a:schemeClr val="accent4">
+                          <a:tint val="45000"/>
+                          <a:satMod val="400000"/>
+                        </a:schemeClr>
+                      </a:duotone>
+                      <a:extLst>
+                        <a:ext uri="{28A0092B-C50C-407E-A947-70E740481C1C}">
+                          <a14:useLocalDpi xmlns:a14="http://schemas.microsoft.com/office/drawing/2010/main" val="0"/>
+                        </a:ext>
+                      </a:extLst>
+                    </a:blip>
+                    <a:srcRect/>
+                    <a:stretch>
+                      <a:fillRect/>
+                    </a:stretch>
+                  </pic:blipFill>
+                  <pic:spPr bwMode="auto">
+                    <a:xfrm>
+                      <a:off x="0" y="0"/>
+                      <a:ext cx="146685" cy="112395"/>
+                    </a:xfrm>
+                    <a:prstGeom prst="rect">
+                      <a:avLst/>
+                    </a:prstGeom>
+                    <a:noFill/>
+                  </pic:spPr>
+                </pic:pic>
+              </a:graphicData>
+            </a:graphic>
+            <wp14:sizeRelH relativeFrom="page">
+              <wp14:pctWidth>0</wp14:pctWidth>
+            </wp14:sizeRelH>
+            <wp14:sizeRelV relativeFrom="page">
+              <wp14:pctHeight>0</wp14:pctHeight>
+            </wp14:sizeRelV>
+          </wp:anchor>
+        </w:drawing>
+      </w:r>
+      <w:r>
+        <w:rPr>
           <w:rFonts w:asciiTheme="minorHAnsi" w:hAnsiTheme="minorHAnsi" w:cstheme="minorHAnsi"/>
           <w:color w:val="000000"/>
           <w:lang w:val="en-US"/>
@@ -2315,7 +2385,7 @@
     </w:p>
     <w:p>
       <w:pPr>
-        <w:pStyle w:val="Normaalweb"/>
+        <w:pStyle w:val="NormalWeb"/>
         <w:numPr>
           <w:ilvl w:val="0"/>
           <w:numId w:val="6"/>
@@ -2331,10 +2401,9 @@
       <w:r>
         <w:rPr>
           <w:noProof/>
-          <w:lang w:val="en-US"/>
         </w:rPr>
         <w:drawing>
-          <wp:anchor distT="0" distB="0" distL="114300" distR="114300" simplePos="0" relativeHeight="251720704" behindDoc="0" locked="0" layoutInCell="1" allowOverlap="1" wp14:anchorId="5A0022B0" wp14:editId="523F8F6E">
+          <wp:anchor distT="0" distB="0" distL="114300" distR="114300" simplePos="0" relativeHeight="251720704" behindDoc="0" locked="0" layoutInCell="1" allowOverlap="1" wp14:anchorId="3A87275F" wp14:editId="6DFE2B2B">
             <wp:simplePos x="0" y="0"/>
             <wp:positionH relativeFrom="column">
               <wp:posOffset>229870</wp:posOffset>
@@ -2411,7 +2480,7 @@
     </w:p>
     <w:p>
       <w:pPr>
-        <w:pStyle w:val="Normaalweb"/>
+        <w:pStyle w:val="NormalWeb"/>
         <w:numPr>
           <w:ilvl w:val="0"/>
           <w:numId w:val="6"/>
@@ -2427,10 +2496,9 @@
       <w:r>
         <w:rPr>
           <w:noProof/>
-          <w:lang w:val="en-US"/>
         </w:rPr>
         <w:drawing>
-          <wp:anchor distT="0" distB="0" distL="114300" distR="114300" simplePos="0" relativeHeight="251722752" behindDoc="0" locked="0" layoutInCell="1" allowOverlap="1" wp14:anchorId="6B6E5277" wp14:editId="025E8177">
+          <wp:anchor distT="0" distB="0" distL="114300" distR="114300" simplePos="0" relativeHeight="251722752" behindDoc="0" locked="0" layoutInCell="1" allowOverlap="1" wp14:anchorId="4ACB11A6" wp14:editId="6B70DF0D">
             <wp:simplePos x="0" y="0"/>
             <wp:positionH relativeFrom="column">
               <wp:posOffset>230505</wp:posOffset>
@@ -2507,7 +2575,7 @@
     </w:p>
     <w:p>
       <w:pPr>
-        <w:pStyle w:val="Normaalweb"/>
+        <w:pStyle w:val="NormalWeb"/>
         <w:numPr>
           <w:ilvl w:val="0"/>
           <w:numId w:val="6"/>
@@ -2523,10 +2591,9 @@
       <w:r>
         <w:rPr>
           <w:noProof/>
-          <w:lang w:val="en-US"/>
         </w:rPr>
         <w:drawing>
-          <wp:anchor distT="0" distB="0" distL="114300" distR="114300" simplePos="0" relativeHeight="251741184" behindDoc="0" locked="0" layoutInCell="1" allowOverlap="1" wp14:anchorId="7E996ACC" wp14:editId="5EA319A2">
+          <wp:anchor distT="0" distB="0" distL="114300" distR="114300" simplePos="0" relativeHeight="251741184" behindDoc="0" locked="0" layoutInCell="1" allowOverlap="1" wp14:anchorId="6429D614" wp14:editId="3406ADE2">
             <wp:simplePos x="0" y="0"/>
             <wp:positionH relativeFrom="column">
               <wp:posOffset>231140</wp:posOffset>
@@ -2603,7 +2670,7 @@
     </w:p>
     <w:p>
       <w:pPr>
-        <w:pStyle w:val="Normaalweb"/>
+        <w:pStyle w:val="NormalWeb"/>
         <w:numPr>
           <w:ilvl w:val="0"/>
           <w:numId w:val="6"/>
@@ -2619,10 +2686,9 @@
       <w:r>
         <w:rPr>
           <w:noProof/>
-          <w:lang w:val="en-US"/>
         </w:rPr>
         <w:drawing>
-          <wp:anchor distT="0" distB="0" distL="114300" distR="114300" simplePos="0" relativeHeight="251724800" behindDoc="0" locked="0" layoutInCell="1" allowOverlap="1" wp14:anchorId="321B40A2" wp14:editId="5A8B4617">
+          <wp:anchor distT="0" distB="0" distL="114300" distR="114300" simplePos="0" relativeHeight="251724800" behindDoc="0" locked="0" layoutInCell="1" allowOverlap="1" wp14:anchorId="4C35390A" wp14:editId="30DA179D">
             <wp:simplePos x="0" y="0"/>
             <wp:positionH relativeFrom="column">
               <wp:posOffset>230505</wp:posOffset>
@@ -2699,7 +2765,7 @@
     </w:p>
     <w:p>
       <w:pPr>
-        <w:pStyle w:val="Normaalweb"/>
+        <w:pStyle w:val="NormalWeb"/>
         <w:numPr>
           <w:ilvl w:val="0"/>
           <w:numId w:val="6"/>
@@ -2714,6 +2780,77 @@
       </w:pPr>
       <w:r>
         <w:rPr>
+          <w:noProof/>
+        </w:rPr>
+        <w:drawing>
+          <wp:anchor distT="0" distB="0" distL="114300" distR="114300" simplePos="0" relativeHeight="251749376" behindDoc="0" locked="0" layoutInCell="1" allowOverlap="1" wp14:anchorId="3A3B84D8" wp14:editId="186428CA">
+            <wp:simplePos x="0" y="0"/>
+            <wp:positionH relativeFrom="column">
+              <wp:posOffset>231140</wp:posOffset>
+            </wp:positionH>
+            <wp:positionV relativeFrom="paragraph">
+              <wp:posOffset>7200</wp:posOffset>
+            </wp:positionV>
+            <wp:extent cx="146685" cy="112395"/>
+            <wp:effectExtent l="0" t="0" r="5715" b="1905"/>
+            <wp:wrapNone/>
+            <wp:docPr id="19" name="Picture 19" descr="Description: http://e-ns.nl/images/vinkje.png"/>
+            <wp:cNvGraphicFramePr>
+              <a:graphicFrameLocks xmlns:a="http://schemas.openxmlformats.org/drawingml/2006/main" noChangeAspect="1"/>
+            </wp:cNvGraphicFramePr>
+            <a:graphic xmlns:a="http://schemas.openxmlformats.org/drawingml/2006/main">
+              <a:graphicData uri="http://schemas.openxmlformats.org/drawingml/2006/picture">
+                <pic:pic xmlns:pic="http://schemas.openxmlformats.org/drawingml/2006/picture">
+                  <pic:nvPicPr>
+                    <pic:cNvPr id="0" name="Picture 3" descr="Description: http://e-ns.nl/images/vinkje.png"/>
+                    <pic:cNvPicPr>
+                      <a:picLocks noChangeAspect="1" noChangeArrowheads="1"/>
+                    </pic:cNvPicPr>
+                  </pic:nvPicPr>
+                  <pic:blipFill>
+                    <a:blip r:embed="rId12">
+                      <a:duotone>
+                        <a:prstClr val="black"/>
+                        <a:schemeClr val="accent4">
+                          <a:tint val="45000"/>
+                          <a:satMod val="400000"/>
+                        </a:schemeClr>
+                      </a:duotone>
+                      <a:extLst>
+                        <a:ext uri="{28A0092B-C50C-407E-A947-70E740481C1C}">
+                          <a14:useLocalDpi xmlns:a14="http://schemas.microsoft.com/office/drawing/2010/main" val="0"/>
+                        </a:ext>
+                      </a:extLst>
+                    </a:blip>
+                    <a:srcRect/>
+                    <a:stretch>
+                      <a:fillRect/>
+                    </a:stretch>
+                  </pic:blipFill>
+                  <pic:spPr bwMode="auto">
+                    <a:xfrm>
+                      <a:off x="0" y="0"/>
+                      <a:ext cx="146685" cy="112395"/>
+                    </a:xfrm>
+                    <a:prstGeom prst="rect">
+                      <a:avLst/>
+                    </a:prstGeom>
+                    <a:noFill/>
+                  </pic:spPr>
+                </pic:pic>
+              </a:graphicData>
+            </a:graphic>
+            <wp14:sizeRelH relativeFrom="page">
+              <wp14:pctWidth>0</wp14:pctWidth>
+            </wp14:sizeRelH>
+            <wp14:sizeRelV relativeFrom="page">
+              <wp14:pctHeight>0</wp14:pctHeight>
+            </wp14:sizeRelV>
+          </wp:anchor>
+        </w:drawing>
+      </w:r>
+      <w:r>
+        <w:rPr>
           <w:rFonts w:asciiTheme="minorHAnsi" w:hAnsiTheme="minorHAnsi" w:cstheme="minorHAnsi"/>
           <w:color w:val="000000"/>
           <w:lang w:val="en-US"/>
@@ -2739,7 +2876,7 @@
     </w:p>
     <w:p>
       <w:pPr>
-        <w:pStyle w:val="Normaalweb"/>
+        <w:pStyle w:val="NormalWeb"/>
         <w:numPr>
           <w:ilvl w:val="0"/>
           <w:numId w:val="6"/>
@@ -2763,7 +2900,7 @@
     </w:p>
     <w:p>
       <w:pPr>
-        <w:pStyle w:val="Normaalweb"/>
+        <w:pStyle w:val="NormalWeb"/>
         <w:numPr>
           <w:ilvl w:val="0"/>
           <w:numId w:val="6"/>
@@ -2787,7 +2924,7 @@
     </w:p>
     <w:p>
       <w:pPr>
-        <w:pStyle w:val="Normaalweb"/>
+        <w:pStyle w:val="NormalWeb"/>
         <w:numPr>
           <w:ilvl w:val="0"/>
           <w:numId w:val="6"/>
@@ -2811,7 +2948,7 @@
     </w:p>
     <w:p>
       <w:pPr>
-        <w:pStyle w:val="Normaalweb"/>
+        <w:pStyle w:val="NormalWeb"/>
         <w:numPr>
           <w:ilvl w:val="0"/>
           <w:numId w:val="6"/>
@@ -2835,7 +2972,7 @@
     </w:p>
     <w:p>
       <w:pPr>
-        <w:pStyle w:val="Kop1"/>
+        <w:pStyle w:val="Heading1"/>
         <w:rPr>
           <w:sz w:val="36"/>
           <w:lang w:val="en-US"/>
@@ -2851,7 +2988,7 @@
     </w:p>
     <w:p>
       <w:pPr>
-        <w:pStyle w:val="Kop1"/>
+        <w:pStyle w:val="Heading1"/>
         <w:rPr>
           <w:sz w:val="36"/>
           <w:lang w:val="en-US"/>
@@ -2870,7 +3007,7 @@
     </w:p>
     <w:p>
       <w:pPr>
-        <w:pStyle w:val="Normaalweb"/>
+        <w:pStyle w:val="NormalWeb"/>
         <w:shd w:val="clear" w:color="auto" w:fill="FFFFFF"/>
         <w:spacing w:before="240" w:beforeAutospacing="0" w:after="240" w:afterAutospacing="0" w:line="285" w:lineRule="atLeast"/>
         <w:rPr>
@@ -2909,20 +3046,56 @@
           <w:color w:val="000000"/>
           <w:lang w:val="en-US"/>
         </w:rPr>
-        <w:t xml:space="preserve">We will use Rdio </w:t>
-      </w:r>
-      <w:r>
-        <w:rPr>
-          <w:rFonts w:asciiTheme="minorHAnsi" w:hAnsiTheme="minorHAnsi" w:cstheme="minorHAnsi"/>
-          <w:color w:val="000000"/>
-          <w:lang w:val="en-US"/>
-        </w:rPr>
-        <w:t>to stream music and the Echonest API for more data about music.</w:t>
-      </w:r>
-    </w:p>
-    <w:p>
-      <w:pPr>
-        <w:pStyle w:val="Normaalweb"/>
+        <w:t xml:space="preserve">We will use </w:t>
+      </w:r>
+      <w:proofErr w:type="spellStart"/>
+      <w:r>
+        <w:rPr>
+          <w:rFonts w:asciiTheme="minorHAnsi" w:hAnsiTheme="minorHAnsi" w:cstheme="minorHAnsi"/>
+          <w:color w:val="000000"/>
+          <w:lang w:val="en-US"/>
+        </w:rPr>
+        <w:t>Rdio</w:t>
+      </w:r>
+      <w:proofErr w:type="spellEnd"/>
+      <w:r>
+        <w:rPr>
+          <w:rFonts w:asciiTheme="minorHAnsi" w:hAnsiTheme="minorHAnsi" w:cstheme="minorHAnsi"/>
+          <w:color w:val="000000"/>
+          <w:lang w:val="en-US"/>
+        </w:rPr>
+        <w:t xml:space="preserve"> </w:t>
+      </w:r>
+      <w:r>
+        <w:rPr>
+          <w:rFonts w:asciiTheme="minorHAnsi" w:hAnsiTheme="minorHAnsi" w:cstheme="minorHAnsi"/>
+          <w:color w:val="000000"/>
+          <w:lang w:val="en-US"/>
+        </w:rPr>
+        <w:t xml:space="preserve">to stream music and the </w:t>
+      </w:r>
+      <w:proofErr w:type="spellStart"/>
+      <w:r>
+        <w:rPr>
+          <w:rFonts w:asciiTheme="minorHAnsi" w:hAnsiTheme="minorHAnsi" w:cstheme="minorHAnsi"/>
+          <w:color w:val="000000"/>
+          <w:lang w:val="en-US"/>
+        </w:rPr>
+        <w:t>Echonest</w:t>
+      </w:r>
+      <w:proofErr w:type="spellEnd"/>
+      <w:r>
+        <w:rPr>
+          <w:rFonts w:asciiTheme="minorHAnsi" w:hAnsiTheme="minorHAnsi" w:cstheme="minorHAnsi"/>
+          <w:color w:val="000000"/>
+          <w:lang w:val="en-US"/>
+        </w:rPr>
+        <w:t xml:space="preserve"> API for more data about music.</w:t>
+      </w:r>
+    </w:p>
+    <w:p>
+      <w:pPr>
+        <w:pStyle w:val="NormalWeb"/>
         <w:shd w:val="clear" w:color="auto" w:fill="FFFFFF"/>
         <w:spacing w:before="240" w:beforeAutospacing="0" w:after="240" w:afterAutospacing="0" w:line="285" w:lineRule="atLeast"/>
         <w:rPr>
@@ -2944,7 +3117,7 @@
     </w:p>
     <w:p>
       <w:pPr>
-        <w:pStyle w:val="Normaalweb"/>
+        <w:pStyle w:val="NormalWeb"/>
         <w:shd w:val="clear" w:color="auto" w:fill="FFFFFF"/>
         <w:spacing w:before="240" w:beforeAutospacing="0" w:after="240" w:afterAutospacing="0" w:line="285" w:lineRule="atLeast"/>
         <w:rPr>
@@ -2964,7 +3137,7 @@
     </w:p>
     <w:p>
       <w:pPr>
-        <w:pStyle w:val="Kop1"/>
+        <w:pStyle w:val="Heading1"/>
         <w:rPr>
           <w:sz w:val="36"/>
           <w:lang w:val="en-US"/>
@@ -2973,7 +3146,7 @@
     </w:p>
     <w:p>
       <w:pPr>
-        <w:pStyle w:val="Kop1"/>
+        <w:pStyle w:val="Heading1"/>
         <w:rPr>
           <w:sz w:val="36"/>
           <w:lang w:val="en-US"/>
@@ -2989,7 +3162,7 @@
     </w:p>
     <w:p>
       <w:pPr>
-        <w:pStyle w:val="Kop1"/>
+        <w:pStyle w:val="Heading1"/>
         <w:rPr>
           <w:sz w:val="36"/>
           <w:lang w:val="en-US"/>
@@ -3008,7 +3181,7 @@
     </w:p>
     <w:p>
       <w:pPr>
-        <w:pStyle w:val="Normaalweb"/>
+        <w:pStyle w:val="NormalWeb"/>
         <w:shd w:val="clear" w:color="auto" w:fill="FFFFFF"/>
         <w:spacing w:before="240" w:beforeAutospacing="0" w:after="240" w:afterAutospacing="0" w:line="285" w:lineRule="atLeast"/>
         <w:rPr>
@@ -3048,7 +3221,7 @@
     </w:p>
     <w:p>
       <w:pPr>
-        <w:pStyle w:val="Normaalweb"/>
+        <w:pStyle w:val="NormalWeb"/>
         <w:shd w:val="clear" w:color="auto" w:fill="FFFFFF"/>
         <w:spacing w:before="240" w:beforeAutospacing="0" w:after="240" w:afterAutospacing="0" w:line="285" w:lineRule="atLeast"/>
         <w:rPr>
@@ -3119,8 +3292,9 @@
           <w:szCs w:val="21"/>
           <w:lang w:val="en-US"/>
         </w:rPr>
-        <w:t xml:space="preserve"> playlist. The chance that the certain song will be recommended again is thus respectively highered or lowered. </w:t>
-      </w:r>
+        <w:t xml:space="preserve"> playlist. The chance that the certain song will be recommended again is thus respectively </w:t>
+      </w:r>
+      <w:proofErr w:type="spellStart"/>
       <w:r>
         <w:rPr>
           <w:rFonts w:asciiTheme="minorHAnsi" w:hAnsiTheme="minorHAnsi" w:cstheme="minorHAnsi"/>
@@ -3128,6 +3302,25 @@
           <w:szCs w:val="21"/>
           <w:lang w:val="en-US"/>
         </w:rPr>
+        <w:t>highered</w:t>
+      </w:r>
+      <w:proofErr w:type="spellEnd"/>
+      <w:r>
+        <w:rPr>
+          <w:rFonts w:asciiTheme="minorHAnsi" w:hAnsiTheme="minorHAnsi" w:cstheme="minorHAnsi"/>
+          <w:color w:val="000000"/>
+          <w:szCs w:val="21"/>
+          <w:lang w:val="en-US"/>
+        </w:rPr>
+        <w:t xml:space="preserve"> or lowered. </w:t>
+      </w:r>
+      <w:r>
+        <w:rPr>
+          <w:rFonts w:asciiTheme="minorHAnsi" w:hAnsiTheme="minorHAnsi" w:cstheme="minorHAnsi"/>
+          <w:color w:val="000000"/>
+          <w:szCs w:val="21"/>
+          <w:lang w:val="en-US"/>
+        </w:rPr>
         <w:t>If</w:t>
       </w:r>
       <w:r>
@@ -3223,7 +3416,7 @@
     </w:p>
     <w:p>
       <w:pPr>
-        <w:pStyle w:val="Normaalweb"/>
+        <w:pStyle w:val="NormalWeb"/>
         <w:shd w:val="clear" w:color="auto" w:fill="FFFFFF"/>
         <w:spacing w:before="240" w:beforeAutospacing="0" w:after="240" w:afterAutospacing="0" w:line="285" w:lineRule="atLeast"/>
         <w:rPr>
@@ -3242,6 +3435,7 @@
         </w:rPr>
         <w:t xml:space="preserve">The application will use </w:t>
       </w:r>
+      <w:proofErr w:type="spellStart"/>
       <w:r>
         <w:rPr>
           <w:rFonts w:asciiTheme="minorHAnsi" w:hAnsiTheme="minorHAnsi" w:cstheme="minorHAnsi"/>
@@ -3249,8 +3443,9 @@
           <w:szCs w:val="21"/>
           <w:lang w:val="en-US"/>
         </w:rPr>
-        <w:t>Rdio’s services</w:t>
-      </w:r>
+        <w:t>Rdio’s</w:t>
+      </w:r>
+      <w:proofErr w:type="spellEnd"/>
       <w:r>
         <w:rPr>
           <w:rFonts w:asciiTheme="minorHAnsi" w:hAnsiTheme="minorHAnsi" w:cstheme="minorHAnsi"/>
@@ -3258,6 +3453,15 @@
           <w:szCs w:val="21"/>
           <w:lang w:val="en-US"/>
         </w:rPr>
+        <w:t xml:space="preserve"> services</w:t>
+      </w:r>
+      <w:r>
+        <w:rPr>
+          <w:rFonts w:asciiTheme="minorHAnsi" w:hAnsiTheme="minorHAnsi" w:cstheme="minorHAnsi"/>
+          <w:color w:val="000000"/>
+          <w:szCs w:val="21"/>
+          <w:lang w:val="en-US"/>
+        </w:rPr>
         <w:t xml:space="preserve"> to stream</w:t>
       </w:r>
       <w:r>
@@ -3281,7 +3485,7 @@
     </w:p>
     <w:p>
       <w:pPr>
-        <w:pStyle w:val="Normaalweb"/>
+        <w:pStyle w:val="NormalWeb"/>
         <w:shd w:val="clear" w:color="auto" w:fill="FFFFFF"/>
         <w:spacing w:before="240" w:beforeAutospacing="0" w:after="240" w:afterAutospacing="0" w:line="285" w:lineRule="atLeast"/>
         <w:rPr>
@@ -3303,7 +3507,7 @@
     </w:p>
     <w:p>
       <w:pPr>
-        <w:pStyle w:val="Normaalweb"/>
+        <w:pStyle w:val="NormalWeb"/>
         <w:shd w:val="clear" w:color="auto" w:fill="FFFFFF"/>
         <w:spacing w:before="240" w:beforeAutospacing="0" w:after="240" w:afterAutospacing="0" w:line="276" w:lineRule="auto"/>
         <w:rPr>
@@ -3325,7 +3529,7 @@
     </w:p>
     <w:p>
       <w:pPr>
-        <w:pStyle w:val="Kop2"/>
+        <w:pStyle w:val="Heading2"/>
         <w:rPr>
           <w:rFonts w:eastAsia="Times New Roman"/>
           <w:lang w:val="en-US" w:eastAsia="nl-NL"/>
@@ -3444,7 +3648,7 @@
     </w:p>
     <w:p>
       <w:pPr>
-        <w:pStyle w:val="Normaalweb"/>
+        <w:pStyle w:val="NormalWeb"/>
         <w:shd w:val="clear" w:color="auto" w:fill="FFFFFF"/>
         <w:spacing w:before="0" w:beforeAutospacing="0" w:after="0" w:afterAutospacing="0" w:line="276" w:lineRule="auto"/>
         <w:rPr>
@@ -3532,7 +3736,7 @@
     </w:p>
     <w:p>
       <w:pPr>
-        <w:pStyle w:val="Normaalweb"/>
+        <w:pStyle w:val="NormalWeb"/>
         <w:shd w:val="clear" w:color="auto" w:fill="FFFFFF"/>
         <w:spacing w:before="0" w:beforeAutospacing="0" w:after="240" w:afterAutospacing="0" w:line="276" w:lineRule="auto"/>
         <w:ind w:firstLine="284"/>
@@ -3734,7 +3938,7 @@
       <w:r>
         <w:rPr>
           <w:noProof/>
-          <w:lang w:val="en-US" w:eastAsia="nl-NL"/>
+          <w:lang w:eastAsia="nl-NL"/>
         </w:rPr>
         <mc:AlternateContent>
           <mc:Choice Requires="wps">
@@ -3776,41 +3980,41 @@
                         <w:txbxContent>
                           <w:p>
                             <w:pPr>
-                              <w:pStyle w:val="Bijschrift"/>
+                              <w:pStyle w:val="Caption"/>
                               <w:rPr>
-                                <w:rStyle w:val="Titelvanboek"/>
+                                <w:rStyle w:val="BookTitle"/>
                                 <w:lang w:val="en-US"/>
                               </w:rPr>
                             </w:pPr>
                             <w:r>
                               <w:rPr>
-                                <w:rStyle w:val="Titelvanboek"/>
+                                <w:rStyle w:val="BookTitle"/>
                                 <w:lang w:val="en-US"/>
                               </w:rPr>
                               <w:t xml:space="preserve">Figure </w:t>
                             </w:r>
                             <w:r>
                               <w:rPr>
-                                <w:rStyle w:val="Titelvanboek"/>
+                                <w:rStyle w:val="BookTitle"/>
                               </w:rPr>
                               <w:fldChar w:fldCharType="begin"/>
                             </w:r>
                             <w:r>
                               <w:rPr>
-                                <w:rStyle w:val="Titelvanboek"/>
+                                <w:rStyle w:val="BookTitle"/>
                                 <w:lang w:val="en-US"/>
                               </w:rPr>
                               <w:instrText xml:space="preserve"> SEQ Figure \* ARABIC </w:instrText>
                             </w:r>
                             <w:r>
                               <w:rPr>
-                                <w:rStyle w:val="Titelvanboek"/>
+                                <w:rStyle w:val="BookTitle"/>
                               </w:rPr>
                               <w:fldChar w:fldCharType="separate"/>
                             </w:r>
                             <w:r>
                               <w:rPr>
-                                <w:rStyle w:val="Titelvanboek"/>
+                                <w:rStyle w:val="BookTitle"/>
                                 <w:noProof/>
                                 <w:lang w:val="en-US"/>
                               </w:rPr>
@@ -3818,27 +4022,27 @@
                             </w:r>
                             <w:r>
                               <w:rPr>
-                                <w:rStyle w:val="Titelvanboek"/>
+                                <w:rStyle w:val="BookTitle"/>
                               </w:rPr>
                               <w:fldChar w:fldCharType="end"/>
                             </w:r>
                             <w:r>
                               <w:rPr>
-                                <w:rStyle w:val="Titelvanboek"/>
+                                <w:rStyle w:val="BookTitle"/>
                                 <w:lang w:val="en-US"/>
                               </w:rPr>
                               <w:t xml:space="preserve">: A </w:t>
                             </w:r>
                             <w:r>
                               <w:rPr>
-                                <w:rStyle w:val="Titelvanboek"/>
+                                <w:rStyle w:val="BookTitle"/>
                                 <w:lang w:val="en-US"/>
                               </w:rPr>
                               <w:t>Diagram</w:t>
                             </w:r>
                             <w:r>
                               <w:rPr>
-                                <w:rStyle w:val="Titelvanboek"/>
+                                <w:rStyle w:val="BookTitle"/>
                                 <w:sz w:val="22"/>
                                 <w:lang w:val="en-US"/>
                               </w:rPr>
@@ -3846,7 +4050,7 @@
                             </w:r>
                             <w:r>
                               <w:rPr>
-                                <w:rStyle w:val="Titelvanboek"/>
+                                <w:rStyle w:val="BookTitle"/>
                                 <w:lang w:val="en-US"/>
                               </w:rPr>
                               <w:t>of the System</w:t>
@@ -3872,7 +4076,7 @@
                 <v:stroke joinstyle="miter"/>
                 <v:path gradientshapeok="t" o:connecttype="rect"/>
               </v:shapetype>
-              <v:shape id="Text Box 14" o:spid="_x0000_s1026" type="#_x0000_t202" style="position:absolute;margin-left:.25pt;margin-top:543.25pt;width:453.1pt;height:.05pt;z-index:251679744;visibility:visible;mso-wrap-style:square;mso-wrap-distance-left:9pt;mso-wrap-distance-top:0;mso-wrap-distance-right:9pt;mso-wrap-distance-bottom:0;mso-position-horizontal:absolute;mso-position-horizontal-relative:text;mso-position-vertical:absolute;mso-position-vertical-relative:text;v-text-anchor:top" o:gfxdata="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" stroked="f">
+              <v:shape id="Text Box 14" o:spid="_x0000_s1026" type="#_x0000_t202" style="position:absolute;margin-left:.25pt;margin-top:543.25pt;width:453.1pt;height:22.2pt;z-index:251679744;visibility:visible;mso-wrap-style:square;mso-wrap-distance-left:9pt;mso-wrap-distance-top:0;mso-wrap-distance-right:9pt;mso-wrap-distance-bottom:0;mso-position-horizontal:absolute;mso-position-horizontal-relative:text;mso-position-vertical:absolute;mso-position-vertical-relative:text;v-text-anchor:top" o:gfxdata="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" stroked="f">
                 <v:textbox style="mso-fit-shape-to-text:t" inset="0,0,0,0">
                   <w:txbxContent>
                     <w:p>
@@ -3970,7 +4174,7 @@
           <w:spacing w:val="5"/>
           <w:sz w:val="20"/>
           <w:szCs w:val="18"/>
-          <w:lang w:val="en-US" w:eastAsia="nl-NL"/>
+          <w:lang w:eastAsia="nl-NL"/>
         </w:rPr>
         <w:drawing>
           <wp:anchor distT="0" distB="0" distL="114300" distR="114300" simplePos="0" relativeHeight="251677696" behindDoc="0" locked="0" layoutInCell="1" allowOverlap="1" wp14:anchorId="69802F13" wp14:editId="759ACE35">
@@ -4044,7 +4248,7 @@
         <w:rPr>
           <w:rFonts w:cstheme="minorHAnsi"/>
           <w:noProof/>
-          <w:lang w:val="en-US" w:eastAsia="nl-NL"/>
+          <w:lang w:eastAsia="nl-NL"/>
         </w:rPr>
         <w:lastRenderedPageBreak/>
         <w:drawing>
@@ -4099,41 +4303,41 @@
     </w:p>
     <w:p>
       <w:pPr>
-        <w:pStyle w:val="Bijschrift"/>
-        <w:rPr>
-          <w:rStyle w:val="Titelvanboek"/>
-          <w:lang w:val="en-US"/>
-        </w:rPr>
-      </w:pPr>
-      <w:r>
-        <w:rPr>
-          <w:rStyle w:val="Titelvanboek"/>
+        <w:pStyle w:val="Caption"/>
+        <w:rPr>
+          <w:rStyle w:val="BookTitle"/>
+          <w:lang w:val="en-US"/>
+        </w:rPr>
+      </w:pPr>
+      <w:r>
+        <w:rPr>
+          <w:rStyle w:val="BookTitle"/>
           <w:lang w:val="en-US"/>
         </w:rPr>
         <w:t xml:space="preserve">Figure </w:t>
       </w:r>
       <w:r>
         <w:rPr>
-          <w:rStyle w:val="Titelvanboek"/>
+          <w:rStyle w:val="BookTitle"/>
         </w:rPr>
         <w:fldChar w:fldCharType="begin"/>
       </w:r>
       <w:r>
         <w:rPr>
-          <w:rStyle w:val="Titelvanboek"/>
+          <w:rStyle w:val="BookTitle"/>
           <w:lang w:val="en-US"/>
         </w:rPr>
         <w:instrText xml:space="preserve"> SEQ Figure \* ARABIC </w:instrText>
       </w:r>
       <w:r>
         <w:rPr>
-          <w:rStyle w:val="Titelvanboek"/>
+          <w:rStyle w:val="BookTitle"/>
         </w:rPr>
         <w:fldChar w:fldCharType="separate"/>
       </w:r>
       <w:r>
         <w:rPr>
-          <w:rStyle w:val="Titelvanboek"/>
+          <w:rStyle w:val="BookTitle"/>
           <w:noProof/>
           <w:lang w:val="en-US"/>
         </w:rPr>
@@ -4141,13 +4345,13 @@
       </w:r>
       <w:r>
         <w:rPr>
-          <w:rStyle w:val="Titelvanboek"/>
+          <w:rStyle w:val="BookTitle"/>
         </w:rPr>
         <w:fldChar w:fldCharType="end"/>
       </w:r>
       <w:r>
         <w:rPr>
-          <w:rStyle w:val="Titelvanboek"/>
+          <w:rStyle w:val="BookTitle"/>
           <w:lang w:val="en-US"/>
         </w:rPr>
         <w:t>: The Use-Case Diagram</w:t>
@@ -4167,7 +4371,7 @@
           <w:spacing w:val="5"/>
           <w:sz w:val="20"/>
           <w:szCs w:val="18"/>
-          <w:lang w:val="en-US" w:eastAsia="nl-NL"/>
+          <w:lang w:eastAsia="nl-NL"/>
         </w:rPr>
         <w:lastRenderedPageBreak/>
         <w:drawing>
@@ -4222,41 +4426,41 @@
     </w:p>
     <w:p>
       <w:pPr>
-        <w:pStyle w:val="Bijschrift"/>
-        <w:rPr>
-          <w:rStyle w:val="Titelvanboek"/>
-          <w:lang w:val="en-US"/>
-        </w:rPr>
-      </w:pPr>
-      <w:r>
-        <w:rPr>
-          <w:rStyle w:val="Titelvanboek"/>
+        <w:pStyle w:val="Caption"/>
+        <w:rPr>
+          <w:rStyle w:val="BookTitle"/>
+          <w:lang w:val="en-US"/>
+        </w:rPr>
+      </w:pPr>
+      <w:r>
+        <w:rPr>
+          <w:rStyle w:val="BookTitle"/>
           <w:lang w:val="en-US"/>
         </w:rPr>
         <w:t xml:space="preserve">Figure </w:t>
       </w:r>
       <w:r>
         <w:rPr>
-          <w:rStyle w:val="Titelvanboek"/>
+          <w:rStyle w:val="BookTitle"/>
         </w:rPr>
         <w:fldChar w:fldCharType="begin"/>
       </w:r>
       <w:r>
         <w:rPr>
-          <w:rStyle w:val="Titelvanboek"/>
+          <w:rStyle w:val="BookTitle"/>
           <w:lang w:val="en-US"/>
         </w:rPr>
         <w:instrText xml:space="preserve"> SEQ Figure \* ARABIC </w:instrText>
       </w:r>
       <w:r>
         <w:rPr>
-          <w:rStyle w:val="Titelvanboek"/>
+          <w:rStyle w:val="BookTitle"/>
         </w:rPr>
         <w:fldChar w:fldCharType="separate"/>
       </w:r>
       <w:r>
         <w:rPr>
-          <w:rStyle w:val="Titelvanboek"/>
+          <w:rStyle w:val="BookTitle"/>
           <w:noProof/>
           <w:lang w:val="en-US"/>
         </w:rPr>
@@ -4264,13 +4468,13 @@
       </w:r>
       <w:r>
         <w:rPr>
-          <w:rStyle w:val="Titelvanboek"/>
+          <w:rStyle w:val="BookTitle"/>
         </w:rPr>
         <w:fldChar w:fldCharType="end"/>
       </w:r>
       <w:r>
         <w:rPr>
-          <w:rStyle w:val="Titelvanboek"/>
+          <w:rStyle w:val="BookTitle"/>
           <w:lang w:val="en-US"/>
         </w:rPr>
         <w:t>: The Database Structure</w:t>
@@ -4294,7 +4498,7 @@
     </w:p>
     <w:p>
       <w:pPr>
-        <w:pStyle w:val="Kop1"/>
+        <w:pStyle w:val="Heading1"/>
         <w:spacing w:after="240"/>
         <w:rPr>
           <w:sz w:val="36"/>
@@ -4314,7 +4518,7 @@
     </w:p>
     <w:p>
       <w:pPr>
-        <w:pStyle w:val="Kop2"/>
+        <w:pStyle w:val="Heading2"/>
         <w:rPr>
           <w:lang w:val="en-US"/>
         </w:rPr>
@@ -4351,7 +4555,7 @@
           <w:color w:val="000000"/>
           <w:sz w:val="24"/>
           <w:szCs w:val="24"/>
-          <w:lang w:val="en-US" w:eastAsia="nl-NL"/>
+          <w:lang w:eastAsia="nl-NL"/>
         </w:rPr>
         <w:drawing>
           <wp:anchor distT="0" distB="0" distL="114300" distR="114300" simplePos="0" relativeHeight="251693056" behindDoc="0" locked="0" layoutInCell="1" allowOverlap="1" wp14:anchorId="7744CDC9" wp14:editId="259785F1">
@@ -4446,7 +4650,7 @@
           <w:color w:val="000000"/>
           <w:sz w:val="24"/>
           <w:szCs w:val="24"/>
-          <w:lang w:val="en-US" w:eastAsia="nl-NL"/>
+          <w:lang w:eastAsia="nl-NL"/>
         </w:rPr>
         <w:drawing>
           <wp:anchor distT="0" distB="0" distL="114300" distR="114300" simplePos="0" relativeHeight="251688960" behindDoc="0" locked="0" layoutInCell="1" allowOverlap="1" wp14:anchorId="40FA3402" wp14:editId="59AA192D">
@@ -4542,7 +4746,7 @@
           <w:color w:val="000000"/>
           <w:sz w:val="24"/>
           <w:szCs w:val="24"/>
-          <w:lang w:val="en-US" w:eastAsia="nl-NL"/>
+          <w:lang w:eastAsia="nl-NL"/>
         </w:rPr>
         <w:drawing>
           <wp:anchor distT="0" distB="0" distL="114300" distR="114300" simplePos="0" relativeHeight="251691008" behindDoc="0" locked="0" layoutInCell="1" allowOverlap="1" wp14:anchorId="6D94B520" wp14:editId="7CF58E66">
@@ -4634,7 +4838,7 @@
       <w:r>
         <w:rPr>
           <w:noProof/>
-          <w:lang w:val="en-US" w:eastAsia="nl-NL"/>
+          <w:lang w:eastAsia="nl-NL"/>
         </w:rPr>
         <w:drawing>
           <wp:anchor distT="0" distB="0" distL="114300" distR="114300" simplePos="0" relativeHeight="251682816" behindDoc="0" locked="0" layoutInCell="1" allowOverlap="1" wp14:anchorId="7364CFF8" wp14:editId="7D8B531A">
@@ -4725,7 +4929,7 @@
       <w:r>
         <w:rPr>
           <w:noProof/>
-          <w:lang w:val="en-US" w:eastAsia="nl-NL"/>
+          <w:lang w:eastAsia="nl-NL"/>
         </w:rPr>
         <w:drawing>
           <wp:anchor distT="0" distB="0" distL="114300" distR="114300" simplePos="0" relativeHeight="251695104" behindDoc="0" locked="0" layoutInCell="1" allowOverlap="1" wp14:anchorId="65000FF1" wp14:editId="4E70885C">
@@ -4817,7 +5021,7 @@
       <w:r>
         <w:rPr>
           <w:noProof/>
-          <w:lang w:val="en-US" w:eastAsia="nl-NL"/>
+          <w:lang w:eastAsia="nl-NL"/>
         </w:rPr>
         <w:drawing>
           <wp:anchor distT="0" distB="0" distL="114300" distR="114300" simplePos="0" relativeHeight="251697152" behindDoc="0" locked="0" layoutInCell="1" allowOverlap="1" wp14:anchorId="4E2C1C45" wp14:editId="0D455DA8">
@@ -4910,7 +5114,7 @@
       <w:r>
         <w:rPr>
           <w:noProof/>
-          <w:lang w:val="en-US" w:eastAsia="nl-NL"/>
+          <w:lang w:eastAsia="nl-NL"/>
         </w:rPr>
         <w:drawing>
           <wp:anchor distT="0" distB="0" distL="114300" distR="114300" simplePos="0" relativeHeight="251709440" behindDoc="0" locked="0" layoutInCell="1" allowOverlap="1" wp14:anchorId="3926C0A9" wp14:editId="1EB9E9F0">
@@ -5043,7 +5247,7 @@
       <w:r>
         <w:rPr>
           <w:noProof/>
-          <w:lang w:val="en-US" w:eastAsia="nl-NL"/>
+          <w:lang w:eastAsia="nl-NL"/>
         </w:rPr>
         <w:drawing>
           <wp:anchor distT="0" distB="0" distL="114300" distR="114300" simplePos="0" relativeHeight="251728896" behindDoc="0" locked="0" layoutInCell="1" allowOverlap="1" wp14:anchorId="5D506E28" wp14:editId="719EE9CB">
@@ -5118,7 +5322,7 @@
     </w:p>
     <w:p>
       <w:pPr>
-        <w:pStyle w:val="Kop2"/>
+        <w:pStyle w:val="Heading2"/>
       </w:pPr>
       <w:bookmarkStart w:id="10" w:name="_Toc311214103"/>
       <w:r>
@@ -5145,75 +5349,7 @@
       <w:r>
         <w:rPr>
           <w:noProof/>
-          <w:lang w:val="en-US" w:eastAsia="nl-NL"/>
-        </w:rPr>
-        <w:drawing>
-          <wp:anchor distT="0" distB="0" distL="114300" distR="114300" simplePos="0" relativeHeight="251705344" behindDoc="0" locked="0" layoutInCell="1" allowOverlap="1" wp14:anchorId="787BF4D9" wp14:editId="466D1C72">
-            <wp:simplePos x="0" y="0"/>
-            <wp:positionH relativeFrom="column">
-              <wp:posOffset>56300</wp:posOffset>
-            </wp:positionH>
-            <wp:positionV relativeFrom="paragraph">
-              <wp:posOffset>331470</wp:posOffset>
-            </wp:positionV>
-            <wp:extent cx="266700" cy="266700"/>
-            <wp:effectExtent l="0" t="0" r="0" b="0"/>
-            <wp:wrapNone/>
-            <wp:docPr id="20" name="Picture 20" descr="http://azdem.org/images/loading.png"/>
-            <wp:cNvGraphicFramePr>
-              <a:graphicFrameLocks xmlns:a="http://schemas.openxmlformats.org/drawingml/2006/main" noChangeAspect="1"/>
-            </wp:cNvGraphicFramePr>
-            <a:graphic xmlns:a="http://schemas.openxmlformats.org/drawingml/2006/main">
-              <a:graphicData uri="http://schemas.openxmlformats.org/drawingml/2006/picture">
-                <pic:pic xmlns:pic="http://schemas.openxmlformats.org/drawingml/2006/picture">
-                  <pic:nvPicPr>
-                    <pic:cNvPr id="0" name="Picture 4" descr="http://azdem.org/images/loading.png"/>
-                    <pic:cNvPicPr>
-                      <a:picLocks noChangeAspect="1" noChangeArrowheads="1"/>
-                    </pic:cNvPicPr>
-                  </pic:nvPicPr>
-                  <pic:blipFill>
-                    <a:blip r:embed="rId16">
-                      <a:extLst>
-                        <a:ext uri="{28A0092B-C50C-407E-A947-70E740481C1C}">
-                          <a14:useLocalDpi xmlns:a14="http://schemas.microsoft.com/office/drawing/2010/main" val="0"/>
-                        </a:ext>
-                      </a:extLst>
-                    </a:blip>
-                    <a:srcRect/>
-                    <a:stretch>
-                      <a:fillRect/>
-                    </a:stretch>
-                  </pic:blipFill>
-                  <pic:spPr bwMode="auto">
-                    <a:xfrm>
-                      <a:off x="0" y="0"/>
-                      <a:ext cx="266700" cy="266700"/>
-                    </a:xfrm>
-                    <a:prstGeom prst="rect">
-                      <a:avLst/>
-                    </a:prstGeom>
-                    <a:noFill/>
-                    <a:ln>
-                      <a:noFill/>
-                    </a:ln>
-                  </pic:spPr>
-                </pic:pic>
-              </a:graphicData>
-            </a:graphic>
-            <wp14:sizeRelH relativeFrom="page">
-              <wp14:pctWidth>0</wp14:pctWidth>
-            </wp14:sizeRelH>
-            <wp14:sizeRelV relativeFrom="page">
-              <wp14:pctHeight>0</wp14:pctHeight>
-            </wp14:sizeRelV>
-          </wp:anchor>
-        </w:drawing>
-      </w:r>
-      <w:r>
-        <w:rPr>
-          <w:noProof/>
-          <w:lang w:val="en-US" w:eastAsia="nl-NL"/>
+          <w:lang w:eastAsia="nl-NL"/>
         </w:rPr>
         <w:drawing>
           <wp:anchor distT="0" distB="0" distL="114300" distR="114300" simplePos="0" relativeHeight="251699200" behindDoc="0" locked="0" layoutInCell="1" allowOverlap="1" wp14:anchorId="62E925BE" wp14:editId="2559CC2E">
@@ -5304,6 +5440,75 @@
       <w:r>
         <w:rPr>
           <w:rFonts w:cstheme="minorHAnsi"/>
+          <w:noProof/>
+          <w:color w:val="000000"/>
+          <w:sz w:val="24"/>
+          <w:szCs w:val="24"/>
+          <w:lang w:eastAsia="nl-NL"/>
+        </w:rPr>
+        <w:drawing>
+          <wp:anchor distT="0" distB="0" distL="114300" distR="114300" simplePos="0" relativeHeight="251751424" behindDoc="0" locked="0" layoutInCell="1" allowOverlap="1" wp14:anchorId="3E0849D9" wp14:editId="5F05DD3A">
+            <wp:simplePos x="0" y="0"/>
+            <wp:positionH relativeFrom="column">
+              <wp:posOffset>154090</wp:posOffset>
+            </wp:positionH>
+            <wp:positionV relativeFrom="paragraph">
+              <wp:posOffset>1270</wp:posOffset>
+            </wp:positionV>
+            <wp:extent cx="146685" cy="112395"/>
+            <wp:effectExtent l="0" t="0" r="5715" b="1905"/>
+            <wp:wrapNone/>
+            <wp:docPr id="42" name="Picture 42" descr="Description: http://e-ns.nl/images/vinkje.png"/>
+            <wp:cNvGraphicFramePr>
+              <a:graphicFrameLocks xmlns:a="http://schemas.openxmlformats.org/drawingml/2006/main" noChangeAspect="1"/>
+            </wp:cNvGraphicFramePr>
+            <a:graphic xmlns:a="http://schemas.openxmlformats.org/drawingml/2006/main">
+              <a:graphicData uri="http://schemas.openxmlformats.org/drawingml/2006/picture">
+                <pic:pic xmlns:pic="http://schemas.openxmlformats.org/drawingml/2006/picture">
+                  <pic:nvPicPr>
+                    <pic:cNvPr id="0" name="Picture 3" descr="Description: http://e-ns.nl/images/vinkje.png"/>
+                    <pic:cNvPicPr>
+                      <a:picLocks noChangeAspect="1" noChangeArrowheads="1"/>
+                    </pic:cNvPicPr>
+                  </pic:nvPicPr>
+                  <pic:blipFill>
+                    <a:blip r:embed="rId12">
+                      <a:extLst>
+                        <a:ext uri="{28A0092B-C50C-407E-A947-70E740481C1C}">
+                          <a14:useLocalDpi xmlns:a14="http://schemas.microsoft.com/office/drawing/2010/main" val="0"/>
+                        </a:ext>
+                      </a:extLst>
+                    </a:blip>
+                    <a:srcRect/>
+                    <a:stretch>
+                      <a:fillRect/>
+                    </a:stretch>
+                  </pic:blipFill>
+                  <pic:spPr bwMode="auto">
+                    <a:xfrm>
+                      <a:off x="0" y="0"/>
+                      <a:ext cx="146685" cy="112395"/>
+                    </a:xfrm>
+                    <a:prstGeom prst="rect">
+                      <a:avLst/>
+                    </a:prstGeom>
+                    <a:noFill/>
+                  </pic:spPr>
+                </pic:pic>
+              </a:graphicData>
+            </a:graphic>
+            <wp14:sizeRelH relativeFrom="page">
+              <wp14:pctWidth>0</wp14:pctWidth>
+            </wp14:sizeRelH>
+            <wp14:sizeRelV relativeFrom="page">
+              <wp14:pctHeight>0</wp14:pctHeight>
+            </wp14:sizeRelV>
+          </wp:anchor>
+        </w:drawing>
+      </w:r>
+      <w:r>
+        <w:rPr>
+          <w:rFonts w:cstheme="minorHAnsi"/>
           <w:color w:val="000000"/>
           <w:sz w:val="24"/>
           <w:szCs w:val="24"/>
@@ -5334,10 +5539,10 @@
           <w:color w:val="000000"/>
           <w:sz w:val="24"/>
           <w:szCs w:val="24"/>
-          <w:lang w:val="en-US" w:eastAsia="nl-NL"/>
+          <w:lang w:eastAsia="nl-NL"/>
         </w:rPr>
         <w:drawing>
-          <wp:anchor distT="0" distB="0" distL="114300" distR="114300" simplePos="0" relativeHeight="251680768" behindDoc="0" locked="0" layoutInCell="1" allowOverlap="1" wp14:anchorId="00FAD89B" wp14:editId="32546842">
+          <wp:anchor distT="0" distB="0" distL="114300" distR="114300" simplePos="0" relativeHeight="251680768" behindDoc="0" locked="0" layoutInCell="1" allowOverlap="1" wp14:anchorId="545C958B" wp14:editId="7EE1D031">
             <wp:simplePos x="0" y="0"/>
             <wp:positionH relativeFrom="column">
               <wp:posOffset>308825</wp:posOffset>
@@ -5429,10 +5634,10 @@
           <w:color w:val="000000"/>
           <w:sz w:val="24"/>
           <w:szCs w:val="24"/>
-          <w:lang w:val="en-US" w:eastAsia="nl-NL"/>
+          <w:lang w:eastAsia="nl-NL"/>
         </w:rPr>
         <w:drawing>
-          <wp:anchor distT="0" distB="0" distL="114300" distR="114300" simplePos="0" relativeHeight="251684864" behindDoc="0" locked="0" layoutInCell="1" allowOverlap="1" wp14:anchorId="6B307D6C" wp14:editId="3E488E96">
+          <wp:anchor distT="0" distB="0" distL="114300" distR="114300" simplePos="0" relativeHeight="251684864" behindDoc="0" locked="0" layoutInCell="1" allowOverlap="1" wp14:anchorId="37FCF677" wp14:editId="7E880712">
             <wp:simplePos x="0" y="0"/>
             <wp:positionH relativeFrom="column">
               <wp:posOffset>310515</wp:posOffset>
@@ -5520,83 +5725,15 @@
       </w:pPr>
       <w:r>
         <w:rPr>
+          <w:rFonts w:cstheme="minorHAnsi"/>
           <w:noProof/>
-          <w:lang w:val="en-US" w:eastAsia="nl-NL"/>
+          <w:color w:val="000000"/>
+          <w:sz w:val="24"/>
+          <w:szCs w:val="24"/>
+          <w:lang w:eastAsia="nl-NL"/>
         </w:rPr>
         <w:drawing>
-          <wp:anchor distT="0" distB="0" distL="114300" distR="114300" simplePos="0" relativeHeight="251730944" behindDoc="0" locked="0" layoutInCell="1" allowOverlap="1" wp14:anchorId="0092D368" wp14:editId="1BC4F821">
-            <wp:simplePos x="0" y="0"/>
-            <wp:positionH relativeFrom="column">
-              <wp:posOffset>218440</wp:posOffset>
-            </wp:positionH>
-            <wp:positionV relativeFrom="paragraph">
-              <wp:posOffset>258230</wp:posOffset>
-            </wp:positionV>
-            <wp:extent cx="266700" cy="266700"/>
-            <wp:effectExtent l="0" t="0" r="0" b="0"/>
-            <wp:wrapNone/>
-            <wp:docPr id="31" name="Picture 31" descr="http://azdem.org/images/loading.png"/>
-            <wp:cNvGraphicFramePr>
-              <a:graphicFrameLocks xmlns:a="http://schemas.openxmlformats.org/drawingml/2006/main" noChangeAspect="1"/>
-            </wp:cNvGraphicFramePr>
-            <a:graphic xmlns:a="http://schemas.openxmlformats.org/drawingml/2006/main">
-              <a:graphicData uri="http://schemas.openxmlformats.org/drawingml/2006/picture">
-                <pic:pic xmlns:pic="http://schemas.openxmlformats.org/drawingml/2006/picture">
-                  <pic:nvPicPr>
-                    <pic:cNvPr id="0" name="Picture 2" descr="http://azdem.org/images/loading.png"/>
-                    <pic:cNvPicPr>
-                      <a:picLocks noChangeAspect="1" noChangeArrowheads="1"/>
-                    </pic:cNvPicPr>
-                  </pic:nvPicPr>
-                  <pic:blipFill>
-                    <a:blip r:embed="rId16">
-                      <a:extLst>
-                        <a:ext uri="{28A0092B-C50C-407E-A947-70E740481C1C}">
-                          <a14:useLocalDpi xmlns:a14="http://schemas.microsoft.com/office/drawing/2010/main" val="0"/>
-                        </a:ext>
-                      </a:extLst>
-                    </a:blip>
-                    <a:srcRect/>
-                    <a:stretch>
-                      <a:fillRect/>
-                    </a:stretch>
-                  </pic:blipFill>
-                  <pic:spPr bwMode="auto">
-                    <a:xfrm>
-                      <a:off x="0" y="0"/>
-                      <a:ext cx="266700" cy="266700"/>
-                    </a:xfrm>
-                    <a:prstGeom prst="rect">
-                      <a:avLst/>
-                    </a:prstGeom>
-                    <a:noFill/>
-                    <a:ln>
-                      <a:noFill/>
-                    </a:ln>
-                  </pic:spPr>
-                </pic:pic>
-              </a:graphicData>
-            </a:graphic>
-            <wp14:sizeRelH relativeFrom="page">
-              <wp14:pctWidth>0</wp14:pctWidth>
-            </wp14:sizeRelH>
-            <wp14:sizeRelV relativeFrom="page">
-              <wp14:pctHeight>0</wp14:pctHeight>
-            </wp14:sizeRelV>
-          </wp:anchor>
-        </w:drawing>
-      </w:r>
-      <w:r>
-        <w:rPr>
-          <w:rFonts w:cstheme="minorHAnsi"/>
-          <w:noProof/>
-          <w:color w:val="000000"/>
-          <w:sz w:val="24"/>
-          <w:szCs w:val="24"/>
-          <w:lang w:val="en-US" w:eastAsia="nl-NL"/>
-        </w:rPr>
-        <w:drawing>
-          <wp:anchor distT="0" distB="0" distL="114300" distR="114300" simplePos="0" relativeHeight="251686912" behindDoc="0" locked="0" layoutInCell="1" allowOverlap="1" wp14:anchorId="6E6FB811" wp14:editId="4EF564B7">
+          <wp:anchor distT="0" distB="0" distL="114300" distR="114300" simplePos="0" relativeHeight="251686912" behindDoc="0" locked="0" layoutInCell="1" allowOverlap="1" wp14:anchorId="2FEF8020" wp14:editId="121311C3">
             <wp:simplePos x="0" y="0"/>
             <wp:positionH relativeFrom="column">
               <wp:posOffset>311785</wp:posOffset>
@@ -5689,10 +5826,79 @@
           <w:color w:val="000000"/>
           <w:sz w:val="24"/>
           <w:szCs w:val="24"/>
-          <w:lang w:val="en-US" w:eastAsia="nl-NL"/>
+          <w:lang w:eastAsia="nl-NL"/>
         </w:rPr>
         <w:drawing>
-          <wp:anchor distT="0" distB="0" distL="114300" distR="114300" simplePos="0" relativeHeight="251717632" behindDoc="0" locked="0" layoutInCell="1" allowOverlap="1" wp14:anchorId="37259E5E" wp14:editId="3939467A">
+          <wp:anchor distT="0" distB="0" distL="114300" distR="114300" simplePos="0" relativeHeight="251753472" behindDoc="0" locked="0" layoutInCell="1" allowOverlap="1" wp14:anchorId="4649D4FA" wp14:editId="197C4B5F">
+            <wp:simplePos x="0" y="0"/>
+            <wp:positionH relativeFrom="column">
+              <wp:posOffset>313055</wp:posOffset>
+            </wp:positionH>
+            <wp:positionV relativeFrom="paragraph">
+              <wp:posOffset>14820</wp:posOffset>
+            </wp:positionV>
+            <wp:extent cx="146685" cy="112395"/>
+            <wp:effectExtent l="0" t="0" r="5715" b="1905"/>
+            <wp:wrapNone/>
+            <wp:docPr id="43" name="Picture 43" descr="Description: http://e-ns.nl/images/vinkje.png"/>
+            <wp:cNvGraphicFramePr>
+              <a:graphicFrameLocks xmlns:a="http://schemas.openxmlformats.org/drawingml/2006/main" noChangeAspect="1"/>
+            </wp:cNvGraphicFramePr>
+            <a:graphic xmlns:a="http://schemas.openxmlformats.org/drawingml/2006/main">
+              <a:graphicData uri="http://schemas.openxmlformats.org/drawingml/2006/picture">
+                <pic:pic xmlns:pic="http://schemas.openxmlformats.org/drawingml/2006/picture">
+                  <pic:nvPicPr>
+                    <pic:cNvPr id="0" name="Picture 3" descr="Description: http://e-ns.nl/images/vinkje.png"/>
+                    <pic:cNvPicPr>
+                      <a:picLocks noChangeAspect="1" noChangeArrowheads="1"/>
+                    </pic:cNvPicPr>
+                  </pic:nvPicPr>
+                  <pic:blipFill>
+                    <a:blip r:embed="rId12">
+                      <a:extLst>
+                        <a:ext uri="{28A0092B-C50C-407E-A947-70E740481C1C}">
+                          <a14:useLocalDpi xmlns:a14="http://schemas.microsoft.com/office/drawing/2010/main" val="0"/>
+                        </a:ext>
+                      </a:extLst>
+                    </a:blip>
+                    <a:srcRect/>
+                    <a:stretch>
+                      <a:fillRect/>
+                    </a:stretch>
+                  </pic:blipFill>
+                  <pic:spPr bwMode="auto">
+                    <a:xfrm>
+                      <a:off x="0" y="0"/>
+                      <a:ext cx="146685" cy="112395"/>
+                    </a:xfrm>
+                    <a:prstGeom prst="rect">
+                      <a:avLst/>
+                    </a:prstGeom>
+                    <a:noFill/>
+                  </pic:spPr>
+                </pic:pic>
+              </a:graphicData>
+            </a:graphic>
+            <wp14:sizeRelH relativeFrom="page">
+              <wp14:pctWidth>0</wp14:pctWidth>
+            </wp14:sizeRelH>
+            <wp14:sizeRelV relativeFrom="page">
+              <wp14:pctHeight>0</wp14:pctHeight>
+            </wp14:sizeRelV>
+          </wp:anchor>
+        </w:drawing>
+      </w:r>
+      <w:r>
+        <w:rPr>
+          <w:rFonts w:cstheme="minorHAnsi"/>
+          <w:noProof/>
+          <w:color w:val="000000"/>
+          <w:sz w:val="24"/>
+          <w:szCs w:val="24"/>
+          <w:lang w:eastAsia="nl-NL"/>
+        </w:rPr>
+        <w:drawing>
+          <wp:anchor distT="0" distB="0" distL="114300" distR="114300" simplePos="0" relativeHeight="251717632" behindDoc="0" locked="0" layoutInCell="1" allowOverlap="1" wp14:anchorId="6E9634A5" wp14:editId="136E826C">
             <wp:simplePos x="0" y="0"/>
             <wp:positionH relativeFrom="column">
               <wp:posOffset>570865</wp:posOffset>
@@ -5758,7 +5964,18 @@
           <w:sz w:val="24"/>
           <w:szCs w:val="24"/>
         </w:rPr>
-        <w:t>Recommandation Algorithm</w:t>
+        <w:t xml:space="preserve">Recommandation </w:t>
+      </w:r>
+      <w:bookmarkStart w:id="11" w:name="_GoBack"/>
+      <w:bookmarkEnd w:id="11"/>
+      <w:r>
+        <w:rPr>
+          <w:rFonts w:cstheme="minorHAnsi"/>
+          <w:color w:val="000000"/>
+          <w:sz w:val="24"/>
+          <w:szCs w:val="24"/>
+        </w:rPr>
+        <w:t>Algorithm</w:t>
       </w:r>
     </w:p>
     <w:p>
@@ -5784,22 +6001,26 @@
       </w:pPr>
       <w:r>
         <w:rPr>
+          <w:rFonts w:cstheme="minorHAnsi"/>
           <w:noProof/>
-          <w:lang w:val="en-US" w:eastAsia="nl-NL"/>
+          <w:color w:val="000000"/>
+          <w:sz w:val="24"/>
+          <w:szCs w:val="24"/>
+          <w:lang w:eastAsia="nl-NL"/>
         </w:rPr>
         <w:drawing>
-          <wp:anchor distT="0" distB="0" distL="114300" distR="114300" simplePos="0" relativeHeight="251700224" behindDoc="0" locked="0" layoutInCell="1" allowOverlap="1" wp14:anchorId="6551975A" wp14:editId="06283A28">
+          <wp:anchor distT="0" distB="0" distL="114300" distR="114300" simplePos="0" relativeHeight="251755520" behindDoc="0" locked="0" layoutInCell="1" allowOverlap="1" wp14:anchorId="592B8F4E" wp14:editId="772587E3">
             <wp:simplePos x="0" y="0"/>
             <wp:positionH relativeFrom="column">
-              <wp:posOffset>484505</wp:posOffset>
+              <wp:posOffset>566420</wp:posOffset>
             </wp:positionH>
             <wp:positionV relativeFrom="paragraph">
-              <wp:posOffset>245960</wp:posOffset>
+              <wp:posOffset>273900</wp:posOffset>
             </wp:positionV>
-            <wp:extent cx="266700" cy="266700"/>
-            <wp:effectExtent l="0" t="0" r="0" b="0"/>
+            <wp:extent cx="146685" cy="112395"/>
+            <wp:effectExtent l="0" t="0" r="5715" b="1905"/>
             <wp:wrapNone/>
-            <wp:docPr id="16" name="Picture 16" descr="http://azdem.org/images/loading.png"/>
+            <wp:docPr id="44" name="Picture 44" descr="Description: http://e-ns.nl/images/vinkje.png"/>
             <wp:cNvGraphicFramePr>
               <a:graphicFrameLocks xmlns:a="http://schemas.openxmlformats.org/drawingml/2006/main" noChangeAspect="1"/>
             </wp:cNvGraphicFramePr>
@@ -5807,13 +6028,13 @@
               <a:graphicData uri="http://schemas.openxmlformats.org/drawingml/2006/picture">
                 <pic:pic xmlns:pic="http://schemas.openxmlformats.org/drawingml/2006/picture">
                   <pic:nvPicPr>
-                    <pic:cNvPr id="0" name="Picture 2" descr="http://azdem.org/images/loading.png"/>
+                    <pic:cNvPr id="0" name="Picture 3" descr="Description: http://e-ns.nl/images/vinkje.png"/>
                     <pic:cNvPicPr>
                       <a:picLocks noChangeAspect="1" noChangeArrowheads="1"/>
                     </pic:cNvPicPr>
                   </pic:nvPicPr>
                   <pic:blipFill>
-                    <a:blip r:embed="rId16">
+                    <a:blip r:embed="rId12">
                       <a:extLst>
                         <a:ext uri="{28A0092B-C50C-407E-A947-70E740481C1C}">
                           <a14:useLocalDpi xmlns:a14="http://schemas.microsoft.com/office/drawing/2010/main" val="0"/>
@@ -5828,15 +6049,12 @@
                   <pic:spPr bwMode="auto">
                     <a:xfrm>
                       <a:off x="0" y="0"/>
-                      <a:ext cx="266700" cy="266700"/>
+                      <a:ext cx="146685" cy="112395"/>
                     </a:xfrm>
                     <a:prstGeom prst="rect">
                       <a:avLst/>
                     </a:prstGeom>
                     <a:noFill/>
-                    <a:ln>
-                      <a:noFill/>
-                    </a:ln>
                   </pic:spPr>
                 </pic:pic>
               </a:graphicData>
@@ -5914,7 +6132,7 @@
           <w:color w:val="000000"/>
           <w:sz w:val="24"/>
           <w:szCs w:val="24"/>
-          <w:lang w:val="en-US" w:eastAsia="nl-NL"/>
+          <w:lang w:eastAsia="nl-NL"/>
         </w:rPr>
         <w:drawing>
           <wp:anchor distT="0" distB="0" distL="114300" distR="114300" simplePos="0" relativeHeight="251711488" behindDoc="0" locked="0" layoutInCell="1" allowOverlap="1" wp14:anchorId="504BB791" wp14:editId="03CE27DF">
@@ -6009,7 +6227,7 @@
           <w:color w:val="000000"/>
           <w:sz w:val="24"/>
           <w:szCs w:val="24"/>
-          <w:lang w:val="en-US" w:eastAsia="nl-NL"/>
+          <w:lang w:eastAsia="nl-NL"/>
         </w:rPr>
         <w:drawing>
           <wp:anchor distT="0" distB="0" distL="114300" distR="114300" simplePos="0" relativeHeight="251713536" behindDoc="0" locked="0" layoutInCell="1" allowOverlap="1" wp14:anchorId="16DC4299" wp14:editId="1AF39DFC">
@@ -6083,13 +6301,13 @@
     </w:p>
     <w:p>
       <w:pPr>
-        <w:pStyle w:val="Kop2"/>
-      </w:pPr>
-      <w:bookmarkStart w:id="11" w:name="_Toc311214104"/>
+        <w:pStyle w:val="Heading2"/>
+      </w:pPr>
+      <w:bookmarkStart w:id="12" w:name="_Toc311214104"/>
       <w:r>
         <w:t>Week 5-6</w:t>
       </w:r>
-      <w:bookmarkEnd w:id="11"/>
+      <w:bookmarkEnd w:id="12"/>
     </w:p>
     <w:p>
       <w:pPr>
@@ -6110,7 +6328,7 @@
       <w:r>
         <w:rPr>
           <w:noProof/>
-          <w:lang w:val="en-US" w:eastAsia="nl-NL"/>
+          <w:lang w:eastAsia="nl-NL"/>
         </w:rPr>
         <w:drawing>
           <wp:anchor distT="0" distB="0" distL="114300" distR="114300" simplePos="0" relativeHeight="251732992" behindDoc="0" locked="0" layoutInCell="1" allowOverlap="1" wp14:anchorId="0F007B15" wp14:editId="207E8064">
@@ -6208,7 +6426,7 @@
       <w:r>
         <w:rPr>
           <w:noProof/>
-          <w:lang w:val="en-US" w:eastAsia="nl-NL"/>
+          <w:lang w:eastAsia="nl-NL"/>
         </w:rPr>
         <w:drawing>
           <wp:anchor distT="0" distB="0" distL="114300" distR="114300" simplePos="0" relativeHeight="251737088" behindDoc="0" locked="0" layoutInCell="1" allowOverlap="1" wp14:anchorId="301032CD" wp14:editId="7879BE55">
@@ -6280,7 +6498,7 @@
           <w:color w:val="000000"/>
           <w:sz w:val="24"/>
           <w:szCs w:val="24"/>
-          <w:lang w:val="en-US" w:eastAsia="nl-NL"/>
+          <w:lang w:eastAsia="nl-NL"/>
         </w:rPr>
         <w:drawing>
           <wp:anchor distT="0" distB="0" distL="114300" distR="114300" simplePos="0" relativeHeight="251726848" behindDoc="0" locked="0" layoutInCell="1" allowOverlap="1" wp14:anchorId="7187B73D" wp14:editId="7E8DA2CE">
@@ -6375,7 +6593,7 @@
       <w:r>
         <w:rPr>
           <w:noProof/>
-          <w:lang w:val="en-US" w:eastAsia="nl-NL"/>
+          <w:lang w:eastAsia="nl-NL"/>
         </w:rPr>
         <w:drawing>
           <wp:anchor distT="0" distB="0" distL="114300" distR="114300" simplePos="0" relativeHeight="251739136" behindDoc="0" locked="0" layoutInCell="1" allowOverlap="1" wp14:anchorId="1AABBE96" wp14:editId="49BB3CCF">
@@ -6475,7 +6693,7 @@
       <w:r>
         <w:rPr>
           <w:noProof/>
-          <w:lang w:val="en-US" w:eastAsia="nl-NL"/>
+          <w:lang w:eastAsia="nl-NL"/>
         </w:rPr>
         <w:drawing>
           <wp:anchor distT="0" distB="0" distL="114300" distR="114300" simplePos="0" relativeHeight="251707392" behindDoc="0" locked="0" layoutInCell="1" allowOverlap="1" wp14:anchorId="2F18B382" wp14:editId="61AB41B0">
@@ -6608,7 +6826,7 @@
       <w:r>
         <w:rPr>
           <w:noProof/>
-          <w:lang w:val="en-US" w:eastAsia="nl-NL"/>
+          <w:lang w:eastAsia="nl-NL"/>
         </w:rPr>
         <w:drawing>
           <wp:anchor distT="0" distB="0" distL="114300" distR="114300" simplePos="0" relativeHeight="251735040" behindDoc="0" locked="0" layoutInCell="1" allowOverlap="1" wp14:anchorId="0203F760" wp14:editId="6D35C9B5">
@@ -6680,7 +6898,7 @@
           <w:color w:val="000000"/>
           <w:sz w:val="24"/>
           <w:szCs w:val="24"/>
-          <w:lang w:val="en-US" w:eastAsia="nl-NL"/>
+          <w:lang w:eastAsia="nl-NL"/>
         </w:rPr>
         <w:drawing>
           <wp:anchor distT="0" distB="0" distL="114300" distR="114300" simplePos="0" relativeHeight="251719680" behindDoc="0" locked="0" layoutInCell="1" allowOverlap="1" wp14:anchorId="43880890" wp14:editId="54BD44C4">
@@ -6742,15 +6960,27 @@
           </wp:anchor>
         </w:drawing>
       </w:r>
-      <w:r>
-        <w:rPr>
-          <w:rFonts w:cstheme="minorHAnsi"/>
-          <w:color w:val="000000"/>
-          <w:sz w:val="24"/>
-          <w:szCs w:val="24"/>
-          <w:lang w:val="en-US"/>
-        </w:rPr>
-        <w:t>Kohana View</w:t>
+      <w:proofErr w:type="spellStart"/>
+      <w:r>
+        <w:rPr>
+          <w:rFonts w:cstheme="minorHAnsi"/>
+          <w:color w:val="000000"/>
+          <w:sz w:val="24"/>
+          <w:szCs w:val="24"/>
+          <w:lang w:val="en-US"/>
+        </w:rPr>
+        <w:t>Kohana</w:t>
+      </w:r>
+      <w:proofErr w:type="spellEnd"/>
+      <w:r>
+        <w:rPr>
+          <w:rFonts w:cstheme="minorHAnsi"/>
+          <w:color w:val="000000"/>
+          <w:sz w:val="24"/>
+          <w:szCs w:val="24"/>
+          <w:lang w:val="en-US"/>
+        </w:rPr>
+        <w:t xml:space="preserve"> View</w:t>
       </w:r>
     </w:p>
     <w:p>
@@ -6788,8 +7018,20 @@
           <w:szCs w:val="24"/>
           <w:lang w:val="en-US"/>
         </w:rPr>
-        <w:t xml:space="preserve"> / Javascript</w:t>
-      </w:r>
+        <w:t xml:space="preserve"> / </w:t>
+      </w:r>
+      <w:proofErr w:type="spellStart"/>
+      <w:r>
+        <w:rPr>
+          <w:rFonts w:cstheme="minorHAnsi"/>
+          <w:color w:val="000000"/>
+          <w:sz w:val="24"/>
+          <w:szCs w:val="24"/>
+          <w:lang w:val="en-US"/>
+        </w:rPr>
+        <w:t>Javascript</w:t>
+      </w:r>
+      <w:proofErr w:type="spellEnd"/>
     </w:p>
     <w:p>
       <w:pPr>
@@ -6809,7 +7051,7 @@
       <w:r>
         <w:rPr>
           <w:noProof/>
-          <w:lang w:val="en-US" w:eastAsia="nl-NL"/>
+          <w:lang w:eastAsia="nl-NL"/>
         </w:rPr>
         <w:lastRenderedPageBreak/>
         <w:drawing>
@@ -6885,6 +7127,7 @@
         </w:rPr>
         <w:t xml:space="preserve">Design Test </w:t>
       </w:r>
+      <w:proofErr w:type="spellStart"/>
       <w:r>
         <w:rPr>
           <w:rFonts w:cstheme="minorHAnsi"/>
@@ -6895,6 +7138,7 @@
         </w:rPr>
         <w:t>cas</w:t>
       </w:r>
+      <w:proofErr w:type="spellEnd"/>
       <w:r>
         <w:rPr>
           <w:rFonts w:cstheme="minorHAnsi"/>
@@ -6934,13 +7178,13 @@
     </w:p>
     <w:p>
       <w:pPr>
-        <w:pStyle w:val="Kop2"/>
-      </w:pPr>
-      <w:bookmarkStart w:id="12" w:name="_Toc311214105"/>
+        <w:pStyle w:val="Heading2"/>
+      </w:pPr>
+      <w:bookmarkStart w:id="13" w:name="_Toc311214105"/>
       <w:r>
         <w:t>Week 7</w:t>
       </w:r>
-      <w:bookmarkEnd w:id="12"/>
+      <w:bookmarkEnd w:id="13"/>
     </w:p>
     <w:p>
       <w:pPr>
@@ -7176,13 +7420,13 @@
     </w:p>
     <w:p>
       <w:pPr>
-        <w:pStyle w:val="Kop2"/>
-      </w:pPr>
-      <w:bookmarkStart w:id="13" w:name="_Toc311214106"/>
+        <w:pStyle w:val="Heading2"/>
+      </w:pPr>
+      <w:bookmarkStart w:id="14" w:name="_Toc311214106"/>
       <w:r>
         <w:t>Week 8</w:t>
       </w:r>
-      <w:bookmarkEnd w:id="13"/>
+      <w:bookmarkEnd w:id="14"/>
     </w:p>
     <w:p>
       <w:pPr>
@@ -7338,13 +7582,13 @@
     </w:p>
     <w:p>
       <w:pPr>
-        <w:pStyle w:val="Kop1"/>
+        <w:pStyle w:val="Heading1"/>
         <w:rPr>
           <w:sz w:val="36"/>
           <w:lang w:val="en-US"/>
         </w:rPr>
       </w:pPr>
-      <w:bookmarkStart w:id="14" w:name="_Toc311214107"/>
+      <w:bookmarkStart w:id="15" w:name="_Toc311214107"/>
       <w:r>
         <w:rPr>
           <w:sz w:val="36"/>
@@ -7353,11 +7597,11 @@
         <w:lastRenderedPageBreak/>
         <w:t>Implementation</w:t>
       </w:r>
-      <w:bookmarkEnd w:id="14"/>
-    </w:p>
-    <w:p>
-      <w:pPr>
-        <w:pStyle w:val="Normaalweb"/>
+      <w:bookmarkEnd w:id="15"/>
+    </w:p>
+    <w:p>
+      <w:pPr>
+        <w:pStyle w:val="NormalWeb"/>
         <w:shd w:val="clear" w:color="auto" w:fill="FFFFFF"/>
         <w:spacing w:before="240" w:beforeAutospacing="0" w:after="240" w:afterAutospacing="0" w:line="276" w:lineRule="auto"/>
         <w:rPr>
@@ -7397,13 +7641,13 @@
     </w:p>
     <w:p>
       <w:pPr>
-        <w:pStyle w:val="Kop2"/>
-        <w:rPr>
-          <w:rFonts w:asciiTheme="minorHAnsi" w:hAnsiTheme="minorHAnsi" w:cstheme="minorHAnsi"/>
-          <w:lang w:val="en-US"/>
-        </w:rPr>
-      </w:pPr>
-      <w:bookmarkStart w:id="15" w:name="_Toc311214108"/>
+        <w:pStyle w:val="Heading2"/>
+        <w:rPr>
+          <w:rFonts w:asciiTheme="minorHAnsi" w:hAnsiTheme="minorHAnsi" w:cstheme="minorHAnsi"/>
+          <w:lang w:val="en-US"/>
+        </w:rPr>
+      </w:pPr>
+      <w:bookmarkStart w:id="16" w:name="_Toc311214108"/>
       <w:r>
         <w:rPr>
           <w:rFonts w:asciiTheme="minorHAnsi" w:hAnsiTheme="minorHAnsi" w:cstheme="minorHAnsi"/>
@@ -7411,11 +7655,11 @@
         </w:rPr>
         <w:t>The Web application</w:t>
       </w:r>
-      <w:bookmarkEnd w:id="15"/>
-    </w:p>
-    <w:p>
-      <w:pPr>
-        <w:pStyle w:val="Normaalweb"/>
+      <w:bookmarkEnd w:id="16"/>
+    </w:p>
+    <w:p>
+      <w:pPr>
+        <w:pStyle w:val="NormalWeb"/>
         <w:shd w:val="clear" w:color="auto" w:fill="FFFFFF"/>
         <w:spacing w:before="0" w:beforeAutospacing="0" w:after="240" w:afterAutospacing="0" w:line="276" w:lineRule="auto"/>
         <w:rPr>
@@ -7432,8 +7676,9 @@
           <w:szCs w:val="21"/>
           <w:lang w:val="en-US"/>
         </w:rPr>
-        <w:t xml:space="preserve">The web application will be implemented with the PHP language. We will use the Kohana framework to provide a MVC basis. Kohana also contains various tools for communication with databases and other web services. The website itself </w:t>
-      </w:r>
+        <w:t xml:space="preserve">The web application will be implemented with the PHP language. We will use the </w:t>
+      </w:r>
+      <w:proofErr w:type="spellStart"/>
       <w:r>
         <w:rPr>
           <w:rFonts w:asciiTheme="minorHAnsi" w:hAnsiTheme="minorHAnsi" w:cstheme="minorHAnsi"/>
@@ -7441,6 +7686,45 @@
           <w:szCs w:val="21"/>
           <w:lang w:val="en-US"/>
         </w:rPr>
+        <w:t>Kohana</w:t>
+      </w:r>
+      <w:proofErr w:type="spellEnd"/>
+      <w:r>
+        <w:rPr>
+          <w:rFonts w:asciiTheme="minorHAnsi" w:hAnsiTheme="minorHAnsi" w:cstheme="minorHAnsi"/>
+          <w:color w:val="000000"/>
+          <w:szCs w:val="21"/>
+          <w:lang w:val="en-US"/>
+        </w:rPr>
+        <w:t xml:space="preserve"> framework to provide a MVC basis. </w:t>
+      </w:r>
+      <w:proofErr w:type="spellStart"/>
+      <w:r>
+        <w:rPr>
+          <w:rFonts w:asciiTheme="minorHAnsi" w:hAnsiTheme="minorHAnsi" w:cstheme="minorHAnsi"/>
+          <w:color w:val="000000"/>
+          <w:szCs w:val="21"/>
+          <w:lang w:val="en-US"/>
+        </w:rPr>
+        <w:t>Kohana</w:t>
+      </w:r>
+      <w:proofErr w:type="spellEnd"/>
+      <w:r>
+        <w:rPr>
+          <w:rFonts w:asciiTheme="minorHAnsi" w:hAnsiTheme="minorHAnsi" w:cstheme="minorHAnsi"/>
+          <w:color w:val="000000"/>
+          <w:szCs w:val="21"/>
+          <w:lang w:val="en-US"/>
+        </w:rPr>
+        <w:t xml:space="preserve"> also contains various tools for communication with databases and other web services. The website itself </w:t>
+      </w:r>
+      <w:r>
+        <w:rPr>
+          <w:rFonts w:asciiTheme="minorHAnsi" w:hAnsiTheme="minorHAnsi" w:cstheme="minorHAnsi"/>
+          <w:color w:val="000000"/>
+          <w:szCs w:val="21"/>
+          <w:lang w:val="en-US"/>
+        </w:rPr>
         <w:t>will</w:t>
       </w:r>
       <w:r>
@@ -7477,8 +7761,9 @@
           <w:szCs w:val="21"/>
           <w:lang w:val="en-US"/>
         </w:rPr>
-        <w:t>. It will use the jQuery library</w:t>
-      </w:r>
+        <w:t xml:space="preserve">. It will use the </w:t>
+      </w:r>
+      <w:proofErr w:type="spellStart"/>
       <w:r>
         <w:rPr>
           <w:rFonts w:asciiTheme="minorHAnsi" w:hAnsiTheme="minorHAnsi" w:cstheme="minorHAnsi"/>
@@ -7486,12 +7771,51 @@
           <w:szCs w:val="21"/>
           <w:lang w:val="en-US"/>
         </w:rPr>
-        <w:t>. We will use the Echonest API to fetch news items and artist biographies and display these as information to the user.</w:t>
-      </w:r>
-    </w:p>
-    <w:p>
-      <w:pPr>
-        <w:pStyle w:val="Normaalweb"/>
+        <w:t>jQuery</w:t>
+      </w:r>
+      <w:proofErr w:type="spellEnd"/>
+      <w:r>
+        <w:rPr>
+          <w:rFonts w:asciiTheme="minorHAnsi" w:hAnsiTheme="minorHAnsi" w:cstheme="minorHAnsi"/>
+          <w:color w:val="000000"/>
+          <w:szCs w:val="21"/>
+          <w:lang w:val="en-US"/>
+        </w:rPr>
+        <w:t xml:space="preserve"> library</w:t>
+      </w:r>
+      <w:r>
+        <w:rPr>
+          <w:rFonts w:asciiTheme="minorHAnsi" w:hAnsiTheme="minorHAnsi" w:cstheme="minorHAnsi"/>
+          <w:color w:val="000000"/>
+          <w:szCs w:val="21"/>
+          <w:lang w:val="en-US"/>
+        </w:rPr>
+        <w:t xml:space="preserve">. We will use the </w:t>
+      </w:r>
+      <w:proofErr w:type="spellStart"/>
+      <w:r>
+        <w:rPr>
+          <w:rFonts w:asciiTheme="minorHAnsi" w:hAnsiTheme="minorHAnsi" w:cstheme="minorHAnsi"/>
+          <w:color w:val="000000"/>
+          <w:szCs w:val="21"/>
+          <w:lang w:val="en-US"/>
+        </w:rPr>
+        <w:t>Echonest</w:t>
+      </w:r>
+      <w:proofErr w:type="spellEnd"/>
+      <w:r>
+        <w:rPr>
+          <w:rFonts w:asciiTheme="minorHAnsi" w:hAnsiTheme="minorHAnsi" w:cstheme="minorHAnsi"/>
+          <w:color w:val="000000"/>
+          <w:szCs w:val="21"/>
+          <w:lang w:val="en-US"/>
+        </w:rPr>
+        <w:t xml:space="preserve"> API to fetch news items and artist biographies and display these as information to the user.</w:t>
+      </w:r>
+    </w:p>
+    <w:p>
+      <w:pPr>
+        <w:pStyle w:val="NormalWeb"/>
         <w:shd w:val="clear" w:color="auto" w:fill="FFFFFF"/>
         <w:spacing w:before="0" w:beforeAutospacing="0" w:after="240" w:afterAutospacing="0" w:line="276" w:lineRule="auto"/>
         <w:rPr>
@@ -7508,8 +7832,9 @@
           <w:szCs w:val="21"/>
           <w:lang w:val="en-US"/>
         </w:rPr>
-        <w:t>We will provide a streaming option through Rdio</w:t>
-      </w:r>
+        <w:t xml:space="preserve">We will provide a streaming option through </w:t>
+      </w:r>
+      <w:proofErr w:type="spellStart"/>
       <w:r>
         <w:rPr>
           <w:rFonts w:asciiTheme="minorHAnsi" w:hAnsiTheme="minorHAnsi" w:cstheme="minorHAnsi"/>
@@ -7517,6 +7842,16 @@
           <w:szCs w:val="21"/>
           <w:lang w:val="en-US"/>
         </w:rPr>
+        <w:t>Rdio</w:t>
+      </w:r>
+      <w:proofErr w:type="spellEnd"/>
+      <w:r>
+        <w:rPr>
+          <w:rFonts w:asciiTheme="minorHAnsi" w:hAnsiTheme="minorHAnsi" w:cstheme="minorHAnsi"/>
+          <w:color w:val="000000"/>
+          <w:szCs w:val="21"/>
+          <w:lang w:val="en-US"/>
+        </w:rPr>
         <w:t>.</w:t>
       </w:r>
       <w:r>
@@ -7526,8 +7861,9 @@
           <w:szCs w:val="21"/>
           <w:lang w:val="en-US"/>
         </w:rPr>
-        <w:t xml:space="preserve"> We can gain access to their services through their partnership with Echonest. Thi</w:t>
-      </w:r>
+        <w:t xml:space="preserve"> We can gain access to their services through their partnership with </w:t>
+      </w:r>
+      <w:proofErr w:type="spellStart"/>
       <w:r>
         <w:rPr>
           <w:rFonts w:asciiTheme="minorHAnsi" w:hAnsiTheme="minorHAnsi" w:cstheme="minorHAnsi"/>
@@ -7535,18 +7871,37 @@
           <w:szCs w:val="21"/>
           <w:lang w:val="en-US"/>
         </w:rPr>
+        <w:t>Echonest</w:t>
+      </w:r>
+      <w:proofErr w:type="spellEnd"/>
+      <w:r>
+        <w:rPr>
+          <w:rFonts w:asciiTheme="minorHAnsi" w:hAnsiTheme="minorHAnsi" w:cstheme="minorHAnsi"/>
+          <w:color w:val="000000"/>
+          <w:szCs w:val="21"/>
+          <w:lang w:val="en-US"/>
+        </w:rPr>
+        <w:t>. Thi</w:t>
+      </w:r>
+      <w:r>
+        <w:rPr>
+          <w:rFonts w:asciiTheme="minorHAnsi" w:hAnsiTheme="minorHAnsi" w:cstheme="minorHAnsi"/>
+          <w:color w:val="000000"/>
+          <w:szCs w:val="21"/>
+          <w:lang w:val="en-US"/>
+        </w:rPr>
         <w:t>s way we will be able to provide 30 seconds previews of the songs in the user’s playlist. We are not able to gain access to streaming rights for whole songs because of various legal issues.</w:t>
       </w:r>
     </w:p>
     <w:p>
       <w:pPr>
-        <w:pStyle w:val="Kop2"/>
-        <w:rPr>
-          <w:rFonts w:asciiTheme="minorHAnsi" w:hAnsiTheme="minorHAnsi" w:cstheme="minorHAnsi"/>
-          <w:lang w:val="en-US"/>
-        </w:rPr>
-      </w:pPr>
-      <w:bookmarkStart w:id="16" w:name="_Toc311214109"/>
+        <w:pStyle w:val="Heading2"/>
+        <w:rPr>
+          <w:rFonts w:asciiTheme="minorHAnsi" w:hAnsiTheme="minorHAnsi" w:cstheme="minorHAnsi"/>
+          <w:lang w:val="en-US"/>
+        </w:rPr>
+      </w:pPr>
+      <w:bookmarkStart w:id="17" w:name="_Toc311214109"/>
       <w:r>
         <w:rPr>
           <w:rFonts w:asciiTheme="minorHAnsi" w:hAnsiTheme="minorHAnsi" w:cstheme="minorHAnsi"/>
@@ -7554,11 +7909,11 @@
         </w:rPr>
         <w:t>The Data service</w:t>
       </w:r>
-      <w:bookmarkEnd w:id="16"/>
-    </w:p>
-    <w:p>
-      <w:pPr>
-        <w:pStyle w:val="Normaalweb"/>
+      <w:bookmarkEnd w:id="17"/>
+    </w:p>
+    <w:p>
+      <w:pPr>
+        <w:pStyle w:val="NormalWeb"/>
         <w:shd w:val="clear" w:color="auto" w:fill="FFFFFF"/>
         <w:spacing w:before="0" w:beforeAutospacing="0" w:after="240" w:afterAutospacing="0" w:line="276" w:lineRule="auto"/>
         <w:rPr>
@@ -7575,8 +7930,9 @@
           <w:szCs w:val="21"/>
           <w:lang w:val="en-US"/>
         </w:rPr>
-        <w:t xml:space="preserve">The data service will convert the data from the Million Song and Last.fm dataset to a vectorized format </w:t>
-      </w:r>
+        <w:t xml:space="preserve">The data service will convert the data from the Million Song and Last.fm dataset to a </w:t>
+      </w:r>
+      <w:proofErr w:type="spellStart"/>
       <w:r>
         <w:rPr>
           <w:rFonts w:asciiTheme="minorHAnsi" w:hAnsiTheme="minorHAnsi" w:cstheme="minorHAnsi"/>
@@ -7584,6 +7940,25 @@
           <w:szCs w:val="21"/>
           <w:lang w:val="en-US"/>
         </w:rPr>
+        <w:t>vectorized</w:t>
+      </w:r>
+      <w:proofErr w:type="spellEnd"/>
+      <w:r>
+        <w:rPr>
+          <w:rFonts w:asciiTheme="minorHAnsi" w:hAnsiTheme="minorHAnsi" w:cstheme="minorHAnsi"/>
+          <w:color w:val="000000"/>
+          <w:szCs w:val="21"/>
+          <w:lang w:val="en-US"/>
+        </w:rPr>
+        <w:t xml:space="preserve"> format </w:t>
+      </w:r>
+      <w:r>
+        <w:rPr>
+          <w:rFonts w:asciiTheme="minorHAnsi" w:hAnsiTheme="minorHAnsi" w:cstheme="minorHAnsi"/>
+          <w:color w:val="000000"/>
+          <w:szCs w:val="21"/>
+          <w:lang w:val="en-US"/>
+        </w:rPr>
         <w:t>which will make searching more efficient</w:t>
       </w:r>
       <w:r>
@@ -7593,7 +7968,27 @@
           <w:szCs w:val="21"/>
           <w:lang w:val="en-US"/>
         </w:rPr>
-        <w:t xml:space="preserve"> by our application. This service will also add data for new songs that are fetched from the Echonest API.</w:t>
+        <w:t xml:space="preserve"> by our application. This service will also add data for new songs that are fetched from the </w:t>
+      </w:r>
+      <w:proofErr w:type="spellStart"/>
+      <w:r>
+        <w:rPr>
+          <w:rFonts w:asciiTheme="minorHAnsi" w:hAnsiTheme="minorHAnsi" w:cstheme="minorHAnsi"/>
+          <w:color w:val="000000"/>
+          <w:szCs w:val="21"/>
+          <w:lang w:val="en-US"/>
+        </w:rPr>
+        <w:t>Echonest</w:t>
+      </w:r>
+      <w:proofErr w:type="spellEnd"/>
+      <w:r>
+        <w:rPr>
+          <w:rFonts w:asciiTheme="minorHAnsi" w:hAnsiTheme="minorHAnsi" w:cstheme="minorHAnsi"/>
+          <w:color w:val="000000"/>
+          <w:szCs w:val="21"/>
+          <w:lang w:val="en-US"/>
+        </w:rPr>
+        <w:t xml:space="preserve"> API.</w:t>
       </w:r>
     </w:p>
     <w:p>
@@ -7618,12 +8013,12 @@
     </w:p>
     <w:p>
       <w:pPr>
-        <w:pStyle w:val="Kop1"/>
-        <w:rPr>
-          <w:lang w:val="en-US"/>
-        </w:rPr>
-      </w:pPr>
-      <w:bookmarkStart w:id="17" w:name="_Toc311214110"/>
+        <w:pStyle w:val="Heading1"/>
+        <w:rPr>
+          <w:lang w:val="en-US"/>
+        </w:rPr>
+      </w:pPr>
+      <w:bookmarkStart w:id="18" w:name="_Toc311214110"/>
       <w:r>
         <w:rPr>
           <w:lang w:val="en-US"/>
@@ -7631,7 +8026,7 @@
         <w:lastRenderedPageBreak/>
         <w:t>The Recommendation Algorithm</w:t>
       </w:r>
-      <w:bookmarkEnd w:id="17"/>
+      <w:bookmarkEnd w:id="18"/>
     </w:p>
     <w:p>
       <w:pPr>
@@ -7726,8 +8121,6 @@
         </w:rPr>
         <w:t>information</w:t>
       </w:r>
-      <w:bookmarkStart w:id="18" w:name="_GoBack"/>
-      <w:bookmarkEnd w:id="18"/>
       <w:r>
         <w:rPr>
           <w:sz w:val="24"/>
@@ -7826,7 +8219,7 @@
     </w:p>
     <w:p>
       <w:pPr>
-        <w:pStyle w:val="Kop1"/>
+        <w:pStyle w:val="Heading1"/>
         <w:rPr>
           <w:lang w:val="en-US"/>
         </w:rPr>
@@ -7871,7 +8264,7 @@
     </w:p>
     <w:p>
       <w:pPr>
-        <w:pStyle w:val="Normaalweb"/>
+        <w:pStyle w:val="NormalWeb"/>
         <w:numPr>
           <w:ilvl w:val="0"/>
           <w:numId w:val="6"/>
@@ -7880,19 +8273,19 @@
         <w:spacing w:before="0" w:beforeAutospacing="0" w:after="0" w:afterAutospacing="0" w:line="276" w:lineRule="auto"/>
         <w:ind w:left="284" w:hanging="284"/>
         <w:rPr>
-          <w:rStyle w:val="Subtielebenadrukking"/>
-        </w:rPr>
-      </w:pPr>
-      <w:r>
-        <w:rPr>
-          <w:rStyle w:val="Subtielebenadrukking"/>
+          <w:rStyle w:val="SubtleEmphasis"/>
+        </w:rPr>
+      </w:pPr>
+      <w:r>
+        <w:rPr>
+          <w:rStyle w:val="SubtleEmphasis"/>
         </w:rPr>
         <w:t>Provide authentication methods for users</w:t>
       </w:r>
     </w:p>
     <w:p>
       <w:pPr>
-        <w:pStyle w:val="Normaalweb"/>
+        <w:pStyle w:val="NormalWeb"/>
         <w:shd w:val="clear" w:color="auto" w:fill="FFFFFF"/>
         <w:spacing w:before="0" w:beforeAutospacing="0" w:after="240" w:afterAutospacing="0" w:line="285" w:lineRule="atLeast"/>
         <w:ind w:firstLine="567"/>
@@ -7917,7 +8310,7 @@
     </w:p>
     <w:p>
       <w:pPr>
-        <w:pStyle w:val="Normaalweb"/>
+        <w:pStyle w:val="NormalWeb"/>
         <w:numPr>
           <w:ilvl w:val="0"/>
           <w:numId w:val="6"/>
@@ -7926,19 +8319,19 @@
         <w:spacing w:before="240" w:beforeAutospacing="0" w:after="0" w:afterAutospacing="0" w:line="276" w:lineRule="auto"/>
         <w:ind w:left="284" w:hanging="284"/>
         <w:rPr>
-          <w:rStyle w:val="Subtielebenadrukking"/>
-        </w:rPr>
-      </w:pPr>
-      <w:r>
-        <w:rPr>
-          <w:rStyle w:val="Subtielebenadrukking"/>
+          <w:rStyle w:val="SubtleEmphasis"/>
+        </w:rPr>
+      </w:pPr>
+      <w:r>
+        <w:rPr>
+          <w:rStyle w:val="SubtleEmphasis"/>
         </w:rPr>
         <w:t>Remember users favorite genres</w:t>
       </w:r>
     </w:p>
     <w:p>
       <w:pPr>
-        <w:pStyle w:val="Normaalweb"/>
+        <w:pStyle w:val="NormalWeb"/>
         <w:shd w:val="clear" w:color="auto" w:fill="FFFFFF"/>
         <w:spacing w:before="0" w:beforeAutospacing="0" w:after="240" w:afterAutospacing="0" w:line="285" w:lineRule="atLeast"/>
         <w:ind w:left="567"/>
@@ -7961,7 +8354,7 @@
     </w:p>
     <w:p>
       <w:pPr>
-        <w:pStyle w:val="Normaalweb"/>
+        <w:pStyle w:val="NormalWeb"/>
         <w:numPr>
           <w:ilvl w:val="0"/>
           <w:numId w:val="6"/>
@@ -7970,12 +8363,12 @@
         <w:spacing w:before="240" w:beforeAutospacing="0" w:after="0" w:afterAutospacing="0" w:line="276" w:lineRule="auto"/>
         <w:ind w:left="284" w:hanging="284"/>
         <w:rPr>
-          <w:rStyle w:val="Subtielebenadrukking"/>
-        </w:rPr>
-      </w:pPr>
-      <w:r>
-        <w:rPr>
-          <w:rStyle w:val="Subtielebenadrukking"/>
+          <w:rStyle w:val="SubtleEmphasis"/>
+        </w:rPr>
+      </w:pPr>
+      <w:r>
+        <w:rPr>
+          <w:rStyle w:val="SubtleEmphasis"/>
         </w:rPr>
         <w:t>Let users rate recommendations</w:t>
       </w:r>
@@ -7984,7 +8377,7 @@
       <w:pPr>
         <w:ind w:firstLine="567"/>
         <w:rPr>
-          <w:rStyle w:val="Subtielebenadrukking"/>
+          <w:rStyle w:val="SubtleEmphasis"/>
           <w:i w:val="0"/>
           <w:color w:val="auto"/>
           <w:lang w:val="en-US"/>
@@ -7992,7 +8385,7 @@
       </w:pPr>
       <w:r>
         <w:rPr>
-          <w:rStyle w:val="Subtielebenadrukking"/>
+          <w:rStyle w:val="SubtleEmphasis"/>
           <w:i w:val="0"/>
           <w:color w:val="auto"/>
           <w:lang w:val="en-US"/>
@@ -8002,7 +8395,7 @@
     </w:p>
     <w:p>
       <w:pPr>
-        <w:pStyle w:val="Normaalweb"/>
+        <w:pStyle w:val="NormalWeb"/>
         <w:numPr>
           <w:ilvl w:val="0"/>
           <w:numId w:val="6"/>
@@ -8011,12 +8404,12 @@
         <w:spacing w:before="240" w:beforeAutospacing="0" w:after="0" w:afterAutospacing="0" w:line="276" w:lineRule="auto"/>
         <w:ind w:left="284" w:hanging="284"/>
         <w:rPr>
-          <w:rStyle w:val="Subtielebenadrukking"/>
-        </w:rPr>
-      </w:pPr>
-      <w:r>
-        <w:rPr>
-          <w:rStyle w:val="Subtielebenadrukking"/>
+          <w:rStyle w:val="SubtleEmphasis"/>
+        </w:rPr>
+      </w:pPr>
+      <w:r>
+        <w:rPr>
+          <w:rStyle w:val="SubtleEmphasis"/>
         </w:rPr>
         <w:t>Remember personal ratings</w:t>
       </w:r>
@@ -8025,7 +8418,7 @@
       <w:pPr>
         <w:ind w:left="567"/>
         <w:rPr>
-          <w:rStyle w:val="Subtielebenadrukking"/>
+          <w:rStyle w:val="SubtleEmphasis"/>
           <w:i w:val="0"/>
           <w:color w:val="auto"/>
           <w:lang w:val="en-US"/>
@@ -8033,7 +8426,7 @@
       </w:pPr>
       <w:r>
         <w:rPr>
-          <w:rStyle w:val="Subtielebenadrukking"/>
+          <w:rStyle w:val="SubtleEmphasis"/>
           <w:i w:val="0"/>
           <w:color w:val="auto"/>
           <w:lang w:val="en-US"/>
@@ -8042,7 +8435,7 @@
       </w:r>
       <w:r>
         <w:rPr>
-          <w:rStyle w:val="Subtielebenadrukking"/>
+          <w:rStyle w:val="SubtleEmphasis"/>
           <w:i w:val="0"/>
           <w:color w:val="auto"/>
           <w:lang w:val="en-US"/>
@@ -8051,7 +8444,7 @@
       </w:r>
       <w:r>
         <w:rPr>
-          <w:rStyle w:val="Subtielebenadrukking"/>
+          <w:rStyle w:val="SubtleEmphasis"/>
           <w:i w:val="0"/>
           <w:color w:val="auto"/>
           <w:lang w:val="en-US"/>
@@ -8061,7 +8454,7 @@
     </w:p>
     <w:p>
       <w:pPr>
-        <w:pStyle w:val="Normaalweb"/>
+        <w:pStyle w:val="NormalWeb"/>
         <w:numPr>
           <w:ilvl w:val="0"/>
           <w:numId w:val="6"/>
@@ -8073,13 +8466,13 @@
         <w:spacing w:before="240" w:beforeAutospacing="0" w:after="0" w:afterAutospacing="0" w:line="276" w:lineRule="auto"/>
         <w:ind w:left="284" w:hanging="284"/>
         <w:rPr>
-          <w:rStyle w:val="Subtielebenadrukking"/>
-          <w:lang w:val="en-US"/>
-        </w:rPr>
-      </w:pPr>
-      <w:r>
-        <w:rPr>
-          <w:rStyle w:val="Subtielebenadrukking"/>
+          <w:rStyle w:val="SubtleEmphasis"/>
+          <w:lang w:val="en-US"/>
+        </w:rPr>
+      </w:pPr>
+      <w:r>
+        <w:rPr>
+          <w:rStyle w:val="SubtleEmphasis"/>
           <w:lang w:val="en-US"/>
         </w:rPr>
         <w:t>Recommend music based on the genres and ratings provided by the user</w:t>
@@ -8087,7 +8480,7 @@
     </w:p>
     <w:p>
       <w:pPr>
-        <w:pStyle w:val="Lijstalinea"/>
+        <w:pStyle w:val="ListParagraph"/>
         <w:spacing w:after="0"/>
         <w:ind w:left="567"/>
         <w:rPr>
@@ -8103,7 +8496,7 @@
     </w:p>
     <w:p>
       <w:pPr>
-        <w:pStyle w:val="Lijstalinea"/>
+        <w:pStyle w:val="ListParagraph"/>
         <w:ind w:left="567"/>
         <w:rPr>
           <w:lang w:val="en-US"/>
@@ -8118,7 +8511,7 @@
     </w:p>
     <w:p>
       <w:pPr>
-        <w:pStyle w:val="Normaalweb"/>
+        <w:pStyle w:val="NormalWeb"/>
         <w:numPr>
           <w:ilvl w:val="0"/>
           <w:numId w:val="6"/>
@@ -8127,13 +8520,13 @@
         <w:spacing w:before="240" w:beforeAutospacing="0" w:after="0" w:afterAutospacing="0" w:line="276" w:lineRule="auto"/>
         <w:ind w:left="284" w:hanging="284"/>
         <w:rPr>
-          <w:rStyle w:val="Subtielebenadrukking"/>
-          <w:lang w:val="en-US"/>
-        </w:rPr>
-      </w:pPr>
-      <w:r>
-        <w:rPr>
-          <w:rStyle w:val="Subtielebenadrukking"/>
+          <w:rStyle w:val="SubtleEmphasis"/>
+          <w:lang w:val="en-US"/>
+        </w:rPr>
+      </w:pPr>
+      <w:r>
+        <w:rPr>
+          <w:rStyle w:val="SubtleEmphasis"/>
           <w:lang w:val="en-US"/>
         </w:rPr>
         <w:t>Let user have a playlist</w:t>
@@ -8141,12 +8534,12 @@
     </w:p>
     <w:p>
       <w:pPr>
-        <w:pStyle w:val="Normaalweb"/>
+        <w:pStyle w:val="NormalWeb"/>
         <w:shd w:val="clear" w:color="auto" w:fill="FFFFFF"/>
         <w:spacing w:before="0" w:beforeAutospacing="0" w:after="240" w:afterAutospacing="0" w:line="285" w:lineRule="atLeast"/>
         <w:ind w:left="567"/>
         <w:rPr>
-          <w:rStyle w:val="Subtielebenadrukking"/>
+          <w:rStyle w:val="SubtleEmphasis"/>
           <w:rFonts w:asciiTheme="minorHAnsi" w:hAnsiTheme="minorHAnsi" w:cstheme="minorHAnsi"/>
           <w:i w:val="0"/>
           <w:iCs w:val="0"/>
@@ -8167,7 +8560,7 @@
     </w:p>
     <w:p>
       <w:pPr>
-        <w:pStyle w:val="Normaalweb"/>
+        <w:pStyle w:val="NormalWeb"/>
         <w:numPr>
           <w:ilvl w:val="0"/>
           <w:numId w:val="6"/>
@@ -8176,12 +8569,12 @@
         <w:spacing w:before="240" w:beforeAutospacing="0" w:after="0" w:afterAutospacing="0" w:line="276" w:lineRule="auto"/>
         <w:ind w:left="284" w:hanging="284"/>
         <w:rPr>
-          <w:rStyle w:val="Subtielebenadrukking"/>
-        </w:rPr>
-      </w:pPr>
-      <w:r>
-        <w:rPr>
-          <w:rStyle w:val="Subtielebenadrukking"/>
+          <w:rStyle w:val="SubtleEmphasis"/>
+        </w:rPr>
+      </w:pPr>
+      <w:r>
+        <w:rPr>
+          <w:rStyle w:val="SubtleEmphasis"/>
         </w:rPr>
         <w:t xml:space="preserve">Stream users playlist </w:t>
       </w:r>
@@ -8190,7 +8583,7 @@
       <w:pPr>
         <w:ind w:left="567"/>
         <w:rPr>
-          <w:rStyle w:val="Subtielebenadrukking"/>
+          <w:rStyle w:val="SubtleEmphasis"/>
           <w:i w:val="0"/>
           <w:color w:val="auto"/>
           <w:lang w:val="en-US"/>
@@ -8198,7 +8591,7 @@
       </w:pPr>
       <w:r>
         <w:rPr>
-          <w:rStyle w:val="Subtielebenadrukking"/>
+          <w:rStyle w:val="SubtleEmphasis"/>
           <w:i w:val="0"/>
           <w:color w:val="auto"/>
           <w:lang w:val="en-US"/>
@@ -8208,7 +8601,7 @@
     </w:p>
     <w:p>
       <w:pPr>
-        <w:pStyle w:val="Normaalweb"/>
+        <w:pStyle w:val="NormalWeb"/>
         <w:numPr>
           <w:ilvl w:val="0"/>
           <w:numId w:val="6"/>
@@ -8217,13 +8610,13 @@
         <w:spacing w:before="240" w:beforeAutospacing="0" w:after="0" w:afterAutospacing="0" w:line="276" w:lineRule="auto"/>
         <w:ind w:left="284" w:hanging="284"/>
         <w:rPr>
-          <w:rStyle w:val="Subtielebenadrukking"/>
-          <w:lang w:val="en-US"/>
-        </w:rPr>
-      </w:pPr>
-      <w:r>
-        <w:rPr>
-          <w:rStyle w:val="Subtielebenadrukking"/>
+          <w:rStyle w:val="SubtleEmphasis"/>
+          <w:lang w:val="en-US"/>
+        </w:rPr>
+      </w:pPr>
+      <w:r>
+        <w:rPr>
+          <w:rStyle w:val="SubtleEmphasis"/>
           <w:lang w:val="en-US"/>
         </w:rPr>
         <w:t>Share playlist with other users</w:t>
@@ -8231,12 +8624,12 @@
     </w:p>
     <w:p>
       <w:pPr>
-        <w:pStyle w:val="Normaalweb"/>
+        <w:pStyle w:val="NormalWeb"/>
         <w:shd w:val="clear" w:color="auto" w:fill="FFFFFF"/>
         <w:spacing w:before="0" w:beforeAutospacing="0" w:after="240" w:afterAutospacing="0" w:line="285" w:lineRule="atLeast"/>
         <w:ind w:left="567"/>
         <w:rPr>
-          <w:rStyle w:val="Subtielebenadrukking"/>
+          <w:rStyle w:val="SubtleEmphasis"/>
           <w:rFonts w:asciiTheme="minorHAnsi" w:hAnsiTheme="minorHAnsi" w:cstheme="minorHAnsi"/>
           <w:i w:val="0"/>
           <w:iCs w:val="0"/>
@@ -8257,7 +8650,7 @@
     </w:p>
     <w:p>
       <w:pPr>
-        <w:pStyle w:val="Normaalweb"/>
+        <w:pStyle w:val="NormalWeb"/>
         <w:numPr>
           <w:ilvl w:val="0"/>
           <w:numId w:val="6"/>
@@ -8266,13 +8659,13 @@
         <w:spacing w:before="240" w:beforeAutospacing="0" w:after="0" w:afterAutospacing="0" w:line="276" w:lineRule="auto"/>
         <w:ind w:left="284" w:hanging="284"/>
         <w:rPr>
-          <w:rStyle w:val="Subtielebenadrukking"/>
-          <w:lang w:val="en-US"/>
-        </w:rPr>
-      </w:pPr>
-      <w:r>
-        <w:rPr>
-          <w:rStyle w:val="Subtielebenadrukking"/>
+          <w:rStyle w:val="SubtleEmphasis"/>
+          <w:lang w:val="en-US"/>
+        </w:rPr>
+      </w:pPr>
+      <w:r>
+        <w:rPr>
+          <w:rStyle w:val="SubtleEmphasis"/>
           <w:lang w:val="en-US"/>
         </w:rPr>
         <w:t>Share playlist on the web (Mail, Facebook, Twitter, Google+)</w:t>
@@ -8283,7 +8676,7 @@
         <w:spacing w:after="0" w:line="480" w:lineRule="auto"/>
         <w:ind w:left="567"/>
         <w:rPr>
-          <w:rStyle w:val="Subtielebenadrukking"/>
+          <w:rStyle w:val="SubtleEmphasis"/>
           <w:i w:val="0"/>
           <w:color w:val="auto"/>
           <w:lang w:val="en-US"/>
@@ -8291,7 +8684,7 @@
       </w:pPr>
       <w:r>
         <w:rPr>
-          <w:rStyle w:val="Subtielebenadrukking"/>
+          <w:rStyle w:val="SubtleEmphasis"/>
           <w:i w:val="0"/>
           <w:color w:val="auto"/>
           <w:lang w:val="en-US"/>
@@ -8301,7 +8694,7 @@
     </w:p>
     <w:p>
       <w:pPr>
-        <w:pStyle w:val="Normaalweb"/>
+        <w:pStyle w:val="NormalWeb"/>
         <w:numPr>
           <w:ilvl w:val="0"/>
           <w:numId w:val="6"/>
@@ -8310,13 +8703,13 @@
         <w:spacing w:before="0" w:beforeAutospacing="0" w:after="0" w:afterAutospacing="0" w:line="276" w:lineRule="auto"/>
         <w:ind w:left="284" w:hanging="284"/>
         <w:rPr>
-          <w:rStyle w:val="Subtielebenadrukking"/>
-          <w:lang w:val="en-US"/>
-        </w:rPr>
-      </w:pPr>
-      <w:r>
-        <w:rPr>
-          <w:rStyle w:val="Subtielebenadrukking"/>
+          <w:rStyle w:val="SubtleEmphasis"/>
+          <w:lang w:val="en-US"/>
+        </w:rPr>
+      </w:pPr>
+      <w:r>
+        <w:rPr>
+          <w:rStyle w:val="SubtleEmphasis"/>
           <w:lang w:val="en-US"/>
         </w:rPr>
         <w:t>Provide information about the artist or song like a biography or news</w:t>
@@ -8327,7 +8720,7 @@
         <w:spacing w:after="0" w:line="480" w:lineRule="auto"/>
         <w:ind w:left="567"/>
         <w:rPr>
-          <w:rStyle w:val="Subtielebenadrukking"/>
+          <w:rStyle w:val="SubtleEmphasis"/>
           <w:i w:val="0"/>
           <w:color w:val="auto"/>
           <w:lang w:val="en-US"/>
@@ -8335,7 +8728,7 @@
       </w:pPr>
       <w:r>
         <w:rPr>
-          <w:rStyle w:val="Subtielebenadrukking"/>
+          <w:rStyle w:val="SubtleEmphasis"/>
           <w:i w:val="0"/>
           <w:color w:val="auto"/>
           <w:lang w:val="en-US"/>
@@ -8345,7 +8738,7 @@
     </w:p>
     <w:p>
       <w:pPr>
-        <w:pStyle w:val="Normaalweb"/>
+        <w:pStyle w:val="NormalWeb"/>
         <w:numPr>
           <w:ilvl w:val="0"/>
           <w:numId w:val="6"/>
@@ -8354,13 +8747,13 @@
         <w:spacing w:before="0" w:beforeAutospacing="0" w:after="0" w:afterAutospacing="0" w:line="276" w:lineRule="auto"/>
         <w:ind w:left="284" w:hanging="284"/>
         <w:rPr>
-          <w:rStyle w:val="Subtielebenadrukking"/>
-          <w:lang w:val="en-US"/>
-        </w:rPr>
-      </w:pPr>
-      <w:r>
-        <w:rPr>
-          <w:rStyle w:val="Subtielebenadrukking"/>
+          <w:rStyle w:val="SubtleEmphasis"/>
+          <w:lang w:val="en-US"/>
+        </w:rPr>
+      </w:pPr>
+      <w:r>
+        <w:rPr>
+          <w:rStyle w:val="SubtleEmphasis"/>
           <w:lang w:val="en-US"/>
         </w:rPr>
         <w:t>Provide information about the artist gathered from Twitter or YouTube</w:t>
@@ -8370,7 +8763,7 @@
       <w:pPr>
         <w:ind w:firstLine="567"/>
         <w:rPr>
-          <w:rStyle w:val="Subtielebenadrukking"/>
+          <w:rStyle w:val="SubtleEmphasis"/>
           <w:i w:val="0"/>
           <w:color w:val="auto"/>
           <w:lang w:val="en-US"/>
@@ -8378,7 +8771,7 @@
       </w:pPr>
       <w:r>
         <w:rPr>
-          <w:rStyle w:val="Subtielebenadrukking"/>
+          <w:rStyle w:val="SubtleEmphasis"/>
           <w:i w:val="0"/>
           <w:color w:val="auto"/>
           <w:lang w:val="en-US"/>
@@ -8388,7 +8781,7 @@
     </w:p>
     <w:p>
       <w:pPr>
-        <w:pStyle w:val="Kop1"/>
+        <w:pStyle w:val="Heading1"/>
         <w:spacing w:before="0" w:after="240"/>
         <w:rPr>
           <w:lang w:val="en-US"/>
@@ -8406,7 +8799,7 @@
     </w:p>
     <w:p>
       <w:pPr>
-        <w:pStyle w:val="Kop2"/>
+        <w:pStyle w:val="Heading2"/>
         <w:rPr>
           <w:lang w:val="en-US"/>
         </w:rPr>
@@ -8427,12 +8820,28 @@
           <w:lang w:val="en-US"/>
         </w:rPr>
       </w:pPr>
-      <w:r>
-        <w:rPr>
-          <w:lang w:val="en-US"/>
-        </w:rPr>
-        <w:t>We have analyzed a lot of data and finally found a few promising datasets that we can use for out system.</w:t>
-      </w:r>
+      <w:proofErr w:type="gramStart"/>
+      <w:r>
+        <w:rPr>
+          <w:lang w:val="en-US"/>
+        </w:rPr>
+        <w:t xml:space="preserve">We have analyzed a lot of data and finally found a few promising datasets that we can use for </w:t>
+      </w:r>
+      <w:proofErr w:type="spellStart"/>
+      <w:r>
+        <w:rPr>
+          <w:lang w:val="en-US"/>
+        </w:rPr>
+        <w:t>out</w:t>
+      </w:r>
+      <w:proofErr w:type="spellEnd"/>
+      <w:r>
+        <w:rPr>
+          <w:lang w:val="en-US"/>
+        </w:rPr>
+        <w:t xml:space="preserve"> system.</w:t>
+      </w:r>
+      <w:proofErr w:type="gramEnd"/>
     </w:p>
     <w:p>
       <w:pPr>
@@ -8445,7 +8854,21 @@
         <w:rPr>
           <w:lang w:val="en-US"/>
         </w:rPr>
-        <w:t>The web framework has been set up successfully using Kohana. The databases have been linked and connected with the system.</w:t>
+        <w:t xml:space="preserve">The web framework has been set up successfully using </w:t>
+      </w:r>
+      <w:proofErr w:type="spellStart"/>
+      <w:r>
+        <w:rPr>
+          <w:lang w:val="en-US"/>
+        </w:rPr>
+        <w:t>Kohana</w:t>
+      </w:r>
+      <w:proofErr w:type="spellEnd"/>
+      <w:r>
+        <w:rPr>
+          <w:lang w:val="en-US"/>
+        </w:rPr>
+        <w:t>. The databases have been linked and connected with the system.</w:t>
       </w:r>
     </w:p>
     <w:p>
@@ -8498,7 +8921,7 @@
     </w:p>
     <w:p>
       <w:pPr>
-        <w:pStyle w:val="Kop2"/>
+        <w:pStyle w:val="Heading2"/>
         <w:rPr>
           <w:lang w:val="en-US"/>
         </w:rPr>
@@ -8528,7 +8951,21 @@
         <w:rPr>
           <w:lang w:val="en-US"/>
         </w:rPr>
-        <w:t xml:space="preserve"> our design and a few Kohana models. </w:t>
+        <w:t xml:space="preserve"> our design and a few </w:t>
+      </w:r>
+      <w:proofErr w:type="spellStart"/>
+      <w:r>
+        <w:rPr>
+          <w:lang w:val="en-US"/>
+        </w:rPr>
+        <w:t>Kohana</w:t>
+      </w:r>
+      <w:proofErr w:type="spellEnd"/>
+      <w:r>
+        <w:rPr>
+          <w:lang w:val="en-US"/>
+        </w:rPr>
+        <w:t xml:space="preserve"> models. </w:t>
       </w:r>
       <w:r>
         <w:rPr>
@@ -8591,7 +9028,7 @@
     </w:p>
     <w:p>
       <w:pPr>
-        <w:pStyle w:val="Kop2"/>
+        <w:pStyle w:val="Heading2"/>
         <w:rPr>
           <w:lang w:val="en-US"/>
         </w:rPr>
@@ -8665,7 +9102,7 @@
 </file>
 
 <file path=word/endnotes.xml><?xml version="1.0" encoding="utf-8"?>
-<w:endnotes xmlns:wpc="http://schemas.microsoft.com/office/word/2010/wordprocessingCanvas" xmlns:mo="http://schemas.microsoft.com/office/mac/office/2008/main" xmlns:mc="http://schemas.openxmlformats.org/markup-compatibility/2006" xmlns:mv="urn:schemas-microsoft-com:mac:vml" xmlns:o="urn:schemas-microsoft-com:office:office" xmlns:r="http://schemas.openxmlformats.org/officeDocument/2006/relationships" xmlns:m="http://schemas.openxmlformats.org/officeDocument/2006/math" xmlns:v="urn:schemas-microsoft-com:vml" xmlns:wp14="http://schemas.microsoft.com/office/word/2010/wordprocessingDrawing" xmlns:wp="http://schemas.openxmlformats.org/drawingml/2006/wordprocessingDrawing" xmlns:w10="urn:schemas-microsoft-com:office:word" xmlns:w="http://schemas.openxmlformats.org/wordprocessingml/2006/main" xmlns:w14="http://schemas.microsoft.com/office/word/2010/wordml" xmlns:wpg="http://schemas.microsoft.com/office/word/2010/wordprocessingGroup" xmlns:wpi="http://schemas.microsoft.com/office/word/2010/wordprocessingInk" xmlns:wne="http://schemas.microsoft.com/office/word/2006/wordml" xmlns:wps="http://schemas.microsoft.com/office/word/2010/wordprocessingShape" mc:Ignorable="w14 wp14">
+<w:endnotes xmlns:wpc="http://schemas.microsoft.com/office/word/2010/wordprocessingCanvas" xmlns:mc="http://schemas.openxmlformats.org/markup-compatibility/2006" xmlns:o="urn:schemas-microsoft-com:office:office" xmlns:r="http://schemas.openxmlformats.org/officeDocument/2006/relationships" xmlns:m="http://schemas.openxmlformats.org/officeDocument/2006/math" xmlns:v="urn:schemas-microsoft-com:vml" xmlns:wp14="http://schemas.microsoft.com/office/word/2010/wordprocessingDrawing" xmlns:wp="http://schemas.openxmlformats.org/drawingml/2006/wordprocessingDrawing" xmlns:w10="urn:schemas-microsoft-com:office:word" xmlns:w="http://schemas.openxmlformats.org/wordprocessingml/2006/main" xmlns:w14="http://schemas.microsoft.com/office/word/2010/wordml" xmlns:wpg="http://schemas.microsoft.com/office/word/2010/wordprocessingGroup" xmlns:wpi="http://schemas.microsoft.com/office/word/2010/wordprocessingInk" xmlns:wne="http://schemas.microsoft.com/office/word/2006/wordml" xmlns:wps="http://schemas.microsoft.com/office/word/2010/wordprocessingShape" mc:Ignorable="w14 wp14">
   <w:endnote w:type="separator" w:id="-1">
     <w:p>
       <w:pPr>
@@ -8690,7 +9127,7 @@
 </file>
 
 <file path=word/footer1.xml><?xml version="1.0" encoding="utf-8"?>
-<w:ftr xmlns:wpc="http://schemas.microsoft.com/office/word/2010/wordprocessingCanvas" xmlns:mo="http://schemas.microsoft.com/office/mac/office/2008/main" xmlns:mc="http://schemas.openxmlformats.org/markup-compatibility/2006" xmlns:mv="urn:schemas-microsoft-com:mac:vml" xmlns:o="urn:schemas-microsoft-com:office:office" xmlns:r="http://schemas.openxmlformats.org/officeDocument/2006/relationships" xmlns:m="http://schemas.openxmlformats.org/officeDocument/2006/math" xmlns:v="urn:schemas-microsoft-com:vml" xmlns:wp14="http://schemas.microsoft.com/office/word/2010/wordprocessingDrawing" xmlns:wp="http://schemas.openxmlformats.org/drawingml/2006/wordprocessingDrawing" xmlns:w10="urn:schemas-microsoft-com:office:word" xmlns:w="http://schemas.openxmlformats.org/wordprocessingml/2006/main" xmlns:w14="http://schemas.microsoft.com/office/word/2010/wordml" xmlns:wpg="http://schemas.microsoft.com/office/word/2010/wordprocessingGroup" xmlns:wpi="http://schemas.microsoft.com/office/word/2010/wordprocessingInk" xmlns:wne="http://schemas.microsoft.com/office/word/2006/wordml" xmlns:wps="http://schemas.microsoft.com/office/word/2010/wordprocessingShape" mc:Ignorable="w14 wp14">
+<w:ftr xmlns:wpc="http://schemas.microsoft.com/office/word/2010/wordprocessingCanvas" xmlns:mc="http://schemas.openxmlformats.org/markup-compatibility/2006" xmlns:o="urn:schemas-microsoft-com:office:office" xmlns:r="http://schemas.openxmlformats.org/officeDocument/2006/relationships" xmlns:m="http://schemas.openxmlformats.org/officeDocument/2006/math" xmlns:v="urn:schemas-microsoft-com:vml" xmlns:wp14="http://schemas.microsoft.com/office/word/2010/wordprocessingDrawing" xmlns:wp="http://schemas.openxmlformats.org/drawingml/2006/wordprocessingDrawing" xmlns:w10="urn:schemas-microsoft-com:office:word" xmlns:w="http://schemas.openxmlformats.org/wordprocessingml/2006/main" xmlns:w14="http://schemas.microsoft.com/office/word/2010/wordml" xmlns:wpg="http://schemas.microsoft.com/office/word/2010/wordprocessingGroup" xmlns:wpi="http://schemas.microsoft.com/office/word/2010/wordprocessingInk" xmlns:wne="http://schemas.microsoft.com/office/word/2006/wordml" xmlns:wps="http://schemas.microsoft.com/office/word/2010/wordprocessingShape" mc:Ignorable="w14 wp14">
   <w:sdt>
     <w:sdtPr>
       <w:id w:val="-1201242425"/>
@@ -8707,7 +9144,7 @@
     <w:sdtContent>
       <w:p>
         <w:pPr>
-          <w:pStyle w:val="Voettekst"/>
+          <w:pStyle w:val="Footer"/>
           <w:jc w:val="right"/>
         </w:pPr>
         <w:r>
@@ -8723,7 +9160,7 @@
           <w:rPr>
             <w:noProof/>
           </w:rPr>
-          <w:t>11</w:t>
+          <w:t>8</w:t>
         </w:r>
         <w:r>
           <w:rPr>
@@ -8736,14 +9173,14 @@
   </w:sdt>
   <w:p>
     <w:pPr>
-      <w:pStyle w:val="Voettekst"/>
+      <w:pStyle w:val="Footer"/>
     </w:pPr>
   </w:p>
 </w:ftr>
 </file>
 
 <file path=word/footnotes.xml><?xml version="1.0" encoding="utf-8"?>
-<w:footnotes xmlns:wpc="http://schemas.microsoft.com/office/word/2010/wordprocessingCanvas" xmlns:mo="http://schemas.microsoft.com/office/mac/office/2008/main" xmlns:mc="http://schemas.openxmlformats.org/markup-compatibility/2006" xmlns:mv="urn:schemas-microsoft-com:mac:vml" xmlns:o="urn:schemas-microsoft-com:office:office" xmlns:r="http://schemas.openxmlformats.org/officeDocument/2006/relationships" xmlns:m="http://schemas.openxmlformats.org/officeDocument/2006/math" xmlns:v="urn:schemas-microsoft-com:vml" xmlns:wp14="http://schemas.microsoft.com/office/word/2010/wordprocessingDrawing" xmlns:wp="http://schemas.openxmlformats.org/drawingml/2006/wordprocessingDrawing" xmlns:w10="urn:schemas-microsoft-com:office:word" xmlns:w="http://schemas.openxmlformats.org/wordprocessingml/2006/main" xmlns:w14="http://schemas.microsoft.com/office/word/2010/wordml" xmlns:wpg="http://schemas.microsoft.com/office/word/2010/wordprocessingGroup" xmlns:wpi="http://schemas.microsoft.com/office/word/2010/wordprocessingInk" xmlns:wne="http://schemas.microsoft.com/office/word/2006/wordml" xmlns:wps="http://schemas.microsoft.com/office/word/2010/wordprocessingShape" mc:Ignorable="w14 wp14">
+<w:footnotes xmlns:wpc="http://schemas.microsoft.com/office/word/2010/wordprocessingCanvas" xmlns:mc="http://schemas.openxmlformats.org/markup-compatibility/2006" xmlns:o="urn:schemas-microsoft-com:office:office" xmlns:r="http://schemas.openxmlformats.org/officeDocument/2006/relationships" xmlns:m="http://schemas.openxmlformats.org/officeDocument/2006/math" xmlns:v="urn:schemas-microsoft-com:vml" xmlns:wp14="http://schemas.microsoft.com/office/word/2010/wordprocessingDrawing" xmlns:wp="http://schemas.openxmlformats.org/drawingml/2006/wordprocessingDrawing" xmlns:w10="urn:schemas-microsoft-com:office:word" xmlns:w="http://schemas.openxmlformats.org/wordprocessingml/2006/main" xmlns:w14="http://schemas.microsoft.com/office/word/2010/wordml" xmlns:wpg="http://schemas.microsoft.com/office/word/2010/wordprocessingGroup" xmlns:wpi="http://schemas.microsoft.com/office/word/2010/wordprocessingInk" xmlns:wne="http://schemas.microsoft.com/office/word/2006/wordml" xmlns:wps="http://schemas.microsoft.com/office/word/2010/wordprocessingShape" mc:Ignorable="w14 wp14">
   <w:footnote w:type="separator" w:id="-1">
     <w:p>
       <w:pPr>
@@ -8768,7 +9205,7 @@
 </file>
 
 <file path=word/numbering.xml><?xml version="1.0" encoding="utf-8"?>
-<w:numbering xmlns:wpc="http://schemas.microsoft.com/office/word/2010/wordprocessingCanvas" xmlns:mo="http://schemas.microsoft.com/office/mac/office/2008/main" xmlns:mc="http://schemas.openxmlformats.org/markup-compatibility/2006" xmlns:mv="urn:schemas-microsoft-com:mac:vml" xmlns:o="urn:schemas-microsoft-com:office:office" xmlns:r="http://schemas.openxmlformats.org/officeDocument/2006/relationships" xmlns:m="http://schemas.openxmlformats.org/officeDocument/2006/math" xmlns:v="urn:schemas-microsoft-com:vml" xmlns:wp14="http://schemas.microsoft.com/office/word/2010/wordprocessingDrawing" xmlns:wp="http://schemas.openxmlformats.org/drawingml/2006/wordprocessingDrawing" xmlns:w10="urn:schemas-microsoft-com:office:word" xmlns:w="http://schemas.openxmlformats.org/wordprocessingml/2006/main" xmlns:w14="http://schemas.microsoft.com/office/word/2010/wordml" xmlns:wpg="http://schemas.microsoft.com/office/word/2010/wordprocessingGroup" xmlns:wpi="http://schemas.microsoft.com/office/word/2010/wordprocessingInk" xmlns:wne="http://schemas.microsoft.com/office/word/2006/wordml" xmlns:wps="http://schemas.microsoft.com/office/word/2010/wordprocessingShape" mc:Ignorable="w14 wp14">
+<w:numbering xmlns:wpc="http://schemas.microsoft.com/office/word/2010/wordprocessingCanvas" xmlns:mc="http://schemas.openxmlformats.org/markup-compatibility/2006" xmlns:o="urn:schemas-microsoft-com:office:office" xmlns:r="http://schemas.openxmlformats.org/officeDocument/2006/relationships" xmlns:m="http://schemas.openxmlformats.org/officeDocument/2006/math" xmlns:v="urn:schemas-microsoft-com:vml" xmlns:wp14="http://schemas.microsoft.com/office/word/2010/wordprocessingDrawing" xmlns:wp="http://schemas.openxmlformats.org/drawingml/2006/wordprocessingDrawing" xmlns:w10="urn:schemas-microsoft-com:office:word" xmlns:w="http://schemas.openxmlformats.org/wordprocessingml/2006/main" xmlns:w14="http://schemas.microsoft.com/office/word/2010/wordml" xmlns:wpg="http://schemas.microsoft.com/office/word/2010/wordprocessingGroup" xmlns:wpi="http://schemas.microsoft.com/office/word/2010/wordprocessingInk" xmlns:wne="http://schemas.microsoft.com/office/word/2006/wordml" xmlns:wps="http://schemas.microsoft.com/office/word/2010/wordprocessingShape" mc:Ignorable="w14 wp14">
   <w:numPicBullet w:numPicBulletId="0">
     <w:pict>
       <v:shapetype id="_x0000_t75" coordsize="21600,21600" o:spt="75" o:preferrelative="t" path="m@4@5l@4@11@9@11@9@5xe" filled="f" stroked="f">
@@ -8790,7 +9227,7 @@
         <v:path o:extrusionok="f" gradientshapeok="t" o:connecttype="rect"/>
         <o:lock v:ext="edit" aspectratio="t"/>
       </v:shapetype>
-      <v:shape id="_x0000_i1027" type="#_x0000_t75" alt="Description: http://e-ns.nl/images/vinkje.png" style="width:15.15pt;height:12.15pt;visibility:visible;mso-wrap-style:square" o:bullet="t">
+      <v:shape id="_x0000_i1033" type="#_x0000_t75" alt="Description: http://e-ns.nl/images/vinkje.png" style="width:15.15pt;height:12.15pt;visibility:visible;mso-wrap-style:square" o:bullet="t">
         <v:imagedata r:id="rId1" o:title="vinkje"/>
       </v:shape>
     </w:pict>
@@ -9691,7 +10128,7 @@
       </w:pPr>
     </w:pPrDefault>
   </w:docDefaults>
-  <w:latentStyles w:defLockedState="0" w:defUIPriority="99" w:defSemiHidden="1" w:defUnhideWhenUsed="1" w:defQFormat="0" w:count="276">
+  <w:latentStyles w:defLockedState="0" w:defUIPriority="99" w:defSemiHidden="1" w:defUnhideWhenUsed="1" w:defQFormat="0" w:count="267">
     <w:lsdException w:name="Normal" w:semiHidden="0" w:uiPriority="0" w:unhideWhenUsed="0" w:qFormat="1"/>
     <w:lsdException w:name="heading 1" w:semiHidden="0" w:uiPriority="9" w:unhideWhenUsed="0" w:qFormat="1"/>
     <w:lsdException w:name="heading 2" w:uiPriority="9" w:qFormat="1"/>
@@ -9830,15 +10267,15 @@
     <w:lsdException w:name="Bibliography" w:uiPriority="37"/>
     <w:lsdException w:name="TOC Heading" w:uiPriority="39" w:qFormat="1"/>
   </w:latentStyles>
-  <w:style w:type="paragraph" w:default="1" w:styleId="Normaal">
+  <w:style w:type="paragraph" w:default="1" w:styleId="Normal">
     <w:name w:val="Normal"/>
     <w:qFormat/>
   </w:style>
-  <w:style w:type="paragraph" w:styleId="Kop1">
+  <w:style w:type="paragraph" w:styleId="Heading1">
     <w:name w:val="heading 1"/>
-    <w:basedOn w:val="Normaal"/>
-    <w:next w:val="Normaal"/>
-    <w:link w:val="Kop1Teken"/>
+    <w:basedOn w:val="Normal"/>
+    <w:next w:val="Normal"/>
+    <w:link w:val="Heading1Char"/>
     <w:uiPriority w:val="9"/>
     <w:qFormat/>
     <w:rsid w:val="00CF58D9"/>
@@ -9857,11 +10294,11 @@
       <w:szCs w:val="28"/>
     </w:rPr>
   </w:style>
-  <w:style w:type="paragraph" w:styleId="Kop2">
+  <w:style w:type="paragraph" w:styleId="Heading2">
     <w:name w:val="heading 2"/>
-    <w:basedOn w:val="Normaal"/>
-    <w:next w:val="Normaal"/>
-    <w:link w:val="Kop2Teken"/>
+    <w:basedOn w:val="Normal"/>
+    <w:next w:val="Normal"/>
+    <w:link w:val="Heading2Char"/>
     <w:uiPriority w:val="9"/>
     <w:unhideWhenUsed/>
     <w:qFormat/>
@@ -9881,11 +10318,11 @@
       <w:szCs w:val="26"/>
     </w:rPr>
   </w:style>
-  <w:style w:type="paragraph" w:styleId="Kop3">
+  <w:style w:type="paragraph" w:styleId="Heading3">
     <w:name w:val="heading 3"/>
-    <w:basedOn w:val="Normaal"/>
-    <w:next w:val="Normaal"/>
-    <w:link w:val="Kop3Teken"/>
+    <w:basedOn w:val="Normal"/>
+    <w:next w:val="Normal"/>
+    <w:link w:val="Heading3Char"/>
     <w:uiPriority w:val="9"/>
     <w:semiHidden/>
     <w:unhideWhenUsed/>
@@ -9904,13 +10341,13 @@
       <w:color w:val="2DA2BF" w:themeColor="accent1"/>
     </w:rPr>
   </w:style>
-  <w:style w:type="character" w:default="1" w:styleId="Standaardalinea-lettertype">
+  <w:style w:type="character" w:default="1" w:styleId="DefaultParagraphFont">
     <w:name w:val="Default Paragraph Font"/>
     <w:uiPriority w:val="1"/>
     <w:semiHidden/>
     <w:unhideWhenUsed/>
   </w:style>
-  <w:style w:type="table" w:default="1" w:styleId="Standaardtabel">
+  <w:style w:type="table" w:default="1" w:styleId="TableNormal">
     <w:name w:val="Normal Table"/>
     <w:uiPriority w:val="99"/>
     <w:semiHidden/>
@@ -9925,15 +10362,15 @@
       </w:tblCellMar>
     </w:tblPr>
   </w:style>
-  <w:style w:type="numbering" w:default="1" w:styleId="Geenlijst">
+  <w:style w:type="numbering" w:default="1" w:styleId="NoList">
     <w:name w:val="No List"/>
     <w:uiPriority w:val="99"/>
     <w:semiHidden/>
     <w:unhideWhenUsed/>
   </w:style>
-  <w:style w:type="paragraph" w:styleId="Geenafstand">
+  <w:style w:type="paragraph" w:styleId="NoSpacing">
     <w:name w:val="No Spacing"/>
-    <w:link w:val="GeenafstandTeken"/>
+    <w:link w:val="NoSpacingChar"/>
     <w:uiPriority w:val="1"/>
     <w:qFormat/>
     <w:rsid w:val="003B26DC"/>
@@ -9945,10 +10382,10 @@
       <w:lang w:val="en-US" w:eastAsia="ja-JP"/>
     </w:rPr>
   </w:style>
-  <w:style w:type="character" w:customStyle="1" w:styleId="GeenafstandTeken">
-    <w:name w:val="Geen afstand Teken"/>
-    <w:basedOn w:val="Standaardalinea-lettertype"/>
-    <w:link w:val="Geenafstand"/>
+  <w:style w:type="character" w:customStyle="1" w:styleId="NoSpacingChar">
+    <w:name w:val="No Spacing Char"/>
+    <w:basedOn w:val="DefaultParagraphFont"/>
+    <w:link w:val="NoSpacing"/>
     <w:uiPriority w:val="1"/>
     <w:rsid w:val="003B26DC"/>
     <w:rPr>
@@ -9956,10 +10393,10 @@
       <w:lang w:val="en-US" w:eastAsia="ja-JP"/>
     </w:rPr>
   </w:style>
-  <w:style w:type="paragraph" w:styleId="Ballontekst">
+  <w:style w:type="paragraph" w:styleId="BalloonText">
     <w:name w:val="Balloon Text"/>
-    <w:basedOn w:val="Normaal"/>
-    <w:link w:val="BallontekstTeken"/>
+    <w:basedOn w:val="Normal"/>
+    <w:link w:val="BalloonTextChar"/>
     <w:uiPriority w:val="99"/>
     <w:semiHidden/>
     <w:unhideWhenUsed/>
@@ -9973,10 +10410,10 @@
       <w:szCs w:val="16"/>
     </w:rPr>
   </w:style>
-  <w:style w:type="character" w:customStyle="1" w:styleId="BallontekstTeken">
-    <w:name w:val="Ballontekst Teken"/>
-    <w:basedOn w:val="Standaardalinea-lettertype"/>
-    <w:link w:val="Ballontekst"/>
+  <w:style w:type="character" w:customStyle="1" w:styleId="BalloonTextChar">
+    <w:name w:val="Balloon Text Char"/>
+    <w:basedOn w:val="DefaultParagraphFont"/>
+    <w:link w:val="BalloonText"/>
     <w:uiPriority w:val="99"/>
     <w:semiHidden/>
     <w:rsid w:val="003B26DC"/>
@@ -9986,10 +10423,10 @@
       <w:szCs w:val="16"/>
     </w:rPr>
   </w:style>
-  <w:style w:type="character" w:customStyle="1" w:styleId="Kop1Teken">
-    <w:name w:val="Kop 1 Teken"/>
-    <w:basedOn w:val="Standaardalinea-lettertype"/>
-    <w:link w:val="Kop1"/>
+  <w:style w:type="character" w:customStyle="1" w:styleId="Heading1Char">
+    <w:name w:val="Heading 1 Char"/>
+    <w:basedOn w:val="DefaultParagraphFont"/>
+    <w:link w:val="Heading1"/>
     <w:uiPriority w:val="9"/>
     <w:rsid w:val="00CF58D9"/>
     <w:rPr>
@@ -10001,10 +10438,10 @@
       <w:szCs w:val="28"/>
     </w:rPr>
   </w:style>
-  <w:style w:type="paragraph" w:styleId="Koptekst">
+  <w:style w:type="paragraph" w:styleId="Header">
     <w:name w:val="header"/>
-    <w:basedOn w:val="Normaal"/>
-    <w:link w:val="KoptekstTeken"/>
+    <w:basedOn w:val="Normal"/>
+    <w:link w:val="HeaderChar"/>
     <w:uiPriority w:val="99"/>
     <w:unhideWhenUsed/>
     <w:rsid w:val="00637EC4"/>
@@ -10016,17 +10453,17 @@
       <w:spacing w:after="0" w:line="240" w:lineRule="auto"/>
     </w:pPr>
   </w:style>
-  <w:style w:type="character" w:customStyle="1" w:styleId="KoptekstTeken">
-    <w:name w:val="Koptekst Teken"/>
-    <w:basedOn w:val="Standaardalinea-lettertype"/>
-    <w:link w:val="Koptekst"/>
+  <w:style w:type="character" w:customStyle="1" w:styleId="HeaderChar">
+    <w:name w:val="Header Char"/>
+    <w:basedOn w:val="DefaultParagraphFont"/>
+    <w:link w:val="Header"/>
     <w:uiPriority w:val="99"/>
     <w:rsid w:val="00637EC4"/>
   </w:style>
-  <w:style w:type="paragraph" w:styleId="Voettekst">
+  <w:style w:type="paragraph" w:styleId="Footer">
     <w:name w:val="footer"/>
-    <w:basedOn w:val="Normaal"/>
-    <w:link w:val="VoettekstTeken"/>
+    <w:basedOn w:val="Normal"/>
+    <w:link w:val="FooterChar"/>
     <w:uiPriority w:val="99"/>
     <w:unhideWhenUsed/>
     <w:rsid w:val="00637EC4"/>
@@ -10038,17 +10475,17 @@
       <w:spacing w:after="0" w:line="240" w:lineRule="auto"/>
     </w:pPr>
   </w:style>
-  <w:style w:type="character" w:customStyle="1" w:styleId="VoettekstTeken">
-    <w:name w:val="Voettekst Teken"/>
-    <w:basedOn w:val="Standaardalinea-lettertype"/>
-    <w:link w:val="Voettekst"/>
+  <w:style w:type="character" w:customStyle="1" w:styleId="FooterChar">
+    <w:name w:val="Footer Char"/>
+    <w:basedOn w:val="DefaultParagraphFont"/>
+    <w:link w:val="Footer"/>
     <w:uiPriority w:val="99"/>
     <w:rsid w:val="00637EC4"/>
   </w:style>
-  <w:style w:type="paragraph" w:styleId="Kopvaninhoudsopgave">
+  <w:style w:type="paragraph" w:styleId="TOCHeading">
     <w:name w:val="TOC Heading"/>
-    <w:basedOn w:val="Kop1"/>
-    <w:next w:val="Normaal"/>
+    <w:basedOn w:val="Heading1"/>
+    <w:next w:val="Normal"/>
     <w:uiPriority w:val="39"/>
     <w:semiHidden/>
     <w:unhideWhenUsed/>
@@ -10061,10 +10498,10 @@
       <w:lang w:val="en-US" w:eastAsia="ja-JP"/>
     </w:rPr>
   </w:style>
-  <w:style w:type="paragraph" w:styleId="Inhopg1">
+  <w:style w:type="paragraph" w:styleId="TOC1">
     <w:name w:val="toc 1"/>
-    <w:basedOn w:val="Normaal"/>
-    <w:next w:val="Normaal"/>
+    <w:basedOn w:val="Normal"/>
+    <w:next w:val="Normal"/>
     <w:autoRedefine/>
     <w:uiPriority w:val="39"/>
     <w:unhideWhenUsed/>
@@ -10075,7 +10512,7 @@
   </w:style>
   <w:style w:type="character" w:styleId="Hyperlink">
     <w:name w:val="Hyperlink"/>
-    <w:basedOn w:val="Standaardalinea-lettertype"/>
+    <w:basedOn w:val="DefaultParagraphFont"/>
     <w:uiPriority w:val="99"/>
     <w:unhideWhenUsed/>
     <w:rsid w:val="00637EC4"/>
@@ -10084,10 +10521,10 @@
       <w:u w:val="single"/>
     </w:rPr>
   </w:style>
-  <w:style w:type="character" w:customStyle="1" w:styleId="Kop2Teken">
-    <w:name w:val="Kop 2 Teken"/>
-    <w:basedOn w:val="Standaardalinea-lettertype"/>
-    <w:link w:val="Kop2"/>
+  <w:style w:type="character" w:customStyle="1" w:styleId="Heading2Char">
+    <w:name w:val="Heading 2 Char"/>
+    <w:basedOn w:val="DefaultParagraphFont"/>
+    <w:link w:val="Heading2"/>
     <w:uiPriority w:val="9"/>
     <w:rsid w:val="00E054A4"/>
     <w:rPr>
@@ -10099,10 +10536,10 @@
       <w:szCs w:val="26"/>
     </w:rPr>
   </w:style>
-  <w:style w:type="paragraph" w:styleId="Inhopg2">
+  <w:style w:type="paragraph" w:styleId="TOC2">
     <w:name w:val="toc 2"/>
-    <w:basedOn w:val="Normaal"/>
-    <w:next w:val="Normaal"/>
+    <w:basedOn w:val="Normal"/>
+    <w:next w:val="Normal"/>
     <w:autoRedefine/>
     <w:uiPriority w:val="39"/>
     <w:unhideWhenUsed/>
@@ -10112,10 +10549,10 @@
       <w:ind w:left="220"/>
     </w:pPr>
   </w:style>
-  <w:style w:type="character" w:customStyle="1" w:styleId="Kop3Teken">
-    <w:name w:val="Kop 3 Teken"/>
-    <w:basedOn w:val="Standaardalinea-lettertype"/>
-    <w:link w:val="Kop3"/>
+  <w:style w:type="character" w:customStyle="1" w:styleId="Heading3Char">
+    <w:name w:val="Heading 3 Char"/>
+    <w:basedOn w:val="DefaultParagraphFont"/>
+    <w:link w:val="Heading3"/>
     <w:uiPriority w:val="9"/>
     <w:semiHidden/>
     <w:rsid w:val="004245DE"/>
@@ -10126,9 +10563,9 @@
       <w:color w:val="2DA2BF" w:themeColor="accent1"/>
     </w:rPr>
   </w:style>
-  <w:style w:type="paragraph" w:styleId="Normaalweb">
+  <w:style w:type="paragraph" w:styleId="NormalWeb">
     <w:name w:val="Normal (Web)"/>
-    <w:basedOn w:val="Normaal"/>
+    <w:basedOn w:val="Normal"/>
     <w:uiPriority w:val="99"/>
     <w:unhideWhenUsed/>
     <w:rsid w:val="00D72A46"/>
@@ -10142,10 +10579,10 @@
       <w:lang w:eastAsia="nl-NL"/>
     </w:rPr>
   </w:style>
-  <w:style w:type="paragraph" w:styleId="Bijschrift">
+  <w:style w:type="paragraph" w:styleId="Caption">
     <w:name w:val="caption"/>
-    <w:basedOn w:val="Normaal"/>
-    <w:next w:val="Normaal"/>
+    <w:basedOn w:val="Normal"/>
+    <w:next w:val="Normal"/>
     <w:uiPriority w:val="35"/>
     <w:unhideWhenUsed/>
     <w:qFormat/>
@@ -10161,9 +10598,9 @@
       <w:szCs w:val="18"/>
     </w:rPr>
   </w:style>
-  <w:style w:type="character" w:styleId="Titelvanboek">
+  <w:style w:type="character" w:styleId="BookTitle">
     <w:name w:val="Book Title"/>
-    <w:basedOn w:val="Standaardalinea-lettertype"/>
+    <w:basedOn w:val="DefaultParagraphFont"/>
     <w:uiPriority w:val="33"/>
     <w:qFormat/>
     <w:rsid w:val="00E054A4"/>
@@ -10175,9 +10612,9 @@
       <w:sz w:val="20"/>
     </w:rPr>
   </w:style>
-  <w:style w:type="paragraph" w:styleId="Lijstalinea">
+  <w:style w:type="paragraph" w:styleId="ListParagraph">
     <w:name w:val="List Paragraph"/>
-    <w:basedOn w:val="Normaal"/>
+    <w:basedOn w:val="Normal"/>
     <w:uiPriority w:val="34"/>
     <w:qFormat/>
     <w:rsid w:val="004141EC"/>
@@ -10186,9 +10623,9 @@
       <w:contextualSpacing/>
     </w:pPr>
   </w:style>
-  <w:style w:type="character" w:styleId="Subtielebenadrukking">
+  <w:style w:type="character" w:styleId="SubtleEmphasis">
     <w:name w:val="Subtle Emphasis"/>
-    <w:basedOn w:val="Standaardalinea-lettertype"/>
+    <w:basedOn w:val="DefaultParagraphFont"/>
     <w:uiPriority w:val="19"/>
     <w:qFormat/>
     <w:rsid w:val="004141EC"/>
@@ -10202,7 +10639,7 @@
 </file>
 
 <file path=word/stylesWithEffects.xml><?xml version="1.0" encoding="utf-8"?>
-<w:styles xmlns:wpc="http://schemas.microsoft.com/office/word/2010/wordprocessingCanvas" xmlns:mo="http://schemas.microsoft.com/office/mac/office/2008/main" xmlns:mc="http://schemas.openxmlformats.org/markup-compatibility/2006" xmlns:mv="urn:schemas-microsoft-com:mac:vml" xmlns:o="urn:schemas-microsoft-com:office:office" xmlns:r="http://schemas.openxmlformats.org/officeDocument/2006/relationships" xmlns:m="http://schemas.openxmlformats.org/officeDocument/2006/math" xmlns:v="urn:schemas-microsoft-com:vml" xmlns:wp14="http://schemas.microsoft.com/office/word/2010/wordprocessingDrawing" xmlns:wp="http://schemas.openxmlformats.org/drawingml/2006/wordprocessingDrawing" xmlns:w10="urn:schemas-microsoft-com:office:word" xmlns:w="http://schemas.openxmlformats.org/wordprocessingml/2006/main" xmlns:w14="http://schemas.microsoft.com/office/word/2010/wordml" xmlns:wpg="http://schemas.microsoft.com/office/word/2010/wordprocessingGroup" xmlns:wpi="http://schemas.microsoft.com/office/word/2010/wordprocessingInk" xmlns:wne="http://schemas.microsoft.com/office/word/2006/wordml" xmlns:wps="http://schemas.microsoft.com/office/word/2010/wordprocessingShape" mc:Ignorable="w14 wp14">
+<w:styles xmlns:wpc="http://schemas.microsoft.com/office/word/2010/wordprocessingCanvas" xmlns:mc="http://schemas.openxmlformats.org/markup-compatibility/2006" xmlns:o="urn:schemas-microsoft-com:office:office" xmlns:r="http://schemas.openxmlformats.org/officeDocument/2006/relationships" xmlns:m="http://schemas.openxmlformats.org/officeDocument/2006/math" xmlns:v="urn:schemas-microsoft-com:vml" xmlns:wp14="http://schemas.microsoft.com/office/word/2010/wordprocessingDrawing" xmlns:wp="http://schemas.openxmlformats.org/drawingml/2006/wordprocessingDrawing" xmlns:w10="urn:schemas-microsoft-com:office:word" xmlns:w="http://schemas.openxmlformats.org/wordprocessingml/2006/main" xmlns:w14="http://schemas.microsoft.com/office/word/2010/wordml" xmlns:wpg="http://schemas.microsoft.com/office/word/2010/wordprocessingGroup" xmlns:wpi="http://schemas.microsoft.com/office/word/2010/wordprocessingInk" xmlns:wne="http://schemas.microsoft.com/office/word/2006/wordml" xmlns:wps="http://schemas.microsoft.com/office/word/2010/wordprocessingShape" mc:Ignorable="w14 wp14">
   <w:docDefaults>
     <w:rPrDefault>
       <w:rPr>
@@ -10218,7 +10655,7 @@
       </w:pPr>
     </w:pPrDefault>
   </w:docDefaults>
-  <w:latentStyles w:defLockedState="0" w:defUIPriority="99" w:defSemiHidden="1" w:defUnhideWhenUsed="1" w:defQFormat="0" w:count="276">
+  <w:latentStyles w:defLockedState="0" w:defUIPriority="99" w:defSemiHidden="1" w:defUnhideWhenUsed="1" w:defQFormat="0" w:count="267">
     <w:lsdException w:name="Normal" w:semiHidden="0" w:uiPriority="0" w:unhideWhenUsed="0" w:qFormat="1"/>
     <w:lsdException w:name="heading 1" w:semiHidden="0" w:uiPriority="9" w:unhideWhenUsed="0" w:qFormat="1"/>
     <w:lsdException w:name="heading 2" w:uiPriority="9" w:qFormat="1"/>
@@ -10357,15 +10794,15 @@
     <w:lsdException w:name="Bibliography" w:uiPriority="37"/>
     <w:lsdException w:name="TOC Heading" w:uiPriority="39" w:qFormat="1"/>
   </w:latentStyles>
-  <w:style w:type="paragraph" w:default="1" w:styleId="Normaal">
+  <w:style w:type="paragraph" w:default="1" w:styleId="Normal">
     <w:name w:val="Normal"/>
     <w:qFormat/>
   </w:style>
-  <w:style w:type="paragraph" w:styleId="Kop1">
+  <w:style w:type="paragraph" w:styleId="Heading1">
     <w:name w:val="heading 1"/>
-    <w:basedOn w:val="Normaal"/>
-    <w:next w:val="Normaal"/>
-    <w:link w:val="Kop1Teken"/>
+    <w:basedOn w:val="Normal"/>
+    <w:next w:val="Normal"/>
+    <w:link w:val="Heading1Char"/>
     <w:uiPriority w:val="9"/>
     <w:qFormat/>
     <w:rsid w:val="00CF58D9"/>
@@ -10384,11 +10821,11 @@
       <w:szCs w:val="28"/>
     </w:rPr>
   </w:style>
-  <w:style w:type="paragraph" w:styleId="Kop2">
+  <w:style w:type="paragraph" w:styleId="Heading2">
     <w:name w:val="heading 2"/>
-    <w:basedOn w:val="Normaal"/>
-    <w:next w:val="Normaal"/>
-    <w:link w:val="Kop2Teken"/>
+    <w:basedOn w:val="Normal"/>
+    <w:next w:val="Normal"/>
+    <w:link w:val="Heading2Char"/>
     <w:uiPriority w:val="9"/>
     <w:unhideWhenUsed/>
     <w:qFormat/>
@@ -10408,11 +10845,11 @@
       <w:szCs w:val="26"/>
     </w:rPr>
   </w:style>
-  <w:style w:type="paragraph" w:styleId="Kop3">
+  <w:style w:type="paragraph" w:styleId="Heading3">
     <w:name w:val="heading 3"/>
-    <w:basedOn w:val="Normaal"/>
-    <w:next w:val="Normaal"/>
-    <w:link w:val="Kop3Teken"/>
+    <w:basedOn w:val="Normal"/>
+    <w:next w:val="Normal"/>
+    <w:link w:val="Heading3Char"/>
     <w:uiPriority w:val="9"/>
     <w:semiHidden/>
     <w:unhideWhenUsed/>
@@ -10431,13 +10868,13 @@
       <w:color w:val="2DA2BF" w:themeColor="accent1"/>
     </w:rPr>
   </w:style>
-  <w:style w:type="character" w:default="1" w:styleId="Standaardalinea-lettertype">
+  <w:style w:type="character" w:default="1" w:styleId="DefaultParagraphFont">
     <w:name w:val="Default Paragraph Font"/>
     <w:uiPriority w:val="1"/>
     <w:semiHidden/>
     <w:unhideWhenUsed/>
   </w:style>
-  <w:style w:type="table" w:default="1" w:styleId="Standaardtabel">
+  <w:style w:type="table" w:default="1" w:styleId="TableNormal">
     <w:name w:val="Normal Table"/>
     <w:uiPriority w:val="99"/>
     <w:semiHidden/>
@@ -10452,15 +10889,15 @@
       </w:tblCellMar>
     </w:tblPr>
   </w:style>
-  <w:style w:type="numbering" w:default="1" w:styleId="Geenlijst">
+  <w:style w:type="numbering" w:default="1" w:styleId="NoList">
     <w:name w:val="No List"/>
     <w:uiPriority w:val="99"/>
     <w:semiHidden/>
     <w:unhideWhenUsed/>
   </w:style>
-  <w:style w:type="paragraph" w:styleId="Geenafstand">
+  <w:style w:type="paragraph" w:styleId="NoSpacing">
     <w:name w:val="No Spacing"/>
-    <w:link w:val="GeenafstandTeken"/>
+    <w:link w:val="NoSpacingChar"/>
     <w:uiPriority w:val="1"/>
     <w:qFormat/>
     <w:rsid w:val="003B26DC"/>
@@ -10472,10 +10909,10 @@
       <w:lang w:val="en-US" w:eastAsia="ja-JP"/>
     </w:rPr>
   </w:style>
-  <w:style w:type="character" w:customStyle="1" w:styleId="GeenafstandTeken">
-    <w:name w:val="Geen afstand Teken"/>
-    <w:basedOn w:val="Standaardalinea-lettertype"/>
-    <w:link w:val="Geenafstand"/>
+  <w:style w:type="character" w:customStyle="1" w:styleId="NoSpacingChar">
+    <w:name w:val="No Spacing Char"/>
+    <w:basedOn w:val="DefaultParagraphFont"/>
+    <w:link w:val="NoSpacing"/>
     <w:uiPriority w:val="1"/>
     <w:rsid w:val="003B26DC"/>
     <w:rPr>
@@ -10483,10 +10920,10 @@
       <w:lang w:val="en-US" w:eastAsia="ja-JP"/>
     </w:rPr>
   </w:style>
-  <w:style w:type="paragraph" w:styleId="Ballontekst">
+  <w:style w:type="paragraph" w:styleId="BalloonText">
     <w:name w:val="Balloon Text"/>
-    <w:basedOn w:val="Normaal"/>
-    <w:link w:val="BallontekstTeken"/>
+    <w:basedOn w:val="Normal"/>
+    <w:link w:val="BalloonTextChar"/>
     <w:uiPriority w:val="99"/>
     <w:semiHidden/>
     <w:unhideWhenUsed/>
@@ -10500,10 +10937,10 @@
       <w:szCs w:val="16"/>
     </w:rPr>
   </w:style>
-  <w:style w:type="character" w:customStyle="1" w:styleId="BallontekstTeken">
-    <w:name w:val="Ballontekst Teken"/>
-    <w:basedOn w:val="Standaardalinea-lettertype"/>
-    <w:link w:val="Ballontekst"/>
+  <w:style w:type="character" w:customStyle="1" w:styleId="BalloonTextChar">
+    <w:name w:val="Balloon Text Char"/>
+    <w:basedOn w:val="DefaultParagraphFont"/>
+    <w:link w:val="BalloonText"/>
     <w:uiPriority w:val="99"/>
     <w:semiHidden/>
     <w:rsid w:val="003B26DC"/>
@@ -10513,10 +10950,10 @@
       <w:szCs w:val="16"/>
     </w:rPr>
   </w:style>
-  <w:style w:type="character" w:customStyle="1" w:styleId="Kop1Teken">
-    <w:name w:val="Kop 1 Teken"/>
-    <w:basedOn w:val="Standaardalinea-lettertype"/>
-    <w:link w:val="Kop1"/>
+  <w:style w:type="character" w:customStyle="1" w:styleId="Heading1Char">
+    <w:name w:val="Heading 1 Char"/>
+    <w:basedOn w:val="DefaultParagraphFont"/>
+    <w:link w:val="Heading1"/>
     <w:uiPriority w:val="9"/>
     <w:rsid w:val="00CF58D9"/>
     <w:rPr>
@@ -10528,10 +10965,10 @@
       <w:szCs w:val="28"/>
     </w:rPr>
   </w:style>
-  <w:style w:type="paragraph" w:styleId="Koptekst">
+  <w:style w:type="paragraph" w:styleId="Header">
     <w:name w:val="header"/>
-    <w:basedOn w:val="Normaal"/>
-    <w:link w:val="KoptekstTeken"/>
+    <w:basedOn w:val="Normal"/>
+    <w:link w:val="HeaderChar"/>
     <w:uiPriority w:val="99"/>
     <w:unhideWhenUsed/>
     <w:rsid w:val="00637EC4"/>
@@ -10543,17 +10980,17 @@
       <w:spacing w:after="0" w:line="240" w:lineRule="auto"/>
     </w:pPr>
   </w:style>
-  <w:style w:type="character" w:customStyle="1" w:styleId="KoptekstTeken">
-    <w:name w:val="Koptekst Teken"/>
-    <w:basedOn w:val="Standaardalinea-lettertype"/>
-    <w:link w:val="Koptekst"/>
+  <w:style w:type="character" w:customStyle="1" w:styleId="HeaderChar">
+    <w:name w:val="Header Char"/>
+    <w:basedOn w:val="DefaultParagraphFont"/>
+    <w:link w:val="Header"/>
     <w:uiPriority w:val="99"/>
     <w:rsid w:val="00637EC4"/>
   </w:style>
-  <w:style w:type="paragraph" w:styleId="Voettekst">
+  <w:style w:type="paragraph" w:styleId="Footer">
     <w:name w:val="footer"/>
-    <w:basedOn w:val="Normaal"/>
-    <w:link w:val="VoettekstTeken"/>
+    <w:basedOn w:val="Normal"/>
+    <w:link w:val="FooterChar"/>
     <w:uiPriority w:val="99"/>
     <w:unhideWhenUsed/>
     <w:rsid w:val="00637EC4"/>
@@ -10565,17 +11002,17 @@
       <w:spacing w:after="0" w:line="240" w:lineRule="auto"/>
     </w:pPr>
   </w:style>
-  <w:style w:type="character" w:customStyle="1" w:styleId="VoettekstTeken">
-    <w:name w:val="Voettekst Teken"/>
-    <w:basedOn w:val="Standaardalinea-lettertype"/>
-    <w:link w:val="Voettekst"/>
+  <w:style w:type="character" w:customStyle="1" w:styleId="FooterChar">
+    <w:name w:val="Footer Char"/>
+    <w:basedOn w:val="DefaultParagraphFont"/>
+    <w:link w:val="Footer"/>
     <w:uiPriority w:val="99"/>
     <w:rsid w:val="00637EC4"/>
   </w:style>
-  <w:style w:type="paragraph" w:styleId="Kopvaninhoudsopgave">
+  <w:style w:type="paragraph" w:styleId="TOCHeading">
     <w:name w:val="TOC Heading"/>
-    <w:basedOn w:val="Kop1"/>
-    <w:next w:val="Normaal"/>
+    <w:basedOn w:val="Heading1"/>
+    <w:next w:val="Normal"/>
     <w:uiPriority w:val="39"/>
     <w:semiHidden/>
     <w:unhideWhenUsed/>
@@ -10588,10 +11025,10 @@
       <w:lang w:val="en-US" w:eastAsia="ja-JP"/>
     </w:rPr>
   </w:style>
-  <w:style w:type="paragraph" w:styleId="Inhopg1">
+  <w:style w:type="paragraph" w:styleId="TOC1">
     <w:name w:val="toc 1"/>
-    <w:basedOn w:val="Normaal"/>
-    <w:next w:val="Normaal"/>
+    <w:basedOn w:val="Normal"/>
+    <w:next w:val="Normal"/>
     <w:autoRedefine/>
     <w:uiPriority w:val="39"/>
     <w:unhideWhenUsed/>
@@ -10602,7 +11039,7 @@
   </w:style>
   <w:style w:type="character" w:styleId="Hyperlink">
     <w:name w:val="Hyperlink"/>
-    <w:basedOn w:val="Standaardalinea-lettertype"/>
+    <w:basedOn w:val="DefaultParagraphFont"/>
     <w:uiPriority w:val="99"/>
     <w:unhideWhenUsed/>
     <w:rsid w:val="00637EC4"/>
@@ -10611,10 +11048,10 @@
       <w:u w:val="single"/>
     </w:rPr>
   </w:style>
-  <w:style w:type="character" w:customStyle="1" w:styleId="Kop2Teken">
-    <w:name w:val="Kop 2 Teken"/>
-    <w:basedOn w:val="Standaardalinea-lettertype"/>
-    <w:link w:val="Kop2"/>
+  <w:style w:type="character" w:customStyle="1" w:styleId="Heading2Char">
+    <w:name w:val="Heading 2 Char"/>
+    <w:basedOn w:val="DefaultParagraphFont"/>
+    <w:link w:val="Heading2"/>
     <w:uiPriority w:val="9"/>
     <w:rsid w:val="00E054A4"/>
     <w:rPr>
@@ -10626,10 +11063,10 @@
       <w:szCs w:val="26"/>
     </w:rPr>
   </w:style>
-  <w:style w:type="paragraph" w:styleId="Inhopg2">
+  <w:style w:type="paragraph" w:styleId="TOC2">
     <w:name w:val="toc 2"/>
-    <w:basedOn w:val="Normaal"/>
-    <w:next w:val="Normaal"/>
+    <w:basedOn w:val="Normal"/>
+    <w:next w:val="Normal"/>
     <w:autoRedefine/>
     <w:uiPriority w:val="39"/>
     <w:unhideWhenUsed/>
@@ -10639,10 +11076,10 @@
       <w:ind w:left="220"/>
     </w:pPr>
   </w:style>
-  <w:style w:type="character" w:customStyle="1" w:styleId="Kop3Teken">
-    <w:name w:val="Kop 3 Teken"/>
-    <w:basedOn w:val="Standaardalinea-lettertype"/>
-    <w:link w:val="Kop3"/>
+  <w:style w:type="character" w:customStyle="1" w:styleId="Heading3Char">
+    <w:name w:val="Heading 3 Char"/>
+    <w:basedOn w:val="DefaultParagraphFont"/>
+    <w:link w:val="Heading3"/>
     <w:uiPriority w:val="9"/>
     <w:semiHidden/>
     <w:rsid w:val="004245DE"/>
@@ -10653,9 +11090,9 @@
       <w:color w:val="2DA2BF" w:themeColor="accent1"/>
     </w:rPr>
   </w:style>
-  <w:style w:type="paragraph" w:styleId="Normaalweb">
+  <w:style w:type="paragraph" w:styleId="NormalWeb">
     <w:name w:val="Normal (Web)"/>
-    <w:basedOn w:val="Normaal"/>
+    <w:basedOn w:val="Normal"/>
     <w:uiPriority w:val="99"/>
     <w:unhideWhenUsed/>
     <w:rsid w:val="00D72A46"/>
@@ -10669,10 +11106,10 @@
       <w:lang w:eastAsia="nl-NL"/>
     </w:rPr>
   </w:style>
-  <w:style w:type="paragraph" w:styleId="Bijschrift">
+  <w:style w:type="paragraph" w:styleId="Caption">
     <w:name w:val="caption"/>
-    <w:basedOn w:val="Normaal"/>
-    <w:next w:val="Normaal"/>
+    <w:basedOn w:val="Normal"/>
+    <w:next w:val="Normal"/>
     <w:uiPriority w:val="35"/>
     <w:unhideWhenUsed/>
     <w:qFormat/>
@@ -10688,9 +11125,9 @@
       <w:szCs w:val="18"/>
     </w:rPr>
   </w:style>
-  <w:style w:type="character" w:styleId="Titelvanboek">
+  <w:style w:type="character" w:styleId="BookTitle">
     <w:name w:val="Book Title"/>
-    <w:basedOn w:val="Standaardalinea-lettertype"/>
+    <w:basedOn w:val="DefaultParagraphFont"/>
     <w:uiPriority w:val="33"/>
     <w:qFormat/>
     <w:rsid w:val="00E054A4"/>
@@ -10702,9 +11139,9 @@
       <w:sz w:val="20"/>
     </w:rPr>
   </w:style>
-  <w:style w:type="paragraph" w:styleId="Lijstalinea">
+  <w:style w:type="paragraph" w:styleId="ListParagraph">
     <w:name w:val="List Paragraph"/>
-    <w:basedOn w:val="Normaal"/>
+    <w:basedOn w:val="Normal"/>
     <w:uiPriority w:val="34"/>
     <w:qFormat/>
     <w:rsid w:val="004141EC"/>
@@ -10713,9 +11150,9 @@
       <w:contextualSpacing/>
     </w:pPr>
   </w:style>
-  <w:style w:type="character" w:styleId="Subtielebenadrukking">
+  <w:style w:type="character" w:styleId="SubtleEmphasis">
     <w:name w:val="Subtle Emphasis"/>
-    <w:basedOn w:val="Standaardalinea-lettertype"/>
+    <w:basedOn w:val="DefaultParagraphFont"/>
     <w:uiPriority w:val="19"/>
     <w:qFormat/>
     <w:rsid w:val="004141EC"/>
@@ -11037,7 +11474,7 @@
 </file>
 
 <file path=customXml/itemProps2.xml><?xml version="1.0" encoding="utf-8"?>
-<ds:datastoreItem xmlns:ds="http://schemas.openxmlformats.org/officeDocument/2006/customXml" ds:itemID="{4AA0A64F-EAAC-4146-865B-97BC67821FCD}">
+<ds:datastoreItem xmlns:ds="http://schemas.openxmlformats.org/officeDocument/2006/customXml" ds:itemID="{790653A6-73A2-4E04-84D5-0D1B32B8CFE3}">
   <ds:schemaRefs>
     <ds:schemaRef ds:uri="http://schemas.openxmlformats.org/officeDocument/2006/bibliography"/>
   </ds:schemaRefs>

</xml_diff>